<commit_message>
added bulletpoint list for #2
TODO: Set up experiments and figure out what we plan to do for the project.
</commit_message>
<xml_diff>
--- a/FinalSubmissionDocument.docx
+++ b/FinalSubmissionDocument.docx
@@ -210,19 +210,11 @@
         </w:rPr>
         <w:t xml:space="preserve">data, </w:t>
       </w:r>
-      <w:proofErr w:type="gramStart"/>
-      <w:r>
-        <w:rPr>
-          <w:i/>
-        </w:rPr>
-        <w:t>methods</w:t>
-      </w:r>
-      <w:proofErr w:type="gramEnd"/>
-      <w:r>
-        <w:rPr>
-          <w:i/>
-        </w:rPr>
-        <w:t xml:space="preserve"> or tools yet – see below.) Where does the data come from, what are its characteristics?</w:t>
+      <w:r>
+        <w:rPr>
+          <w:i/>
+        </w:rPr>
+        <w:t>methods or tools yet – see below.) Where does the data come from, what are its characteristics?</w:t>
       </w:r>
       <w:r>
         <w:rPr>
@@ -234,21 +226,7 @@
         <w:rPr>
           <w:i/>
         </w:rPr>
-        <w:t>Include informal success measures (</w:t>
-      </w:r>
-      <w:proofErr w:type="gramStart"/>
-      <w:r>
-        <w:rPr>
-          <w:i/>
-        </w:rPr>
-        <w:t>e.g.</w:t>
-      </w:r>
-      <w:proofErr w:type="gramEnd"/>
-      <w:r>
-        <w:rPr>
-          <w:i/>
-        </w:rPr>
-        <w:t xml:space="preserve"> accuracy on cross-validated data, without specifying ROC or precision/recall, etc.) that you plan to use.</w:t>
+        <w:t>Include informal success measures (e.g. accuracy on cross-validated data, without specifying ROC or precision/recall, etc.) that you plan to use.</w:t>
       </w:r>
       <w:r>
         <w:rPr>
@@ -272,21 +250,7 @@
         <w:rPr>
           <w:i/>
         </w:rPr>
-        <w:t xml:space="preserve">Included </w:t>
-      </w:r>
-      <w:proofErr w:type="gramStart"/>
-      <w:r>
-        <w:rPr>
-          <w:i/>
-        </w:rPr>
-        <w:t>a brief summary</w:t>
-      </w:r>
-      <w:proofErr w:type="gramEnd"/>
-      <w:r>
-        <w:rPr>
-          <w:i/>
-        </w:rPr>
-        <w:t xml:space="preserve"> of any related work you know about.]</w:t>
+        <w:t>Included a brief summary of any related work you know about.]</w:t>
       </w:r>
     </w:p>
     <w:p>
@@ -338,6 +302,39 @@
         <w:spacing w:after="0" w:line="240" w:lineRule="auto"/>
         <w:jc w:val="both"/>
       </w:pPr>
+      <w:r>
+        <w:t>We have potentially unnecessary columns, the UID and product ID which allow the algorithm to learn which items in the training set always fail. We also are not going to use failure type, as our focus is predicting whether the machine will fail or not regardless of type. Our focus at the start is binary classification, failure or not.</w:t>
+      </w:r>
+      <w:r>
+        <w:t xml:space="preserve"> There is no missing data, tool wear has a large amount of variance but is standardized.</w:t>
+      </w:r>
+    </w:p>
+    <w:p>
+      <w:pPr>
+        <w:spacing w:after="0" w:line="240" w:lineRule="auto"/>
+        <w:jc w:val="both"/>
+      </w:pPr>
+    </w:p>
+    <w:p>
+      <w:pPr>
+        <w:spacing w:after="0" w:line="240" w:lineRule="auto"/>
+        <w:jc w:val="both"/>
+      </w:pPr>
+      <w:r>
+        <w:t>R-code: TODO</w:t>
+      </w:r>
+    </w:p>
+    <w:p>
+      <w:pPr>
+        <w:spacing w:after="0" w:line="240" w:lineRule="auto"/>
+        <w:jc w:val="both"/>
+      </w:pPr>
+    </w:p>
+    <w:p>
+      <w:pPr>
+        <w:spacing w:after="0" w:line="240" w:lineRule="auto"/>
+        <w:jc w:val="both"/>
+      </w:pPr>
     </w:p>
     <w:p>
       <w:pPr>
@@ -375,21 +372,25 @@
         <w:rPr>
           <w:i/>
         </w:rPr>
-        <w:t xml:space="preserve"> Describe what tools and R code you used to extract, clean, and generate the data for your experiments. Some potential questions of the data might be: any anomalies or outliers? Did you need to impute any of the data </w:t>
-      </w:r>
-      <w:proofErr w:type="gramStart"/>
-      <w:r>
-        <w:rPr>
-          <w:i/>
-        </w:rPr>
-        <w:t>in order to</w:t>
-      </w:r>
-      <w:proofErr w:type="gramEnd"/>
-      <w:r>
-        <w:rPr>
-          <w:i/>
-        </w:rPr>
-        <w:t xml:space="preserve"> get it to work for any proposed algorithms?</w:t>
+        <w:t xml:space="preserve"> Describe what tools and R code you used to extract, clean, and generate the data for your experiments. Some potential questions of the data might be: any anomalies or outliers?</w:t>
+      </w:r>
+      <w:r>
+        <w:rPr>
+          <w:i/>
+        </w:rPr>
+        <w:t xml:space="preserve"> – no.</w:t>
+      </w:r>
+      <w:r>
+        <w:rPr>
+          <w:i/>
+        </w:rPr>
+        <w:t xml:space="preserve"> Did you need to impute any of the data in order to get it to work for any proposed algorithms?</w:t>
+      </w:r>
+      <w:r>
+        <w:rPr>
+          <w:i/>
+        </w:rPr>
+        <w:t xml:space="preserve"> – no.</w:t>
       </w:r>
       <w:r>
         <w:rPr>
@@ -443,35 +444,8 @@
         <w:rPr>
           <w:i/>
         </w:rPr>
-        <w:t xml:space="preserve">[Describe the methods you explored (usually algorithms, or data cleaning or data wrangling approaches). Justify your methods in terms of the problem statement. What did you consider but *not* use?  </w:t>
-      </w:r>
-      <w:proofErr w:type="gramStart"/>
-      <w:r>
-        <w:rPr>
-          <w:i/>
-        </w:rPr>
-        <w:t>In particular, be</w:t>
-      </w:r>
-      <w:proofErr w:type="gramEnd"/>
-      <w:r>
-        <w:rPr>
-          <w:i/>
-        </w:rPr>
-        <w:t xml:space="preserve"> sure to include every method you </w:t>
-      </w:r>
-      <w:proofErr w:type="gramStart"/>
-      <w:r>
-        <w:rPr>
-          <w:i/>
-        </w:rPr>
-        <w:t>tried</w:t>
-      </w:r>
-      <w:proofErr w:type="gramEnd"/>
-      <w:r>
-        <w:rPr>
-          <w:i/>
-        </w:rPr>
-        <w:t>, even if it didn't "work". When describing methods that didn't work, make clear how they failed and any evaluation metrics you used to decide so.]</w:t>
+        <w:lastRenderedPageBreak/>
+        <w:t>[Describe the methods you explored (usually algorithms, or data cleaning or data wrangling approaches). Justify your methods in terms of the problem statement. What did you consider but *not* use?  In particular, be sure to include every method you tried, even if it didn't "work". When describing methods that didn't work, make clear how they failed and any evaluation metrics you used to decide so.]</w:t>
       </w:r>
     </w:p>
     <w:p>
@@ -519,7 +493,6 @@
         <w:rPr>
           <w:i/>
         </w:rPr>
-        <w:lastRenderedPageBreak/>
         <w:t>[Describe the tools that you used and the reasons for their choice. Justify them in terms of the problem itself and the methods you want to use.</w:t>
       </w:r>
       <w:r>
@@ -627,21 +600,7 @@
         <w:rPr>
           <w:i/>
         </w:rPr>
-        <w:t xml:space="preserve">Please use visualizations whenever possible. Include links to interactive visualizations if you </w:t>
-      </w:r>
-      <w:proofErr w:type="gramStart"/>
-      <w:r>
-        <w:rPr>
-          <w:i/>
-        </w:rPr>
-        <w:t>built</w:t>
-      </w:r>
-      <w:proofErr w:type="gramEnd"/>
-      <w:r>
-        <w:rPr>
-          <w:i/>
-        </w:rPr>
-        <w:t xml:space="preserve"> them.</w:t>
+        <w:t>Please use visualizations whenever possible. Include links to interactive visualizations if you built them.</w:t>
       </w:r>
       <w:r>
         <w:rPr>
@@ -653,35 +612,7 @@
         <w:rPr>
           <w:i/>
         </w:rPr>
-        <w:t xml:space="preserve">You should attempt to evaluate a primary model and in addition a "baseline" model. The baseline is typically the simplest model that's applicable to that data problem, </w:t>
-      </w:r>
-      <w:proofErr w:type="gramStart"/>
-      <w:r>
-        <w:rPr>
-          <w:i/>
-        </w:rPr>
-        <w:t>e.g.</w:t>
-      </w:r>
-      <w:proofErr w:type="gramEnd"/>
-      <w:r>
-        <w:rPr>
-          <w:i/>
-        </w:rPr>
-        <w:t xml:space="preserve"> Naive Bayes for classification, or K-means on raw feature data for clustering. If there isn't a plausible automatic baseline model, you can </w:t>
-      </w:r>
-      <w:proofErr w:type="gramStart"/>
-      <w:r>
-        <w:rPr>
-          <w:i/>
-        </w:rPr>
-        <w:t>e.g.</w:t>
-      </w:r>
-      <w:proofErr w:type="gramEnd"/>
-      <w:r>
-        <w:rPr>
-          <w:i/>
-        </w:rPr>
-        <w:t xml:space="preserve"> compare with human performance by having someone hand-solve your problem on a small subset of data. You won’t expect to achieve this level of performance, but it establishes a scale by which to measure your project's performance. Compare the performance of your baseline model and primary model and explain the differences.]</w:t>
+        <w:t>You should attempt to evaluate a primary model and in addition a "baseline" model. The baseline is typically the simplest model that's applicable to that data problem, e.g. Naive Bayes for classification, or K-means on raw feature data for clustering. If there isn't a plausible automatic baseline model, you can e.g. compare with human performance by having someone hand-solve your problem on a small subset of data. You won’t expect to achieve this level of performance, but it establishes a scale by which to measure your project's performance. Compare the performance of your baseline model and primary model and explain the differences.]</w:t>
       </w:r>
     </w:p>
     <w:p>
@@ -746,35 +677,7 @@
         <w:rPr>
           <w:i/>
         </w:rPr>
-        <w:t xml:space="preserve">[In this section give a high-level summary of your results. If the reader only reads one section of the report, this one should be it, and it should be self-contained.  You can </w:t>
-      </w:r>
-      <w:proofErr w:type="gramStart"/>
-      <w:r>
-        <w:rPr>
-          <w:i/>
-        </w:rPr>
-        <w:t>refer back</w:t>
-      </w:r>
-      <w:proofErr w:type="gramEnd"/>
-      <w:r>
-        <w:rPr>
-          <w:i/>
-        </w:rPr>
-        <w:t xml:space="preserve"> to the "Results" section for elaborations. This section should be less than a page. </w:t>
-      </w:r>
-      <w:proofErr w:type="gramStart"/>
-      <w:r>
-        <w:rPr>
-          <w:i/>
-        </w:rPr>
-        <w:t>In particular, emphasize</w:t>
-      </w:r>
-      <w:proofErr w:type="gramEnd"/>
-      <w:r>
-        <w:rPr>
-          <w:i/>
-        </w:rPr>
-        <w:t xml:space="preserve"> any results that were surprising.]</w:t>
+        <w:t>[In this section give a high-level summary of your results. If the reader only reads one section of the report, this one should be it, and it should be self-contained.  You can refer back to the "Results" section for elaborations. This section should be less than a page. In particular, emphasize any results that were surprising.]</w:t>
       </w:r>
     </w:p>
     <w:p>

</xml_diff>

<commit_message>
finished work on 1 and 2, TODO: editing
</commit_message>
<xml_diff>
--- a/FinalSubmissionDocument.docx
+++ b/FinalSubmissionDocument.docx
@@ -91,166 +91,85 @@
         <w:jc w:val="both"/>
       </w:pPr>
       <w:r>
-        <w:t>Problem: Minimize costs and downtime of a business by predicting machine failures and the factors that contribute to those failures.</w:t>
-      </w:r>
-    </w:p>
-    <w:p>
-      <w:pPr>
-        <w:spacing w:after="0" w:line="240" w:lineRule="auto"/>
-        <w:jc w:val="both"/>
-      </w:pPr>
-    </w:p>
-    <w:p>
-      <w:pPr>
-        <w:spacing w:after="0" w:line="240" w:lineRule="auto"/>
-        <w:jc w:val="both"/>
-      </w:pPr>
-      <w:r>
-        <w:t>Where: We found the initial dataset from Kaggle. The data includes rotational speed, air and process temp, torque of the machines, tool wear in minutes. There are 2 target variables, whether the machine fails and what specific failure type it is if it does fail.</w:t>
-      </w:r>
-    </w:p>
-    <w:p>
-      <w:pPr>
-        <w:spacing w:after="0" w:line="240" w:lineRule="auto"/>
-        <w:jc w:val="both"/>
-      </w:pPr>
-    </w:p>
-    <w:p>
-      <w:pPr>
-        <w:spacing w:after="0" w:line="240" w:lineRule="auto"/>
-        <w:jc w:val="both"/>
-      </w:pPr>
-      <w:r>
-        <w:t>Informal success measures: accuracy</w:t>
-      </w:r>
-    </w:p>
-    <w:p>
-      <w:pPr>
-        <w:spacing w:after="0" w:line="240" w:lineRule="auto"/>
-        <w:jc w:val="both"/>
-      </w:pPr>
-    </w:p>
-    <w:p>
-      <w:pPr>
-        <w:spacing w:after="0" w:line="240" w:lineRule="auto"/>
-        <w:jc w:val="both"/>
-      </w:pPr>
-      <w:r>
-        <w:t>Who cares: Business owners, machine operators and maintenance.</w:t>
-      </w:r>
-    </w:p>
-    <w:p>
-      <w:pPr>
-        <w:spacing w:after="0" w:line="240" w:lineRule="auto"/>
-        <w:jc w:val="both"/>
-      </w:pPr>
-    </w:p>
-    <w:p>
-      <w:pPr>
-        <w:spacing w:after="0" w:line="240" w:lineRule="auto"/>
-        <w:jc w:val="both"/>
-      </w:pPr>
-      <w:r>
-        <w:t>What impact: Financial impact, reduced downtime.</w:t>
-      </w:r>
-    </w:p>
-    <w:p>
-      <w:pPr>
-        <w:spacing w:after="0" w:line="240" w:lineRule="auto"/>
-        <w:jc w:val="both"/>
-      </w:pPr>
-    </w:p>
-    <w:p>
-      <w:pPr>
-        <w:spacing w:after="0" w:line="240" w:lineRule="auto"/>
-        <w:jc w:val="both"/>
-      </w:pPr>
-      <w:r>
-        <w:t xml:space="preserve">Implications: More data tailored to specific machines. </w:t>
-      </w:r>
-    </w:p>
-    <w:p>
-      <w:pPr>
-        <w:spacing w:after="0" w:line="240" w:lineRule="auto"/>
-        <w:jc w:val="both"/>
-      </w:pPr>
-    </w:p>
-    <w:p>
-      <w:pPr>
-        <w:spacing w:after="0" w:line="240" w:lineRule="auto"/>
-        <w:jc w:val="both"/>
-      </w:pPr>
-      <w:r>
-        <w:t>Related work: Predictive software analysis.</w:t>
-      </w:r>
-    </w:p>
-    <w:p>
-      <w:pPr>
-        <w:spacing w:after="0" w:line="240" w:lineRule="auto"/>
-        <w:jc w:val="both"/>
-      </w:pPr>
-    </w:p>
-    <w:p>
-      <w:pPr>
-        <w:spacing w:after="0" w:line="240" w:lineRule="auto"/>
-        <w:jc w:val="both"/>
-        <w:rPr>
-          <w:i/>
-        </w:rPr>
-      </w:pPr>
-      <w:r>
-        <w:rPr>
-          <w:i/>
-        </w:rPr>
-        <w:t xml:space="preserve">[Give a clear and complete statement of the problem. (Do NOT describe </w:t>
-      </w:r>
-      <w:r>
-        <w:rPr>
-          <w:i/>
-        </w:rPr>
-        <w:t xml:space="preserve">data, </w:t>
-      </w:r>
-      <w:r>
-        <w:rPr>
-          <w:i/>
-        </w:rPr>
-        <w:t>methods or tools yet – see below.) Where does the data come from, what are its characteristics?</w:t>
-      </w:r>
-      <w:r>
-        <w:rPr>
-          <w:i/>
-        </w:rPr>
-        <w:t xml:space="preserve"> </w:t>
-      </w:r>
-      <w:r>
-        <w:rPr>
-          <w:i/>
-        </w:rPr>
-        <w:t>Include informal success measures (e.g. accuracy on cross-validated data, without specifying ROC or precision/recall, etc.) that you plan to use.</w:t>
-      </w:r>
-      <w:r>
-        <w:rPr>
-          <w:i/>
-        </w:rPr>
-        <w:t xml:space="preserve"> </w:t>
-      </w:r>
-      <w:r>
-        <w:rPr>
-          <w:i/>
-        </w:rPr>
-        <w:t>Include background material as appropriate: who cares about this problem, what impact it has, what implications better solutions might have.</w:t>
-      </w:r>
-      <w:r>
-        <w:rPr>
-          <w:i/>
-        </w:rPr>
-        <w:t xml:space="preserve"> </w:t>
-      </w:r>
-      <w:r>
-        <w:rPr>
-          <w:i/>
-        </w:rPr>
-        <w:t>Included a brief summary of any related work you know about.]</w:t>
+        <w:t>Our goal is to use a generated dataset to m</w:t>
+      </w:r>
+      <w:r>
+        <w:t>inimize costs and downtime of a business by predicting machine failures and</w:t>
+      </w:r>
+      <w:r>
+        <w:t xml:space="preserve"> finding</w:t>
+      </w:r>
+      <w:r>
+        <w:t xml:space="preserve"> the </w:t>
+      </w:r>
+      <w:r>
+        <w:t xml:space="preserve">primary </w:t>
+      </w:r>
+      <w:r>
+        <w:t>factors that contribute to those failures.</w:t>
+      </w:r>
+    </w:p>
+    <w:p>
+      <w:pPr>
+        <w:spacing w:after="0" w:line="240" w:lineRule="auto"/>
+        <w:jc w:val="both"/>
+      </w:pPr>
+    </w:p>
+    <w:p>
+      <w:pPr>
+        <w:spacing w:after="0" w:line="240" w:lineRule="auto"/>
+        <w:jc w:val="both"/>
+      </w:pPr>
+      <w:r>
+        <w:t>We found the initial dataset from Kaggle. The data includes rotational speed, air and process temp, torque of the machines, tool wear in minutes. There are 2 target variables, whether the machine fails and what specific failure type it is if it does fail.</w:t>
+      </w:r>
+      <w:r>
+        <w:t xml:space="preserve"> Our goal is to create a model of the data that can accurately predict when a machine is going to break before it does.</w:t>
+      </w:r>
+    </w:p>
+    <w:p>
+      <w:pPr>
+        <w:spacing w:after="0" w:line="240" w:lineRule="auto"/>
+        <w:jc w:val="both"/>
+      </w:pPr>
+    </w:p>
+    <w:p>
+      <w:pPr>
+        <w:spacing w:after="0" w:line="240" w:lineRule="auto"/>
+        <w:jc w:val="both"/>
+      </w:pPr>
+      <w:r>
+        <w:t>We believe that machine owners and operators would benefit from having a model like our intended one, as it would potentially reduce downtime and lost product due to misaligned, broken, or worn machine parts as we could better predict when the machine is to fail.</w:t>
+      </w:r>
+    </w:p>
+    <w:p>
+      <w:pPr>
+        <w:spacing w:after="0" w:line="240" w:lineRule="auto"/>
+        <w:jc w:val="both"/>
+      </w:pPr>
+    </w:p>
+    <w:p>
+      <w:pPr>
+        <w:spacing w:after="0" w:line="240" w:lineRule="auto"/>
+        <w:jc w:val="both"/>
+      </w:pPr>
+      <w:r>
+        <w:t xml:space="preserve">Should our work be successful, there could be practical application to the manufacturing industry as well as further incentive to collect accurate machine data to create a model like ours with real recorded data for specific machines and entire production lines. </w:t>
+      </w:r>
+    </w:p>
+    <w:p>
+      <w:pPr>
+        <w:spacing w:after="0" w:line="240" w:lineRule="auto"/>
+        <w:jc w:val="both"/>
+      </w:pPr>
+    </w:p>
+    <w:p>
+      <w:pPr>
+        <w:spacing w:after="0" w:line="240" w:lineRule="auto"/>
+        <w:jc w:val="both"/>
+      </w:pPr>
+      <w:r>
+        <w:t>As for related work, there have been several attempts to make predictive machine failure algorithms and of the ones we found, several were successful in predicting failures, giving us a basis to work from and potential future work in</w:t>
       </w:r>
     </w:p>
     <w:p>
@@ -303,101 +222,26 @@
         <w:jc w:val="both"/>
       </w:pPr>
       <w:r>
-        <w:t>We have potentially unnecessary columns, the UID and product ID which allow the algorithm to learn which items in the training set always fail. We also are not going to use failure type, as our focus is predicting whether the machine will fail or not regardless of type. Our focus at the start is binary classification, failure or not.</w:t>
+        <w:t>We have potentially unnecessary columns, the UID and product ID which allow the algorithm to learn which items in the training set always fail</w:t>
+      </w:r>
+      <w:r>
+        <w:t>, as such we removed them from the dataset for training and testing purposes.</w:t>
+      </w:r>
+      <w:r>
+        <w:t xml:space="preserve"> We also are not going to use failure type, as our focus is predicting whether the machine will fail or not regardless of type. Our focus at the start is binary classification, failure or not.</w:t>
       </w:r>
       <w:r>
         <w:t xml:space="preserve"> There is no missing data, tool wear has a large amount of variance but is standardized.</w:t>
       </w:r>
-    </w:p>
-    <w:p>
-      <w:pPr>
-        <w:spacing w:after="0" w:line="240" w:lineRule="auto"/>
-        <w:jc w:val="both"/>
-      </w:pPr>
-    </w:p>
-    <w:p>
-      <w:pPr>
-        <w:spacing w:after="0" w:line="240" w:lineRule="auto"/>
-        <w:jc w:val="both"/>
-      </w:pPr>
-      <w:r>
-        <w:t>R-code: TODO</w:t>
-      </w:r>
-    </w:p>
-    <w:p>
-      <w:pPr>
-        <w:spacing w:after="0" w:line="240" w:lineRule="auto"/>
-        <w:jc w:val="both"/>
-      </w:pPr>
-    </w:p>
-    <w:p>
-      <w:pPr>
-        <w:spacing w:after="0" w:line="240" w:lineRule="auto"/>
-        <w:jc w:val="both"/>
-      </w:pPr>
-    </w:p>
-    <w:p>
-      <w:pPr>
-        <w:spacing w:after="0" w:line="240" w:lineRule="auto"/>
-        <w:jc w:val="both"/>
-      </w:pPr>
-    </w:p>
-    <w:p>
-      <w:pPr>
-        <w:spacing w:after="0" w:line="240" w:lineRule="auto"/>
-        <w:jc w:val="both"/>
-        <w:rPr>
-          <w:i/>
-        </w:rPr>
-      </w:pPr>
-      <w:r>
-        <w:rPr>
-          <w:i/>
-        </w:rPr>
-        <w:t xml:space="preserve">[Describe </w:t>
-      </w:r>
-      <w:r>
-        <w:rPr>
-          <w:i/>
-        </w:rPr>
-        <w:t>the data set you will be using. Discuss anything you had to do clean the data and why</w:t>
-      </w:r>
-      <w:r>
-        <w:rPr>
-          <w:i/>
-        </w:rPr>
-        <w:t>.</w:t>
-      </w:r>
-      <w:r>
-        <w:rPr>
-          <w:i/>
-        </w:rPr>
-        <w:t xml:space="preserve"> Describe what tools and R code you used to extract, clean, and generate the data for your experiments. Some potential questions of the data might be: any anomalies or outliers?</w:t>
-      </w:r>
-      <w:r>
-        <w:rPr>
-          <w:i/>
-        </w:rPr>
-        <w:t xml:space="preserve"> – no.</w:t>
-      </w:r>
-      <w:r>
-        <w:rPr>
-          <w:i/>
-        </w:rPr>
-        <w:t xml:space="preserve"> Did you need to impute any of the data in order to get it to work for any proposed algorithms?</w:t>
-      </w:r>
-      <w:r>
-        <w:rPr>
-          <w:i/>
-        </w:rPr>
-        <w:t xml:space="preserve"> – no.</w:t>
-      </w:r>
-      <w:r>
-        <w:rPr>
-          <w:i/>
-        </w:rPr>
-        <w:t>]</w:t>
-      </w:r>
+      <w:r>
+        <w:t xml:space="preserve"> As for issues with the data, we examined the data thoroughly and searched for outliers, anomalies, and missing data, all of which came up as none.</w:t>
+      </w:r>
+    </w:p>
+    <w:p>
+      <w:pPr>
+        <w:spacing w:after="0" w:line="240" w:lineRule="auto"/>
+        <w:jc w:val="both"/>
+      </w:pPr>
     </w:p>
     <w:p>
       <w:pPr>
@@ -444,7 +288,6 @@
         <w:rPr>
           <w:i/>
         </w:rPr>
-        <w:lastRenderedPageBreak/>
         <w:t>[Describe the methods you explored (usually algorithms, or data cleaning or data wrangling approaches). Justify your methods in terms of the problem statement. What did you consider but *not* use?  In particular, be sure to include every method you tried, even if it didn't "work". When describing methods that didn't work, make clear how they failed and any evaluation metrics you used to decide so.]</w:t>
       </w:r>
     </w:p>
@@ -505,7 +348,14 @@
         <w:rPr>
           <w:i/>
         </w:rPr>
-        <w:t>Tools will probably include machine learning, and possibly data wrangling and visualization. Please discuss all of them.</w:t>
+        <w:t xml:space="preserve">Tools will probably include machine learning, and possibly data </w:t>
+      </w:r>
+      <w:r>
+        <w:rPr>
+          <w:i/>
+        </w:rPr>
+        <w:lastRenderedPageBreak/>
+        <w:t>wrangling and visualization. Please discuss all of them.</w:t>
       </w:r>
       <w:r>
         <w:rPr>

</xml_diff>

<commit_message>
added R code for part 2
</commit_message>
<xml_diff>
--- a/FinalSubmissionDocument.docx
+++ b/FinalSubmissionDocument.docx
@@ -248,6 +248,87 @@
         <w:spacing w:after="0" w:line="240" w:lineRule="auto"/>
         <w:jc w:val="both"/>
       </w:pPr>
+      <w:r>
+        <w:t>For the specific code, we removed these unnecessary rows by creating a new dataset – a subset of the original data – that omitted these rows.</w:t>
+      </w:r>
+    </w:p>
+    <w:p>
+      <w:pPr>
+        <w:spacing w:after="0" w:line="240" w:lineRule="auto"/>
+        <w:jc w:val="both"/>
+      </w:pPr>
+    </w:p>
+    <w:p>
+      <w:pPr>
+        <w:shd w:val="clear" w:color="auto" w:fill="FFFFFF"/>
+        <w:tabs>
+          <w:tab w:val="left" w:pos="916"/>
+          <w:tab w:val="left" w:pos="1832"/>
+          <w:tab w:val="left" w:pos="2748"/>
+          <w:tab w:val="left" w:pos="3664"/>
+          <w:tab w:val="left" w:pos="4580"/>
+          <w:tab w:val="left" w:pos="5496"/>
+          <w:tab w:val="left" w:pos="6412"/>
+          <w:tab w:val="left" w:pos="7328"/>
+          <w:tab w:val="left" w:pos="8244"/>
+          <w:tab w:val="left" w:pos="9160"/>
+          <w:tab w:val="left" w:pos="10076"/>
+          <w:tab w:val="left" w:pos="10992"/>
+          <w:tab w:val="left" w:pos="11908"/>
+          <w:tab w:val="left" w:pos="12824"/>
+          <w:tab w:val="left" w:pos="13740"/>
+          <w:tab w:val="left" w:pos="14656"/>
+        </w:tabs>
+        <w:wordWrap w:val="0"/>
+        <w:spacing w:after="0" w:line="240" w:lineRule="auto"/>
+        <w:rPr>
+          <w:rFonts w:ascii="Lucida Console" w:eastAsia="Times New Roman" w:hAnsi="Lucida Console" w:cs="Courier New"/>
+          <w:color w:val="000000"/>
+          <w:sz w:val="20"/>
+          <w:szCs w:val="20"/>
+        </w:rPr>
+      </w:pPr>
+      <w:r>
+        <w:rPr>
+          <w:rFonts w:ascii="Lucida Console" w:eastAsia="Times New Roman" w:hAnsi="Lucida Console" w:cs="Courier New"/>
+          <w:color w:val="0000FF"/>
+          <w:sz w:val="20"/>
+          <w:szCs w:val="20"/>
+        </w:rPr>
+        <w:t xml:space="preserve">updated &lt;- </w:t>
+      </w:r>
+      <w:proofErr w:type="gramStart"/>
+      <w:r>
+        <w:rPr>
+          <w:rFonts w:ascii="Lucida Console" w:eastAsia="Times New Roman" w:hAnsi="Lucida Console" w:cs="Courier New"/>
+          <w:color w:val="0000FF"/>
+          <w:sz w:val="20"/>
+          <w:szCs w:val="20"/>
+        </w:rPr>
+        <w:t>subset(</w:t>
+      </w:r>
+      <w:proofErr w:type="gramEnd"/>
+      <w:r>
+        <w:rPr>
+          <w:rFonts w:ascii="Lucida Console" w:eastAsia="Times New Roman" w:hAnsi="Lucida Console" w:cs="Courier New"/>
+          <w:color w:val="0000FF"/>
+          <w:sz w:val="20"/>
+          <w:szCs w:val="20"/>
+        </w:rPr>
+        <w:t>master, select = -c(UDI, Product.ID, Failure.Type))</w:t>
+      </w:r>
+    </w:p>
+    <w:p>
+      <w:pPr>
+        <w:spacing w:after="0" w:line="240" w:lineRule="auto"/>
+        <w:jc w:val="both"/>
+      </w:pPr>
+    </w:p>
+    <w:p>
+      <w:pPr>
+        <w:spacing w:after="0" w:line="240" w:lineRule="auto"/>
+        <w:jc w:val="both"/>
+      </w:pPr>
     </w:p>
     <w:p>
       <w:pPr>
@@ -288,7 +369,21 @@
         <w:rPr>
           <w:i/>
         </w:rPr>
-        <w:t>[Describe the methods you explored (usually algorithms, or data cleaning or data wrangling approaches). Justify your methods in terms of the problem statement. What did you consider but *not* use?  In particular, be sure to include every method you tried, even if it didn't "work". When describing methods that didn't work, make clear how they failed and any evaluation metrics you used to decide so.]</w:t>
+        <w:t xml:space="preserve">[Describe the methods you explored (usually algorithms, or data cleaning or data wrangling approaches). Justify your methods in terms of the problem statement. What did you consider but *not* use?  </w:t>
+      </w:r>
+      <w:proofErr w:type="gramStart"/>
+      <w:r>
+        <w:rPr>
+          <w:i/>
+        </w:rPr>
+        <w:t>In particular, be</w:t>
+      </w:r>
+      <w:proofErr w:type="gramEnd"/>
+      <w:r>
+        <w:rPr>
+          <w:i/>
+        </w:rPr>
+        <w:t xml:space="preserve"> sure to include every method you tried, even if it didn't "work". When describing methods that didn't work, make clear how they failed and any evaluation metrics you used to decide so.]</w:t>
       </w:r>
     </w:p>
     <w:p>
@@ -348,14 +443,7 @@
         <w:rPr>
           <w:i/>
         </w:rPr>
-        <w:t xml:space="preserve">Tools will probably include machine learning, and possibly data </w:t>
-      </w:r>
-      <w:r>
-        <w:rPr>
-          <w:i/>
-        </w:rPr>
-        <w:lastRenderedPageBreak/>
-        <w:t>wrangling and visualization. Please discuss all of them.</w:t>
+        <w:t>Tools will probably include machine learning, and possibly data wrangling and visualization. Please discuss all of them.</w:t>
       </w:r>
       <w:r>
         <w:rPr>
@@ -462,7 +550,35 @@
         <w:rPr>
           <w:i/>
         </w:rPr>
-        <w:t>You should attempt to evaluate a primary model and in addition a "baseline" model. The baseline is typically the simplest model that's applicable to that data problem, e.g. Naive Bayes for classification, or K-means on raw feature data for clustering. If there isn't a plausible automatic baseline model, you can e.g. compare with human performance by having someone hand-solve your problem on a small subset of data. You won’t expect to achieve this level of performance, but it establishes a scale by which to measure your project's performance. Compare the performance of your baseline model and primary model and explain the differences.]</w:t>
+        <w:t xml:space="preserve">You should attempt to evaluate a primary model and in addition a "baseline" model. The baseline is typically the simplest model that's applicable to that data problem, </w:t>
+      </w:r>
+      <w:proofErr w:type="gramStart"/>
+      <w:r>
+        <w:rPr>
+          <w:i/>
+        </w:rPr>
+        <w:t>e.g.</w:t>
+      </w:r>
+      <w:proofErr w:type="gramEnd"/>
+      <w:r>
+        <w:rPr>
+          <w:i/>
+        </w:rPr>
+        <w:t xml:space="preserve"> Naive Bayes for classification, or K-means on raw feature data for clustering. If there isn't a plausible automatic baseline model, you can </w:t>
+      </w:r>
+      <w:proofErr w:type="gramStart"/>
+      <w:r>
+        <w:rPr>
+          <w:i/>
+        </w:rPr>
+        <w:t>e.g.</w:t>
+      </w:r>
+      <w:proofErr w:type="gramEnd"/>
+      <w:r>
+        <w:rPr>
+          <w:i/>
+        </w:rPr>
+        <w:t xml:space="preserve"> compare with human performance by having someone hand-solve your problem on a small subset of data. You won’t expect to achieve this level of performance, but it establishes a scale by which to measure your project's performance. Compare the performance of your baseline model and primary model and explain the differences.]</w:t>
       </w:r>
     </w:p>
     <w:p>
@@ -527,7 +643,35 @@
         <w:rPr>
           <w:i/>
         </w:rPr>
-        <w:t>[In this section give a high-level summary of your results. If the reader only reads one section of the report, this one should be it, and it should be self-contained.  You can refer back to the "Results" section for elaborations. This section should be less than a page. In particular, emphasize any results that were surprising.]</w:t>
+        <w:t xml:space="preserve">[In this section give a high-level summary of your results. If the reader only reads one section of the report, this one should be it, and it should be self-contained.  You can </w:t>
+      </w:r>
+      <w:proofErr w:type="gramStart"/>
+      <w:r>
+        <w:rPr>
+          <w:i/>
+        </w:rPr>
+        <w:t>refer back</w:t>
+      </w:r>
+      <w:proofErr w:type="gramEnd"/>
+      <w:r>
+        <w:rPr>
+          <w:i/>
+        </w:rPr>
+        <w:t xml:space="preserve"> to the "Results" section for elaborations. This section should be less than a page. </w:t>
+      </w:r>
+      <w:proofErr w:type="gramStart"/>
+      <w:r>
+        <w:rPr>
+          <w:i/>
+        </w:rPr>
+        <w:t>In particular, emphasize</w:t>
+      </w:r>
+      <w:proofErr w:type="gramEnd"/>
+      <w:r>
+        <w:rPr>
+          <w:i/>
+        </w:rPr>
+        <w:t xml:space="preserve"> any results that were surprising.]</w:t>
       </w:r>
     </w:p>
     <w:p>
@@ -1163,6 +1307,61 @@
       <w:contextualSpacing/>
     </w:pPr>
   </w:style>
+  <w:style w:type="paragraph" w:styleId="HTMLPreformatted">
+    <w:name w:val="HTML Preformatted"/>
+    <w:basedOn w:val="Normal"/>
+    <w:link w:val="HTMLPreformattedChar"/>
+    <w:uiPriority w:val="99"/>
+    <w:semiHidden/>
+    <w:unhideWhenUsed/>
+    <w:rsid w:val="00F12D9C"/>
+    <w:pPr>
+      <w:tabs>
+        <w:tab w:val="left" w:pos="916"/>
+        <w:tab w:val="left" w:pos="1832"/>
+        <w:tab w:val="left" w:pos="2748"/>
+        <w:tab w:val="left" w:pos="3664"/>
+        <w:tab w:val="left" w:pos="4580"/>
+        <w:tab w:val="left" w:pos="5496"/>
+        <w:tab w:val="left" w:pos="6412"/>
+        <w:tab w:val="left" w:pos="7328"/>
+        <w:tab w:val="left" w:pos="8244"/>
+        <w:tab w:val="left" w:pos="9160"/>
+        <w:tab w:val="left" w:pos="10076"/>
+        <w:tab w:val="left" w:pos="10992"/>
+        <w:tab w:val="left" w:pos="11908"/>
+        <w:tab w:val="left" w:pos="12824"/>
+        <w:tab w:val="left" w:pos="13740"/>
+        <w:tab w:val="left" w:pos="14656"/>
+      </w:tabs>
+      <w:spacing w:after="0" w:line="240" w:lineRule="auto"/>
+    </w:pPr>
+    <w:rPr>
+      <w:rFonts w:ascii="Courier New" w:eastAsia="Times New Roman" w:hAnsi="Courier New" w:cs="Courier New"/>
+      <w:sz w:val="20"/>
+      <w:szCs w:val="20"/>
+    </w:rPr>
+  </w:style>
+  <w:style w:type="character" w:customStyle="1" w:styleId="HTMLPreformattedChar">
+    <w:name w:val="HTML Preformatted Char"/>
+    <w:basedOn w:val="DefaultParagraphFont"/>
+    <w:link w:val="HTMLPreformatted"/>
+    <w:uiPriority w:val="99"/>
+    <w:semiHidden/>
+    <w:rsid w:val="00F12D9C"/>
+    <w:rPr>
+      <w:rFonts w:ascii="Courier New" w:eastAsia="Times New Roman" w:hAnsi="Courier New" w:cs="Courier New"/>
+      <w:kern w:val="0"/>
+      <w:sz w:val="20"/>
+      <w:szCs w:val="20"/>
+      <w14:ligatures w14:val="none"/>
+    </w:rPr>
+  </w:style>
+  <w:style w:type="character" w:customStyle="1" w:styleId="gnd-iwgdn2b">
+    <w:name w:val="gnd-iwgdn2b"/>
+    <w:basedOn w:val="DefaultParagraphFont"/>
+    <w:rsid w:val="00F12D9C"/>
+  </w:style>
 </w:styles>
 </file>
 

</xml_diff>

<commit_message>
Added bullet list of what we talked about in class
TODO: FINISH METHODS AND TOOLS
</commit_message>
<xml_diff>
--- a/FinalSubmissionDocument.docx
+++ b/FinalSubmissionDocument.docx
@@ -295,27 +295,7 @@
           <w:sz w:val="20"/>
           <w:szCs w:val="20"/>
         </w:rPr>
-        <w:t xml:space="preserve">updated &lt;- </w:t>
-      </w:r>
-      <w:proofErr w:type="gramStart"/>
-      <w:r>
-        <w:rPr>
-          <w:rFonts w:ascii="Lucida Console" w:eastAsia="Times New Roman" w:hAnsi="Lucida Console" w:cs="Courier New"/>
-          <w:color w:val="0000FF"/>
-          <w:sz w:val="20"/>
-          <w:szCs w:val="20"/>
-        </w:rPr>
-        <w:t>subset(</w:t>
-      </w:r>
-      <w:proofErr w:type="gramEnd"/>
-      <w:r>
-        <w:rPr>
-          <w:rFonts w:ascii="Lucida Console" w:eastAsia="Times New Roman" w:hAnsi="Lucida Console" w:cs="Courier New"/>
-          <w:color w:val="0000FF"/>
-          <w:sz w:val="20"/>
-          <w:szCs w:val="20"/>
-        </w:rPr>
-        <w:t>master, select = -c(UDI, Product.ID, Failure.Type))</w:t>
+        <w:t>updated &lt;- subset(master, select = -c(UDI, Product.ID, Failure.Type))</w:t>
       </w:r>
     </w:p>
     <w:p>
@@ -369,22 +349,108 @@
         <w:rPr>
           <w:i/>
         </w:rPr>
-        <w:t xml:space="preserve">[Describe the methods you explored (usually algorithms, or data cleaning or data wrangling approaches). Justify your methods in terms of the problem statement. What did you consider but *not* use?  </w:t>
-      </w:r>
-      <w:proofErr w:type="gramStart"/>
-      <w:r>
-        <w:rPr>
-          <w:i/>
-        </w:rPr>
-        <w:t>In particular, be</w:t>
-      </w:r>
-      <w:proofErr w:type="gramEnd"/>
-      <w:r>
-        <w:rPr>
-          <w:i/>
-        </w:rPr>
-        <w:t xml:space="preserve"> sure to include every method you tried, even if it didn't "work". When describing methods that didn't work, make clear how they failed and any evaluation metrics you used to decide so.]</w:t>
-      </w:r>
+        <w:t>[Describe the methods you explored (usually algorithms, or data cleaning or data wrangling approaches). Justify your methods in terms of the problem statement. What did you consider but *not* use?  In particular, be sure to include every method you tried, even if it didn't "work". When describing methods that didn't work, make clear how they failed and any evaluation metrics you used to decide so.]</w:t>
+      </w:r>
+    </w:p>
+    <w:p>
+      <w:pPr>
+        <w:spacing w:after="0" w:line="240" w:lineRule="auto"/>
+        <w:jc w:val="both"/>
+        <w:rPr>
+          <w:iCs/>
+        </w:rPr>
+      </w:pPr>
+      <w:r>
+        <w:rPr>
+          <w:iCs/>
+        </w:rPr>
+        <w:lastRenderedPageBreak/>
+        <w:t>- Built a scatterplot matrix to determine correlation between individual numerical variables</w:t>
+      </w:r>
+    </w:p>
+    <w:p>
+      <w:pPr>
+        <w:spacing w:after="0" w:line="240" w:lineRule="auto"/>
+        <w:jc w:val="both"/>
+        <w:rPr>
+          <w:iCs/>
+        </w:rPr>
+      </w:pPr>
+      <w:r>
+        <w:rPr>
+          <w:iCs/>
+        </w:rPr>
+        <w:tab/>
+        <w:t>- List findings &amp; matrix</w:t>
+      </w:r>
+    </w:p>
+    <w:p>
+      <w:pPr>
+        <w:spacing w:after="0" w:line="240" w:lineRule="auto"/>
+        <w:jc w:val="both"/>
+        <w:rPr>
+          <w:iCs/>
+        </w:rPr>
+      </w:pPr>
+      <w:r>
+        <w:rPr>
+          <w:iCs/>
+        </w:rPr>
+        <w:t xml:space="preserve">- Used </w:t>
+      </w:r>
+      <w:proofErr w:type="spellStart"/>
+      <w:r>
+        <w:rPr>
+          <w:iCs/>
+        </w:rPr>
+        <w:t>gghighlight</w:t>
+      </w:r>
+      <w:proofErr w:type="spellEnd"/>
+      <w:r>
+        <w:rPr>
+          <w:iCs/>
+        </w:rPr>
+        <w:t xml:space="preserve"> to find target variable within scatterplots</w:t>
+      </w:r>
+    </w:p>
+    <w:p>
+      <w:pPr>
+        <w:spacing w:after="0" w:line="240" w:lineRule="auto"/>
+        <w:jc w:val="both"/>
+        <w:rPr>
+          <w:iCs/>
+        </w:rPr>
+      </w:pPr>
+      <w:r>
+        <w:rPr>
+          <w:iCs/>
+        </w:rPr>
+        <w:t>- splitting dataset based on type</w:t>
+      </w:r>
+    </w:p>
+    <w:p>
+      <w:pPr>
+        <w:spacing w:after="0" w:line="240" w:lineRule="auto"/>
+        <w:jc w:val="both"/>
+        <w:rPr>
+          <w:iCs/>
+        </w:rPr>
+      </w:pPr>
+      <w:r>
+        <w:rPr>
+          <w:iCs/>
+        </w:rPr>
+        <w:t>- Removed type column since it is no longer necessary</w:t>
+      </w:r>
+    </w:p>
+    <w:p>
+      <w:pPr>
+        <w:spacing w:after="0" w:line="240" w:lineRule="auto"/>
+        <w:jc w:val="both"/>
+        <w:rPr>
+          <w:iCs/>
+        </w:rPr>
+      </w:pPr>
     </w:p>
     <w:p>
       <w:pPr>
@@ -474,6 +540,163 @@
       <w:pPr>
         <w:spacing w:after="0" w:line="240" w:lineRule="auto"/>
         <w:jc w:val="both"/>
+        <w:rPr>
+          <w:i/>
+        </w:rPr>
+      </w:pPr>
+    </w:p>
+    <w:p>
+      <w:pPr>
+        <w:spacing w:after="0" w:line="240" w:lineRule="auto"/>
+        <w:jc w:val="both"/>
+        <w:rPr>
+          <w:iCs/>
+        </w:rPr>
+      </w:pPr>
+      <w:r>
+        <w:rPr>
+          <w:iCs/>
+        </w:rPr>
+        <w:t xml:space="preserve">Tools used: </w:t>
+      </w:r>
+      <w:proofErr w:type="spellStart"/>
+      <w:r>
+        <w:rPr>
+          <w:iCs/>
+        </w:rPr>
+        <w:t>gghighlight</w:t>
+      </w:r>
+      <w:proofErr w:type="spellEnd"/>
+    </w:p>
+    <w:p>
+      <w:pPr>
+        <w:pStyle w:val="HTMLPreformatted"/>
+        <w:shd w:val="clear" w:color="auto" w:fill="FFFFFF"/>
+        <w:wordWrap w:val="0"/>
+        <w:rPr>
+          <w:rFonts w:ascii="Lucida Console" w:hAnsi="Lucida Console"/>
+          <w:color w:val="0000FF"/>
+        </w:rPr>
+      </w:pPr>
+      <w:r>
+        <w:rPr>
+          <w:rStyle w:val="gnd-iwgdn2b"/>
+          <w:rFonts w:ascii="Lucida Console" w:hAnsi="Lucida Console"/>
+          <w:color w:val="0000FF"/>
+        </w:rPr>
+        <w:t>pairs(updated[, c(2,3:7)])</w:t>
+      </w:r>
+      <w:r>
+        <w:rPr>
+          <w:rStyle w:val="gnd-iwgdn2b"/>
+          <w:rFonts w:ascii="Lucida Console" w:hAnsi="Lucida Console"/>
+          <w:color w:val="0000FF"/>
+        </w:rPr>
+        <w:t xml:space="preserve"> – </w:t>
+      </w:r>
+      <w:proofErr w:type="spellStart"/>
+      <w:r>
+        <w:rPr>
+          <w:rStyle w:val="gnd-iwgdn2b"/>
+          <w:rFonts w:ascii="Lucida Console" w:hAnsi="Lucida Console"/>
+          <w:color w:val="0000FF"/>
+        </w:rPr>
+        <w:t>variable_scatterplot_initial_relations</w:t>
+      </w:r>
+      <w:proofErr w:type="spellEnd"/>
+    </w:p>
+    <w:p>
+      <w:pPr>
+        <w:pStyle w:val="HTMLPreformatted"/>
+        <w:shd w:val="clear" w:color="auto" w:fill="FFFFFF"/>
+        <w:wordWrap w:val="0"/>
+        <w:rPr>
+          <w:rFonts w:ascii="Lucida Console" w:hAnsi="Lucida Console"/>
+          <w:color w:val="000000"/>
+        </w:rPr>
+      </w:pPr>
+      <w:r>
+        <w:rPr>
+          <w:rFonts w:ascii="Lucida Console" w:hAnsi="Lucida Console"/>
+          <w:color w:val="000000"/>
+        </w:rPr>
+        <w:t xml:space="preserve">- </w:t>
+      </w:r>
+      <w:proofErr w:type="spellStart"/>
+      <w:r>
+        <w:rPr>
+          <w:rFonts w:ascii="Lucida Console" w:hAnsi="Lucida Console"/>
+          <w:color w:val="000000"/>
+        </w:rPr>
+        <w:t>gghighlight</w:t>
+      </w:r>
+      <w:proofErr w:type="spellEnd"/>
+      <w:r>
+        <w:rPr>
+          <w:rFonts w:ascii="Lucida Console" w:hAnsi="Lucida Console"/>
+          <w:color w:val="000000"/>
+        </w:rPr>
+        <w:t>/</w:t>
+      </w:r>
+      <w:proofErr w:type="spellStart"/>
+      <w:r>
+        <w:rPr>
+          <w:rFonts w:ascii="Lucida Console" w:hAnsi="Lucida Console"/>
+          <w:color w:val="000000"/>
+        </w:rPr>
+        <w:t>ggplot</w:t>
+      </w:r>
+      <w:proofErr w:type="spellEnd"/>
+    </w:p>
+    <w:p>
+      <w:pPr>
+        <w:pStyle w:val="HTMLPreformatted"/>
+        <w:shd w:val="clear" w:color="auto" w:fill="FFFFFF"/>
+        <w:wordWrap w:val="0"/>
+        <w:rPr>
+          <w:rFonts w:ascii="Lucida Console" w:hAnsi="Lucida Console"/>
+          <w:color w:val="000000"/>
+        </w:rPr>
+      </w:pPr>
+      <w:r>
+        <w:rPr>
+          <w:rFonts w:ascii="Lucida Console" w:hAnsi="Lucida Console"/>
+          <w:color w:val="000000"/>
+        </w:rPr>
+        <w:t>- either logistic or linear regression?</w:t>
+      </w:r>
+    </w:p>
+    <w:p>
+      <w:pPr>
+        <w:pStyle w:val="HTMLPreformatted"/>
+        <w:shd w:val="clear" w:color="auto" w:fill="FFFFFF"/>
+        <w:wordWrap w:val="0"/>
+        <w:rPr>
+          <w:rFonts w:ascii="Lucida Console" w:hAnsi="Lucida Console"/>
+          <w:color w:val="000000"/>
+        </w:rPr>
+      </w:pPr>
+      <w:r>
+        <w:rPr>
+          <w:rFonts w:ascii="Lucida Console" w:hAnsi="Lucida Console"/>
+          <w:color w:val="000000"/>
+        </w:rPr>
+        <w:t>- If all else fails, decision tree.</w:t>
+      </w:r>
+    </w:p>
+    <w:p>
+      <w:pPr>
+        <w:spacing w:after="0" w:line="240" w:lineRule="auto"/>
+        <w:jc w:val="both"/>
+        <w:rPr>
+          <w:iCs/>
+        </w:rPr>
+      </w:pPr>
+    </w:p>
+    <w:p>
+      <w:pPr>
+        <w:spacing w:after="0" w:line="240" w:lineRule="auto"/>
+        <w:jc w:val="both"/>
       </w:pPr>
     </w:p>
     <w:p>
@@ -550,35 +773,7 @@
         <w:rPr>
           <w:i/>
         </w:rPr>
-        <w:t xml:space="preserve">You should attempt to evaluate a primary model and in addition a "baseline" model. The baseline is typically the simplest model that's applicable to that data problem, </w:t>
-      </w:r>
-      <w:proofErr w:type="gramStart"/>
-      <w:r>
-        <w:rPr>
-          <w:i/>
-        </w:rPr>
-        <w:t>e.g.</w:t>
-      </w:r>
-      <w:proofErr w:type="gramEnd"/>
-      <w:r>
-        <w:rPr>
-          <w:i/>
-        </w:rPr>
-        <w:t xml:space="preserve"> Naive Bayes for classification, or K-means on raw feature data for clustering. If there isn't a plausible automatic baseline model, you can </w:t>
-      </w:r>
-      <w:proofErr w:type="gramStart"/>
-      <w:r>
-        <w:rPr>
-          <w:i/>
-        </w:rPr>
-        <w:t>e.g.</w:t>
-      </w:r>
-      <w:proofErr w:type="gramEnd"/>
-      <w:r>
-        <w:rPr>
-          <w:i/>
-        </w:rPr>
-        <w:t xml:space="preserve"> compare with human performance by having someone hand-solve your problem on a small subset of data. You won’t expect to achieve this level of performance, but it establishes a scale by which to measure your project's performance. Compare the performance of your baseline model and primary model and explain the differences.]</w:t>
+        <w:t>You should attempt to evaluate a primary model and in addition a "baseline" model. The baseline is typically the simplest model that's applicable to that data problem, e.g. Naive Bayes for classification, or K-means on raw feature data for clustering. If there isn't a plausible automatic baseline model, you can e.g. compare with human performance by having someone hand-solve your problem on a small subset of data. You won’t expect to achieve this level of performance, but it establishes a scale by which to measure your project's performance. Compare the performance of your baseline model and primary model and explain the differences.]</w:t>
       </w:r>
     </w:p>
     <w:p>
@@ -643,35 +838,7 @@
         <w:rPr>
           <w:i/>
         </w:rPr>
-        <w:t xml:space="preserve">[In this section give a high-level summary of your results. If the reader only reads one section of the report, this one should be it, and it should be self-contained.  You can </w:t>
-      </w:r>
-      <w:proofErr w:type="gramStart"/>
-      <w:r>
-        <w:rPr>
-          <w:i/>
-        </w:rPr>
-        <w:t>refer back</w:t>
-      </w:r>
-      <w:proofErr w:type="gramEnd"/>
-      <w:r>
-        <w:rPr>
-          <w:i/>
-        </w:rPr>
-        <w:t xml:space="preserve"> to the "Results" section for elaborations. This section should be less than a page. </w:t>
-      </w:r>
-      <w:proofErr w:type="gramStart"/>
-      <w:r>
-        <w:rPr>
-          <w:i/>
-        </w:rPr>
-        <w:t>In particular, emphasize</w:t>
-      </w:r>
-      <w:proofErr w:type="gramEnd"/>
-      <w:r>
-        <w:rPr>
-          <w:i/>
-        </w:rPr>
-        <w:t xml:space="preserve"> any results that were surprising.]</w:t>
+        <w:t>[In this section give a high-level summary of your results. If the reader only reads one section of the report, this one should be it, and it should be self-contained.  You can refer back to the "Results" section for elaborations. This section should be less than a page. In particular, emphasize any results that were surprising.]</w:t>
       </w:r>
     </w:p>
     <w:p>

</xml_diff>

<commit_message>
Added feedback from first submission in FInalSubmissionDocument
</commit_message>
<xml_diff>
--- a/FinalSubmissionDocument.docx
+++ b/FinalSubmissionDocument.docx
@@ -312,6 +312,215 @@
     </w:p>
     <w:p>
       <w:pPr>
+        <w:spacing w:after="0" w:line="240" w:lineRule="auto"/>
+        <w:jc w:val="both"/>
+      </w:pPr>
+    </w:p>
+    <w:p>
+      <w:pPr>
+        <w:spacing w:after="0" w:line="240" w:lineRule="auto"/>
+        <w:jc w:val="both"/>
+      </w:pPr>
+    </w:p>
+    <w:p>
+      <w:pPr>
+        <w:spacing w:after="0" w:line="240" w:lineRule="auto"/>
+        <w:jc w:val="both"/>
+      </w:pPr>
+    </w:p>
+    <w:p>
+      <w:pPr>
+        <w:spacing w:after="0" w:line="240" w:lineRule="auto"/>
+        <w:jc w:val="both"/>
+      </w:pPr>
+    </w:p>
+    <w:p>
+      <w:pPr>
+        <w:spacing w:after="0" w:line="240" w:lineRule="auto"/>
+        <w:jc w:val="both"/>
+      </w:pPr>
+    </w:p>
+    <w:p>
+      <w:pPr>
+        <w:spacing w:after="0" w:line="240" w:lineRule="auto"/>
+        <w:jc w:val="both"/>
+      </w:pPr>
+    </w:p>
+    <w:p>
+      <w:pPr>
+        <w:spacing w:before="100" w:beforeAutospacing="1" w:after="100" w:afterAutospacing="1" w:line="240" w:lineRule="auto"/>
+        <w:rPr>
+          <w:rFonts w:ascii="Times New Roman" w:eastAsia="Times New Roman" w:hAnsi="Times New Roman" w:cs="Times New Roman"/>
+          <w:sz w:val="24"/>
+          <w:szCs w:val="24"/>
+        </w:rPr>
+      </w:pPr>
+      <w:r>
+        <w:rPr>
+          <w:rFonts w:ascii="Times New Roman" w:eastAsia="Times New Roman" w:hAnsi="Times New Roman" w:cs="Times New Roman"/>
+          <w:sz w:val="24"/>
+          <w:szCs w:val="24"/>
+        </w:rPr>
+        <w:lastRenderedPageBreak/>
+        <w:t>Comments:</w:t>
+      </w:r>
+    </w:p>
+    <w:p>
+      <w:pPr>
+        <w:numPr>
+          <w:ilvl w:val="0"/>
+          <w:numId w:val="2"/>
+        </w:numPr>
+        <w:spacing w:before="100" w:beforeAutospacing="1" w:after="100" w:afterAutospacing="1" w:line="240" w:lineRule="auto"/>
+        <w:rPr>
+          <w:rFonts w:ascii="Times New Roman" w:eastAsia="Times New Roman" w:hAnsi="Times New Roman" w:cs="Times New Roman"/>
+          <w:sz w:val="24"/>
+          <w:szCs w:val="24"/>
+        </w:rPr>
+      </w:pPr>
+      <w:r>
+        <w:rPr>
+          <w:rFonts w:ascii="Times New Roman" w:eastAsia="Times New Roman" w:hAnsi="Times New Roman" w:cs="Times New Roman"/>
+          <w:sz w:val="24"/>
+          <w:szCs w:val="24"/>
+        </w:rPr>
+        <w:t>Nice Problem Statement</w:t>
+      </w:r>
+    </w:p>
+    <w:p>
+      <w:pPr>
+        <w:numPr>
+          <w:ilvl w:val="0"/>
+          <w:numId w:val="2"/>
+        </w:numPr>
+        <w:spacing w:before="100" w:beforeAutospacing="1" w:after="100" w:afterAutospacing="1" w:line="240" w:lineRule="auto"/>
+        <w:rPr>
+          <w:rFonts w:ascii="Times New Roman" w:eastAsia="Times New Roman" w:hAnsi="Times New Roman" w:cs="Times New Roman"/>
+          <w:sz w:val="24"/>
+          <w:szCs w:val="24"/>
+        </w:rPr>
+      </w:pPr>
+      <w:r>
+        <w:rPr>
+          <w:rFonts w:ascii="Times New Roman" w:eastAsia="Times New Roman" w:hAnsi="Times New Roman" w:cs="Times New Roman"/>
+          <w:sz w:val="24"/>
+          <w:szCs w:val="24"/>
+        </w:rPr>
+        <w:t xml:space="preserve">Data and EDA </w:t>
+      </w:r>
+    </w:p>
+    <w:p>
+      <w:pPr>
+        <w:numPr>
+          <w:ilvl w:val="1"/>
+          <w:numId w:val="2"/>
+        </w:numPr>
+        <w:spacing w:before="100" w:beforeAutospacing="1" w:after="100" w:afterAutospacing="1" w:line="240" w:lineRule="auto"/>
+        <w:rPr>
+          <w:rFonts w:ascii="Times New Roman" w:eastAsia="Times New Roman" w:hAnsi="Times New Roman" w:cs="Times New Roman"/>
+          <w:sz w:val="24"/>
+          <w:szCs w:val="24"/>
+        </w:rPr>
+      </w:pPr>
+      <w:r>
+        <w:rPr>
+          <w:rFonts w:ascii="Times New Roman" w:eastAsia="Times New Roman" w:hAnsi="Times New Roman" w:cs="Times New Roman"/>
+          <w:sz w:val="24"/>
+          <w:szCs w:val="24"/>
+        </w:rPr>
+        <w:t>Where is the data source/URL?</w:t>
+      </w:r>
+    </w:p>
+    <w:p>
+      <w:pPr>
+        <w:numPr>
+          <w:ilvl w:val="1"/>
+          <w:numId w:val="2"/>
+        </w:numPr>
+        <w:spacing w:before="100" w:beforeAutospacing="1" w:after="100" w:afterAutospacing="1" w:line="240" w:lineRule="auto"/>
+        <w:rPr>
+          <w:rFonts w:ascii="Times New Roman" w:eastAsia="Times New Roman" w:hAnsi="Times New Roman" w:cs="Times New Roman"/>
+          <w:sz w:val="24"/>
+          <w:szCs w:val="24"/>
+        </w:rPr>
+      </w:pPr>
+      <w:r>
+        <w:rPr>
+          <w:rFonts w:ascii="Times New Roman" w:eastAsia="Times New Roman" w:hAnsi="Times New Roman" w:cs="Times New Roman"/>
+          <w:sz w:val="24"/>
+          <w:szCs w:val="24"/>
+        </w:rPr>
+        <w:t xml:space="preserve">How did you know those were </w:t>
+      </w:r>
+      <w:r>
+        <w:rPr>
+          <w:rFonts w:ascii="Times New Roman" w:eastAsia="Times New Roman" w:hAnsi="Times New Roman" w:cs="Times New Roman"/>
+          <w:sz w:val="24"/>
+          <w:szCs w:val="24"/>
+        </w:rPr>
+        <w:t>unnecessary</w:t>
+      </w:r>
+      <w:r>
+        <w:rPr>
+          <w:rFonts w:ascii="Times New Roman" w:eastAsia="Times New Roman" w:hAnsi="Times New Roman" w:cs="Times New Roman"/>
+          <w:sz w:val="24"/>
+          <w:szCs w:val="24"/>
+        </w:rPr>
+        <w:t>?</w:t>
+      </w:r>
+    </w:p>
+    <w:p>
+      <w:pPr>
+        <w:numPr>
+          <w:ilvl w:val="1"/>
+          <w:numId w:val="2"/>
+        </w:numPr>
+        <w:spacing w:before="100" w:beforeAutospacing="1" w:after="100" w:afterAutospacing="1" w:line="240" w:lineRule="auto"/>
+        <w:rPr>
+          <w:rFonts w:ascii="Times New Roman" w:eastAsia="Times New Roman" w:hAnsi="Times New Roman" w:cs="Times New Roman"/>
+          <w:sz w:val="24"/>
+          <w:szCs w:val="24"/>
+        </w:rPr>
+      </w:pPr>
+      <w:r>
+        <w:rPr>
+          <w:rFonts w:ascii="Times New Roman" w:eastAsia="Times New Roman" w:hAnsi="Times New Roman" w:cs="Times New Roman"/>
+          <w:sz w:val="24"/>
+          <w:szCs w:val="24"/>
+        </w:rPr>
+        <w:t>How did you "thoroughly" do that?</w:t>
+      </w:r>
+    </w:p>
+    <w:p>
+      <w:pPr>
+        <w:numPr>
+          <w:ilvl w:val="1"/>
+          <w:numId w:val="2"/>
+        </w:numPr>
+        <w:spacing w:before="100" w:beforeAutospacing="1" w:after="100" w:afterAutospacing="1" w:line="240" w:lineRule="auto"/>
+        <w:rPr>
+          <w:rFonts w:ascii="Times New Roman" w:eastAsia="Times New Roman" w:hAnsi="Times New Roman" w:cs="Times New Roman"/>
+          <w:sz w:val="24"/>
+          <w:szCs w:val="24"/>
+        </w:rPr>
+      </w:pPr>
+      <w:r>
+        <w:rPr>
+          <w:rFonts w:ascii="Times New Roman" w:eastAsia="Times New Roman" w:hAnsi="Times New Roman" w:cs="Times New Roman"/>
+          <w:sz w:val="24"/>
+          <w:szCs w:val="24"/>
+        </w:rPr>
+        <w:t>Considering adding some visualizations and maybe a data dictionary</w:t>
+      </w:r>
+    </w:p>
+    <w:p>
+      <w:pPr>
+        <w:spacing w:after="0" w:line="240" w:lineRule="auto"/>
+        <w:jc w:val="both"/>
+      </w:pPr>
+    </w:p>
+    <w:p>
+      <w:pPr>
         <w:pStyle w:val="ListParagraph"/>
         <w:numPr>
           <w:ilvl w:val="0"/>
@@ -364,7 +573,6 @@
         <w:rPr>
           <w:iCs/>
         </w:rPr>
-        <w:lastRenderedPageBreak/>
         <w:t>- Built a scatterplot matrix to determine correlation between individual numerical variables</w:t>
       </w:r>
     </w:p>
@@ -584,15 +792,7 @@
           <w:rFonts w:ascii="Lucida Console" w:hAnsi="Lucida Console"/>
           <w:color w:val="0000FF"/>
         </w:rPr>
-        <w:t>pairs(updated[, c(2,3:7)])</w:t>
-      </w:r>
-      <w:r>
-        <w:rPr>
-          <w:rStyle w:val="gnd-iwgdn2b"/>
-          <w:rFonts w:ascii="Lucida Console" w:hAnsi="Lucida Console"/>
-          <w:color w:val="0000FF"/>
-        </w:rPr>
-        <w:t xml:space="preserve"> – </w:t>
+        <w:t xml:space="preserve">pairs(updated[, c(2,3:7)]) – </w:t>
       </w:r>
       <w:proofErr w:type="spellStart"/>
       <w:r>
@@ -773,7 +973,14 @@
         <w:rPr>
           <w:i/>
         </w:rPr>
-        <w:t>You should attempt to evaluate a primary model and in addition a "baseline" model. The baseline is typically the simplest model that's applicable to that data problem, e.g. Naive Bayes for classification, or K-means on raw feature data for clustering. If there isn't a plausible automatic baseline model, you can e.g. compare with human performance by having someone hand-solve your problem on a small subset of data. You won’t expect to achieve this level of performance, but it establishes a scale by which to measure your project's performance. Compare the performance of your baseline model and primary model and explain the differences.]</w:t>
+        <w:t xml:space="preserve">You should attempt to evaluate a primary model and in addition a "baseline" model. The baseline is typically the simplest model that's applicable to that data problem, e.g. Naive Bayes for classification, or K-means on raw feature data for clustering. If there isn't a plausible automatic baseline model, you can e.g. compare with human performance by having someone hand-solve your problem on a small subset of data. You won’t expect to achieve this level of performance, </w:t>
+      </w:r>
+      <w:r>
+        <w:rPr>
+          <w:i/>
+        </w:rPr>
+        <w:lastRenderedPageBreak/>
+        <w:t>but it establishes a scale by which to measure your project's performance. Compare the performance of your baseline model and primary model and explain the differences.]</w:t>
       </w:r>
     </w:p>
     <w:p>
@@ -939,6 +1146,155 @@
 <file path=word/numbering.xml><?xml version="1.0" encoding="utf-8"?>
 <w:numbering xmlns:wpc="http://schemas.microsoft.com/office/word/2010/wordprocessingCanvas" xmlns:cx="http://schemas.microsoft.com/office/drawing/2014/chartex" xmlns:cx1="http://schemas.microsoft.com/office/drawing/2015/9/8/chartex" xmlns:cx2="http://schemas.microsoft.com/office/drawing/2015/10/21/chartex" xmlns:cx3="http://schemas.microsoft.com/office/drawing/2016/5/9/chartex" xmlns:cx4="http://schemas.microsoft.com/office/drawing/2016/5/10/chartex" xmlns:cx5="http://schemas.microsoft.com/office/drawing/2016/5/11/chartex" xmlns:cx6="http://schemas.microsoft.com/office/drawing/2016/5/12/chartex" xmlns:cx7="http://schemas.microsoft.com/office/drawing/2016/5/13/chartex" xmlns:cx8="http://schemas.microsoft.com/office/drawing/2016/5/14/chartex" xmlns:mc="http://schemas.openxmlformats.org/markup-compatibility/2006" xmlns:aink="http://schemas.microsoft.com/office/drawing/2016/ink" xmlns:am3d="http://schemas.microsoft.com/office/drawing/2017/model3d" xmlns:o="urn:schemas-microsoft-com:office:office" xmlns:oel="http://schemas.microsoft.com/office/2019/extlst" xmlns:r="http://schemas.openxmlformats.org/officeDocument/2006/relationships" xmlns:m="http://schemas.openxmlformats.org/officeDocument/2006/math" xmlns:v="urn:schemas-microsoft-com:vml" xmlns:wp14="http://schemas.microsoft.com/office/word/2010/wordprocessingDrawing" xmlns:wp="http://schemas.openxmlformats.org/drawingml/2006/wordprocessingDrawing" xmlns:w10="urn:schemas-microsoft-com:office:word" xmlns:w="http://schemas.openxmlformats.org/wordprocessingml/2006/main" xmlns:w14="http://schemas.microsoft.com/office/word/2010/wordml" xmlns:w15="http://schemas.microsoft.com/office/word/2012/wordml" xmlns:w16cex="http://schemas.microsoft.com/office/word/2018/wordml/cex" xmlns:w16cid="http://schemas.microsoft.com/office/word/2016/wordml/cid" xmlns:w16="http://schemas.microsoft.com/office/word/2018/wordml" xmlns:w16sdtdh="http://schemas.microsoft.com/office/word/2020/wordml/sdtdatahash" xmlns:w16se="http://schemas.microsoft.com/office/word/2015/wordml/symex" xmlns:wpg="http://schemas.microsoft.com/office/word/2010/wordprocessingGroup" xmlns:wpi="http://schemas.microsoft.com/office/word/2010/wordprocessingInk" xmlns:wne="http://schemas.microsoft.com/office/word/2006/wordml" xmlns:wps="http://schemas.microsoft.com/office/word/2010/wordprocessingShape" mc:Ignorable="w14 w15 w16se w16cid w16 w16cex w16sdtdh wp14">
   <w:abstractNum w:abstractNumId="0" w15:restartNumberingAfterBreak="0">
+    <w:nsid w:val="58CC476D"/>
+    <w:multiLevelType w:val="multilevel"/>
+    <w:tmpl w:val="E026A3D2"/>
+    <w:lvl w:ilvl="0">
+      <w:start w:val="1"/>
+      <w:numFmt w:val="bullet"/>
+      <w:lvlText w:val=""/>
+      <w:lvlJc w:val="left"/>
+      <w:pPr>
+        <w:tabs>
+          <w:tab w:val="num" w:pos="720"/>
+        </w:tabs>
+        <w:ind w:left="720" w:hanging="360"/>
+      </w:pPr>
+      <w:rPr>
+        <w:rFonts w:ascii="Symbol" w:hAnsi="Symbol" w:hint="default"/>
+        <w:sz w:val="20"/>
+      </w:rPr>
+    </w:lvl>
+    <w:lvl w:ilvl="1">
+      <w:start w:val="1"/>
+      <w:numFmt w:val="bullet"/>
+      <w:lvlText w:val="o"/>
+      <w:lvlJc w:val="left"/>
+      <w:pPr>
+        <w:tabs>
+          <w:tab w:val="num" w:pos="1440"/>
+        </w:tabs>
+        <w:ind w:left="1440" w:hanging="360"/>
+      </w:pPr>
+      <w:rPr>
+        <w:rFonts w:ascii="Courier New" w:hAnsi="Courier New" w:hint="default"/>
+        <w:sz w:val="20"/>
+      </w:rPr>
+    </w:lvl>
+    <w:lvl w:ilvl="2" w:tentative="1">
+      <w:start w:val="1"/>
+      <w:numFmt w:val="bullet"/>
+      <w:lvlText w:val=""/>
+      <w:lvlJc w:val="left"/>
+      <w:pPr>
+        <w:tabs>
+          <w:tab w:val="num" w:pos="2160"/>
+        </w:tabs>
+        <w:ind w:left="2160" w:hanging="360"/>
+      </w:pPr>
+      <w:rPr>
+        <w:rFonts w:ascii="Wingdings" w:hAnsi="Wingdings" w:hint="default"/>
+        <w:sz w:val="20"/>
+      </w:rPr>
+    </w:lvl>
+    <w:lvl w:ilvl="3" w:tentative="1">
+      <w:start w:val="1"/>
+      <w:numFmt w:val="bullet"/>
+      <w:lvlText w:val=""/>
+      <w:lvlJc w:val="left"/>
+      <w:pPr>
+        <w:tabs>
+          <w:tab w:val="num" w:pos="2880"/>
+        </w:tabs>
+        <w:ind w:left="2880" w:hanging="360"/>
+      </w:pPr>
+      <w:rPr>
+        <w:rFonts w:ascii="Wingdings" w:hAnsi="Wingdings" w:hint="default"/>
+        <w:sz w:val="20"/>
+      </w:rPr>
+    </w:lvl>
+    <w:lvl w:ilvl="4" w:tentative="1">
+      <w:start w:val="1"/>
+      <w:numFmt w:val="bullet"/>
+      <w:lvlText w:val=""/>
+      <w:lvlJc w:val="left"/>
+      <w:pPr>
+        <w:tabs>
+          <w:tab w:val="num" w:pos="3600"/>
+        </w:tabs>
+        <w:ind w:left="3600" w:hanging="360"/>
+      </w:pPr>
+      <w:rPr>
+        <w:rFonts w:ascii="Wingdings" w:hAnsi="Wingdings" w:hint="default"/>
+        <w:sz w:val="20"/>
+      </w:rPr>
+    </w:lvl>
+    <w:lvl w:ilvl="5" w:tentative="1">
+      <w:start w:val="1"/>
+      <w:numFmt w:val="bullet"/>
+      <w:lvlText w:val=""/>
+      <w:lvlJc w:val="left"/>
+      <w:pPr>
+        <w:tabs>
+          <w:tab w:val="num" w:pos="4320"/>
+        </w:tabs>
+        <w:ind w:left="4320" w:hanging="360"/>
+      </w:pPr>
+      <w:rPr>
+        <w:rFonts w:ascii="Wingdings" w:hAnsi="Wingdings" w:hint="default"/>
+        <w:sz w:val="20"/>
+      </w:rPr>
+    </w:lvl>
+    <w:lvl w:ilvl="6" w:tentative="1">
+      <w:start w:val="1"/>
+      <w:numFmt w:val="bullet"/>
+      <w:lvlText w:val=""/>
+      <w:lvlJc w:val="left"/>
+      <w:pPr>
+        <w:tabs>
+          <w:tab w:val="num" w:pos="5040"/>
+        </w:tabs>
+        <w:ind w:left="5040" w:hanging="360"/>
+      </w:pPr>
+      <w:rPr>
+        <w:rFonts w:ascii="Wingdings" w:hAnsi="Wingdings" w:hint="default"/>
+        <w:sz w:val="20"/>
+      </w:rPr>
+    </w:lvl>
+    <w:lvl w:ilvl="7" w:tentative="1">
+      <w:start w:val="1"/>
+      <w:numFmt w:val="bullet"/>
+      <w:lvlText w:val=""/>
+      <w:lvlJc w:val="left"/>
+      <w:pPr>
+        <w:tabs>
+          <w:tab w:val="num" w:pos="5760"/>
+        </w:tabs>
+        <w:ind w:left="5760" w:hanging="360"/>
+      </w:pPr>
+      <w:rPr>
+        <w:rFonts w:ascii="Wingdings" w:hAnsi="Wingdings" w:hint="default"/>
+        <w:sz w:val="20"/>
+      </w:rPr>
+    </w:lvl>
+    <w:lvl w:ilvl="8" w:tentative="1">
+      <w:start w:val="1"/>
+      <w:numFmt w:val="bullet"/>
+      <w:lvlText w:val=""/>
+      <w:lvlJc w:val="left"/>
+      <w:pPr>
+        <w:tabs>
+          <w:tab w:val="num" w:pos="6480"/>
+        </w:tabs>
+        <w:ind w:left="6480" w:hanging="360"/>
+      </w:pPr>
+      <w:rPr>
+        <w:rFonts w:ascii="Wingdings" w:hAnsi="Wingdings" w:hint="default"/>
+        <w:sz w:val="20"/>
+      </w:rPr>
+    </w:lvl>
+  </w:abstractNum>
+  <w:abstractNum w:abstractNumId="1" w15:restartNumberingAfterBreak="0">
     <w:nsid w:val="62686A8A"/>
     <w:multiLevelType w:val="hybridMultilevel"/>
     <w:tmpl w:val="B63EDEFE"/>
@@ -1025,6 +1381,9 @@
     </w:lvl>
   </w:abstractNum>
   <w:num w:numId="1" w16cid:durableId="1757819847">
+    <w:abstractNumId w:val="1"/>
+  </w:num>
+  <w:num w:numId="2" w16cid:durableId="1145777122">
     <w:abstractNumId w:val="0"/>
   </w:num>
 </w:numbering>
@@ -1529,6 +1888,22 @@
     <w:basedOn w:val="DefaultParagraphFont"/>
     <w:rsid w:val="00F12D9C"/>
   </w:style>
+  <w:style w:type="paragraph" w:styleId="NormalWeb">
+    <w:name w:val="Normal (Web)"/>
+    <w:basedOn w:val="Normal"/>
+    <w:uiPriority w:val="99"/>
+    <w:semiHidden/>
+    <w:unhideWhenUsed/>
+    <w:rsid w:val="00164D41"/>
+    <w:pPr>
+      <w:spacing w:before="100" w:beforeAutospacing="1" w:after="100" w:afterAutospacing="1" w:line="240" w:lineRule="auto"/>
+    </w:pPr>
+    <w:rPr>
+      <w:rFonts w:ascii="Times New Roman" w:eastAsia="Times New Roman" w:hAnsi="Times New Roman" w:cs="Times New Roman"/>
+      <w:sz w:val="24"/>
+      <w:szCs w:val="24"/>
+    </w:rPr>
+  </w:style>
 </w:styles>
 </file>
 

</xml_diff>

<commit_message>
Added more to 1-2 based on feedback
</commit_message>
<xml_diff>
--- a/FinalSubmissionDocument.docx
+++ b/FinalSubmissionDocument.docx
@@ -214,6 +214,403 @@
       <w:pPr>
         <w:spacing w:after="0" w:line="240" w:lineRule="auto"/>
         <w:jc w:val="both"/>
+        <w:rPr>
+          <w:b/>
+        </w:rPr>
+      </w:pPr>
+    </w:p>
+    <w:p>
+      <w:pPr>
+        <w:spacing w:after="0" w:line="240" w:lineRule="auto"/>
+        <w:jc w:val="both"/>
+        <w:rPr>
+          <w:b/>
+        </w:rPr>
+      </w:pPr>
+    </w:p>
+    <w:p>
+      <w:pPr>
+        <w:spacing w:after="0" w:line="240" w:lineRule="auto"/>
+        <w:jc w:val="both"/>
+        <w:rPr>
+          <w:bCs/>
+          <w:highlight w:val="yellow"/>
+        </w:rPr>
+      </w:pPr>
+      <w:r>
+        <w:rPr>
+          <w:bCs/>
+          <w:highlight w:val="yellow"/>
+        </w:rPr>
+        <w:t xml:space="preserve">The dataset from Kaggle can be found </w:t>
+      </w:r>
+      <w:hyperlink r:id="rId5" w:history="1">
+        <w:r>
+          <w:rPr>
+            <w:rStyle w:val="Hyperlink"/>
+            <w:bCs/>
+            <w:highlight w:val="yellow"/>
+          </w:rPr>
+          <w:t>here</w:t>
+        </w:r>
+      </w:hyperlink>
+      <w:r>
+        <w:rPr>
+          <w:bCs/>
+          <w:highlight w:val="yellow"/>
+        </w:rPr>
+        <w:t>. The dataset comes with a provided data dictionary, which can be found below:</w:t>
+      </w:r>
+    </w:p>
+    <w:p>
+      <w:pPr>
+        <w:spacing w:after="0" w:line="240" w:lineRule="auto"/>
+        <w:jc w:val="both"/>
+        <w:rPr>
+          <w:bCs/>
+          <w:highlight w:val="yellow"/>
+        </w:rPr>
+      </w:pPr>
+    </w:p>
+    <w:p>
+      <w:pPr>
+        <w:spacing w:before="100" w:beforeAutospacing="1" w:after="100" w:afterAutospacing="1" w:line="240" w:lineRule="auto"/>
+        <w:rPr>
+          <w:rFonts w:ascii="Times New Roman" w:eastAsia="Times New Roman" w:hAnsi="Times New Roman" w:cs="Times New Roman"/>
+          <w:sz w:val="24"/>
+          <w:szCs w:val="24"/>
+          <w:highlight w:val="yellow"/>
+        </w:rPr>
+      </w:pPr>
+      <w:r>
+        <w:rPr>
+          <w:rFonts w:ascii="Times New Roman" w:eastAsia="Times New Roman" w:hAnsi="Times New Roman" w:cs="Times New Roman"/>
+          <w:sz w:val="24"/>
+          <w:szCs w:val="24"/>
+          <w:highlight w:val="yellow"/>
+        </w:rPr>
+        <w:t>The dataset consists of 10 000 data points stored as rows with 14 features in columns</w:t>
+      </w:r>
+    </w:p>
+    <w:p>
+      <w:pPr>
+        <w:numPr>
+          <w:ilvl w:val="0"/>
+          <w:numId w:val="3"/>
+        </w:numPr>
+        <w:spacing w:before="100" w:beforeAutospacing="1" w:after="100" w:afterAutospacing="1" w:line="240" w:lineRule="auto"/>
+        <w:rPr>
+          <w:rFonts w:ascii="Times New Roman" w:eastAsia="Times New Roman" w:hAnsi="Times New Roman" w:cs="Times New Roman"/>
+          <w:sz w:val="24"/>
+          <w:szCs w:val="24"/>
+          <w:highlight w:val="yellow"/>
+        </w:rPr>
+      </w:pPr>
+      <w:r>
+        <w:rPr>
+          <w:rFonts w:ascii="Times New Roman" w:eastAsia="Times New Roman" w:hAnsi="Times New Roman" w:cs="Times New Roman"/>
+          <w:sz w:val="24"/>
+          <w:szCs w:val="24"/>
+          <w:highlight w:val="yellow"/>
+        </w:rPr>
+        <w:t>UID: unique identifier ranging from 1 to 10000</w:t>
+      </w:r>
+    </w:p>
+    <w:p>
+      <w:pPr>
+        <w:numPr>
+          <w:ilvl w:val="0"/>
+          <w:numId w:val="3"/>
+        </w:numPr>
+        <w:spacing w:before="100" w:beforeAutospacing="1" w:after="100" w:afterAutospacing="1" w:line="240" w:lineRule="auto"/>
+        <w:rPr>
+          <w:rFonts w:ascii="Times New Roman" w:eastAsia="Times New Roman" w:hAnsi="Times New Roman" w:cs="Times New Roman"/>
+          <w:sz w:val="24"/>
+          <w:szCs w:val="24"/>
+          <w:highlight w:val="yellow"/>
+        </w:rPr>
+      </w:pPr>
+      <w:r>
+        <w:rPr>
+          <w:rFonts w:ascii="Times New Roman" w:eastAsia="Times New Roman" w:hAnsi="Times New Roman" w:cs="Times New Roman"/>
+          <w:sz w:val="24"/>
+          <w:szCs w:val="24"/>
+          <w:highlight w:val="yellow"/>
+        </w:rPr>
+        <w:t>productID: consisting of a letter L, M, or H for low (50% of all products), medium (30%), and high (20%) as product quality variants and a variant-specific serial number</w:t>
+      </w:r>
+    </w:p>
+    <w:p>
+      <w:pPr>
+        <w:numPr>
+          <w:ilvl w:val="0"/>
+          <w:numId w:val="3"/>
+        </w:numPr>
+        <w:spacing w:before="100" w:beforeAutospacing="1" w:after="100" w:afterAutospacing="1" w:line="240" w:lineRule="auto"/>
+        <w:rPr>
+          <w:rFonts w:ascii="Times New Roman" w:eastAsia="Times New Roman" w:hAnsi="Times New Roman" w:cs="Times New Roman"/>
+          <w:sz w:val="24"/>
+          <w:szCs w:val="24"/>
+          <w:highlight w:val="yellow"/>
+        </w:rPr>
+      </w:pPr>
+      <w:r>
+        <w:rPr>
+          <w:rFonts w:ascii="Times New Roman" w:eastAsia="Times New Roman" w:hAnsi="Times New Roman" w:cs="Times New Roman"/>
+          <w:sz w:val="24"/>
+          <w:szCs w:val="24"/>
+          <w:highlight w:val="yellow"/>
+        </w:rPr>
+        <w:t>type</w:t>
+      </w:r>
+      <w:r>
+        <w:rPr>
+          <w:rFonts w:ascii="Times New Roman" w:eastAsia="Times New Roman" w:hAnsi="Times New Roman" w:cs="Times New Roman"/>
+          <w:sz w:val="24"/>
+          <w:szCs w:val="24"/>
+          <w:highlight w:val="yellow"/>
+        </w:rPr>
+        <w:t>: consisting of the letter prefix found in productID (L, M, H)</w:t>
+      </w:r>
+    </w:p>
+    <w:p>
+      <w:pPr>
+        <w:numPr>
+          <w:ilvl w:val="0"/>
+          <w:numId w:val="3"/>
+        </w:numPr>
+        <w:spacing w:before="100" w:beforeAutospacing="1" w:after="100" w:afterAutospacing="1" w:line="240" w:lineRule="auto"/>
+        <w:rPr>
+          <w:rFonts w:ascii="Times New Roman" w:eastAsia="Times New Roman" w:hAnsi="Times New Roman" w:cs="Times New Roman"/>
+          <w:sz w:val="24"/>
+          <w:szCs w:val="24"/>
+          <w:highlight w:val="yellow"/>
+        </w:rPr>
+      </w:pPr>
+      <w:r>
+        <w:rPr>
+          <w:rFonts w:ascii="Times New Roman" w:eastAsia="Times New Roman" w:hAnsi="Times New Roman" w:cs="Times New Roman"/>
+          <w:sz w:val="24"/>
+          <w:szCs w:val="24"/>
+          <w:highlight w:val="yellow"/>
+        </w:rPr>
+        <w:t>air temperature [K]: generated using a random walk process later normalized to a standard deviation of 2 K around 300 K</w:t>
+      </w:r>
+    </w:p>
+    <w:p>
+      <w:pPr>
+        <w:numPr>
+          <w:ilvl w:val="0"/>
+          <w:numId w:val="3"/>
+        </w:numPr>
+        <w:spacing w:before="100" w:beforeAutospacing="1" w:after="100" w:afterAutospacing="1" w:line="240" w:lineRule="auto"/>
+        <w:rPr>
+          <w:rFonts w:ascii="Times New Roman" w:eastAsia="Times New Roman" w:hAnsi="Times New Roman" w:cs="Times New Roman"/>
+          <w:sz w:val="24"/>
+          <w:szCs w:val="24"/>
+          <w:highlight w:val="yellow"/>
+        </w:rPr>
+      </w:pPr>
+      <w:r>
+        <w:rPr>
+          <w:rFonts w:ascii="Times New Roman" w:eastAsia="Times New Roman" w:hAnsi="Times New Roman" w:cs="Times New Roman"/>
+          <w:sz w:val="24"/>
+          <w:szCs w:val="24"/>
+          <w:highlight w:val="yellow"/>
+        </w:rPr>
+        <w:t>process temperature [K]: generated using a random walk process normalized to a standard deviation of 1 K, added to the air temperature plus 10 K.</w:t>
+      </w:r>
+    </w:p>
+    <w:p>
+      <w:pPr>
+        <w:numPr>
+          <w:ilvl w:val="0"/>
+          <w:numId w:val="3"/>
+        </w:numPr>
+        <w:spacing w:before="100" w:beforeAutospacing="1" w:after="100" w:afterAutospacing="1" w:line="240" w:lineRule="auto"/>
+        <w:rPr>
+          <w:rFonts w:ascii="Times New Roman" w:eastAsia="Times New Roman" w:hAnsi="Times New Roman" w:cs="Times New Roman"/>
+          <w:sz w:val="24"/>
+          <w:szCs w:val="24"/>
+          <w:highlight w:val="yellow"/>
+        </w:rPr>
+      </w:pPr>
+      <w:r>
+        <w:rPr>
+          <w:rFonts w:ascii="Times New Roman" w:eastAsia="Times New Roman" w:hAnsi="Times New Roman" w:cs="Times New Roman"/>
+          <w:sz w:val="24"/>
+          <w:szCs w:val="24"/>
+          <w:highlight w:val="yellow"/>
+        </w:rPr>
+        <w:t>rotational speed [rpm]: calculated from powepower of 2860 W, overlaid with a normally distributed noise</w:t>
+      </w:r>
+    </w:p>
+    <w:p>
+      <w:pPr>
+        <w:numPr>
+          <w:ilvl w:val="0"/>
+          <w:numId w:val="3"/>
+        </w:numPr>
+        <w:spacing w:before="100" w:beforeAutospacing="1" w:after="100" w:afterAutospacing="1" w:line="240" w:lineRule="auto"/>
+        <w:rPr>
+          <w:rFonts w:ascii="Times New Roman" w:eastAsia="Times New Roman" w:hAnsi="Times New Roman" w:cs="Times New Roman"/>
+          <w:sz w:val="24"/>
+          <w:szCs w:val="24"/>
+          <w:highlight w:val="yellow"/>
+        </w:rPr>
+      </w:pPr>
+      <w:r>
+        <w:rPr>
+          <w:rFonts w:ascii="Times New Roman" w:eastAsia="Times New Roman" w:hAnsi="Times New Roman" w:cs="Times New Roman"/>
+          <w:sz w:val="24"/>
+          <w:szCs w:val="24"/>
+          <w:highlight w:val="yellow"/>
+        </w:rPr>
+        <w:t>torque [Nm]: torque values are normally distributed around 40 Nm with an Ïƒ = 10 Nm and no negative values.</w:t>
+      </w:r>
+    </w:p>
+    <w:p>
+      <w:pPr>
+        <w:numPr>
+          <w:ilvl w:val="0"/>
+          <w:numId w:val="3"/>
+        </w:numPr>
+        <w:spacing w:before="100" w:beforeAutospacing="1" w:after="100" w:afterAutospacing="1" w:line="240" w:lineRule="auto"/>
+        <w:rPr>
+          <w:rFonts w:ascii="Times New Roman" w:eastAsia="Times New Roman" w:hAnsi="Times New Roman" w:cs="Times New Roman"/>
+          <w:sz w:val="24"/>
+          <w:szCs w:val="24"/>
+          <w:highlight w:val="yellow"/>
+        </w:rPr>
+      </w:pPr>
+      <w:r>
+        <w:rPr>
+          <w:rFonts w:ascii="Times New Roman" w:eastAsia="Times New Roman" w:hAnsi="Times New Roman" w:cs="Times New Roman"/>
+          <w:sz w:val="24"/>
+          <w:szCs w:val="24"/>
+          <w:highlight w:val="yellow"/>
+        </w:rPr>
+        <w:lastRenderedPageBreak/>
+        <w:t>tool wear [min]: The quality variants H/M/L add 5/3/2 minutes of tool wear to the used tool in the process. and a</w:t>
+      </w:r>
+      <w:r>
+        <w:rPr>
+          <w:rFonts w:ascii="Times New Roman" w:eastAsia="Times New Roman" w:hAnsi="Times New Roman" w:cs="Times New Roman"/>
+          <w:sz w:val="24"/>
+          <w:szCs w:val="24"/>
+          <w:highlight w:val="yellow"/>
+        </w:rPr>
+        <w:br/>
+        <w:t xml:space="preserve">'machine failure' label that indicates whether the machine has failed in this </w:t>
+      </w:r>
+      <w:proofErr w:type="gramStart"/>
+      <w:r>
+        <w:rPr>
+          <w:rFonts w:ascii="Times New Roman" w:eastAsia="Times New Roman" w:hAnsi="Times New Roman" w:cs="Times New Roman"/>
+          <w:sz w:val="24"/>
+          <w:szCs w:val="24"/>
+          <w:highlight w:val="yellow"/>
+        </w:rPr>
+        <w:t>particular data</w:t>
+      </w:r>
+      <w:proofErr w:type="gramEnd"/>
+      <w:r>
+        <w:rPr>
+          <w:rFonts w:ascii="Times New Roman" w:eastAsia="Times New Roman" w:hAnsi="Times New Roman" w:cs="Times New Roman"/>
+          <w:sz w:val="24"/>
+          <w:szCs w:val="24"/>
+          <w:highlight w:val="yellow"/>
+        </w:rPr>
+        <w:t xml:space="preserve"> point for any of the following failure modes are true.</w:t>
+      </w:r>
+    </w:p>
+    <w:p>
+      <w:pPr>
+        <w:spacing w:after="0" w:line="240" w:lineRule="auto"/>
+        <w:jc w:val="both"/>
+        <w:rPr>
+          <w:bCs/>
+          <w:highlight w:val="yellow"/>
+        </w:rPr>
+      </w:pPr>
+      <w:r>
+        <w:rPr>
+          <w:bCs/>
+          <w:highlight w:val="yellow"/>
+        </w:rPr>
+        <w:t>Targets:</w:t>
+      </w:r>
+    </w:p>
+    <w:p>
+      <w:pPr>
+        <w:numPr>
+          <w:ilvl w:val="0"/>
+          <w:numId w:val="4"/>
+        </w:numPr>
+        <w:spacing w:before="100" w:beforeAutospacing="1" w:after="100" w:afterAutospacing="1" w:line="240" w:lineRule="auto"/>
+        <w:rPr>
+          <w:rFonts w:ascii="Times New Roman" w:eastAsia="Times New Roman" w:hAnsi="Times New Roman" w:cs="Times New Roman"/>
+          <w:sz w:val="24"/>
+          <w:szCs w:val="24"/>
+          <w:highlight w:val="yellow"/>
+        </w:rPr>
+      </w:pPr>
+      <w:r>
+        <w:rPr>
+          <w:rFonts w:ascii="Times New Roman" w:eastAsia="Times New Roman" w:hAnsi="Times New Roman" w:cs="Times New Roman"/>
+          <w:sz w:val="24"/>
+          <w:szCs w:val="24"/>
+          <w:highlight w:val="yellow"/>
+        </w:rPr>
+        <w:t xml:space="preserve">Target: Failure or Not </w:t>
+      </w:r>
+    </w:p>
+    <w:p>
+      <w:pPr>
+        <w:numPr>
+          <w:ilvl w:val="0"/>
+          <w:numId w:val="4"/>
+        </w:numPr>
+        <w:spacing w:before="100" w:beforeAutospacing="1" w:after="100" w:afterAutospacing="1" w:line="240" w:lineRule="auto"/>
+        <w:rPr>
+          <w:rFonts w:ascii="Times New Roman" w:eastAsia="Times New Roman" w:hAnsi="Times New Roman" w:cs="Times New Roman"/>
+          <w:sz w:val="24"/>
+          <w:szCs w:val="24"/>
+          <w:highlight w:val="yellow"/>
+        </w:rPr>
+      </w:pPr>
+      <w:r>
+        <w:rPr>
+          <w:rFonts w:ascii="Times New Roman" w:eastAsia="Times New Roman" w:hAnsi="Times New Roman" w:cs="Times New Roman"/>
+          <w:sz w:val="24"/>
+          <w:szCs w:val="24"/>
+          <w:highlight w:val="yellow"/>
+        </w:rPr>
+        <w:t xml:space="preserve">Failure Type: Type of Failure </w:t>
+      </w:r>
+    </w:p>
+    <w:p>
+      <w:pPr>
+        <w:spacing w:after="0" w:line="240" w:lineRule="auto"/>
+        <w:jc w:val="both"/>
+        <w:rPr>
+          <w:bCs/>
+        </w:rPr>
+      </w:pPr>
+    </w:p>
+    <w:p>
+      <w:pPr>
+        <w:spacing w:after="0" w:line="240" w:lineRule="auto"/>
+        <w:jc w:val="both"/>
+        <w:rPr>
+          <w:b/>
+        </w:rPr>
+      </w:pPr>
+    </w:p>
+    <w:p>
+      <w:pPr>
+        <w:spacing w:after="0" w:line="240" w:lineRule="auto"/>
+        <w:jc w:val="both"/>
       </w:pPr>
     </w:p>
     <w:p>
@@ -228,27 +625,160 @@
         <w:t>, as such we removed them from the dataset for training and testing purposes.</w:t>
       </w:r>
       <w:r>
-        <w:t xml:space="preserve"> We also are not going to use failure type, as our focus is predicting whether the machine will fail or not regardless of type. Our focus at the start is binary classification, failure or not.</w:t>
+        <w:t xml:space="preserve"> </w:t>
+      </w:r>
+      <w:r>
+        <w:rPr>
+          <w:highlight w:val="yellow"/>
+        </w:rPr>
+        <w:t>These could potentially lead to data leakage in which the model could find a pattern within the ID system to predict failures</w:t>
+      </w:r>
+      <w:r>
+        <w:rPr>
+          <w:highlight w:val="yellow"/>
+        </w:rPr>
+        <w:t xml:space="preserve">. UID is redundant for the same reason, as well as because of the </w:t>
+      </w:r>
+      <w:proofErr w:type="gramStart"/>
+      <w:r>
+        <w:rPr>
+          <w:i/>
+          <w:iCs/>
+          <w:highlight w:val="yellow"/>
+        </w:rPr>
+        <w:t>type</w:t>
+      </w:r>
+      <w:proofErr w:type="gramEnd"/>
+      <w:r>
+        <w:rPr>
+          <w:highlight w:val="yellow"/>
+        </w:rPr>
+        <w:t xml:space="preserve"> feature that </w:t>
+      </w:r>
+      <w:r>
+        <w:rPr>
+          <w:highlight w:val="yellow"/>
+        </w:rPr>
+        <w:t>already contains the relevant information – the product quality – that could be extracted from it</w:t>
+      </w:r>
+      <w:r>
+        <w:t xml:space="preserve">. </w:t>
+      </w:r>
+      <w:r>
+        <w:t>We also are not going to use failure type, as our focus is predicting whether the machine will fail or not regardless of type. Our focus at the start is binary classification, failure or not.</w:t>
       </w:r>
       <w:r>
         <w:t xml:space="preserve"> There is no missing data, tool wear has a large amount of variance but is standardized.</w:t>
       </w:r>
       <w:r>
-        <w:t xml:space="preserve"> As for issues with the data, we examined the data thoroughly and searched for outliers, anomalies, and missing data, all of which came up as none.</w:t>
-      </w:r>
-    </w:p>
-    <w:p>
-      <w:pPr>
-        <w:spacing w:after="0" w:line="240" w:lineRule="auto"/>
-        <w:jc w:val="both"/>
-      </w:pPr>
-    </w:p>
-    <w:p>
-      <w:pPr>
-        <w:spacing w:after="0" w:line="240" w:lineRule="auto"/>
-        <w:jc w:val="both"/>
-      </w:pPr>
-      <w:r>
+        <w:t xml:space="preserve"> As for issues with the data, we examined the data thoroughly and searched for outliers, anomalies, and missing data</w:t>
+      </w:r>
+      <w:r>
+        <w:t xml:space="preserve"> </w:t>
+      </w:r>
+      <w:r>
+        <w:rPr>
+          <w:highlight w:val="yellow"/>
+        </w:rPr>
+        <w:t>by plotting all combinations of relations between numeric features and analyzing each one</w:t>
+      </w:r>
+      <w:r>
+        <w:t xml:space="preserve">, all of which came up </w:t>
+      </w:r>
+      <w:r>
+        <w:t>with no issues</w:t>
+      </w:r>
+      <w:r>
+        <w:t>.</w:t>
+      </w:r>
+      <w:r>
+        <w:t xml:space="preserve"> </w:t>
+      </w:r>
+      <w:r>
+        <w:rPr>
+          <w:highlight w:val="yellow"/>
+        </w:rPr>
+        <w:t>The visualization for that can be seen below:</w:t>
+      </w:r>
+    </w:p>
+    <w:p>
+      <w:pPr>
+        <w:spacing w:after="0" w:line="240" w:lineRule="auto"/>
+        <w:jc w:val="both"/>
+      </w:pPr>
+    </w:p>
+    <w:p>
+      <w:pPr>
+        <w:spacing w:after="0" w:line="240" w:lineRule="auto"/>
+        <w:jc w:val="both"/>
+      </w:pPr>
+      <w:r>
+        <w:rPr>
+          <w:noProof/>
+        </w:rPr>
+        <w:drawing>
+          <wp:inline distT="0" distB="0" distL="0" distR="0" wp14:anchorId="7DDFAC87" wp14:editId="5978454E">
+            <wp:extent cx="5193639" cy="3718560"/>
+            <wp:effectExtent l="0" t="0" r="7620" b="0"/>
+            <wp:docPr id="1605493178" name="Picture 1" descr="A screenshot of a computer&#10;&#10;Description automatically generated"/>
+            <wp:cNvGraphicFramePr>
+              <a:graphicFrameLocks xmlns:a="http://schemas.openxmlformats.org/drawingml/2006/main" noChangeAspect="1"/>
+            </wp:cNvGraphicFramePr>
+            <a:graphic xmlns:a="http://schemas.openxmlformats.org/drawingml/2006/main">
+              <a:graphicData uri="http://schemas.openxmlformats.org/drawingml/2006/picture">
+                <pic:pic xmlns:pic="http://schemas.openxmlformats.org/drawingml/2006/picture">
+                  <pic:nvPicPr>
+                    <pic:cNvPr id="1605493178" name="Picture 1" descr="A screenshot of a computer&#10;&#10;Description automatically generated"/>
+                    <pic:cNvPicPr>
+                      <a:picLocks noChangeAspect="1" noChangeArrowheads="1"/>
+                    </pic:cNvPicPr>
+                  </pic:nvPicPr>
+                  <pic:blipFill>
+                    <a:blip r:embed="rId6">
+                      <a:extLst>
+                        <a:ext uri="{28A0092B-C50C-407E-A947-70E740481C1C}">
+                          <a14:useLocalDpi xmlns:a14="http://schemas.microsoft.com/office/drawing/2010/main" val="0"/>
+                        </a:ext>
+                      </a:extLst>
+                    </a:blip>
+                    <a:srcRect/>
+                    <a:stretch>
+                      <a:fillRect/>
+                    </a:stretch>
+                  </pic:blipFill>
+                  <pic:spPr bwMode="auto">
+                    <a:xfrm>
+                      <a:off x="0" y="0"/>
+                      <a:ext cx="5233695" cy="3747239"/>
+                    </a:xfrm>
+                    <a:prstGeom prst="rect">
+                      <a:avLst/>
+                    </a:prstGeom>
+                    <a:noFill/>
+                    <a:ln>
+                      <a:noFill/>
+                    </a:ln>
+                  </pic:spPr>
+                </pic:pic>
+              </a:graphicData>
+            </a:graphic>
+          </wp:inline>
+        </w:drawing>
+      </w:r>
+    </w:p>
+    <w:p>
+      <w:pPr>
+        <w:spacing w:after="0" w:line="240" w:lineRule="auto"/>
+        <w:jc w:val="both"/>
+      </w:pPr>
+    </w:p>
+    <w:p>
+      <w:pPr>
+        <w:spacing w:after="0" w:line="240" w:lineRule="auto"/>
+        <w:jc w:val="both"/>
+      </w:pPr>
+      <w:r>
+        <w:lastRenderedPageBreak/>
         <w:t>For the specific code, we removed these unnecessary rows by creating a new dataset – a subset of the original data – that omitted these rows.</w:t>
       </w:r>
     </w:p>
@@ -295,7 +825,27 @@
           <w:sz w:val="20"/>
           <w:szCs w:val="20"/>
         </w:rPr>
-        <w:t>updated &lt;- subset(master, select = -c(UDI, Product.ID, Failure.Type))</w:t>
+        <w:t xml:space="preserve">updated &lt;- </w:t>
+      </w:r>
+      <w:proofErr w:type="gramStart"/>
+      <w:r>
+        <w:rPr>
+          <w:rFonts w:ascii="Lucida Console" w:eastAsia="Times New Roman" w:hAnsi="Lucida Console" w:cs="Courier New"/>
+          <w:color w:val="0000FF"/>
+          <w:sz w:val="20"/>
+          <w:szCs w:val="20"/>
+        </w:rPr>
+        <w:t>subset(</w:t>
+      </w:r>
+      <w:proofErr w:type="gramEnd"/>
+      <w:r>
+        <w:rPr>
+          <w:rFonts w:ascii="Lucida Console" w:eastAsia="Times New Roman" w:hAnsi="Lucida Console" w:cs="Courier New"/>
+          <w:color w:val="0000FF"/>
+          <w:sz w:val="20"/>
+          <w:szCs w:val="20"/>
+        </w:rPr>
+        <w:t>master, select = -c(UDI, Product.ID, Failure.Type))</w:t>
       </w:r>
     </w:p>
     <w:p>
@@ -361,7 +911,6 @@
           <w:sz w:val="24"/>
           <w:szCs w:val="24"/>
         </w:rPr>
-        <w:lastRenderedPageBreak/>
         <w:t>Comments:</w:t>
       </w:r>
     </w:p>
@@ -450,23 +999,7 @@
           <w:sz w:val="24"/>
           <w:szCs w:val="24"/>
         </w:rPr>
-        <w:t xml:space="preserve">How did you know those were </w:t>
-      </w:r>
-      <w:r>
-        <w:rPr>
-          <w:rFonts w:ascii="Times New Roman" w:eastAsia="Times New Roman" w:hAnsi="Times New Roman" w:cs="Times New Roman"/>
-          <w:sz w:val="24"/>
-          <w:szCs w:val="24"/>
-        </w:rPr>
-        <w:t>unnecessary</w:t>
-      </w:r>
-      <w:r>
-        <w:rPr>
-          <w:rFonts w:ascii="Times New Roman" w:eastAsia="Times New Roman" w:hAnsi="Times New Roman" w:cs="Times New Roman"/>
-          <w:sz w:val="24"/>
-          <w:szCs w:val="24"/>
-        </w:rPr>
-        <w:t>?</w:t>
+        <w:t>How did you know those were unnecessary?</w:t>
       </w:r>
     </w:p>
     <w:p>
@@ -558,7 +1091,21 @@
         <w:rPr>
           <w:i/>
         </w:rPr>
-        <w:t>[Describe the methods you explored (usually algorithms, or data cleaning or data wrangling approaches). Justify your methods in terms of the problem statement. What did you consider but *not* use?  In particular, be sure to include every method you tried, even if it didn't "work". When describing methods that didn't work, make clear how they failed and any evaluation metrics you used to decide so.]</w:t>
+        <w:t xml:space="preserve">[Describe the methods you explored (usually algorithms, or data cleaning or data wrangling approaches). Justify your methods in terms of the problem statement. What did you consider but *not* use?  </w:t>
+      </w:r>
+      <w:proofErr w:type="gramStart"/>
+      <w:r>
+        <w:rPr>
+          <w:i/>
+        </w:rPr>
+        <w:t>In particular, be</w:t>
+      </w:r>
+      <w:proofErr w:type="gramEnd"/>
+      <w:r>
+        <w:rPr>
+          <w:i/>
+        </w:rPr>
+        <w:t xml:space="preserve"> sure to include every method you tried, even if it didn't "work". When describing methods that didn't work, make clear how they failed and any evaluation metrics you used to decide so.]</w:t>
       </w:r>
     </w:p>
     <w:p>
@@ -786,13 +1333,23 @@
           <w:color w:val="0000FF"/>
         </w:rPr>
       </w:pPr>
+      <w:proofErr w:type="gramStart"/>
       <w:r>
         <w:rPr>
           <w:rStyle w:val="gnd-iwgdn2b"/>
           <w:rFonts w:ascii="Lucida Console" w:hAnsi="Lucida Console"/>
           <w:color w:val="0000FF"/>
         </w:rPr>
-        <w:t xml:space="preserve">pairs(updated[, c(2,3:7)]) – </w:t>
+        <w:t>pairs(</w:t>
+      </w:r>
+      <w:proofErr w:type="gramEnd"/>
+      <w:r>
+        <w:rPr>
+          <w:rStyle w:val="gnd-iwgdn2b"/>
+          <w:rFonts w:ascii="Lucida Console" w:hAnsi="Lucida Console"/>
+          <w:color w:val="0000FF"/>
+        </w:rPr>
+        <w:t xml:space="preserve">updated[, c(2,3:7)]) – </w:t>
       </w:r>
       <w:proofErr w:type="spellStart"/>
       <w:r>
@@ -973,14 +1530,35 @@
         <w:rPr>
           <w:i/>
         </w:rPr>
-        <w:t xml:space="preserve">You should attempt to evaluate a primary model and in addition a "baseline" model. The baseline is typically the simplest model that's applicable to that data problem, e.g. Naive Bayes for classification, or K-means on raw feature data for clustering. If there isn't a plausible automatic baseline model, you can e.g. compare with human performance by having someone hand-solve your problem on a small subset of data. You won’t expect to achieve this level of performance, </w:t>
-      </w:r>
+        <w:t xml:space="preserve">You should attempt to evaluate a primary model and in addition a "baseline" model. The baseline is typically the simplest model that's applicable to that data problem, </w:t>
+      </w:r>
+      <w:proofErr w:type="gramStart"/>
       <w:r>
         <w:rPr>
           <w:i/>
         </w:rPr>
-        <w:lastRenderedPageBreak/>
-        <w:t>but it establishes a scale by which to measure your project's performance. Compare the performance of your baseline model and primary model and explain the differences.]</w:t>
+        <w:t>e.g.</w:t>
+      </w:r>
+      <w:proofErr w:type="gramEnd"/>
+      <w:r>
+        <w:rPr>
+          <w:i/>
+        </w:rPr>
+        <w:t xml:space="preserve"> Naive Bayes for classification, or K-means on raw feature data for clustering. If there isn't a plausible automatic baseline model, you can </w:t>
+      </w:r>
+      <w:proofErr w:type="gramStart"/>
+      <w:r>
+        <w:rPr>
+          <w:i/>
+        </w:rPr>
+        <w:t>e.g.</w:t>
+      </w:r>
+      <w:proofErr w:type="gramEnd"/>
+      <w:r>
+        <w:rPr>
+          <w:i/>
+        </w:rPr>
+        <w:t xml:space="preserve"> compare with human performance by having someone hand-solve your problem on a small subset of data. You won’t expect to achieve this level of performance, but it establishes a scale by which to measure your project's performance. Compare the performance of your baseline model and primary model and explain the differences.]</w:t>
       </w:r>
     </w:p>
     <w:p>
@@ -1045,7 +1623,35 @@
         <w:rPr>
           <w:i/>
         </w:rPr>
-        <w:t>[In this section give a high-level summary of your results. If the reader only reads one section of the report, this one should be it, and it should be self-contained.  You can refer back to the "Results" section for elaborations. This section should be less than a page. In particular, emphasize any results that were surprising.]</w:t>
+        <w:t xml:space="preserve">[In this section give a high-level summary of your results. If the reader only reads one section of the report, this one should be it, and it should be self-contained.  You can </w:t>
+      </w:r>
+      <w:proofErr w:type="gramStart"/>
+      <w:r>
+        <w:rPr>
+          <w:i/>
+        </w:rPr>
+        <w:t>refer back</w:t>
+      </w:r>
+      <w:proofErr w:type="gramEnd"/>
+      <w:r>
+        <w:rPr>
+          <w:i/>
+        </w:rPr>
+        <w:t xml:space="preserve"> to the "Results" section for elaborations. This section should be less than a page. </w:t>
+      </w:r>
+      <w:proofErr w:type="gramStart"/>
+      <w:r>
+        <w:rPr>
+          <w:i/>
+        </w:rPr>
+        <w:t>In particular, emphasize</w:t>
+      </w:r>
+      <w:proofErr w:type="gramEnd"/>
+      <w:r>
+        <w:rPr>
+          <w:i/>
+        </w:rPr>
+        <w:t xml:space="preserve"> any results that were surprising.]</w:t>
       </w:r>
     </w:p>
     <w:p>
@@ -1146,6 +1752,155 @@
 <file path=word/numbering.xml><?xml version="1.0" encoding="utf-8"?>
 <w:numbering xmlns:wpc="http://schemas.microsoft.com/office/word/2010/wordprocessingCanvas" xmlns:cx="http://schemas.microsoft.com/office/drawing/2014/chartex" xmlns:cx1="http://schemas.microsoft.com/office/drawing/2015/9/8/chartex" xmlns:cx2="http://schemas.microsoft.com/office/drawing/2015/10/21/chartex" xmlns:cx3="http://schemas.microsoft.com/office/drawing/2016/5/9/chartex" xmlns:cx4="http://schemas.microsoft.com/office/drawing/2016/5/10/chartex" xmlns:cx5="http://schemas.microsoft.com/office/drawing/2016/5/11/chartex" xmlns:cx6="http://schemas.microsoft.com/office/drawing/2016/5/12/chartex" xmlns:cx7="http://schemas.microsoft.com/office/drawing/2016/5/13/chartex" xmlns:cx8="http://schemas.microsoft.com/office/drawing/2016/5/14/chartex" xmlns:mc="http://schemas.openxmlformats.org/markup-compatibility/2006" xmlns:aink="http://schemas.microsoft.com/office/drawing/2016/ink" xmlns:am3d="http://schemas.microsoft.com/office/drawing/2017/model3d" xmlns:o="urn:schemas-microsoft-com:office:office" xmlns:oel="http://schemas.microsoft.com/office/2019/extlst" xmlns:r="http://schemas.openxmlformats.org/officeDocument/2006/relationships" xmlns:m="http://schemas.openxmlformats.org/officeDocument/2006/math" xmlns:v="urn:schemas-microsoft-com:vml" xmlns:wp14="http://schemas.microsoft.com/office/word/2010/wordprocessingDrawing" xmlns:wp="http://schemas.openxmlformats.org/drawingml/2006/wordprocessingDrawing" xmlns:w10="urn:schemas-microsoft-com:office:word" xmlns:w="http://schemas.openxmlformats.org/wordprocessingml/2006/main" xmlns:w14="http://schemas.microsoft.com/office/word/2010/wordml" xmlns:w15="http://schemas.microsoft.com/office/word/2012/wordml" xmlns:w16cex="http://schemas.microsoft.com/office/word/2018/wordml/cex" xmlns:w16cid="http://schemas.microsoft.com/office/word/2016/wordml/cid" xmlns:w16="http://schemas.microsoft.com/office/word/2018/wordml" xmlns:w16sdtdh="http://schemas.microsoft.com/office/word/2020/wordml/sdtdatahash" xmlns:w16se="http://schemas.microsoft.com/office/word/2015/wordml/symex" xmlns:wpg="http://schemas.microsoft.com/office/word/2010/wordprocessingGroup" xmlns:wpi="http://schemas.microsoft.com/office/word/2010/wordprocessingInk" xmlns:wne="http://schemas.microsoft.com/office/word/2006/wordml" xmlns:wps="http://schemas.microsoft.com/office/word/2010/wordprocessingShape" mc:Ignorable="w14 w15 w16se w16cid w16 w16cex w16sdtdh wp14">
   <w:abstractNum w:abstractNumId="0" w15:restartNumberingAfterBreak="0">
+    <w:nsid w:val="3DAE7400"/>
+    <w:multiLevelType w:val="multilevel"/>
+    <w:tmpl w:val="FDE24C14"/>
+    <w:lvl w:ilvl="0">
+      <w:start w:val="1"/>
+      <w:numFmt w:val="bullet"/>
+      <w:lvlText w:val=""/>
+      <w:lvlJc w:val="left"/>
+      <w:pPr>
+        <w:tabs>
+          <w:tab w:val="num" w:pos="720"/>
+        </w:tabs>
+        <w:ind w:left="720" w:hanging="360"/>
+      </w:pPr>
+      <w:rPr>
+        <w:rFonts w:ascii="Symbol" w:hAnsi="Symbol" w:hint="default"/>
+        <w:sz w:val="20"/>
+      </w:rPr>
+    </w:lvl>
+    <w:lvl w:ilvl="1" w:tentative="1">
+      <w:start w:val="1"/>
+      <w:numFmt w:val="bullet"/>
+      <w:lvlText w:val="o"/>
+      <w:lvlJc w:val="left"/>
+      <w:pPr>
+        <w:tabs>
+          <w:tab w:val="num" w:pos="1440"/>
+        </w:tabs>
+        <w:ind w:left="1440" w:hanging="360"/>
+      </w:pPr>
+      <w:rPr>
+        <w:rFonts w:ascii="Courier New" w:hAnsi="Courier New" w:hint="default"/>
+        <w:sz w:val="20"/>
+      </w:rPr>
+    </w:lvl>
+    <w:lvl w:ilvl="2" w:tentative="1">
+      <w:start w:val="1"/>
+      <w:numFmt w:val="bullet"/>
+      <w:lvlText w:val=""/>
+      <w:lvlJc w:val="left"/>
+      <w:pPr>
+        <w:tabs>
+          <w:tab w:val="num" w:pos="2160"/>
+        </w:tabs>
+        <w:ind w:left="2160" w:hanging="360"/>
+      </w:pPr>
+      <w:rPr>
+        <w:rFonts w:ascii="Wingdings" w:hAnsi="Wingdings" w:hint="default"/>
+        <w:sz w:val="20"/>
+      </w:rPr>
+    </w:lvl>
+    <w:lvl w:ilvl="3" w:tentative="1">
+      <w:start w:val="1"/>
+      <w:numFmt w:val="bullet"/>
+      <w:lvlText w:val=""/>
+      <w:lvlJc w:val="left"/>
+      <w:pPr>
+        <w:tabs>
+          <w:tab w:val="num" w:pos="2880"/>
+        </w:tabs>
+        <w:ind w:left="2880" w:hanging="360"/>
+      </w:pPr>
+      <w:rPr>
+        <w:rFonts w:ascii="Wingdings" w:hAnsi="Wingdings" w:hint="default"/>
+        <w:sz w:val="20"/>
+      </w:rPr>
+    </w:lvl>
+    <w:lvl w:ilvl="4" w:tentative="1">
+      <w:start w:val="1"/>
+      <w:numFmt w:val="bullet"/>
+      <w:lvlText w:val=""/>
+      <w:lvlJc w:val="left"/>
+      <w:pPr>
+        <w:tabs>
+          <w:tab w:val="num" w:pos="3600"/>
+        </w:tabs>
+        <w:ind w:left="3600" w:hanging="360"/>
+      </w:pPr>
+      <w:rPr>
+        <w:rFonts w:ascii="Wingdings" w:hAnsi="Wingdings" w:hint="default"/>
+        <w:sz w:val="20"/>
+      </w:rPr>
+    </w:lvl>
+    <w:lvl w:ilvl="5" w:tentative="1">
+      <w:start w:val="1"/>
+      <w:numFmt w:val="bullet"/>
+      <w:lvlText w:val=""/>
+      <w:lvlJc w:val="left"/>
+      <w:pPr>
+        <w:tabs>
+          <w:tab w:val="num" w:pos="4320"/>
+        </w:tabs>
+        <w:ind w:left="4320" w:hanging="360"/>
+      </w:pPr>
+      <w:rPr>
+        <w:rFonts w:ascii="Wingdings" w:hAnsi="Wingdings" w:hint="default"/>
+        <w:sz w:val="20"/>
+      </w:rPr>
+    </w:lvl>
+    <w:lvl w:ilvl="6" w:tentative="1">
+      <w:start w:val="1"/>
+      <w:numFmt w:val="bullet"/>
+      <w:lvlText w:val=""/>
+      <w:lvlJc w:val="left"/>
+      <w:pPr>
+        <w:tabs>
+          <w:tab w:val="num" w:pos="5040"/>
+        </w:tabs>
+        <w:ind w:left="5040" w:hanging="360"/>
+      </w:pPr>
+      <w:rPr>
+        <w:rFonts w:ascii="Wingdings" w:hAnsi="Wingdings" w:hint="default"/>
+        <w:sz w:val="20"/>
+      </w:rPr>
+    </w:lvl>
+    <w:lvl w:ilvl="7" w:tentative="1">
+      <w:start w:val="1"/>
+      <w:numFmt w:val="bullet"/>
+      <w:lvlText w:val=""/>
+      <w:lvlJc w:val="left"/>
+      <w:pPr>
+        <w:tabs>
+          <w:tab w:val="num" w:pos="5760"/>
+        </w:tabs>
+        <w:ind w:left="5760" w:hanging="360"/>
+      </w:pPr>
+      <w:rPr>
+        <w:rFonts w:ascii="Wingdings" w:hAnsi="Wingdings" w:hint="default"/>
+        <w:sz w:val="20"/>
+      </w:rPr>
+    </w:lvl>
+    <w:lvl w:ilvl="8" w:tentative="1">
+      <w:start w:val="1"/>
+      <w:numFmt w:val="bullet"/>
+      <w:lvlText w:val=""/>
+      <w:lvlJc w:val="left"/>
+      <w:pPr>
+        <w:tabs>
+          <w:tab w:val="num" w:pos="6480"/>
+        </w:tabs>
+        <w:ind w:left="6480" w:hanging="360"/>
+      </w:pPr>
+      <w:rPr>
+        <w:rFonts w:ascii="Wingdings" w:hAnsi="Wingdings" w:hint="default"/>
+        <w:sz w:val="20"/>
+      </w:rPr>
+    </w:lvl>
+  </w:abstractNum>
+  <w:abstractNum w:abstractNumId="1" w15:restartNumberingAfterBreak="0">
     <w:nsid w:val="58CC476D"/>
     <w:multiLevelType w:val="multilevel"/>
     <w:tmpl w:val="E026A3D2"/>
@@ -1294,7 +2049,7 @@
       </w:rPr>
     </w:lvl>
   </w:abstractNum>
-  <w:abstractNum w:abstractNumId="1" w15:restartNumberingAfterBreak="0">
+  <w:abstractNum w:abstractNumId="2" w15:restartNumberingAfterBreak="0">
     <w:nsid w:val="62686A8A"/>
     <w:multiLevelType w:val="hybridMultilevel"/>
     <w:tmpl w:val="B63EDEFE"/>
@@ -1380,10 +2135,165 @@
       </w:pPr>
     </w:lvl>
   </w:abstractNum>
+  <w:abstractNum w:abstractNumId="3" w15:restartNumberingAfterBreak="0">
+    <w:nsid w:val="79E755BF"/>
+    <w:multiLevelType w:val="multilevel"/>
+    <w:tmpl w:val="71D80936"/>
+    <w:lvl w:ilvl="0">
+      <w:start w:val="1"/>
+      <w:numFmt w:val="bullet"/>
+      <w:lvlText w:val=""/>
+      <w:lvlJc w:val="left"/>
+      <w:pPr>
+        <w:tabs>
+          <w:tab w:val="num" w:pos="720"/>
+        </w:tabs>
+        <w:ind w:left="720" w:hanging="360"/>
+      </w:pPr>
+      <w:rPr>
+        <w:rFonts w:ascii="Symbol" w:hAnsi="Symbol" w:hint="default"/>
+        <w:sz w:val="20"/>
+      </w:rPr>
+    </w:lvl>
+    <w:lvl w:ilvl="1" w:tentative="1">
+      <w:start w:val="1"/>
+      <w:numFmt w:val="bullet"/>
+      <w:lvlText w:val="o"/>
+      <w:lvlJc w:val="left"/>
+      <w:pPr>
+        <w:tabs>
+          <w:tab w:val="num" w:pos="1440"/>
+        </w:tabs>
+        <w:ind w:left="1440" w:hanging="360"/>
+      </w:pPr>
+      <w:rPr>
+        <w:rFonts w:ascii="Courier New" w:hAnsi="Courier New" w:hint="default"/>
+        <w:sz w:val="20"/>
+      </w:rPr>
+    </w:lvl>
+    <w:lvl w:ilvl="2" w:tentative="1">
+      <w:start w:val="1"/>
+      <w:numFmt w:val="bullet"/>
+      <w:lvlText w:val=""/>
+      <w:lvlJc w:val="left"/>
+      <w:pPr>
+        <w:tabs>
+          <w:tab w:val="num" w:pos="2160"/>
+        </w:tabs>
+        <w:ind w:left="2160" w:hanging="360"/>
+      </w:pPr>
+      <w:rPr>
+        <w:rFonts w:ascii="Wingdings" w:hAnsi="Wingdings" w:hint="default"/>
+        <w:sz w:val="20"/>
+      </w:rPr>
+    </w:lvl>
+    <w:lvl w:ilvl="3" w:tentative="1">
+      <w:start w:val="1"/>
+      <w:numFmt w:val="bullet"/>
+      <w:lvlText w:val=""/>
+      <w:lvlJc w:val="left"/>
+      <w:pPr>
+        <w:tabs>
+          <w:tab w:val="num" w:pos="2880"/>
+        </w:tabs>
+        <w:ind w:left="2880" w:hanging="360"/>
+      </w:pPr>
+      <w:rPr>
+        <w:rFonts w:ascii="Wingdings" w:hAnsi="Wingdings" w:hint="default"/>
+        <w:sz w:val="20"/>
+      </w:rPr>
+    </w:lvl>
+    <w:lvl w:ilvl="4" w:tentative="1">
+      <w:start w:val="1"/>
+      <w:numFmt w:val="bullet"/>
+      <w:lvlText w:val=""/>
+      <w:lvlJc w:val="left"/>
+      <w:pPr>
+        <w:tabs>
+          <w:tab w:val="num" w:pos="3600"/>
+        </w:tabs>
+        <w:ind w:left="3600" w:hanging="360"/>
+      </w:pPr>
+      <w:rPr>
+        <w:rFonts w:ascii="Wingdings" w:hAnsi="Wingdings" w:hint="default"/>
+        <w:sz w:val="20"/>
+      </w:rPr>
+    </w:lvl>
+    <w:lvl w:ilvl="5" w:tentative="1">
+      <w:start w:val="1"/>
+      <w:numFmt w:val="bullet"/>
+      <w:lvlText w:val=""/>
+      <w:lvlJc w:val="left"/>
+      <w:pPr>
+        <w:tabs>
+          <w:tab w:val="num" w:pos="4320"/>
+        </w:tabs>
+        <w:ind w:left="4320" w:hanging="360"/>
+      </w:pPr>
+      <w:rPr>
+        <w:rFonts w:ascii="Wingdings" w:hAnsi="Wingdings" w:hint="default"/>
+        <w:sz w:val="20"/>
+      </w:rPr>
+    </w:lvl>
+    <w:lvl w:ilvl="6" w:tentative="1">
+      <w:start w:val="1"/>
+      <w:numFmt w:val="bullet"/>
+      <w:lvlText w:val=""/>
+      <w:lvlJc w:val="left"/>
+      <w:pPr>
+        <w:tabs>
+          <w:tab w:val="num" w:pos="5040"/>
+        </w:tabs>
+        <w:ind w:left="5040" w:hanging="360"/>
+      </w:pPr>
+      <w:rPr>
+        <w:rFonts w:ascii="Wingdings" w:hAnsi="Wingdings" w:hint="default"/>
+        <w:sz w:val="20"/>
+      </w:rPr>
+    </w:lvl>
+    <w:lvl w:ilvl="7" w:tentative="1">
+      <w:start w:val="1"/>
+      <w:numFmt w:val="bullet"/>
+      <w:lvlText w:val=""/>
+      <w:lvlJc w:val="left"/>
+      <w:pPr>
+        <w:tabs>
+          <w:tab w:val="num" w:pos="5760"/>
+        </w:tabs>
+        <w:ind w:left="5760" w:hanging="360"/>
+      </w:pPr>
+      <w:rPr>
+        <w:rFonts w:ascii="Wingdings" w:hAnsi="Wingdings" w:hint="default"/>
+        <w:sz w:val="20"/>
+      </w:rPr>
+    </w:lvl>
+    <w:lvl w:ilvl="8" w:tentative="1">
+      <w:start w:val="1"/>
+      <w:numFmt w:val="bullet"/>
+      <w:lvlText w:val=""/>
+      <w:lvlJc w:val="left"/>
+      <w:pPr>
+        <w:tabs>
+          <w:tab w:val="num" w:pos="6480"/>
+        </w:tabs>
+        <w:ind w:left="6480" w:hanging="360"/>
+      </w:pPr>
+      <w:rPr>
+        <w:rFonts w:ascii="Wingdings" w:hAnsi="Wingdings" w:hint="default"/>
+        <w:sz w:val="20"/>
+      </w:rPr>
+    </w:lvl>
+  </w:abstractNum>
   <w:num w:numId="1" w16cid:durableId="1757819847">
+    <w:abstractNumId w:val="2"/>
+  </w:num>
+  <w:num w:numId="2" w16cid:durableId="1145777122">
     <w:abstractNumId w:val="1"/>
   </w:num>
-  <w:num w:numId="2" w16cid:durableId="1145777122">
+  <w:num w:numId="3" w16cid:durableId="74787559">
+    <w:abstractNumId w:val="3"/>
+  </w:num>
+  <w:num w:numId="4" w16cid:durableId="1849371958">
     <w:abstractNumId w:val="0"/>
   </w:num>
 </w:numbering>
@@ -1904,6 +2814,29 @@
       <w:szCs w:val="24"/>
     </w:rPr>
   </w:style>
+  <w:style w:type="character" w:styleId="Hyperlink">
+    <w:name w:val="Hyperlink"/>
+    <w:basedOn w:val="DefaultParagraphFont"/>
+    <w:uiPriority w:val="99"/>
+    <w:unhideWhenUsed/>
+    <w:rsid w:val="00471116"/>
+    <w:rPr>
+      <w:color w:val="0563C1" w:themeColor="hyperlink"/>
+      <w:u w:val="single"/>
+    </w:rPr>
+  </w:style>
+  <w:style w:type="character" w:styleId="UnresolvedMention">
+    <w:name w:val="Unresolved Mention"/>
+    <w:basedOn w:val="DefaultParagraphFont"/>
+    <w:uiPriority w:val="99"/>
+    <w:semiHidden/>
+    <w:unhideWhenUsed/>
+    <w:rsid w:val="00471116"/>
+    <w:rPr>
+      <w:color w:val="605E5C"/>
+      <w:shd w:val="clear" w:color="auto" w:fill="E1DFDD"/>
+    </w:rPr>
+  </w:style>
 </w:styles>
 </file>
 

</xml_diff>

<commit_message>
Update on Methods and Tools (teal)
</commit_message>
<xml_diff>
--- a/FinalSubmissionDocument.docx
+++ b/FinalSubmissionDocument.docx
@@ -276,17 +276,13 @@
       <w:pPr>
         <w:spacing w:before="100" w:beforeAutospacing="1" w:after="100" w:afterAutospacing="1" w:line="240" w:lineRule="auto"/>
         <w:rPr>
-          <w:rFonts w:ascii="Times New Roman" w:eastAsia="Times New Roman" w:hAnsi="Times New Roman" w:cs="Times New Roman"/>
-          <w:sz w:val="24"/>
-          <w:szCs w:val="24"/>
+          <w:rFonts w:eastAsia="Times New Roman" w:cstheme="minorHAnsi"/>
           <w:highlight w:val="yellow"/>
         </w:rPr>
       </w:pPr>
       <w:r>
         <w:rPr>
-          <w:rFonts w:ascii="Times New Roman" w:eastAsia="Times New Roman" w:hAnsi="Times New Roman" w:cs="Times New Roman"/>
-          <w:sz w:val="24"/>
-          <w:szCs w:val="24"/>
+          <w:rFonts w:eastAsia="Times New Roman" w:cstheme="minorHAnsi"/>
           <w:highlight w:val="yellow"/>
         </w:rPr>
         <w:t>The dataset consists of 10 000 data points stored as rows with 14 features in columns</w:t>
@@ -300,17 +296,13 @@
         </w:numPr>
         <w:spacing w:before="100" w:beforeAutospacing="1" w:after="100" w:afterAutospacing="1" w:line="240" w:lineRule="auto"/>
         <w:rPr>
-          <w:rFonts w:ascii="Times New Roman" w:eastAsia="Times New Roman" w:hAnsi="Times New Roman" w:cs="Times New Roman"/>
-          <w:sz w:val="24"/>
-          <w:szCs w:val="24"/>
+          <w:rFonts w:eastAsia="Times New Roman" w:cstheme="minorHAnsi"/>
           <w:highlight w:val="yellow"/>
         </w:rPr>
       </w:pPr>
       <w:r>
         <w:rPr>
-          <w:rFonts w:ascii="Times New Roman" w:eastAsia="Times New Roman" w:hAnsi="Times New Roman" w:cs="Times New Roman"/>
-          <w:sz w:val="24"/>
-          <w:szCs w:val="24"/>
+          <w:rFonts w:eastAsia="Times New Roman" w:cstheme="minorHAnsi"/>
           <w:highlight w:val="yellow"/>
         </w:rPr>
         <w:t>UID: unique identifier ranging from 1 to 10000</w:t>
@@ -324,17 +316,13 @@
         </w:numPr>
         <w:spacing w:before="100" w:beforeAutospacing="1" w:after="100" w:afterAutospacing="1" w:line="240" w:lineRule="auto"/>
         <w:rPr>
-          <w:rFonts w:ascii="Times New Roman" w:eastAsia="Times New Roman" w:hAnsi="Times New Roman" w:cs="Times New Roman"/>
-          <w:sz w:val="24"/>
-          <w:szCs w:val="24"/>
+          <w:rFonts w:eastAsia="Times New Roman" w:cstheme="minorHAnsi"/>
           <w:highlight w:val="yellow"/>
         </w:rPr>
       </w:pPr>
       <w:r>
         <w:rPr>
-          <w:rFonts w:ascii="Times New Roman" w:eastAsia="Times New Roman" w:hAnsi="Times New Roman" w:cs="Times New Roman"/>
-          <w:sz w:val="24"/>
-          <w:szCs w:val="24"/>
+          <w:rFonts w:eastAsia="Times New Roman" w:cstheme="minorHAnsi"/>
           <w:highlight w:val="yellow"/>
         </w:rPr>
         <w:t>productID: consisting of a letter L, M, or H for low (50% of all products), medium (30%), and high (20%) as product quality variants and a variant-specific serial number</w:t>
@@ -348,26 +336,20 @@
         </w:numPr>
         <w:spacing w:before="100" w:beforeAutospacing="1" w:after="100" w:afterAutospacing="1" w:line="240" w:lineRule="auto"/>
         <w:rPr>
-          <w:rFonts w:ascii="Times New Roman" w:eastAsia="Times New Roman" w:hAnsi="Times New Roman" w:cs="Times New Roman"/>
-          <w:sz w:val="24"/>
-          <w:szCs w:val="24"/>
+          <w:rFonts w:eastAsia="Times New Roman" w:cstheme="minorHAnsi"/>
           <w:highlight w:val="yellow"/>
         </w:rPr>
       </w:pPr>
       <w:r>
         <w:rPr>
-          <w:rFonts w:ascii="Times New Roman" w:eastAsia="Times New Roman" w:hAnsi="Times New Roman" w:cs="Times New Roman"/>
-          <w:sz w:val="24"/>
-          <w:szCs w:val="24"/>
+          <w:rFonts w:eastAsia="Times New Roman" w:cstheme="minorHAnsi"/>
           <w:highlight w:val="yellow"/>
         </w:rPr>
         <w:t>type</w:t>
       </w:r>
       <w:r>
         <w:rPr>
-          <w:rFonts w:ascii="Times New Roman" w:eastAsia="Times New Roman" w:hAnsi="Times New Roman" w:cs="Times New Roman"/>
-          <w:sz w:val="24"/>
-          <w:szCs w:val="24"/>
+          <w:rFonts w:eastAsia="Times New Roman" w:cstheme="minorHAnsi"/>
           <w:highlight w:val="yellow"/>
         </w:rPr>
         <w:t>: consisting of the letter prefix found in productID (L, M, H)</w:t>
@@ -381,17 +363,13 @@
         </w:numPr>
         <w:spacing w:before="100" w:beforeAutospacing="1" w:after="100" w:afterAutospacing="1" w:line="240" w:lineRule="auto"/>
         <w:rPr>
-          <w:rFonts w:ascii="Times New Roman" w:eastAsia="Times New Roman" w:hAnsi="Times New Roman" w:cs="Times New Roman"/>
-          <w:sz w:val="24"/>
-          <w:szCs w:val="24"/>
+          <w:rFonts w:eastAsia="Times New Roman" w:cstheme="minorHAnsi"/>
           <w:highlight w:val="yellow"/>
         </w:rPr>
       </w:pPr>
       <w:r>
         <w:rPr>
-          <w:rFonts w:ascii="Times New Roman" w:eastAsia="Times New Roman" w:hAnsi="Times New Roman" w:cs="Times New Roman"/>
-          <w:sz w:val="24"/>
-          <w:szCs w:val="24"/>
+          <w:rFonts w:eastAsia="Times New Roman" w:cstheme="minorHAnsi"/>
           <w:highlight w:val="yellow"/>
         </w:rPr>
         <w:t>air temperature [K]: generated using a random walk process later normalized to a standard deviation of 2 K around 300 K</w:t>
@@ -405,17 +383,13 @@
         </w:numPr>
         <w:spacing w:before="100" w:beforeAutospacing="1" w:after="100" w:afterAutospacing="1" w:line="240" w:lineRule="auto"/>
         <w:rPr>
-          <w:rFonts w:ascii="Times New Roman" w:eastAsia="Times New Roman" w:hAnsi="Times New Roman" w:cs="Times New Roman"/>
-          <w:sz w:val="24"/>
-          <w:szCs w:val="24"/>
+          <w:rFonts w:eastAsia="Times New Roman" w:cstheme="minorHAnsi"/>
           <w:highlight w:val="yellow"/>
         </w:rPr>
       </w:pPr>
       <w:r>
         <w:rPr>
-          <w:rFonts w:ascii="Times New Roman" w:eastAsia="Times New Roman" w:hAnsi="Times New Roman" w:cs="Times New Roman"/>
-          <w:sz w:val="24"/>
-          <w:szCs w:val="24"/>
+          <w:rFonts w:eastAsia="Times New Roman" w:cstheme="minorHAnsi"/>
           <w:highlight w:val="yellow"/>
         </w:rPr>
         <w:t>process temperature [K]: generated using a random walk process normalized to a standard deviation of 1 K, added to the air temperature plus 10 K.</w:t>
@@ -429,17 +403,13 @@
         </w:numPr>
         <w:spacing w:before="100" w:beforeAutospacing="1" w:after="100" w:afterAutospacing="1" w:line="240" w:lineRule="auto"/>
         <w:rPr>
-          <w:rFonts w:ascii="Times New Roman" w:eastAsia="Times New Roman" w:hAnsi="Times New Roman" w:cs="Times New Roman"/>
-          <w:sz w:val="24"/>
-          <w:szCs w:val="24"/>
+          <w:rFonts w:eastAsia="Times New Roman" w:cstheme="minorHAnsi"/>
           <w:highlight w:val="yellow"/>
         </w:rPr>
       </w:pPr>
       <w:r>
         <w:rPr>
-          <w:rFonts w:ascii="Times New Roman" w:eastAsia="Times New Roman" w:hAnsi="Times New Roman" w:cs="Times New Roman"/>
-          <w:sz w:val="24"/>
-          <w:szCs w:val="24"/>
+          <w:rFonts w:eastAsia="Times New Roman" w:cstheme="minorHAnsi"/>
           <w:highlight w:val="yellow"/>
         </w:rPr>
         <w:t>rotational speed [rpm]: calculated from powepower of 2860 W, overlaid with a normally distributed noise</w:t>
@@ -453,17 +423,13 @@
         </w:numPr>
         <w:spacing w:before="100" w:beforeAutospacing="1" w:after="100" w:afterAutospacing="1" w:line="240" w:lineRule="auto"/>
         <w:rPr>
-          <w:rFonts w:ascii="Times New Roman" w:eastAsia="Times New Roman" w:hAnsi="Times New Roman" w:cs="Times New Roman"/>
-          <w:sz w:val="24"/>
-          <w:szCs w:val="24"/>
+          <w:rFonts w:eastAsia="Times New Roman" w:cstheme="minorHAnsi"/>
           <w:highlight w:val="yellow"/>
         </w:rPr>
       </w:pPr>
       <w:r>
         <w:rPr>
-          <w:rFonts w:ascii="Times New Roman" w:eastAsia="Times New Roman" w:hAnsi="Times New Roman" w:cs="Times New Roman"/>
-          <w:sz w:val="24"/>
-          <w:szCs w:val="24"/>
+          <w:rFonts w:eastAsia="Times New Roman" w:cstheme="minorHAnsi"/>
           <w:highlight w:val="yellow"/>
         </w:rPr>
         <w:t>torque [Nm]: torque values are normally distributed around 40 Nm with an Ïƒ = 10 Nm and no negative values.</w:t>
@@ -477,17 +443,13 @@
         </w:numPr>
         <w:spacing w:before="100" w:beforeAutospacing="1" w:after="100" w:afterAutospacing="1" w:line="240" w:lineRule="auto"/>
         <w:rPr>
-          <w:rFonts w:ascii="Times New Roman" w:eastAsia="Times New Roman" w:hAnsi="Times New Roman" w:cs="Times New Roman"/>
-          <w:sz w:val="24"/>
-          <w:szCs w:val="24"/>
+          <w:rFonts w:eastAsia="Times New Roman" w:cstheme="minorHAnsi"/>
           <w:highlight w:val="yellow"/>
         </w:rPr>
       </w:pPr>
       <w:r>
         <w:rPr>
-          <w:rFonts w:ascii="Times New Roman" w:eastAsia="Times New Roman" w:hAnsi="Times New Roman" w:cs="Times New Roman"/>
-          <w:sz w:val="24"/>
-          <w:szCs w:val="24"/>
+          <w:rFonts w:eastAsia="Times New Roman" w:cstheme="minorHAnsi"/>
           <w:highlight w:val="yellow"/>
         </w:rPr>
         <w:lastRenderedPageBreak/>
@@ -495,46 +457,26 @@
       </w:r>
       <w:r>
         <w:rPr>
-          <w:rFonts w:ascii="Times New Roman" w:eastAsia="Times New Roman" w:hAnsi="Times New Roman" w:cs="Times New Roman"/>
-          <w:sz w:val="24"/>
-          <w:szCs w:val="24"/>
+          <w:rFonts w:eastAsia="Times New Roman" w:cstheme="minorHAnsi"/>
           <w:highlight w:val="yellow"/>
         </w:rPr>
         <w:br/>
-        <w:t xml:space="preserve">'machine failure' label that indicates whether the machine has failed in this </w:t>
-      </w:r>
-      <w:proofErr w:type="gramStart"/>
-      <w:r>
-        <w:rPr>
-          <w:rFonts w:ascii="Times New Roman" w:eastAsia="Times New Roman" w:hAnsi="Times New Roman" w:cs="Times New Roman"/>
-          <w:sz w:val="24"/>
-          <w:szCs w:val="24"/>
-          <w:highlight w:val="yellow"/>
-        </w:rPr>
-        <w:t>particular data</w:t>
-      </w:r>
-      <w:proofErr w:type="gramEnd"/>
-      <w:r>
-        <w:rPr>
-          <w:rFonts w:ascii="Times New Roman" w:eastAsia="Times New Roman" w:hAnsi="Times New Roman" w:cs="Times New Roman"/>
-          <w:sz w:val="24"/>
-          <w:szCs w:val="24"/>
-          <w:highlight w:val="yellow"/>
-        </w:rPr>
-        <w:t xml:space="preserve"> point for any of the following failure modes are true.</w:t>
-      </w:r>
-    </w:p>
-    <w:p>
-      <w:pPr>
-        <w:spacing w:after="0" w:line="240" w:lineRule="auto"/>
-        <w:jc w:val="both"/>
-        <w:rPr>
+        <w:t>'machine failure' label that indicates whether the machine has failed in this particular data point for any of the following failure modes are true.</w:t>
+      </w:r>
+    </w:p>
+    <w:p>
+      <w:pPr>
+        <w:spacing w:after="0" w:line="240" w:lineRule="auto"/>
+        <w:jc w:val="both"/>
+        <w:rPr>
+          <w:rFonts w:cstheme="minorHAnsi"/>
           <w:bCs/>
           <w:highlight w:val="yellow"/>
         </w:rPr>
       </w:pPr>
       <w:r>
         <w:rPr>
+          <w:rFonts w:cstheme="minorHAnsi"/>
           <w:bCs/>
           <w:highlight w:val="yellow"/>
         </w:rPr>
@@ -549,17 +491,13 @@
         </w:numPr>
         <w:spacing w:before="100" w:beforeAutospacing="1" w:after="100" w:afterAutospacing="1" w:line="240" w:lineRule="auto"/>
         <w:rPr>
-          <w:rFonts w:ascii="Times New Roman" w:eastAsia="Times New Roman" w:hAnsi="Times New Roman" w:cs="Times New Roman"/>
-          <w:sz w:val="24"/>
-          <w:szCs w:val="24"/>
+          <w:rFonts w:eastAsia="Times New Roman" w:cstheme="minorHAnsi"/>
           <w:highlight w:val="yellow"/>
         </w:rPr>
       </w:pPr>
       <w:r>
         <w:rPr>
-          <w:rFonts w:ascii="Times New Roman" w:eastAsia="Times New Roman" w:hAnsi="Times New Roman" w:cs="Times New Roman"/>
-          <w:sz w:val="24"/>
-          <w:szCs w:val="24"/>
+          <w:rFonts w:eastAsia="Times New Roman" w:cstheme="minorHAnsi"/>
           <w:highlight w:val="yellow"/>
         </w:rPr>
         <w:t xml:space="preserve">Target: Failure or Not </w:t>
@@ -573,17 +511,13 @@
         </w:numPr>
         <w:spacing w:before="100" w:beforeAutospacing="1" w:after="100" w:afterAutospacing="1" w:line="240" w:lineRule="auto"/>
         <w:rPr>
-          <w:rFonts w:ascii="Times New Roman" w:eastAsia="Times New Roman" w:hAnsi="Times New Roman" w:cs="Times New Roman"/>
-          <w:sz w:val="24"/>
-          <w:szCs w:val="24"/>
+          <w:rFonts w:eastAsia="Times New Roman" w:cstheme="minorHAnsi"/>
           <w:highlight w:val="yellow"/>
         </w:rPr>
       </w:pPr>
       <w:r>
         <w:rPr>
-          <w:rFonts w:ascii="Times New Roman" w:eastAsia="Times New Roman" w:hAnsi="Times New Roman" w:cs="Times New Roman"/>
-          <w:sz w:val="24"/>
-          <w:szCs w:val="24"/>
+          <w:rFonts w:eastAsia="Times New Roman" w:cstheme="minorHAnsi"/>
           <w:highlight w:val="yellow"/>
         </w:rPr>
         <w:t xml:space="preserve">Failure Type: Type of Failure </w:t>
@@ -825,27 +759,7 @@
           <w:sz w:val="20"/>
           <w:szCs w:val="20"/>
         </w:rPr>
-        <w:t xml:space="preserve">updated &lt;- </w:t>
-      </w:r>
-      <w:proofErr w:type="gramStart"/>
-      <w:r>
-        <w:rPr>
-          <w:rFonts w:ascii="Lucida Console" w:eastAsia="Times New Roman" w:hAnsi="Lucida Console" w:cs="Courier New"/>
-          <w:color w:val="0000FF"/>
-          <w:sz w:val="20"/>
-          <w:szCs w:val="20"/>
-        </w:rPr>
-        <w:t>subset(</w:t>
-      </w:r>
-      <w:proofErr w:type="gramEnd"/>
-      <w:r>
-        <w:rPr>
-          <w:rFonts w:ascii="Lucida Console" w:eastAsia="Times New Roman" w:hAnsi="Lucida Console" w:cs="Courier New"/>
-          <w:color w:val="0000FF"/>
-          <w:sz w:val="20"/>
-          <w:szCs w:val="20"/>
-        </w:rPr>
-        <w:t>master, select = -c(UDI, Product.ID, Failure.Type))</w:t>
+        <w:t>updated &lt;- subset(master, select = -c(UDI, Product.ID, Failure.Type))</w:t>
       </w:r>
     </w:p>
     <w:p>
@@ -1091,35 +1005,7 @@
         <w:rPr>
           <w:i/>
         </w:rPr>
-        <w:t xml:space="preserve">[Describe the methods you explored (usually algorithms, or data cleaning or data wrangling approaches). Justify your methods in terms of the problem statement. What did you consider but *not* use?  </w:t>
-      </w:r>
-      <w:proofErr w:type="gramStart"/>
-      <w:r>
-        <w:rPr>
-          <w:i/>
-        </w:rPr>
-        <w:t>In particular, be</w:t>
-      </w:r>
-      <w:proofErr w:type="gramEnd"/>
-      <w:r>
-        <w:rPr>
-          <w:i/>
-        </w:rPr>
-        <w:t xml:space="preserve"> sure to include every method you </w:t>
-      </w:r>
-      <w:proofErr w:type="gramStart"/>
-      <w:r>
-        <w:rPr>
-          <w:i/>
-        </w:rPr>
-        <w:t>tried</w:t>
-      </w:r>
-      <w:proofErr w:type="gramEnd"/>
-      <w:r>
-        <w:rPr>
-          <w:i/>
-        </w:rPr>
-        <w:t>, even if it didn't "work". When describing methods that didn't work, make clear how they failed and any evaluation metrics you used to decide so.]</w:t>
+        <w:t>[Describe the methods you explored (usually algorithms, or data cleaning or data wrangling approaches). Justify your methods in terms of the problem statement. What did you consider but *not* use?  In particular, be sure to include every method you tried, even if it didn't "work". When describing methods that didn't work, make clear how they failed and any evaluation metrics you used to decide so.]</w:t>
       </w:r>
     </w:p>
     <w:p>
@@ -1155,21 +1041,7 @@
         <w:rPr>
           <w:iCs/>
         </w:rPr>
-        <w:t xml:space="preserve">, then using the </w:t>
-      </w:r>
-      <w:proofErr w:type="spellStart"/>
-      <w:r>
-        <w:rPr>
-          <w:iCs/>
-        </w:rPr>
-        <w:t>gghighlight</w:t>
-      </w:r>
-      <w:proofErr w:type="spellEnd"/>
-      <w:r>
-        <w:rPr>
-          <w:iCs/>
-        </w:rPr>
-        <w:t xml:space="preserve"> library </w:t>
+        <w:t xml:space="preserve">, then using the gghighlight library </w:t>
       </w:r>
       <w:r>
         <w:rPr>
@@ -1201,6 +1073,19 @@
         </w:rPr>
         <w:t>An issue we ran into was our data still has a categorical attribute in it alongside the rest of the numeric attributes, that being the machine type. Initially we discussed splitting the data into 3 types, one for each machine type, but we decided instead to convert from a categorical to a numeric, with L becoming 0, M becoming 1, and H becoming 2.</w:t>
       </w:r>
+      <w:r>
+        <w:rPr>
+          <w:iCs/>
+        </w:rPr>
+        <w:t xml:space="preserve"> </w:t>
+      </w:r>
+      <w:r>
+        <w:rPr>
+          <w:iCs/>
+          <w:highlight w:val="cyan"/>
+        </w:rPr>
+        <w:t>This would eliminate the need to run multiple similar tests on three different datasets, which is more efficient for us.</w:t>
+      </w:r>
     </w:p>
     <w:p>
       <w:pPr>
@@ -1231,77 +1116,143 @@
         </w:rPr>
         <w:t xml:space="preserve">since we are using several attributes rather than a smaller </w:t>
       </w:r>
-      <w:proofErr w:type="gramStart"/>
-      <w:r>
-        <w:rPr>
-          <w:iCs/>
-        </w:rPr>
-        <w:t>number</w:t>
-      </w:r>
-      <w:proofErr w:type="gramEnd"/>
+      <w:r>
+        <w:rPr>
+          <w:iCs/>
+        </w:rPr>
+        <w:t>number,</w:t>
+      </w:r>
       <w:r>
         <w:rPr>
           <w:iCs/>
         </w:rPr>
         <w:t xml:space="preserve"> we feel using a decision tree would be the superior approach to dealing with multiple attributes at once and finding the weights of each attribute on the machine failing.</w:t>
       </w:r>
-    </w:p>
-    <w:p>
-      <w:pPr>
-        <w:spacing w:after="0" w:line="240" w:lineRule="auto"/>
-        <w:jc w:val="both"/>
-        <w:rPr>
-          <w:iCs/>
-        </w:rPr>
-      </w:pPr>
-    </w:p>
-    <w:p>
-      <w:pPr>
-        <w:spacing w:after="0" w:line="240" w:lineRule="auto"/>
-        <w:jc w:val="both"/>
-        <w:rPr>
-          <w:iCs/>
-        </w:rPr>
-      </w:pPr>
-      <w:r>
-        <w:rPr>
-          <w:iCs/>
-        </w:rPr>
+      <w:r>
+        <w:rPr>
+          <w:iCs/>
+        </w:rPr>
+        <w:t xml:space="preserve"> </w:t>
+      </w:r>
+      <w:r>
+        <w:rPr>
+          <w:iCs/>
+          <w:highlight w:val="cyan"/>
+        </w:rPr>
+        <w:t xml:space="preserve">Decision trees are </w:t>
+      </w:r>
+      <w:r>
+        <w:rPr>
+          <w:iCs/>
+          <w:highlight w:val="cyan"/>
+        </w:rPr>
+        <w:t>very easy to understand and interpret</w:t>
+      </w:r>
+      <w:r>
+        <w:rPr>
+          <w:iCs/>
+          <w:highlight w:val="cyan"/>
+        </w:rPr>
+        <w:t>, and the actions of certain decision makers in the process can be considered more easily; we decided that, since we have multiple numerical variables that we are testing</w:t>
+      </w:r>
+      <w:r>
+        <w:rPr>
+          <w:iCs/>
+          <w:highlight w:val="cyan"/>
+        </w:rPr>
+        <w:t xml:space="preserve"> to see if we get a binary fail or not fail condition, we should use decision trees.</w:t>
+      </w:r>
+    </w:p>
+    <w:p>
+      <w:pPr>
+        <w:spacing w:after="0" w:line="240" w:lineRule="auto"/>
+        <w:jc w:val="both"/>
+        <w:rPr>
+          <w:iCs/>
+        </w:rPr>
+      </w:pPr>
+    </w:p>
+    <w:p>
+      <w:pPr>
+        <w:spacing w:after="0" w:line="240" w:lineRule="auto"/>
+        <w:jc w:val="both"/>
+        <w:rPr>
+          <w:iCs/>
+        </w:rPr>
+      </w:pPr>
+      <w:r>
+        <w:rPr>
+          <w:iCs/>
+        </w:rPr>
+        <w:lastRenderedPageBreak/>
         <w:t xml:space="preserve">In the end we decided that our best method to approach our problem statement would be a </w:t>
       </w:r>
-      <w:proofErr w:type="gramStart"/>
-      <w:r>
-        <w:rPr>
-          <w:iCs/>
-        </w:rPr>
-        <w:t>classification based</w:t>
-      </w:r>
-      <w:proofErr w:type="gramEnd"/>
-      <w:r>
-        <w:rPr>
-          <w:iCs/>
-        </w:rPr>
-        <w:t xml:space="preserve"> decision tree, as it </w:t>
-      </w:r>
-      <w:proofErr w:type="gramStart"/>
-      <w:r>
-        <w:rPr>
-          <w:iCs/>
-        </w:rPr>
-        <w:t>more</w:t>
-      </w:r>
-      <w:proofErr w:type="gramEnd"/>
-      <w:r>
-        <w:rPr>
-          <w:iCs/>
-        </w:rPr>
-        <w:t xml:space="preserve"> flexible with nonlinear data than a regression model and can interpret several features at once into its decision matrix.</w:t>
+      <w:r>
+        <w:rPr>
+          <w:iCs/>
+        </w:rPr>
+        <w:t>classification-based</w:t>
+      </w:r>
+      <w:r>
+        <w:rPr>
+          <w:iCs/>
+        </w:rPr>
+        <w:t xml:space="preserve"> decision tree, as it more flexible with nonlinear data than a regression model and can interpret several features at once into its decision matrix.</w:t>
       </w:r>
       <w:r>
         <w:rPr>
           <w:iCs/>
         </w:rPr>
         <w:t xml:space="preserve"> </w:t>
+      </w:r>
+      <w:r>
+        <w:rPr>
+          <w:iCs/>
+          <w:highlight w:val="cyan"/>
+        </w:rPr>
+        <w:t xml:space="preserve">Classification trees are used to predict a categorical value from a decision tree. We initially started using a regression-based tree to calculate our results, but we quickly realized that, even though the target value of our dataset is a numerical value (0 or 1), we are actually determining if the machine failed or not, which is a binary </w:t>
+      </w:r>
+      <w:r>
+        <w:rPr>
+          <w:iCs/>
+          <w:highlight w:val="cyan"/>
+        </w:rPr>
+        <w:t>categorical value that is represented by a numerical 0 or 1</w:t>
+      </w:r>
+      <w:r>
+        <w:rPr>
+          <w:iCs/>
+          <w:highlight w:val="cyan"/>
+        </w:rPr>
+        <w:t>.</w:t>
+      </w:r>
+      <w:r>
+        <w:rPr>
+          <w:iCs/>
+          <w:highlight w:val="cyan"/>
+        </w:rPr>
+        <w:t xml:space="preserve"> Classification trees also do not require us to scale our features</w:t>
+      </w:r>
+      <w:r>
+        <w:rPr>
+          <w:iCs/>
+          <w:highlight w:val="cyan"/>
+        </w:rPr>
+        <w:t xml:space="preserve"> (even though our data was already fairly standardized/normalized)</w:t>
+      </w:r>
+      <w:r>
+        <w:rPr>
+          <w:iCs/>
+          <w:highlight w:val="cyan"/>
+        </w:rPr>
+        <w:t xml:space="preserve"> and make classifications quickly. However, they do take longer to train, usually don’t work very well on small datasets, and </w:t>
+      </w:r>
+      <w:r>
+        <w:rPr>
+          <w:iCs/>
+          <w:highlight w:val="cyan"/>
+        </w:rPr>
+        <w:t>are more difficult to extrapolate.</w:t>
       </w:r>
     </w:p>
     <w:p>
@@ -1327,198 +1278,565 @@
         <w:rPr>
           <w:b/>
         </w:rPr>
+        <w:t>Tools (10%)</w:t>
+      </w:r>
+    </w:p>
+    <w:bookmarkEnd w:id="0"/>
+    <w:p>
+      <w:pPr>
+        <w:spacing w:after="0" w:line="240" w:lineRule="auto"/>
+        <w:jc w:val="both"/>
+      </w:pPr>
+    </w:p>
+    <w:p>
+      <w:pPr>
+        <w:spacing w:after="0" w:line="240" w:lineRule="auto"/>
+        <w:jc w:val="both"/>
+        <w:rPr>
+          <w:i/>
+        </w:rPr>
+      </w:pPr>
+      <w:r>
+        <w:rPr>
+          <w:i/>
+        </w:rPr>
+        <w:t>[Describe the tools that you used and the reasons for their choice. Justify them in terms of the problem itself and the methods you want to use.</w:t>
+      </w:r>
+      <w:r>
+        <w:rPr>
+          <w:i/>
+        </w:rPr>
+        <w:t xml:space="preserve"> </w:t>
+      </w:r>
+      <w:r>
+        <w:rPr>
+          <w:i/>
+        </w:rPr>
+        <w:t>Tools will probably include machine learning, and possibly data wrangling and visualization. Please discuss all of them.</w:t>
+      </w:r>
+      <w:r>
+        <w:rPr>
+          <w:i/>
+        </w:rPr>
+        <w:t xml:space="preserve"> </w:t>
+      </w:r>
+      <w:r>
+        <w:rPr>
+          <w:i/>
+        </w:rPr>
+        <w:t>How did you employ them? What features worked well and what didn't? What could be improved?</w:t>
+      </w:r>
+      <w:r>
+        <w:rPr>
+          <w:i/>
+        </w:rPr>
+        <w:t xml:space="preserve"> </w:t>
+      </w:r>
+      <w:r>
+        <w:rPr>
+          <w:i/>
+        </w:rPr>
+        <w:t>Describe any tools that you tried and ended up not using. What was the problem?]</w:t>
+      </w:r>
+    </w:p>
+    <w:p>
+      <w:pPr>
+        <w:spacing w:after="0" w:line="240" w:lineRule="auto"/>
+        <w:jc w:val="both"/>
+        <w:rPr>
+          <w:i/>
+        </w:rPr>
+      </w:pPr>
+    </w:p>
+    <w:p>
+      <w:pPr>
+        <w:spacing w:after="0" w:line="240" w:lineRule="auto"/>
+        <w:jc w:val="both"/>
+        <w:rPr>
+          <w:i/>
+        </w:rPr>
+      </w:pPr>
+    </w:p>
+    <w:p>
+      <w:pPr>
+        <w:spacing w:after="0" w:line="240" w:lineRule="auto"/>
+        <w:ind w:firstLine="720"/>
+        <w:jc w:val="both"/>
+        <w:rPr>
+          <w:iCs/>
+        </w:rPr>
+      </w:pPr>
+      <w:r>
+        <w:rPr>
+          <w:iCs/>
+        </w:rPr>
+        <w:t>For our initial approach we used gghighlight and ggplot2 in order to get a cursory visualization of the data so we could see positive, neutral, or negative trends in the data while we discussed the potential uses of linear regression versus decision trees to solve our problem. We decided to go with decision trees</w:t>
+      </w:r>
+      <w:r>
+        <w:rPr>
+          <w:iCs/>
+        </w:rPr>
+        <w:t xml:space="preserve"> as our approach to a solution of our problem statement for the benefits mentioned in the methods section. </w:t>
+      </w:r>
+      <w:r>
+        <w:rPr>
+          <w:iCs/>
+        </w:rPr>
+        <w:t xml:space="preserve">Initially we were going to use regressive decision trees on each of the three split segments of our data, but since we are trying to find a categorical </w:t>
+      </w:r>
+      <w:r>
+        <w:rPr>
+          <w:iCs/>
+        </w:rPr>
+        <w:t>value,</w:t>
+      </w:r>
+      <w:r>
+        <w:rPr>
+          <w:iCs/>
+        </w:rPr>
+        <w:t xml:space="preserve"> we decided to use decision tree classifiers instead, </w:t>
+      </w:r>
+      <w:r>
+        <w:rPr>
+          <w:iCs/>
+          <w:highlight w:val="cyan"/>
+        </w:rPr>
+        <w:t>as we are predicting whether or not a machine fails, which is a binary classification.</w:t>
+      </w:r>
+    </w:p>
+    <w:p>
+      <w:pPr>
+        <w:spacing w:after="0" w:line="240" w:lineRule="auto"/>
+        <w:jc w:val="both"/>
+        <w:rPr>
+          <w:iCs/>
+        </w:rPr>
+      </w:pPr>
+    </w:p>
+    <w:p>
+      <w:pPr>
+        <w:spacing w:after="0" w:line="240" w:lineRule="auto"/>
+        <w:jc w:val="both"/>
+        <w:rPr>
+          <w:iCs/>
+          <w:highlight w:val="cyan"/>
+        </w:rPr>
+      </w:pPr>
+      <w:r>
+        <w:rPr>
+          <w:iCs/>
+          <w:highlight w:val="cyan"/>
+        </w:rPr>
+        <w:t>The decision tree classifier was deployed using the “</w:t>
+      </w:r>
+      <w:proofErr w:type="spellStart"/>
+      <w:r>
+        <w:rPr>
+          <w:iCs/>
+          <w:highlight w:val="cyan"/>
+        </w:rPr>
+        <w:t>rpart</w:t>
+      </w:r>
+      <w:proofErr w:type="spellEnd"/>
+      <w:r>
+        <w:rPr>
+          <w:iCs/>
+          <w:highlight w:val="cyan"/>
+        </w:rPr>
+        <w:t xml:space="preserve">” library that is a part of the R package library; </w:t>
+      </w:r>
+      <w:r>
+        <w:rPr>
+          <w:iCs/>
+          <w:highlight w:val="cyan"/>
+        </w:rPr>
+        <w:t xml:space="preserve">it is a library that is used for </w:t>
+      </w:r>
+      <w:r>
+        <w:rPr>
+          <w:iCs/>
+          <w:highlight w:val="cyan"/>
+        </w:rPr>
+        <w:t>building regression and classification trees, and since we were using a classification tree as our model, this library was decided upon.</w:t>
+      </w:r>
+      <w:r>
+        <w:rPr>
+          <w:iCs/>
+          <w:highlight w:val="cyan"/>
+        </w:rPr>
+        <w:t xml:space="preserve"> We first split the data into a train and test set with a proportion value of 0.8 (80% train, 20% test)</w:t>
+      </w:r>
+      <w:r>
+        <w:rPr>
+          <w:iCs/>
+          <w:highlight w:val="cyan"/>
+        </w:rPr>
+        <w:t>. The line of code to set up the model is as follows:</w:t>
+      </w:r>
+    </w:p>
+    <w:p>
+      <w:pPr>
+        <w:spacing w:after="0" w:line="240" w:lineRule="auto"/>
+        <w:jc w:val="both"/>
+        <w:rPr>
+          <w:iCs/>
+          <w:highlight w:val="cyan"/>
+        </w:rPr>
+      </w:pPr>
+    </w:p>
+    <w:p>
+      <w:pPr>
+        <w:spacing w:after="0" w:line="240" w:lineRule="auto"/>
+        <w:jc w:val="both"/>
+        <w:rPr>
+          <w:rFonts w:ascii="Lucida Console" w:hAnsi="Lucida Console"/>
+          <w:iCs/>
+          <w:sz w:val="20"/>
+          <w:szCs w:val="20"/>
+        </w:rPr>
+      </w:pPr>
+      <w:r>
+        <w:rPr>
+          <w:rFonts w:ascii="Lucida Console" w:hAnsi="Lucida Console"/>
+          <w:iCs/>
+          <w:sz w:val="20"/>
+          <w:szCs w:val="20"/>
+        </w:rPr>
+        <w:t xml:space="preserve">model &lt;- </w:t>
+      </w:r>
+      <w:proofErr w:type="spellStart"/>
+      <w:r>
+        <w:rPr>
+          <w:rFonts w:ascii="Lucida Console" w:hAnsi="Lucida Console"/>
+          <w:iCs/>
+          <w:sz w:val="20"/>
+          <w:szCs w:val="20"/>
+        </w:rPr>
+        <w:t>rpart</w:t>
+      </w:r>
+      <w:proofErr w:type="spellEnd"/>
+      <w:r>
+        <w:rPr>
+          <w:rFonts w:ascii="Lucida Console" w:hAnsi="Lucida Console"/>
+          <w:iCs/>
+          <w:sz w:val="20"/>
+          <w:szCs w:val="20"/>
+        </w:rPr>
+        <w:t>(Target~., data=</w:t>
+      </w:r>
+      <w:proofErr w:type="spellStart"/>
+      <w:r>
+        <w:rPr>
+          <w:rFonts w:ascii="Lucida Console" w:hAnsi="Lucida Console"/>
+          <w:iCs/>
+          <w:sz w:val="20"/>
+          <w:szCs w:val="20"/>
+        </w:rPr>
+        <w:t>train_data</w:t>
+      </w:r>
+      <w:proofErr w:type="spellEnd"/>
+      <w:r>
+        <w:rPr>
+          <w:rFonts w:ascii="Lucida Console" w:hAnsi="Lucida Console"/>
+          <w:iCs/>
+          <w:sz w:val="20"/>
+          <w:szCs w:val="20"/>
+        </w:rPr>
+        <w:t xml:space="preserve">, method='class', </w:t>
+      </w:r>
+      <w:proofErr w:type="spellStart"/>
+      <w:r>
+        <w:rPr>
+          <w:rFonts w:ascii="Lucida Console" w:hAnsi="Lucida Console"/>
+          <w:iCs/>
+          <w:sz w:val="20"/>
+          <w:szCs w:val="20"/>
+        </w:rPr>
+        <w:t>minsplit</w:t>
+      </w:r>
+      <w:proofErr w:type="spellEnd"/>
+      <w:r>
+        <w:rPr>
+          <w:rFonts w:ascii="Lucida Console" w:hAnsi="Lucida Console"/>
+          <w:iCs/>
+          <w:sz w:val="20"/>
+          <w:szCs w:val="20"/>
+        </w:rPr>
+        <w:t>=2)</w:t>
+      </w:r>
+    </w:p>
+    <w:p>
+      <w:pPr>
+        <w:spacing w:after="0" w:line="240" w:lineRule="auto"/>
+        <w:jc w:val="both"/>
+        <w:rPr>
+          <w:rFonts w:ascii="Lucida Console" w:hAnsi="Lucida Console"/>
+          <w:iCs/>
+          <w:sz w:val="20"/>
+          <w:szCs w:val="20"/>
+          <w:highlight w:val="cyan"/>
+        </w:rPr>
+      </w:pPr>
+    </w:p>
+    <w:p>
+      <w:pPr>
+        <w:spacing w:after="0" w:line="240" w:lineRule="auto"/>
+        <w:jc w:val="both"/>
+        <w:rPr>
+          <w:rFonts w:cstheme="minorHAnsi"/>
+          <w:iCs/>
+        </w:rPr>
+      </w:pPr>
+      <w:r>
+        <w:rPr>
+          <w:rFonts w:cstheme="minorHAnsi"/>
+          <w:iCs/>
+          <w:highlight w:val="cyan"/>
+        </w:rPr>
+        <w:t xml:space="preserve">The first parameter (Target ~ .) </w:t>
+      </w:r>
+      <w:r>
+        <w:rPr>
+          <w:rFonts w:cstheme="minorHAnsi"/>
+          <w:iCs/>
+          <w:highlight w:val="cyan"/>
+        </w:rPr>
+        <w:t>is the formula that sets up the Target value as the value we want to find and all other variables in the training set as the values that are being used to determine the Target variable.</w:t>
+      </w:r>
+      <w:r>
+        <w:rPr>
+          <w:rFonts w:cstheme="minorHAnsi"/>
+          <w:iCs/>
+          <w:highlight w:val="cyan"/>
+        </w:rPr>
+        <w:t xml:space="preserve"> It uses the training data set and is </w:t>
+      </w:r>
+      <w:r>
+        <w:rPr>
+          <w:rFonts w:cstheme="minorHAnsi"/>
+          <w:iCs/>
+          <w:highlight w:val="cyan"/>
+        </w:rPr>
+        <w:t xml:space="preserve">a classification tree (hence method=’class’). The </w:t>
+      </w:r>
+      <w:proofErr w:type="spellStart"/>
+      <w:r>
+        <w:rPr>
+          <w:rFonts w:cstheme="minorHAnsi"/>
+          <w:iCs/>
+          <w:highlight w:val="cyan"/>
+        </w:rPr>
+        <w:t>minsplit</w:t>
+      </w:r>
+      <w:proofErr w:type="spellEnd"/>
+      <w:r>
+        <w:rPr>
+          <w:rFonts w:cstheme="minorHAnsi"/>
+          <w:iCs/>
+          <w:highlight w:val="cyan"/>
+        </w:rPr>
+        <w:t xml:space="preserve"> parameter sets the </w:t>
+      </w:r>
+      <w:r>
+        <w:rPr>
+          <w:rFonts w:cstheme="minorHAnsi"/>
+          <w:iCs/>
+          <w:highlight w:val="cyan"/>
+        </w:rPr>
+        <w:t>minimum number of observations that must exist in the node in order for a split to be attempted to 2, which is also a common practice from what we’ve found.</w:t>
+      </w:r>
+      <w:r>
+        <w:rPr>
+          <w:rFonts w:cstheme="minorHAnsi"/>
+          <w:iCs/>
+          <w:highlight w:val="cyan"/>
+        </w:rPr>
+        <w:t xml:space="preserve"> The decision tree model turned out really well, and from the picture below, we can clearly see the conditions by which the tree made its </w:t>
+      </w:r>
+      <w:r>
+        <w:rPr>
+          <w:rFonts w:cstheme="minorHAnsi"/>
+          <w:iCs/>
+          <w:highlight w:val="cyan"/>
+        </w:rPr>
+        <w:t>predictions.</w:t>
+      </w:r>
+      <w:r>
+        <w:rPr>
+          <w:rFonts w:cstheme="minorHAnsi"/>
+          <w:iCs/>
+          <w:highlight w:val="cyan"/>
+        </w:rPr>
+        <w:t xml:space="preserve"> There are other parameters that can be influenced as well, including the maximum depth of the tree </w:t>
+      </w:r>
+      <w:r>
+        <w:rPr>
+          <w:rFonts w:cstheme="minorHAnsi"/>
+          <w:iCs/>
+          <w:highlight w:val="cyan"/>
+        </w:rPr>
+        <w:t>and the minimum number of observations that can be observed in any leaf node, but those have been left untouched for now, as they may or may not be useful</w:t>
+      </w:r>
+      <w:r>
+        <w:rPr>
+          <w:rFonts w:cstheme="minorHAnsi"/>
+          <w:iCs/>
+          <w:highlight w:val="cyan"/>
+        </w:rPr>
+        <w:t xml:space="preserve"> to us yet</w:t>
+      </w:r>
+      <w:r>
+        <w:rPr>
+          <w:rFonts w:cstheme="minorHAnsi"/>
+          <w:iCs/>
+          <w:highlight w:val="cyan"/>
+        </w:rPr>
+        <w:t>.</w:t>
+      </w:r>
+      <w:r>
+        <w:rPr>
+          <w:rFonts w:cstheme="minorHAnsi"/>
+          <w:iCs/>
+          <w:highlight w:val="cyan"/>
+        </w:rPr>
+        <w:t xml:space="preserve"> As you can see from the model below, the decision tree is an excellent measure for visualizing the results of the data and showing what </w:t>
+      </w:r>
+      <w:r>
+        <w:rPr>
+          <w:rFonts w:cstheme="minorHAnsi"/>
+          <w:iCs/>
+          <w:highlight w:val="cyan"/>
+        </w:rPr>
+        <w:t xml:space="preserve">the model did to determine its classification </w:t>
+      </w:r>
+      <w:r>
+        <w:rPr>
+          <w:rFonts w:cstheme="minorHAnsi"/>
+          <w:iCs/>
+          <w:highlight w:val="cyan"/>
+        </w:rPr>
+        <w:t>for each feature.</w:t>
+      </w:r>
+    </w:p>
+    <w:p>
+      <w:pPr>
+        <w:spacing w:after="0" w:line="240" w:lineRule="auto"/>
+        <w:jc w:val="both"/>
+        <w:rPr>
+          <w:rFonts w:cstheme="minorHAnsi"/>
+          <w:iCs/>
+        </w:rPr>
+      </w:pPr>
+      <w:r>
+        <w:rPr>
+          <w:rFonts w:cstheme="minorHAnsi"/>
+          <w:iCs/>
+          <w:noProof/>
+          <w:highlight w:val="cyan"/>
+        </w:rPr>
         <w:lastRenderedPageBreak/>
-        <w:t>Tools (10%)</w:t>
-      </w:r>
-    </w:p>
-    <w:bookmarkEnd w:id="0"/>
-    <w:p>
-      <w:pPr>
-        <w:spacing w:after="0" w:line="240" w:lineRule="auto"/>
-        <w:jc w:val="both"/>
-      </w:pPr>
-    </w:p>
-    <w:p>
-      <w:pPr>
-        <w:spacing w:after="0" w:line="240" w:lineRule="auto"/>
-        <w:jc w:val="both"/>
-        <w:rPr>
-          <w:i/>
-        </w:rPr>
-      </w:pPr>
-      <w:r>
-        <w:rPr>
-          <w:i/>
-        </w:rPr>
-        <w:t>[Describe the tools that you used and the reasons for their choice. Justify them in terms of the problem itself and the methods you want to use.</w:t>
-      </w:r>
-      <w:r>
-        <w:rPr>
-          <w:i/>
-        </w:rPr>
-        <w:t xml:space="preserve"> </w:t>
-      </w:r>
-      <w:r>
-        <w:rPr>
-          <w:i/>
-        </w:rPr>
-        <w:t>Tools will probably include machine learning, and possibly data wrangling and visualization. Please discuss all of them.</w:t>
-      </w:r>
-      <w:r>
-        <w:rPr>
-          <w:i/>
-        </w:rPr>
-        <w:t xml:space="preserve"> </w:t>
-      </w:r>
-      <w:r>
-        <w:rPr>
-          <w:i/>
-        </w:rPr>
-        <w:t>How did you employ them? What features worked well and what didn't? What could be improved?</w:t>
-      </w:r>
-      <w:r>
-        <w:rPr>
-          <w:i/>
-        </w:rPr>
-        <w:t xml:space="preserve"> </w:t>
-      </w:r>
-      <w:r>
-        <w:rPr>
-          <w:i/>
-        </w:rPr>
-        <w:t>Describe any tools that you tried and ended up not using. What was the problem?]</w:t>
-      </w:r>
-    </w:p>
-    <w:p>
-      <w:pPr>
-        <w:spacing w:after="0" w:line="240" w:lineRule="auto"/>
-        <w:jc w:val="both"/>
-        <w:rPr>
-          <w:i/>
-        </w:rPr>
-      </w:pPr>
-    </w:p>
-    <w:p>
-      <w:pPr>
-        <w:spacing w:after="0" w:line="240" w:lineRule="auto"/>
-        <w:jc w:val="both"/>
-        <w:rPr>
-          <w:i/>
-        </w:rPr>
-      </w:pPr>
-    </w:p>
-    <w:p>
-      <w:pPr>
-        <w:spacing w:after="0" w:line="240" w:lineRule="auto"/>
-        <w:ind w:firstLine="720"/>
-        <w:jc w:val="both"/>
-        <w:rPr>
-          <w:iCs/>
-        </w:rPr>
-      </w:pPr>
-      <w:r>
-        <w:rPr>
-          <w:iCs/>
-        </w:rPr>
-        <w:t xml:space="preserve">For our initial approach we used </w:t>
+        <w:drawing>
+          <wp:inline distT="0" distB="0" distL="0" distR="0" wp14:anchorId="2A357AC1" wp14:editId="38655B9B">
+            <wp:extent cx="5943600" cy="4267200"/>
+            <wp:effectExtent l="0" t="0" r="0" b="0"/>
+            <wp:docPr id="606500024" name="Picture 3"/>
+            <wp:cNvGraphicFramePr>
+              <a:graphicFrameLocks xmlns:a="http://schemas.openxmlformats.org/drawingml/2006/main" noChangeAspect="1"/>
+            </wp:cNvGraphicFramePr>
+            <a:graphic xmlns:a="http://schemas.openxmlformats.org/drawingml/2006/main">
+              <a:graphicData uri="http://schemas.openxmlformats.org/drawingml/2006/picture">
+                <pic:pic xmlns:pic="http://schemas.openxmlformats.org/drawingml/2006/picture">
+                  <pic:nvPicPr>
+                    <pic:cNvPr id="0" name="Picture 4"/>
+                    <pic:cNvPicPr>
+                      <a:picLocks noChangeAspect="1" noChangeArrowheads="1"/>
+                    </pic:cNvPicPr>
+                  </pic:nvPicPr>
+                  <pic:blipFill>
+                    <a:blip r:embed="rId7">
+                      <a:extLst>
+                        <a:ext uri="{28A0092B-C50C-407E-A947-70E740481C1C}">
+                          <a14:useLocalDpi xmlns:a14="http://schemas.microsoft.com/office/drawing/2010/main" val="0"/>
+                        </a:ext>
+                      </a:extLst>
+                    </a:blip>
+                    <a:srcRect/>
+                    <a:stretch>
+                      <a:fillRect/>
+                    </a:stretch>
+                  </pic:blipFill>
+                  <pic:spPr bwMode="auto">
+                    <a:xfrm>
+                      <a:off x="0" y="0"/>
+                      <a:ext cx="5943600" cy="4267200"/>
+                    </a:xfrm>
+                    <a:prstGeom prst="rect">
+                      <a:avLst/>
+                    </a:prstGeom>
+                    <a:noFill/>
+                    <a:ln>
+                      <a:noFill/>
+                    </a:ln>
+                  </pic:spPr>
+                </pic:pic>
+              </a:graphicData>
+            </a:graphic>
+          </wp:inline>
+        </w:drawing>
+      </w:r>
+    </w:p>
+    <w:p>
+      <w:pPr>
+        <w:spacing w:after="0" w:line="240" w:lineRule="auto"/>
+        <w:jc w:val="both"/>
+        <w:rPr>
+          <w:rFonts w:cstheme="minorHAnsi"/>
+          <w:iCs/>
+        </w:rPr>
+      </w:pPr>
+    </w:p>
+    <w:p>
+      <w:pPr>
+        <w:spacing w:after="0" w:line="240" w:lineRule="auto"/>
+        <w:jc w:val="both"/>
+        <w:rPr>
+          <w:iCs/>
+        </w:rPr>
+      </w:pPr>
+      <w:r>
+        <w:rPr>
+          <w:rFonts w:cstheme="minorHAnsi"/>
+          <w:iCs/>
+          <w:highlight w:val="cyan"/>
+        </w:rPr>
+        <w:t>Potential improvements to the model may lie in some of the extra function parameters tha</w:t>
+      </w:r>
+      <w:r>
+        <w:rPr>
+          <w:rFonts w:cstheme="minorHAnsi"/>
+          <w:iCs/>
+          <w:highlight w:val="cyan"/>
+        </w:rPr>
+        <w:t xml:space="preserve">t are built within the </w:t>
       </w:r>
       <w:proofErr w:type="spellStart"/>
       <w:r>
         <w:rPr>
-          <w:iCs/>
-        </w:rPr>
-        <w:t>gghighlight</w:t>
+          <w:rFonts w:cstheme="minorHAnsi"/>
+          <w:iCs/>
+          <w:highlight w:val="cyan"/>
+        </w:rPr>
+        <w:t>rpart</w:t>
       </w:r>
       <w:proofErr w:type="spellEnd"/>
       <w:r>
         <w:rPr>
-          <w:iCs/>
-        </w:rPr>
-        <w:t xml:space="preserve"> and ggplot2 </w:t>
-      </w:r>
-      <w:proofErr w:type="gramStart"/>
-      <w:r>
-        <w:rPr>
-          <w:iCs/>
-        </w:rPr>
-        <w:t>in order to</w:t>
-      </w:r>
-      <w:proofErr w:type="gramEnd"/>
-      <w:r>
-        <w:rPr>
-          <w:iCs/>
-        </w:rPr>
-        <w:t xml:space="preserve"> get a cursory visualization of the data so we could see positive, neutral, or negative trends in the data while we discussed the potential uses of linear regression versus decision trees to solve our problem. We decided to go with decision trees</w:t>
-      </w:r>
-      <w:r>
-        <w:rPr>
-          <w:iCs/>
-        </w:rPr>
-        <w:t xml:space="preserve"> as our approach to a solution of our problem statement for the benefits mentioned in the methods section. </w:t>
-      </w:r>
-      <w:r>
-        <w:rPr>
-          <w:iCs/>
-        </w:rPr>
-        <w:t xml:space="preserve">Initially we were going to use regressive decision trees on each of the three split segments of our data, but since we are trying to find a categorical </w:t>
-      </w:r>
-      <w:proofErr w:type="gramStart"/>
-      <w:r>
-        <w:rPr>
-          <w:iCs/>
-        </w:rPr>
-        <w:t>value</w:t>
-      </w:r>
-      <w:proofErr w:type="gramEnd"/>
-      <w:r>
-        <w:rPr>
-          <w:iCs/>
-        </w:rPr>
-        <w:t xml:space="preserve"> we decided to use decision tree classifiers instead, as they can more accurately represent whether a machine fails or not.</w:t>
-      </w:r>
-    </w:p>
-    <w:p>
-      <w:pPr>
-        <w:spacing w:after="0" w:line="240" w:lineRule="auto"/>
-        <w:jc w:val="both"/>
-        <w:rPr>
-          <w:iCs/>
-        </w:rPr>
-      </w:pPr>
-    </w:p>
-    <w:p>
-      <w:pPr>
-        <w:spacing w:after="0" w:line="240" w:lineRule="auto"/>
-        <w:jc w:val="both"/>
-        <w:rPr>
-          <w:b/>
-          <w:bCs/>
-          <w:i/>
-        </w:rPr>
-      </w:pPr>
-      <w:r>
-        <w:rPr>
-          <w:iCs/>
-        </w:rPr>
-        <w:tab/>
-      </w:r>
-      <w:r>
-        <w:rPr>
-          <w:b/>
-          <w:bCs/>
-          <w:i/>
-        </w:rPr>
-        <w:t>INSERT HOW WE EMPLOYED DECISION TREES, WHAT FEATURES WORKED, AND WHAT CAN BE IMPROVED</w:t>
-      </w:r>
-    </w:p>
-    <w:p>
-      <w:pPr>
-        <w:spacing w:after="0" w:line="240" w:lineRule="auto"/>
-        <w:jc w:val="both"/>
-        <w:rPr>
-          <w:iCs/>
-        </w:rPr>
-      </w:pPr>
+          <w:rFonts w:cstheme="minorHAnsi"/>
+          <w:iCs/>
+          <w:highlight w:val="cyan"/>
+        </w:rPr>
+        <w:t xml:space="preserve"> function, as they may be able to tweak the model to a more specific and accurate prediction. We may test some of these at a later date.</w:t>
+      </w:r>
     </w:p>
     <w:p>
       <w:pPr>
@@ -1537,24 +1855,36 @@
         <w:jc w:val="both"/>
         <w:rPr>
           <w:iCs/>
-        </w:rPr>
-      </w:pPr>
-      <w:r>
-        <w:rPr>
-          <w:iCs/>
-        </w:rPr>
-        <w:t xml:space="preserve">Tools used: </w:t>
-      </w:r>
-      <w:proofErr w:type="spellStart"/>
-      <w:proofErr w:type="gramStart"/>
-      <w:r>
-        <w:rPr>
-          <w:iCs/>
-        </w:rPr>
-        <w:t>gghighlight</w:t>
-      </w:r>
-      <w:proofErr w:type="spellEnd"/>
-      <w:proofErr w:type="gramEnd"/>
+          <w:sz w:val="24"/>
+          <w:szCs w:val="24"/>
+        </w:rPr>
+      </w:pPr>
+    </w:p>
+    <w:p>
+      <w:pPr>
+        <w:spacing w:after="0" w:line="240" w:lineRule="auto"/>
+        <w:jc w:val="both"/>
+        <w:rPr>
+          <w:iCs/>
+          <w:sz w:val="24"/>
+          <w:szCs w:val="24"/>
+        </w:rPr>
+      </w:pPr>
+    </w:p>
+    <w:p>
+      <w:pPr>
+        <w:spacing w:after="0" w:line="240" w:lineRule="auto"/>
+        <w:jc w:val="both"/>
+        <w:rPr>
+          <w:iCs/>
+        </w:rPr>
+      </w:pPr>
+      <w:r>
+        <w:rPr>
+          <w:iCs/>
+        </w:rPr>
+        <w:t>Tools used: gghighlight</w:t>
+      </w:r>
     </w:p>
     <w:p>
       <w:pPr>
@@ -1566,31 +1896,21 @@
           <w:color w:val="0000FF"/>
         </w:rPr>
       </w:pPr>
-      <w:proofErr w:type="gramStart"/>
       <w:r>
         <w:rPr>
           <w:rStyle w:val="gnd-iwgdn2b"/>
           <w:rFonts w:ascii="Lucida Console" w:hAnsi="Lucida Console"/>
           <w:color w:val="0000FF"/>
         </w:rPr>
-        <w:t>pairs(</w:t>
-      </w:r>
-      <w:proofErr w:type="gramEnd"/>
+        <w:t xml:space="preserve">pairs(updated[, c(2,3:7)]) – </w:t>
+      </w:r>
+      <w:proofErr w:type="spellStart"/>
       <w:r>
         <w:rPr>
           <w:rStyle w:val="gnd-iwgdn2b"/>
           <w:rFonts w:ascii="Lucida Console" w:hAnsi="Lucida Console"/>
           <w:color w:val="0000FF"/>
         </w:rPr>
-        <w:t xml:space="preserve">updated[, c(2,3:7)]) – </w:t>
-      </w:r>
-      <w:proofErr w:type="spellStart"/>
-      <w:r>
-        <w:rPr>
-          <w:rStyle w:val="gnd-iwgdn2b"/>
-          <w:rFonts w:ascii="Lucida Console" w:hAnsi="Lucida Console"/>
-          <w:color w:val="0000FF"/>
-        </w:rPr>
         <w:t>variable_scatterplot_initial_relations</w:t>
       </w:r>
       <w:proofErr w:type="spellEnd"/>
@@ -1610,23 +1930,7 @@
           <w:rFonts w:ascii="Lucida Console" w:hAnsi="Lucida Console"/>
           <w:color w:val="000000"/>
         </w:rPr>
-        <w:t xml:space="preserve">- </w:t>
-      </w:r>
-      <w:proofErr w:type="spellStart"/>
-      <w:r>
-        <w:rPr>
-          <w:rFonts w:ascii="Lucida Console" w:hAnsi="Lucida Console"/>
-          <w:color w:val="000000"/>
-        </w:rPr>
-        <w:t>gghighlight</w:t>
-      </w:r>
-      <w:proofErr w:type="spellEnd"/>
-      <w:r>
-        <w:rPr>
-          <w:rFonts w:ascii="Lucida Console" w:hAnsi="Lucida Console"/>
-          <w:color w:val="000000"/>
-        </w:rPr>
-        <w:t>/</w:t>
+        <w:t>- gghighlight/</w:t>
       </w:r>
       <w:proofErr w:type="spellStart"/>
       <w:r>
@@ -1802,7 +2106,14 @@
         <w:rPr>
           <w:i/>
         </w:rPr>
-        <w:t xml:space="preserve"> compare with human performance by having someone hand-solve your problem on a small subset of data. You won’t expect to achieve this level of performance, but it establishes a scale by which to measure your project's performance. Compare the performance of your baseline model and primary model and explain the differences.]</w:t>
+        <w:t xml:space="preserve"> compare with human performance by having someone </w:t>
+      </w:r>
+      <w:r>
+        <w:rPr>
+          <w:i/>
+        </w:rPr>
+        <w:lastRenderedPageBreak/>
+        <w:t>hand-solve your problem on a small subset of data. You won’t expect to achieve this level of performance, but it establishes a scale by which to measure your project's performance. Compare the performance of your baseline model and primary model and explain the differences.]</w:t>
       </w:r>
     </w:p>
     <w:p>
@@ -1867,35 +2178,7 @@
         <w:rPr>
           <w:i/>
         </w:rPr>
-        <w:t xml:space="preserve">[In this section give a high-level summary of your results. If the reader only reads one section of the report, this one should be it, and it should be self-contained.  You can </w:t>
-      </w:r>
-      <w:proofErr w:type="gramStart"/>
-      <w:r>
-        <w:rPr>
-          <w:i/>
-        </w:rPr>
-        <w:t>refer back</w:t>
-      </w:r>
-      <w:proofErr w:type="gramEnd"/>
-      <w:r>
-        <w:rPr>
-          <w:i/>
-        </w:rPr>
-        <w:t xml:space="preserve"> to the "Results" section for elaborations. This section should be less than a page. </w:t>
-      </w:r>
-      <w:proofErr w:type="gramStart"/>
-      <w:r>
-        <w:rPr>
-          <w:i/>
-        </w:rPr>
-        <w:t>In particular, emphasize</w:t>
-      </w:r>
-      <w:proofErr w:type="gramEnd"/>
-      <w:r>
-        <w:rPr>
-          <w:i/>
-        </w:rPr>
-        <w:t xml:space="preserve"> any results that were surprising.]</w:t>
+        <w:t>[In this section give a high-level summary of your results. If the reader only reads one section of the report, this one should be it, and it should be self-contained.  You can refer back to the "Results" section for elaborations. This section should be less than a page. In particular, emphasize any results that were surprising.]</w:t>
       </w:r>
     </w:p>
     <w:p>
@@ -1924,7 +2207,6 @@
         <w:rPr>
           <w:b/>
         </w:rPr>
-        <w:lastRenderedPageBreak/>
         <w:t>Appendix (</w:t>
       </w:r>
       <w:r>

</xml_diff>

<commit_message>
Removed highlights for submission
</commit_message>
<xml_diff>
--- a/FinalSubmissionDocument.docx
+++ b/FinalSubmissionDocument.docx
@@ -234,13 +234,11 @@
         <w:jc w:val="both"/>
         <w:rPr>
           <w:bCs/>
-          <w:highlight w:val="yellow"/>
         </w:rPr>
       </w:pPr>
       <w:r>
         <w:rPr>
           <w:bCs/>
-          <w:highlight w:val="yellow"/>
         </w:rPr>
         <w:t xml:space="preserve">The dataset from Kaggle can be found </w:t>
       </w:r>
@@ -249,7 +247,6 @@
           <w:rPr>
             <w:rStyle w:val="Hyperlink"/>
             <w:bCs/>
-            <w:highlight w:val="yellow"/>
           </w:rPr>
           <w:t>here</w:t>
         </w:r>
@@ -257,7 +254,6 @@
       <w:r>
         <w:rPr>
           <w:bCs/>
-          <w:highlight w:val="yellow"/>
         </w:rPr>
         <w:t>. The dataset comes with a provided data dictionary, which can be found below:</w:t>
       </w:r>
@@ -268,7 +264,6 @@
         <w:jc w:val="both"/>
         <w:rPr>
           <w:bCs/>
-          <w:highlight w:val="yellow"/>
         </w:rPr>
       </w:pPr>
     </w:p>
@@ -277,13 +272,11 @@
         <w:spacing w:before="100" w:beforeAutospacing="1" w:after="100" w:afterAutospacing="1" w:line="240" w:lineRule="auto"/>
         <w:rPr>
           <w:rFonts w:eastAsia="Times New Roman" w:cstheme="minorHAnsi"/>
-          <w:highlight w:val="yellow"/>
         </w:rPr>
       </w:pPr>
       <w:r>
         <w:rPr>
           <w:rFonts w:eastAsia="Times New Roman" w:cstheme="minorHAnsi"/>
-          <w:highlight w:val="yellow"/>
         </w:rPr>
         <w:t>The dataset consists of 10 000 data points stored as rows with 14 features in columns</w:t>
       </w:r>
@@ -297,13 +290,11 @@
         <w:spacing w:before="100" w:beforeAutospacing="1" w:after="100" w:afterAutospacing="1" w:line="240" w:lineRule="auto"/>
         <w:rPr>
           <w:rFonts w:eastAsia="Times New Roman" w:cstheme="minorHAnsi"/>
-          <w:highlight w:val="yellow"/>
         </w:rPr>
       </w:pPr>
       <w:r>
         <w:rPr>
           <w:rFonts w:eastAsia="Times New Roman" w:cstheme="minorHAnsi"/>
-          <w:highlight w:val="yellow"/>
         </w:rPr>
         <w:t>UID: unique identifier ranging from 1 to 10000</w:t>
       </w:r>
@@ -317,13 +308,11 @@
         <w:spacing w:before="100" w:beforeAutospacing="1" w:after="100" w:afterAutospacing="1" w:line="240" w:lineRule="auto"/>
         <w:rPr>
           <w:rFonts w:eastAsia="Times New Roman" w:cstheme="minorHAnsi"/>
-          <w:highlight w:val="yellow"/>
         </w:rPr>
       </w:pPr>
       <w:r>
         <w:rPr>
           <w:rFonts w:eastAsia="Times New Roman" w:cstheme="minorHAnsi"/>
-          <w:highlight w:val="yellow"/>
         </w:rPr>
         <w:t>productID: consisting of a letter L, M, or H for low (50% of all products), medium (30%), and high (20%) as product quality variants and a variant-specific serial number</w:t>
       </w:r>
@@ -337,20 +326,17 @@
         <w:spacing w:before="100" w:beforeAutospacing="1" w:after="100" w:afterAutospacing="1" w:line="240" w:lineRule="auto"/>
         <w:rPr>
           <w:rFonts w:eastAsia="Times New Roman" w:cstheme="minorHAnsi"/>
-          <w:highlight w:val="yellow"/>
         </w:rPr>
       </w:pPr>
       <w:r>
         <w:rPr>
           <w:rFonts w:eastAsia="Times New Roman" w:cstheme="minorHAnsi"/>
-          <w:highlight w:val="yellow"/>
         </w:rPr>
         <w:t>type</w:t>
       </w:r>
       <w:r>
         <w:rPr>
           <w:rFonts w:eastAsia="Times New Roman" w:cstheme="minorHAnsi"/>
-          <w:highlight w:val="yellow"/>
         </w:rPr>
         <w:t>: consisting of the letter prefix found in productID (L, M, H)</w:t>
       </w:r>
@@ -364,13 +350,11 @@
         <w:spacing w:before="100" w:beforeAutospacing="1" w:after="100" w:afterAutospacing="1" w:line="240" w:lineRule="auto"/>
         <w:rPr>
           <w:rFonts w:eastAsia="Times New Roman" w:cstheme="minorHAnsi"/>
-          <w:highlight w:val="yellow"/>
         </w:rPr>
       </w:pPr>
       <w:r>
         <w:rPr>
           <w:rFonts w:eastAsia="Times New Roman" w:cstheme="minorHAnsi"/>
-          <w:highlight w:val="yellow"/>
         </w:rPr>
         <w:t>air temperature [K]: generated using a random walk process later normalized to a standard deviation of 2 K around 300 K</w:t>
       </w:r>
@@ -384,13 +368,11 @@
         <w:spacing w:before="100" w:beforeAutospacing="1" w:after="100" w:afterAutospacing="1" w:line="240" w:lineRule="auto"/>
         <w:rPr>
           <w:rFonts w:eastAsia="Times New Roman" w:cstheme="minorHAnsi"/>
-          <w:highlight w:val="yellow"/>
         </w:rPr>
       </w:pPr>
       <w:r>
         <w:rPr>
           <w:rFonts w:eastAsia="Times New Roman" w:cstheme="minorHAnsi"/>
-          <w:highlight w:val="yellow"/>
         </w:rPr>
         <w:t>process temperature [K]: generated using a random walk process normalized to a standard deviation of 1 K, added to the air temperature plus 10 K.</w:t>
       </w:r>
@@ -404,13 +386,11 @@
         <w:spacing w:before="100" w:beforeAutospacing="1" w:after="100" w:afterAutospacing="1" w:line="240" w:lineRule="auto"/>
         <w:rPr>
           <w:rFonts w:eastAsia="Times New Roman" w:cstheme="minorHAnsi"/>
-          <w:highlight w:val="yellow"/>
         </w:rPr>
       </w:pPr>
       <w:r>
         <w:rPr>
           <w:rFonts w:eastAsia="Times New Roman" w:cstheme="minorHAnsi"/>
-          <w:highlight w:val="yellow"/>
         </w:rPr>
         <w:t>rotational speed [rpm]: calculated from powepower of 2860 W, overlaid with a normally distributed noise</w:t>
       </w:r>
@@ -424,13 +404,11 @@
         <w:spacing w:before="100" w:beforeAutospacing="1" w:after="100" w:afterAutospacing="1" w:line="240" w:lineRule="auto"/>
         <w:rPr>
           <w:rFonts w:eastAsia="Times New Roman" w:cstheme="minorHAnsi"/>
-          <w:highlight w:val="yellow"/>
         </w:rPr>
       </w:pPr>
       <w:r>
         <w:rPr>
           <w:rFonts w:eastAsia="Times New Roman" w:cstheme="minorHAnsi"/>
-          <w:highlight w:val="yellow"/>
         </w:rPr>
         <w:t>torque [Nm]: torque values are normally distributed around 40 Nm with an Ïƒ = 10 Nm and no negative values.</w:t>
       </w:r>
@@ -444,13 +422,11 @@
         <w:spacing w:before="100" w:beforeAutospacing="1" w:after="100" w:afterAutospacing="1" w:line="240" w:lineRule="auto"/>
         <w:rPr>
           <w:rFonts w:eastAsia="Times New Roman" w:cstheme="minorHAnsi"/>
-          <w:highlight w:val="yellow"/>
         </w:rPr>
       </w:pPr>
       <w:r>
         <w:rPr>
           <w:rFonts w:eastAsia="Times New Roman" w:cstheme="minorHAnsi"/>
-          <w:highlight w:val="yellow"/>
         </w:rPr>
         <w:lastRenderedPageBreak/>
         <w:t>tool wear [min]: The quality variants H/M/L add 5/3/2 minutes of tool wear to the used tool in the process. and a</w:t>
@@ -458,10 +434,23 @@
       <w:r>
         <w:rPr>
           <w:rFonts w:eastAsia="Times New Roman" w:cstheme="minorHAnsi"/>
-          <w:highlight w:val="yellow"/>
         </w:rPr>
         <w:br/>
-        <w:t>'machine failure' label that indicates whether the machine has failed in this particular data point for any of the following failure modes are true.</w:t>
+        <w:t xml:space="preserve">'machine failure' label that indicates whether the machine has failed in this </w:t>
+      </w:r>
+      <w:proofErr w:type="gramStart"/>
+      <w:r>
+        <w:rPr>
+          <w:rFonts w:eastAsia="Times New Roman" w:cstheme="minorHAnsi"/>
+        </w:rPr>
+        <w:t>particular data</w:t>
+      </w:r>
+      <w:proofErr w:type="gramEnd"/>
+      <w:r>
+        <w:rPr>
+          <w:rFonts w:eastAsia="Times New Roman" w:cstheme="minorHAnsi"/>
+        </w:rPr>
+        <w:t xml:space="preserve"> point for any of the following failure modes are true.</w:t>
       </w:r>
     </w:p>
     <w:p>
@@ -471,14 +460,12 @@
         <w:rPr>
           <w:rFonts w:cstheme="minorHAnsi"/>
           <w:bCs/>
-          <w:highlight w:val="yellow"/>
         </w:rPr>
       </w:pPr>
       <w:r>
         <w:rPr>
           <w:rFonts w:cstheme="minorHAnsi"/>
           <w:bCs/>
-          <w:highlight w:val="yellow"/>
         </w:rPr>
         <w:t>Targets:</w:t>
       </w:r>
@@ -492,13 +479,11 @@
         <w:spacing w:before="100" w:beforeAutospacing="1" w:after="100" w:afterAutospacing="1" w:line="240" w:lineRule="auto"/>
         <w:rPr>
           <w:rFonts w:eastAsia="Times New Roman" w:cstheme="minorHAnsi"/>
-          <w:highlight w:val="yellow"/>
         </w:rPr>
       </w:pPr>
       <w:r>
         <w:rPr>
           <w:rFonts w:eastAsia="Times New Roman" w:cstheme="minorHAnsi"/>
-          <w:highlight w:val="yellow"/>
         </w:rPr>
         <w:t xml:space="preserve">Target: Failure or Not </w:t>
       </w:r>
@@ -512,13 +497,11 @@
         <w:spacing w:before="100" w:beforeAutospacing="1" w:after="100" w:afterAutospacing="1" w:line="240" w:lineRule="auto"/>
         <w:rPr>
           <w:rFonts w:eastAsia="Times New Roman" w:cstheme="minorHAnsi"/>
-          <w:highlight w:val="yellow"/>
         </w:rPr>
       </w:pPr>
       <w:r>
         <w:rPr>
           <w:rFonts w:eastAsia="Times New Roman" w:cstheme="minorHAnsi"/>
-          <w:highlight w:val="yellow"/>
         </w:rPr>
         <w:t xml:space="preserve">Failure Type: Type of Failure </w:t>
       </w:r>
@@ -562,35 +545,21 @@
         <w:t xml:space="preserve"> </w:t>
       </w:r>
       <w:r>
-        <w:rPr>
-          <w:highlight w:val="yellow"/>
-        </w:rPr>
-        <w:t>These could potentially lead to data leakage in which the model could find a pattern within the ID system to predict failures</w:t>
-      </w:r>
-      <w:r>
-        <w:rPr>
-          <w:highlight w:val="yellow"/>
-        </w:rPr>
-        <w:t xml:space="preserve">. UID is redundant for the same reason, as well as because of the </w:t>
-      </w:r>
+        <w:t xml:space="preserve">These could potentially lead to data leakage in which the model could find a pattern within the ID system to predict failures. UID is redundant for the same reason, as well as because of the </w:t>
+      </w:r>
+      <w:proofErr w:type="gramStart"/>
       <w:r>
         <w:rPr>
           <w:i/>
           <w:iCs/>
-          <w:highlight w:val="yellow"/>
         </w:rPr>
         <w:t>type</w:t>
       </w:r>
-      <w:r>
-        <w:rPr>
-          <w:highlight w:val="yellow"/>
-        </w:rPr>
+      <w:proofErr w:type="gramEnd"/>
+      <w:r>
         <w:t xml:space="preserve"> feature that </w:t>
       </w:r>
       <w:r>
-        <w:rPr>
-          <w:highlight w:val="yellow"/>
-        </w:rPr>
         <w:t>already contains the relevant information – the product quality – that could be extracted from it</w:t>
       </w:r>
       <w:r>
@@ -609,9 +578,6 @@
         <w:t xml:space="preserve"> </w:t>
       </w:r>
       <w:r>
-        <w:rPr>
-          <w:highlight w:val="yellow"/>
-        </w:rPr>
         <w:t>by plotting all combinations of relations between numeric features and analyzing each one</w:t>
       </w:r>
       <w:r>
@@ -624,13 +590,7 @@
         <w:t>.</w:t>
       </w:r>
       <w:r>
-        <w:t xml:space="preserve"> </w:t>
-      </w:r>
-      <w:r>
-        <w:rPr>
-          <w:highlight w:val="yellow"/>
-        </w:rPr>
-        <w:t>The visualization for that can be seen below:</w:t>
+        <w:t xml:space="preserve"> The visualization for that can be seen below:</w:t>
       </w:r>
     </w:p>
     <w:p>
@@ -757,7 +717,27 @@
           <w:sz w:val="20"/>
           <w:szCs w:val="20"/>
         </w:rPr>
-        <w:t>updated &lt;- subset(master, select = -c(UDI, Product.ID, Failure.Type))</w:t>
+        <w:t xml:space="preserve">updated &lt;- </w:t>
+      </w:r>
+      <w:proofErr w:type="gramStart"/>
+      <w:r>
+        <w:rPr>
+          <w:rFonts w:ascii="Lucida Console" w:eastAsia="Times New Roman" w:hAnsi="Lucida Console" w:cs="Courier New"/>
+          <w:color w:val="0000FF"/>
+          <w:sz w:val="20"/>
+          <w:szCs w:val="20"/>
+        </w:rPr>
+        <w:t>subset(</w:t>
+      </w:r>
+      <w:proofErr w:type="gramEnd"/>
+      <w:r>
+        <w:rPr>
+          <w:rFonts w:ascii="Lucida Console" w:eastAsia="Times New Roman" w:hAnsi="Lucida Console" w:cs="Courier New"/>
+          <w:color w:val="0000FF"/>
+          <w:sz w:val="20"/>
+          <w:szCs w:val="20"/>
+        </w:rPr>
+        <w:t>master, select = -c(UDI, Product.ID, Failure.Type))</w:t>
       </w:r>
     </w:p>
     <w:p>
@@ -1059,7 +1039,6 @@
       <w:r>
         <w:rPr>
           <w:iCs/>
-          <w:highlight w:val="cyan"/>
         </w:rPr>
         <w:t>This would eliminate the need to run multiple similar tests on three different datasets, which is more efficient for us.</w:t>
       </w:r>
@@ -1114,28 +1093,24 @@
       <w:r>
         <w:rPr>
           <w:iCs/>
-          <w:highlight w:val="cyan"/>
         </w:rPr>
         <w:t xml:space="preserve">Decision trees are </w:t>
       </w:r>
       <w:r>
         <w:rPr>
           <w:iCs/>
-          <w:highlight w:val="cyan"/>
         </w:rPr>
         <w:t>very easy to understand and interpret</w:t>
       </w:r>
       <w:r>
         <w:rPr>
           <w:iCs/>
-          <w:highlight w:val="cyan"/>
         </w:rPr>
         <w:t>, and the actions of certain decision makers in the process can be considered more easily; we decided that, since we have multiple numerical variables that we are testing</w:t>
       </w:r>
       <w:r>
         <w:rPr>
           <w:iCs/>
-          <w:highlight w:val="cyan"/>
         </w:rPr>
         <w:t xml:space="preserve"> to see if we get a binary fail or not fail condition, we should use decision trees.</w:t>
       </w:r>
@@ -1184,14 +1159,12 @@
       <w:r>
         <w:rPr>
           <w:iCs/>
-          <w:highlight w:val="cyan"/>
         </w:rPr>
         <w:t xml:space="preserve">Classification trees are used to predict a categorical value from a decision tree. We initially started using a regression-based tree to calculate our results, but we quickly realized that, even though the target value of our dataset is a numerical value (0 or 1), we are </w:t>
       </w:r>
       <w:r>
         <w:rPr>
           <w:iCs/>
-          <w:highlight w:val="cyan"/>
         </w:rPr>
         <w:lastRenderedPageBreak/>
         <w:t xml:space="preserve">actually determining if the machine failed or not, which is a binary </w:t>
@@ -1199,42 +1172,30 @@
       <w:r>
         <w:rPr>
           <w:iCs/>
-          <w:highlight w:val="cyan"/>
-        </w:rPr>
-        <w:t>categorical value that is represented by a numerical 0 or 1</w:t>
-      </w:r>
-      <w:r>
-        <w:rPr>
-          <w:iCs/>
-          <w:highlight w:val="cyan"/>
-        </w:rPr>
-        <w:t>.</w:t>
-      </w:r>
-      <w:r>
-        <w:rPr>
-          <w:iCs/>
-          <w:highlight w:val="cyan"/>
+        </w:rPr>
+        <w:t>categorical value that is represented by a numerical 0 or 1.</w:t>
+      </w:r>
+      <w:r>
+        <w:rPr>
+          <w:iCs/>
         </w:rPr>
         <w:t xml:space="preserve"> Classification trees also do not require us to scale our features</w:t>
       </w:r>
       <w:r>
         <w:rPr>
           <w:iCs/>
-          <w:highlight w:val="cyan"/>
         </w:rPr>
         <w:t xml:space="preserve"> (even though our data was already fairly standardized/normalized)</w:t>
       </w:r>
       <w:r>
         <w:rPr>
           <w:iCs/>
-          <w:highlight w:val="cyan"/>
         </w:rPr>
         <w:t xml:space="preserve"> and make classifications quickly. However, they do take longer to train, usually don’t work very well on small datasets, and </w:t>
       </w:r>
       <w:r>
         <w:rPr>
           <w:iCs/>
-          <w:highlight w:val="cyan"/>
         </w:rPr>
         <w:t>are more difficult to extrapolate.</w:t>
       </w:r>
@@ -1288,7 +1249,21 @@
         <w:rPr>
           <w:iCs/>
         </w:rPr>
-        <w:t>For our initial approach we used gghighlight and ggplot2 in order to get a cursory visualization of the data so we could see positive, neutral, or negative trends in the data while we discussed the potential uses of linear regression versus decision trees to solve our problem. We decided to go with decision trees</w:t>
+        <w:t xml:space="preserve">For our initial approach we used gghighlight and ggplot2 </w:t>
+      </w:r>
+      <w:proofErr w:type="gramStart"/>
+      <w:r>
+        <w:rPr>
+          <w:iCs/>
+        </w:rPr>
+        <w:t>in order to</w:t>
+      </w:r>
+      <w:proofErr w:type="gramEnd"/>
+      <w:r>
+        <w:rPr>
+          <w:iCs/>
+        </w:rPr>
+        <w:t xml:space="preserve"> get a cursory visualization of the data so we could see positive, neutral, or negative trends in the data while we discussed the potential uses of linear regression versus decision trees to solve our problem. We decided to go with decision trees</w:t>
       </w:r>
       <w:r>
         <w:rPr>
@@ -1317,33 +1292,44 @@
       <w:r>
         <w:rPr>
           <w:iCs/>
-          <w:highlight w:val="cyan"/>
-        </w:rPr>
-        <w:t>as we are predicting whether or not a machine fails, which is a binary classification.</w:t>
-      </w:r>
-    </w:p>
-    <w:p>
-      <w:pPr>
-        <w:spacing w:after="0" w:line="240" w:lineRule="auto"/>
-        <w:jc w:val="both"/>
-        <w:rPr>
-          <w:iCs/>
-        </w:rPr>
-      </w:pPr>
-    </w:p>
-    <w:p>
-      <w:pPr>
-        <w:spacing w:after="0" w:line="240" w:lineRule="auto"/>
-        <w:jc w:val="both"/>
-        <w:rPr>
-          <w:iCs/>
-          <w:highlight w:val="cyan"/>
-        </w:rPr>
-      </w:pPr>
-      <w:r>
-        <w:rPr>
-          <w:iCs/>
-          <w:highlight w:val="cyan"/>
+        </w:rPr>
+        <w:t xml:space="preserve">as we are predicting </w:t>
+      </w:r>
+      <w:proofErr w:type="gramStart"/>
+      <w:r>
+        <w:rPr>
+          <w:iCs/>
+        </w:rPr>
+        <w:t>whether or not</w:t>
+      </w:r>
+      <w:proofErr w:type="gramEnd"/>
+      <w:r>
+        <w:rPr>
+          <w:iCs/>
+        </w:rPr>
+        <w:t xml:space="preserve"> a machine fails, which is a binary classification.</w:t>
+      </w:r>
+    </w:p>
+    <w:p>
+      <w:pPr>
+        <w:spacing w:after="0" w:line="240" w:lineRule="auto"/>
+        <w:jc w:val="both"/>
+        <w:rPr>
+          <w:iCs/>
+        </w:rPr>
+      </w:pPr>
+    </w:p>
+    <w:p>
+      <w:pPr>
+        <w:spacing w:after="0" w:line="240" w:lineRule="auto"/>
+        <w:jc w:val="both"/>
+        <w:rPr>
+          <w:iCs/>
+        </w:rPr>
+      </w:pPr>
+      <w:r>
+        <w:rPr>
+          <w:iCs/>
         </w:rPr>
         <w:t>The decision tree classifier was deployed using the “</w:t>
       </w:r>
@@ -1351,7 +1337,6 @@
       <w:r>
         <w:rPr>
           <w:iCs/>
-          <w:highlight w:val="cyan"/>
         </w:rPr>
         <w:t>rpart</w:t>
       </w:r>
@@ -1359,35 +1344,30 @@
       <w:r>
         <w:rPr>
           <w:iCs/>
-          <w:highlight w:val="cyan"/>
         </w:rPr>
         <w:t xml:space="preserve">” library that is a part of the R package library; </w:t>
       </w:r>
       <w:r>
         <w:rPr>
           <w:iCs/>
-          <w:highlight w:val="cyan"/>
         </w:rPr>
         <w:t xml:space="preserve">it is a library that is used for </w:t>
       </w:r>
       <w:r>
         <w:rPr>
           <w:iCs/>
-          <w:highlight w:val="cyan"/>
         </w:rPr>
         <w:t>building regression and classification trees, and since we were using a classification tree as our model, this library was decided upon.</w:t>
       </w:r>
       <w:r>
         <w:rPr>
           <w:iCs/>
-          <w:highlight w:val="cyan"/>
         </w:rPr>
         <w:t xml:space="preserve"> We first split the data into a train and test set with a proportion value of 0.8 (80% train, 20% test)</w:t>
       </w:r>
       <w:r>
         <w:rPr>
           <w:iCs/>
-          <w:highlight w:val="cyan"/>
         </w:rPr>
         <w:t>. The line of code to set up the model is as follows:</w:t>
       </w:r>
@@ -1423,6 +1403,7 @@
         <w:t xml:space="preserve">model &lt;- </w:t>
       </w:r>
       <w:proofErr w:type="spellStart"/>
+      <w:proofErr w:type="gramStart"/>
       <w:r>
         <w:rPr>
           <w:rFonts w:ascii="Lucida Console" w:hAnsi="Lucida Console"/>
@@ -1440,7 +1421,17 @@
           <w:sz w:val="20"/>
           <w:szCs w:val="20"/>
         </w:rPr>
-        <w:t>(Target~., data=</w:t>
+        <w:t>(</w:t>
+      </w:r>
+      <w:proofErr w:type="gramEnd"/>
+      <w:r>
+        <w:rPr>
+          <w:rFonts w:ascii="Lucida Console" w:hAnsi="Lucida Console"/>
+          <w:iCs/>
+          <w:sz w:val="20"/>
+          <w:szCs w:val="20"/>
+        </w:rPr>
+        <w:t>Target~., data=</w:t>
       </w:r>
       <w:proofErr w:type="spellStart"/>
       <w:r>
@@ -1509,15 +1500,29 @@
         <w:rPr>
           <w:rFonts w:cstheme="minorHAnsi"/>
           <w:iCs/>
-          <w:highlight w:val="cyan"/>
-        </w:rPr>
-        <w:t xml:space="preserve">The first parameter (Target ~ .) </w:t>
-      </w:r>
+        </w:rPr>
+        <w:t xml:space="preserve">The first parameter (Target </w:t>
+      </w:r>
+      <w:proofErr w:type="gramStart"/>
       <w:r>
         <w:rPr>
           <w:rFonts w:cstheme="minorHAnsi"/>
           <w:iCs/>
-          <w:highlight w:val="cyan"/>
+        </w:rPr>
+        <w:t>~ .</w:t>
+      </w:r>
+      <w:proofErr w:type="gramEnd"/>
+      <w:r>
+        <w:rPr>
+          <w:rFonts w:cstheme="minorHAnsi"/>
+          <w:iCs/>
+        </w:rPr>
+        <w:t xml:space="preserve">) </w:t>
+      </w:r>
+      <w:r>
+        <w:rPr>
+          <w:rFonts w:cstheme="minorHAnsi"/>
+          <w:iCs/>
         </w:rPr>
         <w:t>is the formula that sets up the Target value as the value we want to find and all other variables in the training set as the values that are being used to determine the Target variable.</w:t>
       </w:r>
@@ -1525,7 +1530,6 @@
         <w:rPr>
           <w:rFonts w:cstheme="minorHAnsi"/>
           <w:iCs/>
-          <w:highlight w:val="cyan"/>
         </w:rPr>
         <w:t xml:space="preserve"> It uses the training data set and is </w:t>
       </w:r>
@@ -1533,7 +1537,6 @@
         <w:rPr>
           <w:rFonts w:cstheme="minorHAnsi"/>
           <w:iCs/>
-          <w:highlight w:val="cyan"/>
         </w:rPr>
         <w:t xml:space="preserve">a classification tree (hence method=’class’). The </w:t>
       </w:r>
@@ -1542,7 +1545,6 @@
         <w:rPr>
           <w:rFonts w:cstheme="minorHAnsi"/>
           <w:iCs/>
-          <w:highlight w:val="cyan"/>
         </w:rPr>
         <w:t>minsplit</w:t>
       </w:r>
@@ -1551,7 +1553,6 @@
         <w:rPr>
           <w:rFonts w:cstheme="minorHAnsi"/>
           <w:iCs/>
-          <w:highlight w:val="cyan"/>
         </w:rPr>
         <w:t xml:space="preserve"> parameter sets the </w:t>
       </w:r>
@@ -1559,23 +1560,52 @@
         <w:rPr>
           <w:rFonts w:cstheme="minorHAnsi"/>
           <w:iCs/>
-          <w:highlight w:val="cyan"/>
-        </w:rPr>
-        <w:t>minimum number of observations that must exist in the node in order for a split to be attempted to 2, which is also a common practice from what we’ve found.</w:t>
-      </w:r>
+        </w:rPr>
+        <w:t xml:space="preserve">minimum number of observations that must exist in the node </w:t>
+      </w:r>
+      <w:proofErr w:type="gramStart"/>
       <w:r>
         <w:rPr>
           <w:rFonts w:cstheme="minorHAnsi"/>
           <w:iCs/>
-          <w:highlight w:val="cyan"/>
-        </w:rPr>
-        <w:t xml:space="preserve"> The decision tree model turned out really well, and from the picture below, we can clearly see the conditions by which the tree made its </w:t>
-      </w:r>
+        </w:rPr>
+        <w:t>in order for</w:t>
+      </w:r>
+      <w:proofErr w:type="gramEnd"/>
       <w:r>
         <w:rPr>
           <w:rFonts w:cstheme="minorHAnsi"/>
           <w:iCs/>
-          <w:highlight w:val="cyan"/>
+        </w:rPr>
+        <w:t xml:space="preserve"> a split to be attempted to 2, which is also a common practice from what we’ve found.</w:t>
+      </w:r>
+      <w:r>
+        <w:rPr>
+          <w:rFonts w:cstheme="minorHAnsi"/>
+          <w:iCs/>
+        </w:rPr>
+        <w:t xml:space="preserve"> The decision tree model turned out </w:t>
+      </w:r>
+      <w:proofErr w:type="gramStart"/>
+      <w:r>
+        <w:rPr>
+          <w:rFonts w:cstheme="minorHAnsi"/>
+          <w:iCs/>
+        </w:rPr>
+        <w:t>really well</w:t>
+      </w:r>
+      <w:proofErr w:type="gramEnd"/>
+      <w:r>
+        <w:rPr>
+          <w:rFonts w:cstheme="minorHAnsi"/>
+          <w:iCs/>
+        </w:rPr>
+        <w:t xml:space="preserve">, and from the picture below, we can clearly see the conditions by which the tree made its </w:t>
+      </w:r>
+      <w:r>
+        <w:rPr>
+          <w:rFonts w:cstheme="minorHAnsi"/>
+          <w:iCs/>
         </w:rPr>
         <w:t>predictions.</w:t>
       </w:r>
@@ -1583,7 +1613,6 @@
         <w:rPr>
           <w:rFonts w:cstheme="minorHAnsi"/>
           <w:iCs/>
-          <w:highlight w:val="cyan"/>
         </w:rPr>
         <w:t xml:space="preserve"> There are other parameters that can be influenced as well, including the maximum depth of the tree </w:t>
       </w:r>
@@ -1591,7 +1620,6 @@
         <w:rPr>
           <w:rFonts w:cstheme="minorHAnsi"/>
           <w:iCs/>
-          <w:highlight w:val="cyan"/>
         </w:rPr>
         <w:t>and the minimum number of observations that can be observed in any leaf node, but those have been left untouched for now, as they may or may not be useful</w:t>
       </w:r>
@@ -1599,7 +1627,6 @@
         <w:rPr>
           <w:rFonts w:cstheme="minorHAnsi"/>
           <w:iCs/>
-          <w:highlight w:val="cyan"/>
         </w:rPr>
         <w:t xml:space="preserve"> to us yet</w:t>
       </w:r>
@@ -1607,7 +1634,6 @@
         <w:rPr>
           <w:rFonts w:cstheme="minorHAnsi"/>
           <w:iCs/>
-          <w:highlight w:val="cyan"/>
         </w:rPr>
         <w:t>.</w:t>
       </w:r>
@@ -1615,7 +1641,6 @@
         <w:rPr>
           <w:rFonts w:cstheme="minorHAnsi"/>
           <w:iCs/>
-          <w:highlight w:val="cyan"/>
         </w:rPr>
         <w:t xml:space="preserve"> As you can see from the model below, the decision tree is an excellent measure for visualizing the results of the data and showing what </w:t>
       </w:r>
@@ -1623,7 +1648,6 @@
         <w:rPr>
           <w:rFonts w:cstheme="minorHAnsi"/>
           <w:iCs/>
-          <w:highlight w:val="cyan"/>
         </w:rPr>
         <w:t xml:space="preserve">the model did to determine its classification </w:t>
       </w:r>
@@ -1631,7 +1655,6 @@
         <w:rPr>
           <w:rFonts w:cstheme="minorHAnsi"/>
           <w:iCs/>
-          <w:highlight w:val="cyan"/>
         </w:rPr>
         <w:t>for each feature.</w:t>
       </w:r>
@@ -1745,7 +1768,25 @@
           <w:iCs/>
           <w:highlight w:val="cyan"/>
         </w:rPr>
-        <w:t xml:space="preserve"> function, as they may be able to tweak the model to a more specific and accurate prediction. We may test some of these at a later date.</w:t>
+        <w:t xml:space="preserve"> function, as they may be able to tweak the model to a more specific and accurate prediction. We may test some of these </w:t>
+      </w:r>
+      <w:proofErr w:type="gramStart"/>
+      <w:r>
+        <w:rPr>
+          <w:rFonts w:cstheme="minorHAnsi"/>
+          <w:iCs/>
+          <w:highlight w:val="cyan"/>
+        </w:rPr>
+        <w:t>at a later date</w:t>
+      </w:r>
+      <w:proofErr w:type="gramEnd"/>
+      <w:r>
+        <w:rPr>
+          <w:rFonts w:cstheme="minorHAnsi"/>
+          <w:iCs/>
+          <w:highlight w:val="cyan"/>
+        </w:rPr>
+        <w:t>.</w:t>
       </w:r>
     </w:p>
     <w:p>
@@ -1806,13 +1847,23 @@
           <w:color w:val="0000FF"/>
         </w:rPr>
       </w:pPr>
+      <w:proofErr w:type="gramStart"/>
       <w:r>
         <w:rPr>
           <w:rStyle w:val="gnd-iwgdn2b"/>
           <w:rFonts w:ascii="Lucida Console" w:hAnsi="Lucida Console"/>
           <w:color w:val="0000FF"/>
         </w:rPr>
-        <w:t xml:space="preserve">pairs(updated[, c(2,3:7)]) – </w:t>
+        <w:t>pairs(</w:t>
+      </w:r>
+      <w:proofErr w:type="gramEnd"/>
+      <w:r>
+        <w:rPr>
+          <w:rStyle w:val="gnd-iwgdn2b"/>
+          <w:rFonts w:ascii="Lucida Console" w:hAnsi="Lucida Console"/>
+          <w:color w:val="0000FF"/>
+        </w:rPr>
+        <w:t xml:space="preserve">updated[, c(2,3:7)]) – </w:t>
       </w:r>
       <w:proofErr w:type="spellStart"/>
       <w:r>
@@ -2004,7 +2055,35 @@
         <w:rPr>
           <w:i/>
         </w:rPr>
-        <w:t xml:space="preserve">You should attempt to evaluate a primary model and in addition a "baseline" model. The baseline is typically the simplest model that's applicable to that data problem, e.g. Naive Bayes for classification, or K-means on raw feature data for clustering. If there isn't a plausible automatic baseline model, you can e.g. compare with human performance by having someone </w:t>
+        <w:t xml:space="preserve">You should attempt to evaluate a primary model and in addition a "baseline" model. The baseline is typically the simplest model that's applicable to that data problem, </w:t>
+      </w:r>
+      <w:proofErr w:type="gramStart"/>
+      <w:r>
+        <w:rPr>
+          <w:i/>
+        </w:rPr>
+        <w:t>e.g.</w:t>
+      </w:r>
+      <w:proofErr w:type="gramEnd"/>
+      <w:r>
+        <w:rPr>
+          <w:i/>
+        </w:rPr>
+        <w:t xml:space="preserve"> Naive Bayes for classification, or K-means on raw feature data for clustering. If there isn't a plausible automatic baseline model, you can </w:t>
+      </w:r>
+      <w:proofErr w:type="gramStart"/>
+      <w:r>
+        <w:rPr>
+          <w:i/>
+        </w:rPr>
+        <w:t>e.g.</w:t>
+      </w:r>
+      <w:proofErr w:type="gramEnd"/>
+      <w:r>
+        <w:rPr>
+          <w:i/>
+        </w:rPr>
+        <w:t xml:space="preserve"> compare with human performance by having someone </w:t>
       </w:r>
       <w:r>
         <w:rPr>
@@ -2076,7 +2155,35 @@
         <w:rPr>
           <w:i/>
         </w:rPr>
-        <w:t>[In this section give a high-level summary of your results. If the reader only reads one section of the report, this one should be it, and it should be self-contained.  You can refer back to the "Results" section for elaborations. This section should be less than a page. In particular, emphasize any results that were surprising.]</w:t>
+        <w:t xml:space="preserve">[In this section give a high-level summary of your results. If the reader only reads one section of the report, this one should be it, and it should be self-contained.  You can </w:t>
+      </w:r>
+      <w:proofErr w:type="gramStart"/>
+      <w:r>
+        <w:rPr>
+          <w:i/>
+        </w:rPr>
+        <w:t>refer back</w:t>
+      </w:r>
+      <w:proofErr w:type="gramEnd"/>
+      <w:r>
+        <w:rPr>
+          <w:i/>
+        </w:rPr>
+        <w:t xml:space="preserve"> to the "Results" section for elaborations. This section should be less than a page. </w:t>
+      </w:r>
+      <w:proofErr w:type="gramStart"/>
+      <w:r>
+        <w:rPr>
+          <w:i/>
+        </w:rPr>
+        <w:t>In particular, emphasize</w:t>
+      </w:r>
+      <w:proofErr w:type="gramEnd"/>
+      <w:r>
+        <w:rPr>
+          <w:i/>
+        </w:rPr>
+        <w:t xml:space="preserve"> any results that were surprising.]</w:t>
       </w:r>
     </w:p>
     <w:p>

</xml_diff>

<commit_message>
Added outline for results
</commit_message>
<xml_diff>
--- a/FinalSubmissionDocument.docx
+++ b/FinalSubmissionDocument.docx
@@ -436,21 +436,7 @@
           <w:rFonts w:eastAsia="Times New Roman" w:cstheme="minorHAnsi"/>
         </w:rPr>
         <w:br/>
-        <w:t xml:space="preserve">'machine failure' label that indicates whether the machine has failed in this </w:t>
-      </w:r>
-      <w:proofErr w:type="gramStart"/>
-      <w:r>
-        <w:rPr>
-          <w:rFonts w:eastAsia="Times New Roman" w:cstheme="minorHAnsi"/>
-        </w:rPr>
-        <w:t>particular data</w:t>
-      </w:r>
-      <w:proofErr w:type="gramEnd"/>
-      <w:r>
-        <w:rPr>
-          <w:rFonts w:eastAsia="Times New Roman" w:cstheme="minorHAnsi"/>
-        </w:rPr>
-        <w:t xml:space="preserve"> point for any of the following failure modes are true.</w:t>
+        <w:t>'machine failure' label that indicates whether the machine has failed in this particular data point for any of the following failure modes are true.</w:t>
       </w:r>
     </w:p>
     <w:p>
@@ -547,7 +533,6 @@
       <w:r>
         <w:t xml:space="preserve">These could potentially lead to data leakage in which the model could find a pattern within the ID system to predict failures. UID is redundant for the same reason, as well as because of the </w:t>
       </w:r>
-      <w:proofErr w:type="gramStart"/>
       <w:r>
         <w:rPr>
           <w:i/>
@@ -555,7 +540,6 @@
         </w:rPr>
         <w:t>type</w:t>
       </w:r>
-      <w:proofErr w:type="gramEnd"/>
       <w:r>
         <w:t xml:space="preserve"> feature that </w:t>
       </w:r>
@@ -717,27 +701,7 @@
           <w:sz w:val="20"/>
           <w:szCs w:val="20"/>
         </w:rPr>
-        <w:t xml:space="preserve">updated &lt;- </w:t>
-      </w:r>
-      <w:proofErr w:type="gramStart"/>
-      <w:r>
-        <w:rPr>
-          <w:rFonts w:ascii="Lucida Console" w:eastAsia="Times New Roman" w:hAnsi="Lucida Console" w:cs="Courier New"/>
-          <w:color w:val="0000FF"/>
-          <w:sz w:val="20"/>
-          <w:szCs w:val="20"/>
-        </w:rPr>
-        <w:t>subset(</w:t>
-      </w:r>
-      <w:proofErr w:type="gramEnd"/>
-      <w:r>
-        <w:rPr>
-          <w:rFonts w:ascii="Lucida Console" w:eastAsia="Times New Roman" w:hAnsi="Lucida Console" w:cs="Courier New"/>
-          <w:color w:val="0000FF"/>
-          <w:sz w:val="20"/>
-          <w:szCs w:val="20"/>
-        </w:rPr>
-        <w:t>master, select = -c(UDI, Product.ID, Failure.Type))</w:t>
+        <w:t>updated &lt;- subset(master, select = -c(UDI, Product.ID, Failure.Type))</w:t>
       </w:r>
     </w:p>
     <w:p>
@@ -1249,21 +1213,7 @@
         <w:rPr>
           <w:iCs/>
         </w:rPr>
-        <w:t xml:space="preserve">For our initial approach we used gghighlight and ggplot2 </w:t>
-      </w:r>
-      <w:proofErr w:type="gramStart"/>
-      <w:r>
-        <w:rPr>
-          <w:iCs/>
-        </w:rPr>
-        <w:t>in order to</w:t>
-      </w:r>
-      <w:proofErr w:type="gramEnd"/>
-      <w:r>
-        <w:rPr>
-          <w:iCs/>
-        </w:rPr>
-        <w:t xml:space="preserve"> get a cursory visualization of the data so we could see positive, neutral, or negative trends in the data while we discussed the potential uses of linear regression versus decision trees to solve our problem. We decided to go with decision trees</w:t>
+        <w:t>For our initial approach we used gghighlight and ggplot2 in order to get a cursory visualization of the data so we could see positive, neutral, or negative trends in the data while we discussed the potential uses of linear regression versus decision trees to solve our problem. We decided to go with decision trees</w:t>
       </w:r>
       <w:r>
         <w:rPr>
@@ -1293,59 +1243,31 @@
         <w:rPr>
           <w:iCs/>
         </w:rPr>
-        <w:t xml:space="preserve">as we are predicting </w:t>
-      </w:r>
-      <w:proofErr w:type="gramStart"/>
-      <w:r>
-        <w:rPr>
-          <w:iCs/>
-        </w:rPr>
-        <w:t>whether or not</w:t>
-      </w:r>
-      <w:proofErr w:type="gramEnd"/>
-      <w:r>
-        <w:rPr>
-          <w:iCs/>
-        </w:rPr>
-        <w:t xml:space="preserve"> a machine fails, which is a binary classification.</w:t>
-      </w:r>
-    </w:p>
-    <w:p>
-      <w:pPr>
-        <w:spacing w:after="0" w:line="240" w:lineRule="auto"/>
-        <w:jc w:val="both"/>
-        <w:rPr>
-          <w:iCs/>
-        </w:rPr>
-      </w:pPr>
-    </w:p>
-    <w:p>
-      <w:pPr>
-        <w:spacing w:after="0" w:line="240" w:lineRule="auto"/>
-        <w:jc w:val="both"/>
-        <w:rPr>
-          <w:iCs/>
-        </w:rPr>
-      </w:pPr>
-      <w:r>
-        <w:rPr>
-          <w:iCs/>
-        </w:rPr>
-        <w:t>The decision tree classifier was deployed using the “</w:t>
-      </w:r>
-      <w:proofErr w:type="spellStart"/>
-      <w:r>
-        <w:rPr>
-          <w:iCs/>
-        </w:rPr>
-        <w:t>rpart</w:t>
-      </w:r>
-      <w:proofErr w:type="spellEnd"/>
-      <w:r>
-        <w:rPr>
-          <w:iCs/>
-        </w:rPr>
-        <w:t xml:space="preserve">” library that is a part of the R package library; </w:t>
+        <w:t>as we are predicting whether or not a machine fails, which is a binary classification.</w:t>
+      </w:r>
+    </w:p>
+    <w:p>
+      <w:pPr>
+        <w:spacing w:after="0" w:line="240" w:lineRule="auto"/>
+        <w:jc w:val="both"/>
+        <w:rPr>
+          <w:iCs/>
+        </w:rPr>
+      </w:pPr>
+    </w:p>
+    <w:p>
+      <w:pPr>
+        <w:spacing w:after="0" w:line="240" w:lineRule="auto"/>
+        <w:jc w:val="both"/>
+        <w:rPr>
+          <w:iCs/>
+        </w:rPr>
+      </w:pPr>
+      <w:r>
+        <w:rPr>
+          <w:iCs/>
+        </w:rPr>
+        <w:t xml:space="preserve">The decision tree classifier was deployed using the “rpart” library that is a part of the R package library; </w:t>
       </w:r>
       <w:r>
         <w:rPr>
@@ -1400,78 +1322,7 @@
           <w:sz w:val="20"/>
           <w:szCs w:val="20"/>
         </w:rPr>
-        <w:t xml:space="preserve">model &lt;- </w:t>
-      </w:r>
-      <w:proofErr w:type="spellStart"/>
-      <w:proofErr w:type="gramStart"/>
-      <w:r>
-        <w:rPr>
-          <w:rFonts w:ascii="Lucida Console" w:hAnsi="Lucida Console"/>
-          <w:iCs/>
-          <w:sz w:val="20"/>
-          <w:szCs w:val="20"/>
-        </w:rPr>
-        <w:t>rpart</w:t>
-      </w:r>
-      <w:proofErr w:type="spellEnd"/>
-      <w:r>
-        <w:rPr>
-          <w:rFonts w:ascii="Lucida Console" w:hAnsi="Lucida Console"/>
-          <w:iCs/>
-          <w:sz w:val="20"/>
-          <w:szCs w:val="20"/>
-        </w:rPr>
-        <w:t>(</w:t>
-      </w:r>
-      <w:proofErr w:type="gramEnd"/>
-      <w:r>
-        <w:rPr>
-          <w:rFonts w:ascii="Lucida Console" w:hAnsi="Lucida Console"/>
-          <w:iCs/>
-          <w:sz w:val="20"/>
-          <w:szCs w:val="20"/>
-        </w:rPr>
-        <w:t>Target~., data=</w:t>
-      </w:r>
-      <w:proofErr w:type="spellStart"/>
-      <w:r>
-        <w:rPr>
-          <w:rFonts w:ascii="Lucida Console" w:hAnsi="Lucida Console"/>
-          <w:iCs/>
-          <w:sz w:val="20"/>
-          <w:szCs w:val="20"/>
-        </w:rPr>
-        <w:t>train_data</w:t>
-      </w:r>
-      <w:proofErr w:type="spellEnd"/>
-      <w:r>
-        <w:rPr>
-          <w:rFonts w:ascii="Lucida Console" w:hAnsi="Lucida Console"/>
-          <w:iCs/>
-          <w:sz w:val="20"/>
-          <w:szCs w:val="20"/>
-        </w:rPr>
-        <w:t xml:space="preserve">, method='class', </w:t>
-      </w:r>
-      <w:proofErr w:type="spellStart"/>
-      <w:r>
-        <w:rPr>
-          <w:rFonts w:ascii="Lucida Console" w:hAnsi="Lucida Console"/>
-          <w:iCs/>
-          <w:sz w:val="20"/>
-          <w:szCs w:val="20"/>
-        </w:rPr>
-        <w:t>minsplit</w:t>
-      </w:r>
-      <w:proofErr w:type="spellEnd"/>
-      <w:r>
-        <w:rPr>
-          <w:rFonts w:ascii="Lucida Console" w:hAnsi="Lucida Console"/>
-          <w:iCs/>
-          <w:sz w:val="20"/>
-          <w:szCs w:val="20"/>
-        </w:rPr>
-        <w:t>=2)</w:t>
+        <w:t>model &lt;- rpart(Target~., data=train_data, method='class', minsplit=2)</w:t>
       </w:r>
     </w:p>
     <w:p>
@@ -1501,106 +1352,42 @@
           <w:rFonts w:cstheme="minorHAnsi"/>
           <w:iCs/>
         </w:rPr>
-        <w:t xml:space="preserve">The first parameter (Target </w:t>
-      </w:r>
-      <w:proofErr w:type="gramStart"/>
+        <w:t xml:space="preserve">The first parameter (Target ~ .) </w:t>
+      </w:r>
       <w:r>
         <w:rPr>
           <w:rFonts w:cstheme="minorHAnsi"/>
           <w:iCs/>
         </w:rPr>
-        <w:t>~ .</w:t>
-      </w:r>
-      <w:proofErr w:type="gramEnd"/>
+        <w:t>is the formula that sets up the Target value as the value we want to find and all other variables in the training set as the values that are being used to determine the Target variable.</w:t>
+      </w:r>
       <w:r>
         <w:rPr>
           <w:rFonts w:cstheme="minorHAnsi"/>
           <w:iCs/>
         </w:rPr>
-        <w:t xml:space="preserve">) </w:t>
+        <w:t xml:space="preserve"> It uses the training data set and is </w:t>
       </w:r>
       <w:r>
         <w:rPr>
           <w:rFonts w:cstheme="minorHAnsi"/>
           <w:iCs/>
         </w:rPr>
-        <w:t>is the formula that sets up the Target value as the value we want to find and all other variables in the training set as the values that are being used to determine the Target variable.</w:t>
+        <w:t xml:space="preserve">a classification tree (hence method=’class’). The minsplit parameter sets the </w:t>
       </w:r>
       <w:r>
         <w:rPr>
           <w:rFonts w:cstheme="minorHAnsi"/>
           <w:iCs/>
         </w:rPr>
-        <w:t xml:space="preserve"> It uses the training data set and is </w:t>
+        <w:t>minimum number of observations that must exist in the node in order for a split to be attempted to 2, which is also a common practice from what we’ve found.</w:t>
       </w:r>
       <w:r>
         <w:rPr>
           <w:rFonts w:cstheme="minorHAnsi"/>
           <w:iCs/>
         </w:rPr>
-        <w:t xml:space="preserve">a classification tree (hence method=’class’). The </w:t>
-      </w:r>
-      <w:proofErr w:type="spellStart"/>
-      <w:r>
-        <w:rPr>
-          <w:rFonts w:cstheme="minorHAnsi"/>
-          <w:iCs/>
-        </w:rPr>
-        <w:t>minsplit</w:t>
-      </w:r>
-      <w:proofErr w:type="spellEnd"/>
-      <w:r>
-        <w:rPr>
-          <w:rFonts w:cstheme="minorHAnsi"/>
-          <w:iCs/>
-        </w:rPr>
-        <w:t xml:space="preserve"> parameter sets the </w:t>
-      </w:r>
-      <w:r>
-        <w:rPr>
-          <w:rFonts w:cstheme="minorHAnsi"/>
-          <w:iCs/>
-        </w:rPr>
-        <w:t xml:space="preserve">minimum number of observations that must exist in the node </w:t>
-      </w:r>
-      <w:proofErr w:type="gramStart"/>
-      <w:r>
-        <w:rPr>
-          <w:rFonts w:cstheme="minorHAnsi"/>
-          <w:iCs/>
-        </w:rPr>
-        <w:t>in order for</w:t>
-      </w:r>
-      <w:proofErr w:type="gramEnd"/>
-      <w:r>
-        <w:rPr>
-          <w:rFonts w:cstheme="minorHAnsi"/>
-          <w:iCs/>
-        </w:rPr>
-        <w:t xml:space="preserve"> a split to be attempted to 2, which is also a common practice from what we’ve found.</w:t>
-      </w:r>
-      <w:r>
-        <w:rPr>
-          <w:rFonts w:cstheme="minorHAnsi"/>
-          <w:iCs/>
-        </w:rPr>
-        <w:t xml:space="preserve"> The decision tree model turned out </w:t>
-      </w:r>
-      <w:proofErr w:type="gramStart"/>
-      <w:r>
-        <w:rPr>
-          <w:rFonts w:cstheme="minorHAnsi"/>
-          <w:iCs/>
-        </w:rPr>
-        <w:t>really well</w:t>
-      </w:r>
-      <w:proofErr w:type="gramEnd"/>
-      <w:r>
-        <w:rPr>
-          <w:rFonts w:cstheme="minorHAnsi"/>
-          <w:iCs/>
-        </w:rPr>
-        <w:t xml:space="preserve">, and from the picture below, we can clearly see the conditions by which the tree made its </w:t>
+        <w:t xml:space="preserve"> The decision tree model turned out really well, and from the picture below, we can clearly see the conditions by which the tree made its </w:t>
       </w:r>
       <w:r>
         <w:rPr>
@@ -1750,43 +1537,7 @@
           <w:iCs/>
           <w:highlight w:val="cyan"/>
         </w:rPr>
-        <w:t xml:space="preserve">Potential improvements to the model may lie in some of the extra function parameters that are built within the </w:t>
-      </w:r>
-      <w:proofErr w:type="spellStart"/>
-      <w:r>
-        <w:rPr>
-          <w:rFonts w:cstheme="minorHAnsi"/>
-          <w:iCs/>
-          <w:highlight w:val="cyan"/>
-        </w:rPr>
-        <w:t>rpart</w:t>
-      </w:r>
-      <w:proofErr w:type="spellEnd"/>
-      <w:r>
-        <w:rPr>
-          <w:rFonts w:cstheme="minorHAnsi"/>
-          <w:iCs/>
-          <w:highlight w:val="cyan"/>
-        </w:rPr>
-        <w:t xml:space="preserve"> function, as they may be able to tweak the model to a more specific and accurate prediction. We may test some of these </w:t>
-      </w:r>
-      <w:proofErr w:type="gramStart"/>
-      <w:r>
-        <w:rPr>
-          <w:rFonts w:cstheme="minorHAnsi"/>
-          <w:iCs/>
-          <w:highlight w:val="cyan"/>
-        </w:rPr>
-        <w:t>at a later date</w:t>
-      </w:r>
-      <w:proofErr w:type="gramEnd"/>
-      <w:r>
-        <w:rPr>
-          <w:rFonts w:cstheme="minorHAnsi"/>
-          <w:iCs/>
-          <w:highlight w:val="cyan"/>
-        </w:rPr>
-        <w:t>.</w:t>
+        <w:t>Potential improvements to the model may lie in some of the extra function parameters that are built within the rpart function, as they may be able to tweak the model to a more specific and accurate prediction. We may test some of these at a later date.</w:t>
       </w:r>
     </w:p>
     <w:p>
@@ -1847,34 +1598,14 @@
           <w:color w:val="0000FF"/>
         </w:rPr>
       </w:pPr>
-      <w:proofErr w:type="gramStart"/>
       <w:r>
         <w:rPr>
           <w:rStyle w:val="gnd-iwgdn2b"/>
           <w:rFonts w:ascii="Lucida Console" w:hAnsi="Lucida Console"/>
           <w:color w:val="0000FF"/>
         </w:rPr>
-        <w:t>pairs(</w:t>
-      </w:r>
-      <w:proofErr w:type="gramEnd"/>
-      <w:r>
-        <w:rPr>
-          <w:rStyle w:val="gnd-iwgdn2b"/>
-          <w:rFonts w:ascii="Lucida Console" w:hAnsi="Lucida Console"/>
-          <w:color w:val="0000FF"/>
-        </w:rPr>
-        <w:t xml:space="preserve">updated[, c(2,3:7)]) – </w:t>
-      </w:r>
-      <w:proofErr w:type="spellStart"/>
-      <w:r>
-        <w:rPr>
-          <w:rStyle w:val="gnd-iwgdn2b"/>
-          <w:rFonts w:ascii="Lucida Console" w:hAnsi="Lucida Console"/>
-          <w:color w:val="0000FF"/>
-        </w:rPr>
-        <w:t>variable_scatterplot_initial_relations</w:t>
-      </w:r>
-      <w:proofErr w:type="spellEnd"/>
+        <w:t>pairs(updated[, c(2,3:7)]) – variable_scatterplot_initial_relations</w:t>
+      </w:r>
     </w:p>
     <w:p>
       <w:pPr>
@@ -1891,33 +1622,8 @@
           <w:rFonts w:ascii="Lucida Console" w:hAnsi="Lucida Console"/>
           <w:color w:val="000000"/>
         </w:rPr>
-        <w:t xml:space="preserve">- </w:t>
-      </w:r>
-      <w:proofErr w:type="spellStart"/>
-      <w:r>
-        <w:rPr>
-          <w:rFonts w:ascii="Lucida Console" w:hAnsi="Lucida Console"/>
-          <w:color w:val="000000"/>
-        </w:rPr>
-        <w:t>gghighlight</w:t>
-      </w:r>
-      <w:proofErr w:type="spellEnd"/>
-      <w:r>
-        <w:rPr>
-          <w:rFonts w:ascii="Lucida Console" w:hAnsi="Lucida Console"/>
-          <w:color w:val="000000"/>
-        </w:rPr>
-        <w:t>/</w:t>
-      </w:r>
-      <w:proofErr w:type="spellStart"/>
-      <w:r>
-        <w:rPr>
-          <w:rFonts w:ascii="Lucida Console" w:hAnsi="Lucida Console"/>
-          <w:color w:val="000000"/>
-        </w:rPr>
-        <w:t>ggplot</w:t>
-      </w:r>
-      <w:proofErr w:type="spellEnd"/>
+        <w:t>- gghighlight/ggplot</w:t>
+      </w:r>
     </w:p>
     <w:p>
       <w:pPr>
@@ -2055,35 +1761,7 @@
         <w:rPr>
           <w:i/>
         </w:rPr>
-        <w:t xml:space="preserve">You should attempt to evaluate a primary model and in addition a "baseline" model. The baseline is typically the simplest model that's applicable to that data problem, </w:t>
-      </w:r>
-      <w:proofErr w:type="gramStart"/>
-      <w:r>
-        <w:rPr>
-          <w:i/>
-        </w:rPr>
-        <w:t>e.g.</w:t>
-      </w:r>
-      <w:proofErr w:type="gramEnd"/>
-      <w:r>
-        <w:rPr>
-          <w:i/>
-        </w:rPr>
-        <w:t xml:space="preserve"> Naive Bayes for classification, or K-means on raw feature data for clustering. If there isn't a plausible automatic baseline model, you can </w:t>
-      </w:r>
-      <w:proofErr w:type="gramStart"/>
-      <w:r>
-        <w:rPr>
-          <w:i/>
-        </w:rPr>
-        <w:t>e.g.</w:t>
-      </w:r>
-      <w:proofErr w:type="gramEnd"/>
-      <w:r>
-        <w:rPr>
-          <w:i/>
-        </w:rPr>
-        <w:t xml:space="preserve"> compare with human performance by having someone </w:t>
+        <w:t xml:space="preserve">You should attempt to evaluate a primary model and in addition a "baseline" model. The baseline is typically the simplest model that's applicable to that data problem, e.g. Naive Bayes for classification, or K-means on raw feature data for clustering. If there isn't a plausible automatic baseline model, you can e.g. compare with human performance by having someone </w:t>
       </w:r>
       <w:r>
         <w:rPr>
@@ -2097,6 +1775,256 @@
       <w:pPr>
         <w:spacing w:after="0" w:line="240" w:lineRule="auto"/>
         <w:jc w:val="both"/>
+        <w:rPr>
+          <w:i/>
+        </w:rPr>
+      </w:pPr>
+    </w:p>
+    <w:p>
+      <w:pPr>
+        <w:spacing w:after="0" w:line="240" w:lineRule="auto"/>
+        <w:jc w:val="both"/>
+      </w:pPr>
+      <w:r>
+        <w:t>Performance Measures</w:t>
+      </w:r>
+    </w:p>
+    <w:p>
+      <w:pPr>
+        <w:pStyle w:val="ListParagraph"/>
+        <w:numPr>
+          <w:ilvl w:val="0"/>
+          <w:numId w:val="5"/>
+        </w:numPr>
+        <w:spacing w:after="0" w:line="240" w:lineRule="auto"/>
+        <w:jc w:val="both"/>
+      </w:pPr>
+      <w:r>
+        <w:t xml:space="preserve">Precision </w:t>
+      </w:r>
+    </w:p>
+    <w:p>
+      <w:pPr>
+        <w:pStyle w:val="ListParagraph"/>
+        <w:numPr>
+          <w:ilvl w:val="0"/>
+          <w:numId w:val="5"/>
+        </w:numPr>
+        <w:spacing w:after="0" w:line="240" w:lineRule="auto"/>
+        <w:jc w:val="both"/>
+      </w:pPr>
+      <w:r>
+        <w:t>Recall</w:t>
+      </w:r>
+    </w:p>
+    <w:p>
+      <w:pPr>
+        <w:pStyle w:val="ListParagraph"/>
+        <w:numPr>
+          <w:ilvl w:val="0"/>
+          <w:numId w:val="5"/>
+        </w:numPr>
+        <w:spacing w:after="0" w:line="240" w:lineRule="auto"/>
+        <w:jc w:val="both"/>
+      </w:pPr>
+      <w:r>
+        <w:t>F1 score</w:t>
+      </w:r>
+    </w:p>
+    <w:p>
+      <w:pPr>
+        <w:pStyle w:val="ListParagraph"/>
+        <w:numPr>
+          <w:ilvl w:val="0"/>
+          <w:numId w:val="5"/>
+        </w:numPr>
+        <w:spacing w:after="0" w:line="240" w:lineRule="auto"/>
+        <w:jc w:val="both"/>
+      </w:pPr>
+      <w:r>
+        <w:t>All above to help evaluate accuracy</w:t>
+      </w:r>
+    </w:p>
+    <w:p>
+      <w:pPr>
+        <w:pStyle w:val="ListParagraph"/>
+        <w:numPr>
+          <w:ilvl w:val="0"/>
+          <w:numId w:val="5"/>
+        </w:numPr>
+        <w:spacing w:after="0" w:line="240" w:lineRule="auto"/>
+        <w:jc w:val="both"/>
+      </w:pPr>
+      <w:r>
+        <w:t>Accuracy score (Baseline: 98%)</w:t>
+      </w:r>
+    </w:p>
+    <w:p>
+      <w:pPr>
+        <w:spacing w:after="0" w:line="240" w:lineRule="auto"/>
+        <w:jc w:val="both"/>
+      </w:pPr>
+    </w:p>
+    <w:p>
+      <w:pPr>
+        <w:spacing w:after="0" w:line="240" w:lineRule="auto"/>
+        <w:jc w:val="both"/>
+      </w:pPr>
+      <w:r>
+        <w:t>Baseline measures</w:t>
+      </w:r>
+    </w:p>
+    <w:p>
+      <w:pPr>
+        <w:pStyle w:val="ListParagraph"/>
+        <w:numPr>
+          <w:ilvl w:val="0"/>
+          <w:numId w:val="5"/>
+        </w:numPr>
+        <w:spacing w:after="0" w:line="240" w:lineRule="auto"/>
+        <w:jc w:val="both"/>
+      </w:pPr>
+      <w:r>
+        <w:t>No cap to depth</w:t>
+      </w:r>
+    </w:p>
+    <w:p>
+      <w:pPr>
+        <w:pStyle w:val="ListParagraph"/>
+        <w:numPr>
+          <w:ilvl w:val="0"/>
+          <w:numId w:val="5"/>
+        </w:numPr>
+        <w:spacing w:after="0" w:line="240" w:lineRule="auto"/>
+        <w:jc w:val="both"/>
+      </w:pPr>
+      <w:r>
+        <w:t>We keep the industry standard 80-20 ratio</w:t>
+      </w:r>
+    </w:p>
+    <w:p>
+      <w:pPr>
+        <w:pStyle w:val="ListParagraph"/>
+        <w:numPr>
+          <w:ilvl w:val="0"/>
+          <w:numId w:val="5"/>
+        </w:numPr>
+        <w:spacing w:after="0" w:line="240" w:lineRule="auto"/>
+        <w:jc w:val="both"/>
+      </w:pPr>
+      <w:r>
+        <w:t>Accuracy score: 98% (Potentially overfit?)</w:t>
+      </w:r>
+    </w:p>
+    <w:p>
+      <w:pPr>
+        <w:spacing w:after="0" w:line="240" w:lineRule="auto"/>
+        <w:jc w:val="both"/>
+      </w:pPr>
+    </w:p>
+    <w:p>
+      <w:pPr>
+        <w:spacing w:after="0" w:line="240" w:lineRule="auto"/>
+        <w:jc w:val="both"/>
+      </w:pPr>
+      <w:r>
+        <w:t>Primary</w:t>
+      </w:r>
+    </w:p>
+    <w:p>
+      <w:pPr>
+        <w:pStyle w:val="ListParagraph"/>
+        <w:numPr>
+          <w:ilvl w:val="0"/>
+          <w:numId w:val="5"/>
+        </w:numPr>
+        <w:spacing w:after="0" w:line="240" w:lineRule="auto"/>
+        <w:jc w:val="both"/>
+      </w:pPr>
+      <w:r>
+        <w:t>Tinker with the tree, find best results</w:t>
+      </w:r>
+    </w:p>
+    <w:p>
+      <w:pPr>
+        <w:pStyle w:val="ListParagraph"/>
+        <w:numPr>
+          <w:ilvl w:val="0"/>
+          <w:numId w:val="5"/>
+        </w:numPr>
+        <w:spacing w:after="0" w:line="240" w:lineRule="auto"/>
+        <w:jc w:val="both"/>
+      </w:pPr>
+      <w:r>
+        <w:t>Best result changes:</w:t>
+      </w:r>
+    </w:p>
+    <w:p>
+      <w:pPr>
+        <w:pStyle w:val="ListParagraph"/>
+        <w:numPr>
+          <w:ilvl w:val="1"/>
+          <w:numId w:val="5"/>
+        </w:numPr>
+        <w:spacing w:after="0" w:line="240" w:lineRule="auto"/>
+        <w:jc w:val="both"/>
+      </w:pPr>
+      <w:r>
+        <w:t xml:space="preserve">   </w:t>
+      </w:r>
+    </w:p>
+    <w:p>
+      <w:pPr>
+        <w:pStyle w:val="ListParagraph"/>
+        <w:numPr>
+          <w:ilvl w:val="0"/>
+          <w:numId w:val="5"/>
+        </w:numPr>
+        <w:spacing w:after="0" w:line="240" w:lineRule="auto"/>
+        <w:jc w:val="both"/>
+      </w:pPr>
+      <w:r>
+        <w:t>Explanations:</w:t>
+      </w:r>
+    </w:p>
+    <w:p>
+      <w:pPr>
+        <w:pStyle w:val="ListParagraph"/>
+        <w:numPr>
+          <w:ilvl w:val="1"/>
+          <w:numId w:val="5"/>
+        </w:numPr>
+        <w:spacing w:after="0" w:line="240" w:lineRule="auto"/>
+        <w:jc w:val="both"/>
+      </w:pPr>
+      <w:r>
+        <w:t>96.6% of the dataset involves non-failing machines, therefore our examples of machine failures are limited and not representative.</w:t>
+      </w:r>
+    </w:p>
+    <w:p>
+      <w:pPr>
+        <w:pStyle w:val="ListParagraph"/>
+        <w:numPr>
+          <w:ilvl w:val="1"/>
+          <w:numId w:val="5"/>
+        </w:numPr>
+        <w:spacing w:after="0" w:line="240" w:lineRule="auto"/>
+        <w:jc w:val="both"/>
+      </w:pPr>
+    </w:p>
+    <w:p>
+      <w:pPr>
+        <w:spacing w:after="0" w:line="240" w:lineRule="auto"/>
+        <w:jc w:val="both"/>
+        <w:rPr>
+          <w:i/>
+        </w:rPr>
+      </w:pPr>
+    </w:p>
+    <w:p>
+      <w:pPr>
+        <w:spacing w:after="0" w:line="240" w:lineRule="auto"/>
+        <w:jc w:val="both"/>
       </w:pPr>
     </w:p>
     <w:p>
@@ -2155,35 +2083,7 @@
         <w:rPr>
           <w:i/>
         </w:rPr>
-        <w:t xml:space="preserve">[In this section give a high-level summary of your results. If the reader only reads one section of the report, this one should be it, and it should be self-contained.  You can </w:t>
-      </w:r>
-      <w:proofErr w:type="gramStart"/>
-      <w:r>
-        <w:rPr>
-          <w:i/>
-        </w:rPr>
-        <w:t>refer back</w:t>
-      </w:r>
-      <w:proofErr w:type="gramEnd"/>
-      <w:r>
-        <w:rPr>
-          <w:i/>
-        </w:rPr>
-        <w:t xml:space="preserve"> to the "Results" section for elaborations. This section should be less than a page. </w:t>
-      </w:r>
-      <w:proofErr w:type="gramStart"/>
-      <w:r>
-        <w:rPr>
-          <w:i/>
-        </w:rPr>
-        <w:t>In particular, emphasize</w:t>
-      </w:r>
-      <w:proofErr w:type="gramEnd"/>
-      <w:r>
-        <w:rPr>
-          <w:i/>
-        </w:rPr>
-        <w:t xml:space="preserve"> any results that were surprising.]</w:t>
+        <w:t>[In this section give a high-level summary of your results. If the reader only reads one section of the report, this one should be it, and it should be self-contained.  You can refer back to the "Results" section for elaborations. This section should be less than a page. In particular, emphasize any results that were surprising.]</w:t>
       </w:r>
     </w:p>
     <w:p>
@@ -2239,23 +2139,7 @@
         <w:jc w:val="both"/>
       </w:pPr>
       <w:r>
-        <w:t xml:space="preserve">Include the link to your </w:t>
-      </w:r>
-      <w:proofErr w:type="spellStart"/>
-      <w:r>
-        <w:t>github</w:t>
-      </w:r>
-      <w:proofErr w:type="spellEnd"/>
-      <w:r>
-        <w:t>/</w:t>
-      </w:r>
-      <w:proofErr w:type="spellStart"/>
-      <w:r>
-        <w:t>gitlab</w:t>
-      </w:r>
-      <w:proofErr w:type="spellEnd"/>
-      <w:r>
-        <w:t xml:space="preserve"> repository (that I can access) containing your R programs/scripts, and link to the data.</w:t>
+        <w:t>Include the link to your github/gitlab repository (that I can access) containing your R programs/scripts, and link to the data.</w:t>
       </w:r>
     </w:p>
     <w:p>
@@ -2827,6 +2711,18 @@
   </w:num>
   <w:num w:numId="4" w16cid:durableId="1849371958">
     <w:abstractNumId w:val="0"/>
+  </w:num>
+  <w:num w:numId="5" w16cid:durableId="1219054094">
+    <w:abstractNumId w:val="1"/>
+    <w:lvlOverride w:ilvl="0"/>
+    <w:lvlOverride w:ilvl="1"/>
+    <w:lvlOverride w:ilvl="2"/>
+    <w:lvlOverride w:ilvl="3"/>
+    <w:lvlOverride w:ilvl="4"/>
+    <w:lvlOverride w:ilvl="5"/>
+    <w:lvlOverride w:ilvl="6"/>
+    <w:lvlOverride w:ilvl="7"/>
+    <w:lvlOverride w:ilvl="8"/>
   </w:num>
 </w:numbering>
 </file>

</xml_diff>

<commit_message>
Edited base model + added seed of model
</commit_message>
<xml_diff>
--- a/FinalSubmissionDocument.docx
+++ b/FinalSubmissionDocument.docx
@@ -310,11 +310,19 @@
           <w:rFonts w:eastAsia="Times New Roman" w:cstheme="minorHAnsi"/>
         </w:rPr>
       </w:pPr>
+      <w:proofErr w:type="spellStart"/>
       <w:r>
         <w:rPr>
           <w:rFonts w:eastAsia="Times New Roman" w:cstheme="minorHAnsi"/>
         </w:rPr>
-        <w:t>productID: consisting of a letter L, M, or H for low (50% of all products), medium (30%), and high (20%) as product quality variants and a variant-specific serial number</w:t>
+        <w:t>productID</w:t>
+      </w:r>
+      <w:proofErr w:type="spellEnd"/>
+      <w:r>
+        <w:rPr>
+          <w:rFonts w:eastAsia="Times New Roman" w:cstheme="minorHAnsi"/>
+        </w:rPr>
+        <w:t>: consisting of a letter L, M, or H for low (50% of all products), medium (30%), and high (20%) as product quality variants and a variant-specific serial number</w:t>
       </w:r>
     </w:p>
     <w:p>
@@ -338,7 +346,21 @@
         <w:rPr>
           <w:rFonts w:eastAsia="Times New Roman" w:cstheme="minorHAnsi"/>
         </w:rPr>
-        <w:t>: consisting of the letter prefix found in productID (L, M, H)</w:t>
+        <w:t xml:space="preserve">: consisting of the letter prefix found in </w:t>
+      </w:r>
+      <w:proofErr w:type="spellStart"/>
+      <w:r>
+        <w:rPr>
+          <w:rFonts w:eastAsia="Times New Roman" w:cstheme="minorHAnsi"/>
+        </w:rPr>
+        <w:t>productID</w:t>
+      </w:r>
+      <w:proofErr w:type="spellEnd"/>
+      <w:r>
+        <w:rPr>
+          <w:rFonts w:eastAsia="Times New Roman" w:cstheme="minorHAnsi"/>
+        </w:rPr>
+        <w:t xml:space="preserve"> (L, M, H)</w:t>
       </w:r>
     </w:p>
     <w:p>
@@ -392,7 +414,21 @@
         <w:rPr>
           <w:rFonts w:eastAsia="Times New Roman" w:cstheme="minorHAnsi"/>
         </w:rPr>
-        <w:t>rotational speed [rpm]: calculated from powepower of 2860 W, overlaid with a normally distributed noise</w:t>
+        <w:t xml:space="preserve">rotational speed [rpm]: calculated from </w:t>
+      </w:r>
+      <w:proofErr w:type="spellStart"/>
+      <w:r>
+        <w:rPr>
+          <w:rFonts w:eastAsia="Times New Roman" w:cstheme="minorHAnsi"/>
+        </w:rPr>
+        <w:t>powepower</w:t>
+      </w:r>
+      <w:proofErr w:type="spellEnd"/>
+      <w:r>
+        <w:rPr>
+          <w:rFonts w:eastAsia="Times New Roman" w:cstheme="minorHAnsi"/>
+        </w:rPr>
+        <w:t xml:space="preserve"> of 2860 W, overlaid with a normally distributed noise</w:t>
       </w:r>
     </w:p>
     <w:p>
@@ -410,7 +446,21 @@
         <w:rPr>
           <w:rFonts w:eastAsia="Times New Roman" w:cstheme="minorHAnsi"/>
         </w:rPr>
-        <w:t>torque [Nm]: torque values are normally distributed around 40 Nm with an Ïƒ = 10 Nm and no negative values.</w:t>
+        <w:t xml:space="preserve">torque [Nm]: torque values are normally distributed around 40 Nm with an </w:t>
+      </w:r>
+      <w:proofErr w:type="spellStart"/>
+      <w:r>
+        <w:rPr>
+          <w:rFonts w:eastAsia="Times New Roman" w:cstheme="minorHAnsi"/>
+        </w:rPr>
+        <w:t>Ïƒ</w:t>
+      </w:r>
+      <w:proofErr w:type="spellEnd"/>
+      <w:r>
+        <w:rPr>
+          <w:rFonts w:eastAsia="Times New Roman" w:cstheme="minorHAnsi"/>
+        </w:rPr>
+        <w:t xml:space="preserve"> = 10 Nm and no negative values.</w:t>
       </w:r>
     </w:p>
     <w:p>
@@ -533,6 +583,7 @@
       <w:r>
         <w:t xml:space="preserve">These could potentially lead to data leakage in which the model could find a pattern within the ID system to predict failures. UID is redundant for the same reason, as well as because of the </w:t>
       </w:r>
+      <w:proofErr w:type="gramStart"/>
       <w:r>
         <w:rPr>
           <w:i/>
@@ -540,6 +591,7 @@
         </w:rPr>
         <w:t>type</w:t>
       </w:r>
+      <w:proofErr w:type="gramEnd"/>
       <w:r>
         <w:t xml:space="preserve"> feature that </w:t>
       </w:r>
@@ -701,7 +753,27 @@
           <w:sz w:val="20"/>
           <w:szCs w:val="20"/>
         </w:rPr>
-        <w:t>updated &lt;- subset(master, select = -c(UDI, Product.ID, Failure.Type))</w:t>
+        <w:t xml:space="preserve">updated &lt;- subset(master, select = -c(UDI, Product.ID, </w:t>
+      </w:r>
+      <w:proofErr w:type="spellStart"/>
+      <w:r>
+        <w:rPr>
+          <w:rFonts w:ascii="Lucida Console" w:eastAsia="Times New Roman" w:hAnsi="Lucida Console" w:cs="Courier New"/>
+          <w:color w:val="0000FF"/>
+          <w:sz w:val="20"/>
+          <w:szCs w:val="20"/>
+        </w:rPr>
+        <w:t>Failure.Type</w:t>
+      </w:r>
+      <w:proofErr w:type="spellEnd"/>
+      <w:r>
+        <w:rPr>
+          <w:rFonts w:ascii="Lucida Console" w:eastAsia="Times New Roman" w:hAnsi="Lucida Console" w:cs="Courier New"/>
+          <w:color w:val="0000FF"/>
+          <w:sz w:val="20"/>
+          <w:szCs w:val="20"/>
+        </w:rPr>
+        <w:t>))</w:t>
       </w:r>
     </w:p>
     <w:p>
@@ -962,7 +1034,21 @@
         <w:rPr>
           <w:iCs/>
         </w:rPr>
-        <w:t xml:space="preserve">, then using the gghighlight library </w:t>
+        <w:t xml:space="preserve">, then using the </w:t>
+      </w:r>
+      <w:proofErr w:type="spellStart"/>
+      <w:r>
+        <w:rPr>
+          <w:iCs/>
+        </w:rPr>
+        <w:t>gghighlight</w:t>
+      </w:r>
+      <w:proofErr w:type="spellEnd"/>
+      <w:r>
+        <w:rPr>
+          <w:iCs/>
+        </w:rPr>
+        <w:t xml:space="preserve"> library </w:t>
       </w:r>
       <w:r>
         <w:rPr>
@@ -1213,7 +1299,21 @@
         <w:rPr>
           <w:iCs/>
         </w:rPr>
-        <w:t>For our initial approach we used gghighlight and ggplot2 in order to get a cursory visualization of the data so we could see positive, neutral, or negative trends in the data while we discussed the potential uses of linear regression versus decision trees to solve our problem. We decided to go with decision trees</w:t>
+        <w:t xml:space="preserve">For our initial approach we used </w:t>
+      </w:r>
+      <w:proofErr w:type="spellStart"/>
+      <w:r>
+        <w:rPr>
+          <w:iCs/>
+        </w:rPr>
+        <w:t>gghighlight</w:t>
+      </w:r>
+      <w:proofErr w:type="spellEnd"/>
+      <w:r>
+        <w:rPr>
+          <w:iCs/>
+        </w:rPr>
+        <w:t xml:space="preserve"> and ggplot2 in order to get a cursory visualization of the data so we could see positive, neutral, or negative trends in the data while we discussed the potential uses of linear regression versus decision trees to solve our problem. We decided to go with decision trees</w:t>
       </w:r>
       <w:r>
         <w:rPr>
@@ -1267,7 +1367,21 @@
         <w:rPr>
           <w:iCs/>
         </w:rPr>
-        <w:t xml:space="preserve">The decision tree classifier was deployed using the “rpart” library that is a part of the R package library; </w:t>
+        <w:t>The decision tree classifier was deployed using the “</w:t>
+      </w:r>
+      <w:proofErr w:type="spellStart"/>
+      <w:r>
+        <w:rPr>
+          <w:iCs/>
+        </w:rPr>
+        <w:t>rpart</w:t>
+      </w:r>
+      <w:proofErr w:type="spellEnd"/>
+      <w:r>
+        <w:rPr>
+          <w:iCs/>
+        </w:rPr>
+        <w:t xml:space="preserve">” library that is a part of the R package library; </w:t>
       </w:r>
       <w:r>
         <w:rPr>
@@ -1322,7 +1436,67 @@
           <w:sz w:val="20"/>
           <w:szCs w:val="20"/>
         </w:rPr>
-        <w:t>model &lt;- rpart(Target~., data=train_data, method='class', minsplit=2)</w:t>
+        <w:t xml:space="preserve">model &lt;- </w:t>
+      </w:r>
+      <w:proofErr w:type="spellStart"/>
+      <w:r>
+        <w:rPr>
+          <w:rFonts w:ascii="Lucida Console" w:hAnsi="Lucida Console"/>
+          <w:iCs/>
+          <w:sz w:val="20"/>
+          <w:szCs w:val="20"/>
+        </w:rPr>
+        <w:t>rpart</w:t>
+      </w:r>
+      <w:proofErr w:type="spellEnd"/>
+      <w:r>
+        <w:rPr>
+          <w:rFonts w:ascii="Lucida Console" w:hAnsi="Lucida Console"/>
+          <w:iCs/>
+          <w:sz w:val="20"/>
+          <w:szCs w:val="20"/>
+        </w:rPr>
+        <w:t>(Target~., data=</w:t>
+      </w:r>
+      <w:proofErr w:type="spellStart"/>
+      <w:r>
+        <w:rPr>
+          <w:rFonts w:ascii="Lucida Console" w:hAnsi="Lucida Console"/>
+          <w:iCs/>
+          <w:sz w:val="20"/>
+          <w:szCs w:val="20"/>
+        </w:rPr>
+        <w:t>train_data</w:t>
+      </w:r>
+      <w:proofErr w:type="spellEnd"/>
+      <w:r>
+        <w:rPr>
+          <w:rFonts w:ascii="Lucida Console" w:hAnsi="Lucida Console"/>
+          <w:iCs/>
+          <w:sz w:val="20"/>
+          <w:szCs w:val="20"/>
+        </w:rPr>
+        <w:t xml:space="preserve">, method='class', </w:t>
+      </w:r>
+      <w:proofErr w:type="spellStart"/>
+      <w:r>
+        <w:rPr>
+          <w:rFonts w:ascii="Lucida Console" w:hAnsi="Lucida Console"/>
+          <w:iCs/>
+          <w:sz w:val="20"/>
+          <w:szCs w:val="20"/>
+        </w:rPr>
+        <w:t>minsplit</w:t>
+      </w:r>
+      <w:proofErr w:type="spellEnd"/>
+      <w:r>
+        <w:rPr>
+          <w:rFonts w:ascii="Lucida Console" w:hAnsi="Lucida Console"/>
+          <w:iCs/>
+          <w:sz w:val="20"/>
+          <w:szCs w:val="20"/>
+        </w:rPr>
+        <w:t>=2)</w:t>
       </w:r>
     </w:p>
     <w:p>
@@ -1373,13 +1547,29 @@
           <w:rFonts w:cstheme="minorHAnsi"/>
           <w:iCs/>
         </w:rPr>
-        <w:t xml:space="preserve">a classification tree (hence method=’class’). The minsplit parameter sets the </w:t>
-      </w:r>
+        <w:t xml:space="preserve">a classification tree (hence method=’class’). The </w:t>
+      </w:r>
+      <w:proofErr w:type="spellStart"/>
       <w:r>
         <w:rPr>
           <w:rFonts w:cstheme="minorHAnsi"/>
           <w:iCs/>
         </w:rPr>
+        <w:t>minsplit</w:t>
+      </w:r>
+      <w:proofErr w:type="spellEnd"/>
+      <w:r>
+        <w:rPr>
+          <w:rFonts w:cstheme="minorHAnsi"/>
+          <w:iCs/>
+        </w:rPr>
+        <w:t xml:space="preserve"> parameter sets the </w:t>
+      </w:r>
+      <w:r>
+        <w:rPr>
+          <w:rFonts w:cstheme="minorHAnsi"/>
+          <w:iCs/>
+        </w:rPr>
         <w:t>minimum number of observations that must exist in the node in order for a split to be attempted to 2, which is also a common practice from what we’ve found.</w:t>
       </w:r>
       <w:r>
@@ -1445,6 +1635,17 @@
         </w:rPr>
         <w:t>for each feature.</w:t>
       </w:r>
+    </w:p>
+    <w:p>
+      <w:pPr>
+        <w:spacing w:after="0" w:line="240" w:lineRule="auto"/>
+        <w:jc w:val="both"/>
+        <w:rPr>
+          <w:rFonts w:cstheme="minorHAnsi"/>
+          <w:iCs/>
+          <w:noProof/>
+        </w:rPr>
+      </w:pPr>
     </w:p>
     <w:p>
       <w:pPr>
@@ -1464,10 +1665,10 @@
         </w:rPr>
         <w:lastRenderedPageBreak/>
         <w:drawing>
-          <wp:inline distT="0" distB="0" distL="0" distR="0" wp14:anchorId="2A357AC1" wp14:editId="38655B9B">
-            <wp:extent cx="5943600" cy="4267200"/>
-            <wp:effectExtent l="0" t="0" r="0" b="0"/>
-            <wp:docPr id="606500024" name="Picture 3"/>
+          <wp:inline distT="0" distB="0" distL="0" distR="0" wp14:anchorId="3588D272" wp14:editId="1A5F89AC">
+            <wp:extent cx="5943600" cy="4429125"/>
+            <wp:effectExtent l="0" t="0" r="0" b="9525"/>
+            <wp:docPr id="2141474249" name="Picture 1"/>
             <wp:cNvGraphicFramePr>
               <a:graphicFrameLocks xmlns:a="http://schemas.openxmlformats.org/drawingml/2006/main" noChangeAspect="1"/>
             </wp:cNvGraphicFramePr>
@@ -1475,7 +1676,7 @@
               <a:graphicData uri="http://schemas.openxmlformats.org/drawingml/2006/picture">
                 <pic:pic xmlns:pic="http://schemas.openxmlformats.org/drawingml/2006/picture">
                   <pic:nvPicPr>
-                    <pic:cNvPr id="0" name="Picture 4"/>
+                    <pic:cNvPr id="0" name="Picture 1"/>
                     <pic:cNvPicPr>
                       <a:picLocks noChangeAspect="1" noChangeArrowheads="1"/>
                     </pic:cNvPicPr>
@@ -1496,7 +1697,7 @@
                   <pic:spPr bwMode="auto">
                     <a:xfrm>
                       <a:off x="0" y="0"/>
-                      <a:ext cx="5943600" cy="4267200"/>
+                      <a:ext cx="5943600" cy="4429125"/>
                     </a:xfrm>
                     <a:prstGeom prst="rect">
                       <a:avLst/>
@@ -1522,155 +1723,69 @@
           <w:iCs/>
         </w:rPr>
       </w:pPr>
-    </w:p>
-    <w:p>
-      <w:pPr>
-        <w:spacing w:after="0" w:line="240" w:lineRule="auto"/>
-        <w:jc w:val="both"/>
-        <w:rPr>
-          <w:iCs/>
-        </w:rPr>
-      </w:pPr>
       <w:r>
         <w:rPr>
           <w:rFonts w:cstheme="minorHAnsi"/>
           <w:iCs/>
-          <w:highlight w:val="cyan"/>
-        </w:rPr>
-        <w:t>Potential improvements to the model may lie in some of the extra function parameters that are built within the rpart function, as they may be able to tweak the model to a more specific and accurate prediction. We may test some of these at a later date.</w:t>
-      </w:r>
-    </w:p>
-    <w:p>
-      <w:pPr>
-        <w:spacing w:after="0" w:line="240" w:lineRule="auto"/>
-        <w:jc w:val="both"/>
-        <w:rPr>
-          <w:iCs/>
-          <w:sz w:val="24"/>
-          <w:szCs w:val="24"/>
-        </w:rPr>
-      </w:pPr>
-    </w:p>
-    <w:p>
-      <w:pPr>
-        <w:spacing w:after="0" w:line="240" w:lineRule="auto"/>
-        <w:jc w:val="both"/>
-        <w:rPr>
-          <w:iCs/>
-          <w:sz w:val="24"/>
-          <w:szCs w:val="24"/>
-        </w:rPr>
-      </w:pPr>
-    </w:p>
-    <w:p>
-      <w:pPr>
-        <w:spacing w:after="0" w:line="240" w:lineRule="auto"/>
-        <w:jc w:val="both"/>
-        <w:rPr>
-          <w:iCs/>
-          <w:sz w:val="24"/>
-          <w:szCs w:val="24"/>
-        </w:rPr>
-      </w:pPr>
-    </w:p>
-    <w:p>
-      <w:pPr>
-        <w:spacing w:after="0" w:line="240" w:lineRule="auto"/>
-        <w:jc w:val="both"/>
-        <w:rPr>
-          <w:iCs/>
-        </w:rPr>
-      </w:pPr>
-      <w:r>
-        <w:rPr>
-          <w:iCs/>
-        </w:rPr>
-        <w:t>Tools used: gghighlight</w:t>
-      </w:r>
-    </w:p>
-    <w:p>
-      <w:pPr>
-        <w:pStyle w:val="HTMLPreformatted"/>
-        <w:shd w:val="clear" w:color="auto" w:fill="FFFFFF"/>
-        <w:wordWrap w:val="0"/>
-        <w:rPr>
-          <w:rFonts w:ascii="Lucida Console" w:hAnsi="Lucida Console"/>
-          <w:color w:val="0000FF"/>
-        </w:rPr>
-      </w:pPr>
-      <w:r>
-        <w:rPr>
-          <w:rStyle w:val="gnd-iwgdn2b"/>
-          <w:rFonts w:ascii="Lucida Console" w:hAnsi="Lucida Console"/>
-          <w:color w:val="0000FF"/>
-        </w:rPr>
-        <w:t>pairs(updated[, c(2,3:7)]) – variable_scatterplot_initial_relations</w:t>
-      </w:r>
-    </w:p>
-    <w:p>
-      <w:pPr>
-        <w:pStyle w:val="HTMLPreformatted"/>
-        <w:shd w:val="clear" w:color="auto" w:fill="FFFFFF"/>
-        <w:wordWrap w:val="0"/>
-        <w:rPr>
-          <w:rFonts w:ascii="Lucida Console" w:hAnsi="Lucida Console"/>
-          <w:color w:val="000000"/>
-        </w:rPr>
-      </w:pPr>
-      <w:r>
-        <w:rPr>
-          <w:rFonts w:ascii="Lucida Console" w:hAnsi="Lucida Console"/>
-          <w:color w:val="000000"/>
-        </w:rPr>
-        <w:t>- gghighlight/ggplot</w:t>
-      </w:r>
-    </w:p>
-    <w:p>
-      <w:pPr>
-        <w:pStyle w:val="HTMLPreformatted"/>
-        <w:shd w:val="clear" w:color="auto" w:fill="FFFFFF"/>
-        <w:wordWrap w:val="0"/>
-        <w:rPr>
-          <w:rFonts w:ascii="Lucida Console" w:hAnsi="Lucida Console"/>
-          <w:color w:val="000000"/>
-        </w:rPr>
-      </w:pPr>
-      <w:r>
-        <w:rPr>
-          <w:rFonts w:ascii="Lucida Console" w:hAnsi="Lucida Console"/>
-          <w:color w:val="000000"/>
-        </w:rPr>
-        <w:t>- either logistic or linear regression?</w:t>
-      </w:r>
-    </w:p>
-    <w:p>
-      <w:pPr>
-        <w:pStyle w:val="HTMLPreformatted"/>
-        <w:shd w:val="clear" w:color="auto" w:fill="FFFFFF"/>
-        <w:wordWrap w:val="0"/>
-        <w:rPr>
-          <w:rFonts w:ascii="Lucida Console" w:hAnsi="Lucida Console"/>
-          <w:color w:val="000000"/>
-        </w:rPr>
-      </w:pPr>
-      <w:r>
-        <w:rPr>
-          <w:rFonts w:ascii="Lucida Console" w:hAnsi="Lucida Console"/>
-          <w:color w:val="000000"/>
-        </w:rPr>
-        <w:t>- If all else fails, decision tree.</w:t>
-      </w:r>
-    </w:p>
-    <w:p>
-      <w:pPr>
-        <w:pStyle w:val="HTMLPreformatted"/>
-        <w:shd w:val="clear" w:color="auto" w:fill="FFFFFF"/>
-        <w:wordWrap w:val="0"/>
-        <w:rPr>
-          <w:rFonts w:ascii="Lucida Console" w:hAnsi="Lucida Console"/>
-          <w:color w:val="000000"/>
-        </w:rPr>
-      </w:pPr>
+        </w:rPr>
+        <w:t xml:space="preserve">(seed – </w:t>
+      </w:r>
+      <w:r>
+        <w:rPr>
+          <w:rFonts w:cstheme="minorHAnsi"/>
+          <w:iCs/>
+        </w:rPr>
+        <w:t>4893175</w:t>
+      </w:r>
+      <w:r>
+        <w:rPr>
+          <w:rFonts w:cstheme="minorHAnsi"/>
+          <w:iCs/>
+        </w:rPr>
+        <w:t>)</w:t>
+      </w:r>
+    </w:p>
+    <w:p>
+      <w:pPr>
+        <w:spacing w:after="0" w:line="240" w:lineRule="auto"/>
+        <w:jc w:val="both"/>
+        <w:rPr>
+          <w:rFonts w:cstheme="minorHAnsi"/>
+          <w:iCs/>
+        </w:rPr>
+      </w:pPr>
+    </w:p>
+    <w:p>
+      <w:pPr>
+        <w:spacing w:after="0" w:line="240" w:lineRule="auto"/>
+        <w:jc w:val="both"/>
+        <w:rPr>
+          <w:iCs/>
+        </w:rPr>
+      </w:pPr>
+      <w:r>
+        <w:rPr>
+          <w:rFonts w:cstheme="minorHAnsi"/>
+          <w:iCs/>
+        </w:rPr>
+        <w:t xml:space="preserve">Potential improvements to the model may lie in some of the extra function parameters that are built within the </w:t>
+      </w:r>
+      <w:proofErr w:type="spellStart"/>
+      <w:r>
+        <w:rPr>
+          <w:rFonts w:cstheme="minorHAnsi"/>
+          <w:iCs/>
+        </w:rPr>
+        <w:t>rpart</w:t>
+      </w:r>
+      <w:proofErr w:type="spellEnd"/>
+      <w:r>
+        <w:rPr>
+          <w:rFonts w:cstheme="minorHAnsi"/>
+          <w:iCs/>
+        </w:rPr>
+        <w:t xml:space="preserve"> function, as they may be able to tweak the model to a more specific and accurate prediction. We may test some of these at a later date.</w:t>
+      </w:r>
     </w:p>
     <w:p>
       <w:pPr>
@@ -1761,14 +1876,35 @@
         <w:rPr>
           <w:i/>
         </w:rPr>
-        <w:t xml:space="preserve">You should attempt to evaluate a primary model and in addition a "baseline" model. The baseline is typically the simplest model that's applicable to that data problem, e.g. Naive Bayes for classification, or K-means on raw feature data for clustering. If there isn't a plausible automatic baseline model, you can e.g. compare with human performance by having someone </w:t>
-      </w:r>
+        <w:t xml:space="preserve">You should attempt to evaluate a primary model and in addition a "baseline" model. The baseline is typically the simplest model that's applicable to that data problem, </w:t>
+      </w:r>
+      <w:proofErr w:type="gramStart"/>
       <w:r>
         <w:rPr>
           <w:i/>
         </w:rPr>
-        <w:lastRenderedPageBreak/>
-        <w:t>hand-solve your problem on a small subset of data. You won’t expect to achieve this level of performance, but it establishes a scale by which to measure your project's performance. Compare the performance of your baseline model and primary model and explain the differences.]</w:t>
+        <w:t>e.g.</w:t>
+      </w:r>
+      <w:proofErr w:type="gramEnd"/>
+      <w:r>
+        <w:rPr>
+          <w:i/>
+        </w:rPr>
+        <w:t xml:space="preserve"> Naive Bayes for classification, or K-means on raw feature data for clustering. If there isn't a plausible automatic baseline model, you can </w:t>
+      </w:r>
+      <w:proofErr w:type="gramStart"/>
+      <w:r>
+        <w:rPr>
+          <w:i/>
+        </w:rPr>
+        <w:t>e.g.</w:t>
+      </w:r>
+      <w:proofErr w:type="gramEnd"/>
+      <w:r>
+        <w:rPr>
+          <w:i/>
+        </w:rPr>
+        <w:t xml:space="preserve"> compare with human performance by having someone hand-solve your problem on a small subset of data. You won’t expect to achieve this level of performance, but it establishes a scale by which to measure your project's performance. Compare the performance of your baseline model and primary model and explain the differences.]</w:t>
       </w:r>
     </w:p>
     <w:p>
@@ -1814,6 +1950,7 @@
         <w:jc w:val="both"/>
       </w:pPr>
       <w:r>
+        <w:lastRenderedPageBreak/>
         <w:t>Recall</w:t>
       </w:r>
     </w:p>
@@ -2139,7 +2276,23 @@
         <w:jc w:val="both"/>
       </w:pPr>
       <w:r>
-        <w:t>Include the link to your github/gitlab repository (that I can access) containing your R programs/scripts, and link to the data.</w:t>
+        <w:t xml:space="preserve">Include the link to your </w:t>
+      </w:r>
+      <w:proofErr w:type="spellStart"/>
+      <w:r>
+        <w:t>github</w:t>
+      </w:r>
+      <w:proofErr w:type="spellEnd"/>
+      <w:r>
+        <w:t>/</w:t>
+      </w:r>
+      <w:proofErr w:type="spellStart"/>
+      <w:r>
+        <w:t>gitlab</w:t>
+      </w:r>
+      <w:proofErr w:type="spellEnd"/>
+      <w:r>
+        <w:t xml:space="preserve"> repository (that I can access) containing your R programs/scripts, and link to the data.</w:t>
       </w:r>
     </w:p>
     <w:p>
@@ -2714,15 +2867,6 @@
   </w:num>
   <w:num w:numId="5" w16cid:durableId="1219054094">
     <w:abstractNumId w:val="1"/>
-    <w:lvlOverride w:ilvl="0"/>
-    <w:lvlOverride w:ilvl="1"/>
-    <w:lvlOverride w:ilvl="2"/>
-    <w:lvlOverride w:ilvl="3"/>
-    <w:lvlOverride w:ilvl="4"/>
-    <w:lvlOverride w:ilvl="5"/>
-    <w:lvlOverride w:ilvl="6"/>
-    <w:lvlOverride w:ilvl="7"/>
-    <w:lvlOverride w:ilvl="8"/>
   </w:num>
 </w:numbering>
 </file>

</xml_diff>

<commit_message>
Made fixes to section 2
</commit_message>
<xml_diff>
--- a/FinalSubmissionDocument.docx
+++ b/FinalSubmissionDocument.docx
@@ -252,7 +252,13 @@
         <w:rPr>
           <w:bCs/>
         </w:rPr>
-        <w:t xml:space="preserve">The dataset from Kaggle can be found </w:t>
+        <w:t>The dataset from Kaggle can be fou</w:t>
+      </w:r>
+      <w:r>
+        <w:rPr>
+          <w:bCs/>
+        </w:rPr>
+        <w:t xml:space="preserve">nd at this link: </w:t>
       </w:r>
       <w:hyperlink r:id="rId5" w:history="1">
         <w:r>
@@ -260,14 +266,29 @@
             <w:rStyle w:val="Hyperlink"/>
             <w:bCs/>
           </w:rPr>
-          <w:t>here</w:t>
+          <w:t>https://www.kaggle.com/datasets/shivamb/machine-predictive-maintenance-classification/data</w:t>
         </w:r>
       </w:hyperlink>
       <w:r>
         <w:rPr>
           <w:bCs/>
         </w:rPr>
-        <w:t>. The dataset comes with a provided data dictionary, which can be found below:</w:t>
+        <w:t xml:space="preserve"> </w:t>
+      </w:r>
+    </w:p>
+    <w:p>
+      <w:pPr>
+        <w:spacing w:after="0" w:line="240" w:lineRule="auto"/>
+        <w:jc w:val="both"/>
+        <w:rPr>
+          <w:bCs/>
+        </w:rPr>
+      </w:pPr>
+      <w:r>
+        <w:rPr>
+          <w:bCs/>
+        </w:rPr>
+        <w:t>The dataset comes with a provided data dictionary, which can be found below:</w:t>
       </w:r>
     </w:p>
     <w:p>
@@ -493,6 +514,7 @@
         <w:rPr>
           <w:rFonts w:eastAsia="Times New Roman" w:cstheme="minorHAnsi"/>
         </w:rPr>
+        <w:lastRenderedPageBreak/>
         <w:t>tool wear [min]: The quality variants H/M/L add 5/3/2 minutes of tool wear to the used tool in the process. and a</w:t>
       </w:r>
       <w:r>
@@ -500,12 +522,6 @@
           <w:rFonts w:eastAsia="Times New Roman" w:cstheme="minorHAnsi"/>
         </w:rPr>
         <w:br/>
-      </w:r>
-      <w:r>
-        <w:rPr>
-          <w:rFonts w:eastAsia="Times New Roman" w:cstheme="minorHAnsi"/>
-        </w:rPr>
-        <w:lastRenderedPageBreak/>
         <w:t>'machine failure' label that indicates whether the machine has failed in this particular data point for any of the following failure modes are true.</w:t>
       </w:r>
     </w:p>
@@ -696,21 +712,6 @@
     </w:p>
     <w:p>
       <w:pPr>
-        <w:spacing w:after="0" w:line="240" w:lineRule="auto"/>
-        <w:jc w:val="both"/>
-      </w:pPr>
-      <w:r>
-        <w:t>For the specific code, we removed these unnecessary rows by creating a new dataset – a subset of the original data – that omitted these rows.</w:t>
-      </w:r>
-    </w:p>
-    <w:p>
-      <w:pPr>
-        <w:spacing w:after="0" w:line="240" w:lineRule="auto"/>
-        <w:jc w:val="both"/>
-      </w:pPr>
-    </w:p>
-    <w:p>
-      <w:pPr>
         <w:shd w:val="clear" w:color="auto" w:fill="FFFFFF"/>
         <w:tabs>
           <w:tab w:val="left" w:pos="916"/>
@@ -739,66 +740,6 @@
           <w:szCs w:val="20"/>
         </w:rPr>
       </w:pPr>
-      <w:r>
-        <w:rPr>
-          <w:rFonts w:ascii="Lucida Console" w:eastAsia="Times New Roman" w:hAnsi="Lucida Console" w:cs="Courier New"/>
-          <w:color w:val="0000FF"/>
-          <w:sz w:val="20"/>
-          <w:szCs w:val="20"/>
-        </w:rPr>
-        <w:t xml:space="preserve">updated &lt;- subset(master, select = -c(UDI, Product.ID, </w:t>
-      </w:r>
-      <w:proofErr w:type="spellStart"/>
-      <w:r>
-        <w:rPr>
-          <w:rFonts w:ascii="Lucida Console" w:eastAsia="Times New Roman" w:hAnsi="Lucida Console" w:cs="Courier New"/>
-          <w:color w:val="0000FF"/>
-          <w:sz w:val="20"/>
-          <w:szCs w:val="20"/>
-        </w:rPr>
-        <w:t>Failure.Type</w:t>
-      </w:r>
-      <w:proofErr w:type="spellEnd"/>
-      <w:r>
-        <w:rPr>
-          <w:rFonts w:ascii="Lucida Console" w:eastAsia="Times New Roman" w:hAnsi="Lucida Console" w:cs="Courier New"/>
-          <w:color w:val="0000FF"/>
-          <w:sz w:val="20"/>
-          <w:szCs w:val="20"/>
-        </w:rPr>
-        <w:t>))</w:t>
-      </w:r>
-    </w:p>
-    <w:p>
-      <w:pPr>
-        <w:shd w:val="clear" w:color="auto" w:fill="FFFFFF"/>
-        <w:tabs>
-          <w:tab w:val="left" w:pos="916"/>
-          <w:tab w:val="left" w:pos="1832"/>
-          <w:tab w:val="left" w:pos="2748"/>
-          <w:tab w:val="left" w:pos="3664"/>
-          <w:tab w:val="left" w:pos="4580"/>
-          <w:tab w:val="left" w:pos="5496"/>
-          <w:tab w:val="left" w:pos="6412"/>
-          <w:tab w:val="left" w:pos="7328"/>
-          <w:tab w:val="left" w:pos="8244"/>
-          <w:tab w:val="left" w:pos="9160"/>
-          <w:tab w:val="left" w:pos="10076"/>
-          <w:tab w:val="left" w:pos="10992"/>
-          <w:tab w:val="left" w:pos="11908"/>
-          <w:tab w:val="left" w:pos="12824"/>
-          <w:tab w:val="left" w:pos="13740"/>
-          <w:tab w:val="left" w:pos="14656"/>
-        </w:tabs>
-        <w:wordWrap w:val="0"/>
-        <w:spacing w:after="0" w:line="240" w:lineRule="auto"/>
-        <w:rPr>
-          <w:rFonts w:ascii="Lucida Console" w:eastAsia="Times New Roman" w:hAnsi="Lucida Console" w:cs="Courier New"/>
-          <w:color w:val="000000"/>
-          <w:sz w:val="20"/>
-          <w:szCs w:val="20"/>
-        </w:rPr>
-      </w:pPr>
     </w:p>
     <w:p>
       <w:pPr>
@@ -818,31 +759,31 @@
         <w:rPr>
           <w:b/>
         </w:rPr>
+        <w:t>Methods (10%)</w:t>
+      </w:r>
+    </w:p>
+    <w:p>
+      <w:pPr>
+        <w:spacing w:after="0" w:line="240" w:lineRule="auto"/>
+        <w:jc w:val="both"/>
+        <w:rPr>
+          <w:iCs/>
+        </w:rPr>
+      </w:pPr>
+    </w:p>
+    <w:p>
+      <w:pPr>
+        <w:spacing w:after="0" w:line="240" w:lineRule="auto"/>
+        <w:jc w:val="both"/>
+        <w:rPr>
+          <w:iCs/>
+        </w:rPr>
+      </w:pPr>
+      <w:r>
+        <w:rPr>
+          <w:iCs/>
+        </w:rPr>
         <w:lastRenderedPageBreak/>
-        <w:t>Methods (10%)</w:t>
-      </w:r>
-    </w:p>
-    <w:p>
-      <w:pPr>
-        <w:spacing w:after="0" w:line="240" w:lineRule="auto"/>
-        <w:jc w:val="both"/>
-        <w:rPr>
-          <w:iCs/>
-        </w:rPr>
-      </w:pPr>
-    </w:p>
-    <w:p>
-      <w:pPr>
-        <w:spacing w:after="0" w:line="240" w:lineRule="auto"/>
-        <w:jc w:val="both"/>
-        <w:rPr>
-          <w:iCs/>
-        </w:rPr>
-      </w:pPr>
-      <w:r>
-        <w:rPr>
-          <w:iCs/>
-        </w:rPr>
         <w:t>Our initial approach to the problem statement involved building</w:t>
       </w:r>
       <w:r>
@@ -1220,7 +1161,27 @@
           <w:sz w:val="20"/>
           <w:szCs w:val="20"/>
         </w:rPr>
-        <w:t>model &lt;- rpart(Target~., data=</w:t>
+        <w:t xml:space="preserve">model &lt;- </w:t>
+      </w:r>
+      <w:proofErr w:type="spellStart"/>
+      <w:r>
+        <w:rPr>
+          <w:rFonts w:ascii="Lucida Console" w:hAnsi="Lucida Console"/>
+          <w:iCs/>
+          <w:sz w:val="20"/>
+          <w:szCs w:val="20"/>
+        </w:rPr>
+        <w:t>rpart</w:t>
+      </w:r>
+      <w:proofErr w:type="spellEnd"/>
+      <w:r>
+        <w:rPr>
+          <w:rFonts w:ascii="Lucida Console" w:hAnsi="Lucida Console"/>
+          <w:iCs/>
+          <w:sz w:val="20"/>
+          <w:szCs w:val="20"/>
+        </w:rPr>
+        <w:t>(Target~., data=</w:t>
       </w:r>
       <w:proofErr w:type="spellStart"/>
       <w:r>
@@ -1290,7 +1251,6 @@
           <w:rFonts w:cstheme="minorHAnsi"/>
           <w:iCs/>
         </w:rPr>
-        <w:lastRenderedPageBreak/>
         <w:t xml:space="preserve">The first parameter (Target ~ .) </w:t>
       </w:r>
       <w:r>
@@ -1328,7 +1288,15 @@
           <w:rFonts w:cstheme="minorHAnsi"/>
           <w:iCs/>
         </w:rPr>
-        <w:t xml:space="preserve"> parameter sets the </w:t>
+        <w:t xml:space="preserve"> </w:t>
+      </w:r>
+      <w:r>
+        <w:rPr>
+          <w:rFonts w:cstheme="minorHAnsi"/>
+          <w:iCs/>
+        </w:rPr>
+        <w:lastRenderedPageBreak/>
+        <w:t xml:space="preserve">parameter sets the </w:t>
       </w:r>
       <w:r>
         <w:rPr>

</xml_diff>

<commit_message>
Added bulleted summary for section 6
</commit_message>
<xml_diff>
--- a/FinalSubmissionDocument.docx
+++ b/FinalSubmissionDocument.docx
@@ -346,11 +346,19 @@
           <w:rFonts w:eastAsia="Times New Roman" w:cstheme="minorHAnsi"/>
         </w:rPr>
       </w:pPr>
+      <w:proofErr w:type="spellStart"/>
       <w:r>
         <w:rPr>
           <w:rFonts w:eastAsia="Times New Roman" w:cstheme="minorHAnsi"/>
         </w:rPr>
-        <w:t>productID: consisting of a letter L, M, or H for low (50% of all products), medium (30%), and high (20%) as product quality variants and a variant-specific serial number</w:t>
+        <w:t>productID</w:t>
+      </w:r>
+      <w:proofErr w:type="spellEnd"/>
+      <w:r>
+        <w:rPr>
+          <w:rFonts w:eastAsia="Times New Roman" w:cstheme="minorHAnsi"/>
+        </w:rPr>
+        <w:t>: consisting of a letter L, M, or H for low (50% of all products), medium (30%), and high (20%) as product quality variants and a variant-specific serial number</w:t>
       </w:r>
     </w:p>
     <w:p>
@@ -374,7 +382,21 @@
         <w:rPr>
           <w:rFonts w:eastAsia="Times New Roman" w:cstheme="minorHAnsi"/>
         </w:rPr>
-        <w:t>: consisting of the letter prefix found in productID (L, M, H)</w:t>
+        <w:t xml:space="preserve">: consisting of the letter prefix found in </w:t>
+      </w:r>
+      <w:proofErr w:type="spellStart"/>
+      <w:r>
+        <w:rPr>
+          <w:rFonts w:eastAsia="Times New Roman" w:cstheme="minorHAnsi"/>
+        </w:rPr>
+        <w:t>productID</w:t>
+      </w:r>
+      <w:proofErr w:type="spellEnd"/>
+      <w:r>
+        <w:rPr>
+          <w:rFonts w:eastAsia="Times New Roman" w:cstheme="minorHAnsi"/>
+        </w:rPr>
+        <w:t xml:space="preserve"> (L, M, H)</w:t>
       </w:r>
     </w:p>
     <w:p>
@@ -428,7 +450,21 @@
         <w:rPr>
           <w:rFonts w:eastAsia="Times New Roman" w:cstheme="minorHAnsi"/>
         </w:rPr>
-        <w:t>rotational speed [rpm]: calculated from powepower of 2860 W, overlaid with a normally distributed noise</w:t>
+        <w:t xml:space="preserve">rotational speed [rpm]: calculated from </w:t>
+      </w:r>
+      <w:proofErr w:type="spellStart"/>
+      <w:r>
+        <w:rPr>
+          <w:rFonts w:eastAsia="Times New Roman" w:cstheme="minorHAnsi"/>
+        </w:rPr>
+        <w:t>powepower</w:t>
+      </w:r>
+      <w:proofErr w:type="spellEnd"/>
+      <w:r>
+        <w:rPr>
+          <w:rFonts w:eastAsia="Times New Roman" w:cstheme="minorHAnsi"/>
+        </w:rPr>
+        <w:t xml:space="preserve"> of 2860 W, overlaid with a normally distributed noise</w:t>
       </w:r>
     </w:p>
     <w:p>
@@ -446,7 +482,21 @@
         <w:rPr>
           <w:rFonts w:eastAsia="Times New Roman" w:cstheme="minorHAnsi"/>
         </w:rPr>
-        <w:t>torque [Nm]: torque values are normally distributed around 40 Nm with an Ïƒ = 10 Nm and no negative values.</w:t>
+        <w:t xml:space="preserve">torque [Nm]: torque values are normally distributed around 40 Nm with an </w:t>
+      </w:r>
+      <w:proofErr w:type="spellStart"/>
+      <w:r>
+        <w:rPr>
+          <w:rFonts w:eastAsia="Times New Roman" w:cstheme="minorHAnsi"/>
+        </w:rPr>
+        <w:t>Ïƒ</w:t>
+      </w:r>
+      <w:proofErr w:type="spellEnd"/>
+      <w:r>
+        <w:rPr>
+          <w:rFonts w:eastAsia="Times New Roman" w:cstheme="minorHAnsi"/>
+        </w:rPr>
+        <w:t xml:space="preserve"> = 10 Nm and no negative values.</w:t>
       </w:r>
     </w:p>
     <w:p>
@@ -1133,7 +1183,67 @@
           <w:sz w:val="20"/>
           <w:szCs w:val="20"/>
         </w:rPr>
-        <w:t>model &lt;- rpart(Target~., data=train_data, method='class', minsplit=2)</w:t>
+        <w:t xml:space="preserve">model &lt;- </w:t>
+      </w:r>
+      <w:proofErr w:type="spellStart"/>
+      <w:r>
+        <w:rPr>
+          <w:rFonts w:ascii="Lucida Console" w:hAnsi="Lucida Console"/>
+          <w:iCs/>
+          <w:sz w:val="20"/>
+          <w:szCs w:val="20"/>
+        </w:rPr>
+        <w:t>rpart</w:t>
+      </w:r>
+      <w:proofErr w:type="spellEnd"/>
+      <w:r>
+        <w:rPr>
+          <w:rFonts w:ascii="Lucida Console" w:hAnsi="Lucida Console"/>
+          <w:iCs/>
+          <w:sz w:val="20"/>
+          <w:szCs w:val="20"/>
+        </w:rPr>
+        <w:t>(Target~., data=</w:t>
+      </w:r>
+      <w:proofErr w:type="spellStart"/>
+      <w:r>
+        <w:rPr>
+          <w:rFonts w:ascii="Lucida Console" w:hAnsi="Lucida Console"/>
+          <w:iCs/>
+          <w:sz w:val="20"/>
+          <w:szCs w:val="20"/>
+        </w:rPr>
+        <w:t>train_data</w:t>
+      </w:r>
+      <w:proofErr w:type="spellEnd"/>
+      <w:r>
+        <w:rPr>
+          <w:rFonts w:ascii="Lucida Console" w:hAnsi="Lucida Console"/>
+          <w:iCs/>
+          <w:sz w:val="20"/>
+          <w:szCs w:val="20"/>
+        </w:rPr>
+        <w:t xml:space="preserve">, method='class', </w:t>
+      </w:r>
+      <w:proofErr w:type="spellStart"/>
+      <w:r>
+        <w:rPr>
+          <w:rFonts w:ascii="Lucida Console" w:hAnsi="Lucida Console"/>
+          <w:iCs/>
+          <w:sz w:val="20"/>
+          <w:szCs w:val="20"/>
+        </w:rPr>
+        <w:t>minsplit</w:t>
+      </w:r>
+      <w:proofErr w:type="spellEnd"/>
+      <w:r>
+        <w:rPr>
+          <w:rFonts w:ascii="Lucida Console" w:hAnsi="Lucida Console"/>
+          <w:iCs/>
+          <w:sz w:val="20"/>
+          <w:szCs w:val="20"/>
+        </w:rPr>
+        <w:t>=2)</w:t>
       </w:r>
     </w:p>
     <w:p>
@@ -1187,6 +1297,7 @@
         </w:rPr>
         <w:t xml:space="preserve">a classification tree (hence method=’class’). The </w:t>
       </w:r>
+      <w:proofErr w:type="spellStart"/>
       <w:r>
         <w:rPr>
           <w:rFonts w:cstheme="minorHAnsi"/>
@@ -1194,6 +1305,7 @@
         </w:rPr>
         <w:t>minsplit</w:t>
       </w:r>
+      <w:proofErr w:type="spellEnd"/>
       <w:r>
         <w:rPr>
           <w:rFonts w:cstheme="minorHAnsi"/>
@@ -1380,7 +1492,35 @@
         <w:rPr>
           <w:i/>
         </w:rPr>
-        <w:t>You should attempt to evaluate a primary model and in addition a "baseline" model. The baseline is typically the simplest model that's applicable to that data problem, e.g. Naive Bayes for classification, or K-means on raw feature data for clustering. If there isn't a plausible automatic baseline model, you can e.g. compare with human performance by having someone hand-solve your problem on a small subset of data. You won’t expect to achieve this level of performance, but it establishes a scale by which to measure your project's performance. Compare the performance of your baseline model and primary model and explain the differences.]</w:t>
+        <w:t xml:space="preserve">You should attempt to evaluate a primary model and in addition a "baseline" model. The baseline is typically the simplest model that's applicable to that data problem, </w:t>
+      </w:r>
+      <w:proofErr w:type="gramStart"/>
+      <w:r>
+        <w:rPr>
+          <w:i/>
+        </w:rPr>
+        <w:t>e.g.</w:t>
+      </w:r>
+      <w:proofErr w:type="gramEnd"/>
+      <w:r>
+        <w:rPr>
+          <w:i/>
+        </w:rPr>
+        <w:t xml:space="preserve"> Naive Bayes for classification, or K-means on raw feature data for clustering. If there isn't a plausible automatic baseline model, you can </w:t>
+      </w:r>
+      <w:proofErr w:type="gramStart"/>
+      <w:r>
+        <w:rPr>
+          <w:i/>
+        </w:rPr>
+        <w:t>e.g.</w:t>
+      </w:r>
+      <w:proofErr w:type="gramEnd"/>
+      <w:r>
+        <w:rPr>
+          <w:i/>
+        </w:rPr>
+        <w:t xml:space="preserve"> compare with human performance by having someone hand-solve your problem on a small subset of data. You won’t expect to achieve this level of performance, but it establishes a scale by which to measure your project's performance. Compare the performance of your baseline model and primary model and explain the differences.]</w:t>
       </w:r>
     </w:p>
     <w:p>
@@ -1807,7 +1947,173 @@
         <w:rPr>
           <w:i/>
         </w:rPr>
-        <w:t>[In this section give a high-level summary of your results. If the reader only reads one section of the report, this one should be it, and it should be self-contained.  You can refer back to the "Results" section for elaborations. This section should be less than a page. In particular, emphasize any results that were surprising.]</w:t>
+        <w:t xml:space="preserve">[In this section give a high-level summary of your results. If the reader only reads one section of the report, this one should be it, and it should be self-contained.  You can refer back to the "Results" section for elaborations. This section should be less than a page. </w:t>
+      </w:r>
+      <w:r>
+        <w:rPr>
+          <w:i/>
+        </w:rPr>
+        <w:t>Emphasize</w:t>
+      </w:r>
+      <w:r>
+        <w:rPr>
+          <w:i/>
+        </w:rPr>
+        <w:t xml:space="preserve"> any results that were surprising.]</w:t>
+      </w:r>
+    </w:p>
+    <w:p>
+      <w:pPr>
+        <w:pStyle w:val="ListParagraph"/>
+        <w:numPr>
+          <w:ilvl w:val="0"/>
+          <w:numId w:val="6"/>
+        </w:numPr>
+        <w:spacing w:after="0" w:line="240" w:lineRule="auto"/>
+        <w:jc w:val="both"/>
+        <w:rPr>
+          <w:iCs/>
+        </w:rPr>
+      </w:pPr>
+      <w:r>
+        <w:rPr>
+          <w:iCs/>
+        </w:rPr>
+        <w:t>Show baseline tree with uncapped depth</w:t>
+      </w:r>
+    </w:p>
+    <w:p>
+      <w:pPr>
+        <w:pStyle w:val="ListParagraph"/>
+        <w:numPr>
+          <w:ilvl w:val="1"/>
+          <w:numId w:val="6"/>
+        </w:numPr>
+        <w:spacing w:after="0" w:line="240" w:lineRule="auto"/>
+        <w:jc w:val="both"/>
+        <w:rPr>
+          <w:iCs/>
+        </w:rPr>
+      </w:pPr>
+      <w:r>
+        <w:rPr>
+          <w:iCs/>
+        </w:rPr>
+        <w:t xml:space="preserve">Include its accuracy, </w:t>
+      </w:r>
+      <w:proofErr w:type="spellStart"/>
+      <w:r>
+        <w:rPr>
+          <w:iCs/>
+        </w:rPr>
+        <w:t>prec</w:t>
+      </w:r>
+      <w:proofErr w:type="spellEnd"/>
+      <w:r>
+        <w:rPr>
+          <w:iCs/>
+        </w:rPr>
+        <w:t>/recall, f1 score</w:t>
+      </w:r>
+    </w:p>
+    <w:p>
+      <w:pPr>
+        <w:pStyle w:val="ListParagraph"/>
+        <w:numPr>
+          <w:ilvl w:val="0"/>
+          <w:numId w:val="6"/>
+        </w:numPr>
+        <w:spacing w:after="0" w:line="240" w:lineRule="auto"/>
+        <w:jc w:val="both"/>
+        <w:rPr>
+          <w:iCs/>
+        </w:rPr>
+      </w:pPr>
+      <w:r>
+        <w:rPr>
+          <w:iCs/>
+        </w:rPr>
+        <w:t>Compare baseline with best fit that we found</w:t>
+      </w:r>
+    </w:p>
+    <w:p>
+      <w:pPr>
+        <w:pStyle w:val="ListParagraph"/>
+        <w:numPr>
+          <w:ilvl w:val="1"/>
+          <w:numId w:val="6"/>
+        </w:numPr>
+        <w:spacing w:after="0" w:line="240" w:lineRule="auto"/>
+        <w:jc w:val="both"/>
+        <w:rPr>
+          <w:iCs/>
+        </w:rPr>
+      </w:pPr>
+      <w:r>
+        <w:rPr>
+          <w:iCs/>
+        </w:rPr>
+        <w:t>Depth, accuracy, etc.</w:t>
+      </w:r>
+    </w:p>
+    <w:p>
+      <w:pPr>
+        <w:pStyle w:val="ListParagraph"/>
+        <w:numPr>
+          <w:ilvl w:val="0"/>
+          <w:numId w:val="6"/>
+        </w:numPr>
+        <w:spacing w:after="0" w:line="240" w:lineRule="auto"/>
+        <w:jc w:val="both"/>
+        <w:rPr>
+          <w:iCs/>
+        </w:rPr>
+      </w:pPr>
+      <w:r>
+        <w:rPr>
+          <w:iCs/>
+        </w:rPr>
+        <w:t>What factors in the tree had the most influence? What had the least?</w:t>
+      </w:r>
+    </w:p>
+    <w:p>
+      <w:pPr>
+        <w:pStyle w:val="ListParagraph"/>
+        <w:numPr>
+          <w:ilvl w:val="0"/>
+          <w:numId w:val="6"/>
+        </w:numPr>
+        <w:spacing w:after="0" w:line="240" w:lineRule="auto"/>
+        <w:jc w:val="both"/>
+        <w:rPr>
+          <w:iCs/>
+        </w:rPr>
+      </w:pPr>
+      <w:r>
+        <w:rPr>
+          <w:iCs/>
+        </w:rPr>
+        <w:t>Was the dataset entirely fit for this type of research (only ~3% failures)</w:t>
+      </w:r>
+    </w:p>
+    <w:p>
+      <w:pPr>
+        <w:pStyle w:val="ListParagraph"/>
+        <w:numPr>
+          <w:ilvl w:val="0"/>
+          <w:numId w:val="6"/>
+        </w:numPr>
+        <w:spacing w:after="0" w:line="240" w:lineRule="auto"/>
+        <w:jc w:val="both"/>
+        <w:rPr>
+          <w:iCs/>
+        </w:rPr>
+      </w:pPr>
+      <w:r>
+        <w:rPr>
+          <w:iCs/>
+        </w:rPr>
+        <w:t>How will this help some company that this dataset could be based on?</w:t>
       </w:r>
     </w:p>
     <w:p>
@@ -2283,6 +2589,119 @@
     </w:lvl>
   </w:abstractNum>
   <w:abstractNum w:abstractNumId="3" w15:restartNumberingAfterBreak="0">
+    <w:nsid w:val="6A4C3F16"/>
+    <w:multiLevelType w:val="hybridMultilevel"/>
+    <w:tmpl w:val="9D32EF5E"/>
+    <w:lvl w:ilvl="0" w:tplc="E07ED1EA">
+      <w:start w:val="3"/>
+      <w:numFmt w:val="bullet"/>
+      <w:lvlText w:val="-"/>
+      <w:lvlJc w:val="left"/>
+      <w:pPr>
+        <w:ind w:left="720" w:hanging="360"/>
+      </w:pPr>
+      <w:rPr>
+        <w:rFonts w:ascii="Calibri" w:eastAsiaTheme="minorHAnsi" w:hAnsi="Calibri" w:cs="Calibri" w:hint="default"/>
+      </w:rPr>
+    </w:lvl>
+    <w:lvl w:ilvl="1" w:tplc="04090003">
+      <w:start w:val="1"/>
+      <w:numFmt w:val="bullet"/>
+      <w:lvlText w:val="o"/>
+      <w:lvlJc w:val="left"/>
+      <w:pPr>
+        <w:ind w:left="1440" w:hanging="360"/>
+      </w:pPr>
+      <w:rPr>
+        <w:rFonts w:ascii="Courier New" w:hAnsi="Courier New" w:cs="Courier New" w:hint="default"/>
+      </w:rPr>
+    </w:lvl>
+    <w:lvl w:ilvl="2" w:tplc="04090005" w:tentative="1">
+      <w:start w:val="1"/>
+      <w:numFmt w:val="bullet"/>
+      <w:lvlText w:val=""/>
+      <w:lvlJc w:val="left"/>
+      <w:pPr>
+        <w:ind w:left="2160" w:hanging="360"/>
+      </w:pPr>
+      <w:rPr>
+        <w:rFonts w:ascii="Wingdings" w:hAnsi="Wingdings" w:hint="default"/>
+      </w:rPr>
+    </w:lvl>
+    <w:lvl w:ilvl="3" w:tplc="04090001" w:tentative="1">
+      <w:start w:val="1"/>
+      <w:numFmt w:val="bullet"/>
+      <w:lvlText w:val=""/>
+      <w:lvlJc w:val="left"/>
+      <w:pPr>
+        <w:ind w:left="2880" w:hanging="360"/>
+      </w:pPr>
+      <w:rPr>
+        <w:rFonts w:ascii="Symbol" w:hAnsi="Symbol" w:hint="default"/>
+      </w:rPr>
+    </w:lvl>
+    <w:lvl w:ilvl="4" w:tplc="04090003" w:tentative="1">
+      <w:start w:val="1"/>
+      <w:numFmt w:val="bullet"/>
+      <w:lvlText w:val="o"/>
+      <w:lvlJc w:val="left"/>
+      <w:pPr>
+        <w:ind w:left="3600" w:hanging="360"/>
+      </w:pPr>
+      <w:rPr>
+        <w:rFonts w:ascii="Courier New" w:hAnsi="Courier New" w:cs="Courier New" w:hint="default"/>
+      </w:rPr>
+    </w:lvl>
+    <w:lvl w:ilvl="5" w:tplc="04090005" w:tentative="1">
+      <w:start w:val="1"/>
+      <w:numFmt w:val="bullet"/>
+      <w:lvlText w:val=""/>
+      <w:lvlJc w:val="left"/>
+      <w:pPr>
+        <w:ind w:left="4320" w:hanging="360"/>
+      </w:pPr>
+      <w:rPr>
+        <w:rFonts w:ascii="Wingdings" w:hAnsi="Wingdings" w:hint="default"/>
+      </w:rPr>
+    </w:lvl>
+    <w:lvl w:ilvl="6" w:tplc="04090001" w:tentative="1">
+      <w:start w:val="1"/>
+      <w:numFmt w:val="bullet"/>
+      <w:lvlText w:val=""/>
+      <w:lvlJc w:val="left"/>
+      <w:pPr>
+        <w:ind w:left="5040" w:hanging="360"/>
+      </w:pPr>
+      <w:rPr>
+        <w:rFonts w:ascii="Symbol" w:hAnsi="Symbol" w:hint="default"/>
+      </w:rPr>
+    </w:lvl>
+    <w:lvl w:ilvl="7" w:tplc="04090003" w:tentative="1">
+      <w:start w:val="1"/>
+      <w:numFmt w:val="bullet"/>
+      <w:lvlText w:val="o"/>
+      <w:lvlJc w:val="left"/>
+      <w:pPr>
+        <w:ind w:left="5760" w:hanging="360"/>
+      </w:pPr>
+      <w:rPr>
+        <w:rFonts w:ascii="Courier New" w:hAnsi="Courier New" w:cs="Courier New" w:hint="default"/>
+      </w:rPr>
+    </w:lvl>
+    <w:lvl w:ilvl="8" w:tplc="04090005" w:tentative="1">
+      <w:start w:val="1"/>
+      <w:numFmt w:val="bullet"/>
+      <w:lvlText w:val=""/>
+      <w:lvlJc w:val="left"/>
+      <w:pPr>
+        <w:ind w:left="6480" w:hanging="360"/>
+      </w:pPr>
+      <w:rPr>
+        <w:rFonts w:ascii="Wingdings" w:hAnsi="Wingdings" w:hint="default"/>
+      </w:rPr>
+    </w:lvl>
+  </w:abstractNum>
+  <w:abstractNum w:abstractNumId="4" w15:restartNumberingAfterBreak="0">
     <w:nsid w:val="79E755BF"/>
     <w:multiLevelType w:val="multilevel"/>
     <w:tmpl w:val="71D80936"/>
@@ -2438,13 +2857,16 @@
     <w:abstractNumId w:val="1"/>
   </w:num>
   <w:num w:numId="3" w16cid:durableId="74787559">
-    <w:abstractNumId w:val="3"/>
+    <w:abstractNumId w:val="4"/>
   </w:num>
   <w:num w:numId="4" w16cid:durableId="1849371958">
     <w:abstractNumId w:val="0"/>
   </w:num>
   <w:num w:numId="5" w16cid:durableId="1219054094">
     <w:abstractNumId w:val="1"/>
+  </w:num>
+  <w:num w:numId="6" w16cid:durableId="1643197649">
+    <w:abstractNumId w:val="3"/>
   </w:num>
 </w:numbering>
 </file>

</xml_diff>

<commit_message>
Created basic outline for results section, my edits highlighted yellow
</commit_message>
<xml_diff>
--- a/FinalSubmissionDocument.docx
+++ b/FinalSubmissionDocument.docx
@@ -1492,35 +1492,7 @@
         <w:rPr>
           <w:i/>
         </w:rPr>
-        <w:t xml:space="preserve">You should attempt to evaluate a primary model and in addition a "baseline" model. The baseline is typically the simplest model that's applicable to that data problem, </w:t>
-      </w:r>
-      <w:proofErr w:type="gramStart"/>
-      <w:r>
-        <w:rPr>
-          <w:i/>
-        </w:rPr>
-        <w:t>e.g.</w:t>
-      </w:r>
-      <w:proofErr w:type="gramEnd"/>
-      <w:r>
-        <w:rPr>
-          <w:i/>
-        </w:rPr>
-        <w:t xml:space="preserve"> Naive Bayes for classification, or K-means on raw feature data for clustering. If there isn't a plausible automatic baseline model, you can </w:t>
-      </w:r>
-      <w:proofErr w:type="gramStart"/>
-      <w:r>
-        <w:rPr>
-          <w:i/>
-        </w:rPr>
-        <w:t>e.g.</w:t>
-      </w:r>
-      <w:proofErr w:type="gramEnd"/>
-      <w:r>
-        <w:rPr>
-          <w:i/>
-        </w:rPr>
-        <w:t xml:space="preserve"> compare with human performance by having someone hand-solve your problem on a small subset of data. You won’t expect to achieve this level of performance, but it establishes a scale by which to measure your project's performance. Compare the performance of your baseline model and primary model and explain the differences.]</w:t>
+        <w:t>You should attempt to evaluate a primary model and in addition a "baseline" model. The baseline is typically the simplest model that's applicable to that data problem, e.g. Naive Bayes for classification, or K-means on raw feature data for clustering. If there isn't a plausible automatic baseline model, you can e.g. compare with human performance by having someone hand-solve your problem on a small subset of data. You won’t expect to achieve this level of performance, but it establishes a scale by which to measure your project's performance. Compare the performance of your baseline model and primary model and explain the differences.]</w:t>
       </w:r>
     </w:p>
     <w:p>
@@ -1647,6 +1619,148 @@
       <w:pPr>
         <w:spacing w:after="0" w:line="240" w:lineRule="auto"/>
         <w:jc w:val="both"/>
+        <w:rPr>
+          <w:b/>
+          <w:bCs/>
+          <w:i/>
+        </w:rPr>
+      </w:pPr>
+      <w:r>
+        <w:rPr>
+          <w:b/>
+          <w:bCs/>
+          <w:i/>
+          <w:highlight w:val="yellow"/>
+        </w:rPr>
+        <w:t>Performance measures – remove this line before submission</w:t>
+      </w:r>
+    </w:p>
+    <w:p>
+      <w:pPr>
+        <w:spacing w:after="0" w:line="240" w:lineRule="auto"/>
+        <w:jc w:val="both"/>
+        <w:rPr>
+          <w:iCs/>
+        </w:rPr>
+      </w:pPr>
+      <w:r>
+        <w:rPr>
+          <w:iCs/>
+          <w:highlight w:val="yellow"/>
+        </w:rPr>
+        <w:t>For performance measurements we used a combination of precision, recall, and F1 score to evaluate the accuracy of the model, each of which being more accurate than expected with an F1 score around 98%.</w:t>
+      </w:r>
+      <w:r>
+        <w:rPr>
+          <w:iCs/>
+        </w:rPr>
+        <w:t xml:space="preserve">  </w:t>
+      </w:r>
+    </w:p>
+    <w:p>
+      <w:pPr>
+        <w:spacing w:after="0" w:line="240" w:lineRule="auto"/>
+        <w:jc w:val="both"/>
+        <w:rPr>
+          <w:iCs/>
+        </w:rPr>
+      </w:pPr>
+    </w:p>
+    <w:p>
+      <w:pPr>
+        <w:spacing w:after="0" w:line="240" w:lineRule="auto"/>
+        <w:jc w:val="both"/>
+        <w:rPr>
+          <w:iCs/>
+        </w:rPr>
+      </w:pPr>
+    </w:p>
+    <w:p>
+      <w:pPr>
+        <w:spacing w:after="0" w:line="240" w:lineRule="auto"/>
+        <w:jc w:val="both"/>
+        <w:rPr>
+          <w:b/>
+          <w:bCs/>
+          <w:i/>
+        </w:rPr>
+      </w:pPr>
+      <w:r>
+        <w:rPr>
+          <w:b/>
+          <w:bCs/>
+          <w:i/>
+          <w:highlight w:val="yellow"/>
+        </w:rPr>
+        <w:t>Baseline vs final model – remove this line before submission</w:t>
+      </w:r>
+    </w:p>
+    <w:p>
+      <w:pPr>
+        <w:spacing w:after="0" w:line="240" w:lineRule="auto"/>
+        <w:jc w:val="both"/>
+        <w:rPr>
+          <w:iCs/>
+        </w:rPr>
+      </w:pPr>
+    </w:p>
+    <w:p>
+      <w:pPr>
+        <w:spacing w:after="0" w:line="240" w:lineRule="auto"/>
+        <w:jc w:val="both"/>
+        <w:rPr>
+          <w:iCs/>
+        </w:rPr>
+      </w:pPr>
+    </w:p>
+    <w:p>
+      <w:pPr>
+        <w:spacing w:after="0" w:line="240" w:lineRule="auto"/>
+        <w:jc w:val="both"/>
+        <w:rPr>
+          <w:b/>
+          <w:bCs/>
+          <w:i/>
+          <w:highlight w:val="yellow"/>
+        </w:rPr>
+      </w:pPr>
+      <w:r>
+        <w:rPr>
+          <w:rStyle w:val="cf01"/>
+        </w:rPr>
+        <w:t>Potential errors and issues – remove this line before submission</w:t>
+      </w:r>
+    </w:p>
+    <w:p>
+      <w:pPr>
+        <w:spacing w:after="0" w:line="240" w:lineRule="auto"/>
+        <w:jc w:val="both"/>
+        <w:rPr>
+          <w:iCs/>
+        </w:rPr>
+      </w:pPr>
+      <w:r>
+        <w:rPr>
+          <w:iCs/>
+          <w:highlight w:val="yellow"/>
+        </w:rPr>
+        <w:tab/>
+        <w:t>With such a high F1 score, there is the possibility of some error within the model. Our first though was the model was seeing the classification or some form of identifier whether it would fail or not that was outside of its parameters, however simple analysis of each lair of the decision tree ruled that out quickly. Our more likely culprits are a lack of negative results within the data and the model being overfit. Since out of the 10000 data points only around 300 came back with a 1 indicating a failure of the machine, our model could predict that every machine would work and still be right 96.6% of the time. Since our examples of failures are limited, this leads to a bias towards declaring the machine functional and not failing, and the easiest solution to this issue for any future research would be to expand the dataset to add more failure cases for testing.</w:t>
+      </w:r>
+    </w:p>
+    <w:p>
+      <w:pPr>
+        <w:spacing w:after="0" w:line="240" w:lineRule="auto"/>
+        <w:jc w:val="both"/>
+        <w:rPr>
+          <w:iCs/>
+        </w:rPr>
+      </w:pPr>
+    </w:p>
+    <w:p>
+      <w:pPr>
+        <w:spacing w:after="0" w:line="240" w:lineRule="auto"/>
+        <w:jc w:val="both"/>
       </w:pPr>
       <w:r>
         <w:t>Performance Measures</w:t>
@@ -1691,6 +1805,7 @@
         <w:jc w:val="both"/>
       </w:pPr>
       <w:r>
+        <w:lastRenderedPageBreak/>
         <w:t>F1 score</w:t>
       </w:r>
     </w:p>
@@ -1907,7 +2022,6 @@
         <w:rPr>
           <w:b/>
         </w:rPr>
-        <w:lastRenderedPageBreak/>
         <w:t>Summary and Conclusions</w:t>
       </w:r>
       <w:r>
@@ -3409,6 +3523,21 @@
       <w:shd w:val="clear" w:color="auto" w:fill="E1DFDD"/>
     </w:rPr>
   </w:style>
+  <w:style w:type="character" w:customStyle="1" w:styleId="cf01">
+    <w:name w:val="cf01"/>
+    <w:basedOn w:val="DefaultParagraphFont"/>
+    <w:rsid w:val="00C41565"/>
+    <w:rPr>
+      <w:rFonts w:ascii="Segoe UI" w:hAnsi="Segoe UI" w:cs="Segoe UI" w:hint="default"/>
+      <w:b/>
+      <w:bCs/>
+      <w:i/>
+      <w:iCs/>
+      <w:sz w:val="18"/>
+      <w:szCs w:val="18"/>
+      <w:shd w:val="clear" w:color="auto" w:fill="FFFF00"/>
+    </w:rPr>
+  </w:style>
 </w:styles>
 </file>
 

</xml_diff>

<commit_message>
Updates to Results section
Addition of primary model, along with analysis and explanation of model performance metrics and graph.
</commit_message>
<xml_diff>
--- a/FinalSubmissionDocument.docx
+++ b/FinalSubmissionDocument.docx
@@ -133,7 +133,23 @@
         <w:jc w:val="both"/>
       </w:pPr>
       <w:r>
-        <w:t>We found the initial dataset from Kaggle. The data includes rotational speed, air and process temp, torque of the machines, tool wear in minutes. There are 2 target variables, whether the machine fails and what specific failure type it is if it does fail.</w:t>
+        <w:t xml:space="preserve">We found the initial dataset from Kaggle. The data includes rotational speed, air and process </w:t>
+      </w:r>
+      <w:proofErr w:type="gramStart"/>
+      <w:r>
+        <w:t>temp</w:t>
+      </w:r>
+      <w:proofErr w:type="gramEnd"/>
+      <w:r>
+        <w:t xml:space="preserve">, torque of the machines, tool wear in minutes. There are </w:t>
+      </w:r>
+      <w:proofErr w:type="gramStart"/>
+      <w:r>
+        <w:t>2</w:t>
+      </w:r>
+      <w:proofErr w:type="gramEnd"/>
+      <w:r>
+        <w:t xml:space="preserve"> target variables, whether the machine fails and what specific failure type it is if it does fail.</w:t>
       </w:r>
       <w:r>
         <w:t xml:space="preserve"> Our goal is to create a model of the data that can accurately predict when a machine is going to break before it does.</w:t>
@@ -181,7 +197,15 @@
         <w:jc w:val="both"/>
       </w:pPr>
       <w:r>
-        <w:t>As for related work, there have been several attempts to make predictive machine failure algorithms and of the ones we found, several were successful in predicting failures, giving us a basis to work from and potential future work in</w:t>
+        <w:t xml:space="preserve">As for related work, there have been </w:t>
+      </w:r>
+      <w:proofErr w:type="gramStart"/>
+      <w:r>
+        <w:t>several</w:t>
+      </w:r>
+      <w:proofErr w:type="gramEnd"/>
+      <w:r>
+        <w:t xml:space="preserve"> attempts to make predictive machine failure algorithms and of the ones we found, several were successful in predicting failures, giving us a basis to work from and potential future work in</w:t>
       </w:r>
     </w:p>
     <w:p>
@@ -288,7 +312,21 @@
         <w:rPr>
           <w:bCs/>
         </w:rPr>
-        <w:t>The dataset comes with a provided data dictionary, which can be found below:</w:t>
+        <w:t xml:space="preserve">The dataset comes with a provided data dictionary, which can </w:t>
+      </w:r>
+      <w:proofErr w:type="gramStart"/>
+      <w:r>
+        <w:rPr>
+          <w:bCs/>
+        </w:rPr>
+        <w:t>be found</w:t>
+      </w:r>
+      <w:proofErr w:type="gramEnd"/>
+      <w:r>
+        <w:rPr>
+          <w:bCs/>
+        </w:rPr>
+        <w:t xml:space="preserve"> below:</w:t>
       </w:r>
     </w:p>
     <w:p>
@@ -314,7 +352,21 @@
         <w:rPr>
           <w:rFonts w:eastAsia="Times New Roman" w:cstheme="minorHAnsi"/>
         </w:rPr>
-        <w:t>000 data points stored as rows with 14 features in columns</w:t>
+        <w:t xml:space="preserve">000 data points stored as rows with </w:t>
+      </w:r>
+      <w:proofErr w:type="gramStart"/>
+      <w:r>
+        <w:rPr>
+          <w:rFonts w:eastAsia="Times New Roman" w:cstheme="minorHAnsi"/>
+        </w:rPr>
+        <w:t>14</w:t>
+      </w:r>
+      <w:proofErr w:type="gramEnd"/>
+      <w:r>
+        <w:rPr>
+          <w:rFonts w:eastAsia="Times New Roman" w:cstheme="minorHAnsi"/>
+        </w:rPr>
+        <w:t xml:space="preserve"> features in columns</w:t>
       </w:r>
     </w:p>
     <w:p>
@@ -346,19 +398,11 @@
           <w:rFonts w:eastAsia="Times New Roman" w:cstheme="minorHAnsi"/>
         </w:rPr>
       </w:pPr>
-      <w:proofErr w:type="spellStart"/>
       <w:r>
         <w:rPr>
           <w:rFonts w:eastAsia="Times New Roman" w:cstheme="minorHAnsi"/>
         </w:rPr>
-        <w:t>productID</w:t>
-      </w:r>
-      <w:proofErr w:type="spellEnd"/>
-      <w:r>
-        <w:rPr>
-          <w:rFonts w:eastAsia="Times New Roman" w:cstheme="minorHAnsi"/>
-        </w:rPr>
-        <w:t>: consisting of a letter L, M, or H for low (50% of all products), medium (30%), and high (20%) as product quality variants and a variant-specific serial number</w:t>
+        <w:t>productID: consisting of a letter L, M, or H for low (50% of all products), medium (30%), and high (20%) as product quality variants and a variant-specific serial number</w:t>
       </w:r>
     </w:p>
     <w:p>
@@ -382,21 +426,7 @@
         <w:rPr>
           <w:rFonts w:eastAsia="Times New Roman" w:cstheme="minorHAnsi"/>
         </w:rPr>
-        <w:t xml:space="preserve">: consisting of the letter prefix found in </w:t>
-      </w:r>
-      <w:proofErr w:type="spellStart"/>
-      <w:r>
-        <w:rPr>
-          <w:rFonts w:eastAsia="Times New Roman" w:cstheme="minorHAnsi"/>
-        </w:rPr>
-        <w:t>productID</w:t>
-      </w:r>
-      <w:proofErr w:type="spellEnd"/>
-      <w:r>
-        <w:rPr>
-          <w:rFonts w:eastAsia="Times New Roman" w:cstheme="minorHAnsi"/>
-        </w:rPr>
-        <w:t xml:space="preserve"> (L, M, H)</w:t>
+        <w:t>: consisting of the letter prefix found in productID (L, M, H)</w:t>
       </w:r>
     </w:p>
     <w:p>
@@ -450,21 +480,7 @@
         <w:rPr>
           <w:rFonts w:eastAsia="Times New Roman" w:cstheme="minorHAnsi"/>
         </w:rPr>
-        <w:t xml:space="preserve">rotational speed [rpm]: calculated from </w:t>
-      </w:r>
-      <w:proofErr w:type="spellStart"/>
-      <w:r>
-        <w:rPr>
-          <w:rFonts w:eastAsia="Times New Roman" w:cstheme="minorHAnsi"/>
-        </w:rPr>
-        <w:t>powepower</w:t>
-      </w:r>
-      <w:proofErr w:type="spellEnd"/>
-      <w:r>
-        <w:rPr>
-          <w:rFonts w:eastAsia="Times New Roman" w:cstheme="minorHAnsi"/>
-        </w:rPr>
-        <w:t xml:space="preserve"> of 2860 W, overlaid with a normally distributed noise</w:t>
+        <w:t>rotational speed [rpm]: calculated from power of 2860 W, overlaid with a normally distributed noise</w:t>
       </w:r>
     </w:p>
     <w:p>
@@ -482,21 +498,21 @@
         <w:rPr>
           <w:rFonts w:eastAsia="Times New Roman" w:cstheme="minorHAnsi"/>
         </w:rPr>
-        <w:t xml:space="preserve">torque [Nm]: torque values are normally distributed around 40 Nm with an </w:t>
-      </w:r>
-      <w:proofErr w:type="spellStart"/>
+        <w:t xml:space="preserve">torque [Nm]: torque values </w:t>
+      </w:r>
+      <w:proofErr w:type="gramStart"/>
       <w:r>
         <w:rPr>
           <w:rFonts w:eastAsia="Times New Roman" w:cstheme="minorHAnsi"/>
         </w:rPr>
-        <w:t>Ïƒ</w:t>
-      </w:r>
-      <w:proofErr w:type="spellEnd"/>
+        <w:t>are normally distributed</w:t>
+      </w:r>
+      <w:proofErr w:type="gramEnd"/>
       <w:r>
         <w:rPr>
           <w:rFonts w:eastAsia="Times New Roman" w:cstheme="minorHAnsi"/>
         </w:rPr>
-        <w:t xml:space="preserve"> = 10 Nm and no negative values.</w:t>
+        <w:t xml:space="preserve"> around 40 Nm with an Ïƒ = 10 Nm and no negative values.</w:t>
       </w:r>
     </w:p>
     <w:p>
@@ -595,20 +611,26 @@
       <w:r>
         <w:t xml:space="preserve">These could potentially lead to data leakage in which the model could find a pattern within the ID system to predict failures. UID is redundant for the same reason, as well as because of the </w:t>
       </w:r>
+      <w:r>
+        <w:rPr>
+          <w:i/>
+          <w:iCs/>
+        </w:rPr>
+        <w:t>type</w:t>
+      </w:r>
+      <w:r>
+        <w:t xml:space="preserve"> feature that </w:t>
+      </w:r>
+      <w:r>
+        <w:t xml:space="preserve">already contains the relevant information – the product quality – that could </w:t>
+      </w:r>
       <w:proofErr w:type="gramStart"/>
       <w:r>
-        <w:rPr>
-          <w:i/>
-          <w:iCs/>
-        </w:rPr>
-        <w:t>type</w:t>
+        <w:t>be extracted</w:t>
       </w:r>
       <w:proofErr w:type="gramEnd"/>
       <w:r>
-        <w:t xml:space="preserve"> feature that </w:t>
-      </w:r>
-      <w:r>
-        <w:t>already contains the relevant information – the product quality – that could be extracted from it</w:t>
+        <w:t xml:space="preserve"> from it</w:t>
       </w:r>
       <w:r>
         <w:t xml:space="preserve">. </w:t>
@@ -617,7 +639,15 @@
         <w:t>We also are not going to use failure type, as our focus is predicting whether the machine will fail or not regardless of type. Our focus at the start is binary classification, failure or not.</w:t>
       </w:r>
       <w:r>
-        <w:t xml:space="preserve"> There is no missing data, tool wear has a large amount of variance but is standardized.</w:t>
+        <w:t xml:space="preserve"> There is no missing data, tool wear has a large amount of variance but </w:t>
+      </w:r>
+      <w:proofErr w:type="gramStart"/>
+      <w:r>
+        <w:t>is standardized</w:t>
+      </w:r>
+      <w:proofErr w:type="gramEnd"/>
+      <w:r>
+        <w:t>.</w:t>
       </w:r>
       <w:r>
         <w:t xml:space="preserve"> As for issues with the data, we examined the data thoroughly and searched for outliers, anomalies, and missing data</w:t>
@@ -629,16 +659,27 @@
         <w:t>by plotting all combinations of relations between numeric features and analyzing each one</w:t>
       </w:r>
       <w:r>
-        <w:t xml:space="preserve">, all of which came up </w:t>
-      </w:r>
-      <w:r>
-        <w:t>with no issues</w:t>
+        <w:t xml:space="preserve">, all of which </w:t>
+      </w:r>
+      <w:r>
+        <w:t>produced</w:t>
+      </w:r>
+      <w:r>
+        <w:t xml:space="preserve"> no issues</w:t>
       </w:r>
       <w:r>
         <w:t>.</w:t>
       </w:r>
       <w:r>
-        <w:t xml:space="preserve"> The visualization for that can be seen below:</w:t>
+        <w:t xml:space="preserve"> The visualization for that can </w:t>
+      </w:r>
+      <w:proofErr w:type="gramStart"/>
+      <w:r>
+        <w:t>be seen</w:t>
+      </w:r>
+      <w:proofErr w:type="gramEnd"/>
+      <w:r>
+        <w:t xml:space="preserve"> below:</w:t>
       </w:r>
     </w:p>
     <w:p>
@@ -838,31 +879,73 @@
         <w:rPr>
           <w:iCs/>
         </w:rPr>
-        <w:t xml:space="preserve">to find initial trends in data when comparing 2 attributes against each other and finding patterns whether the machine breaks or not. </w:t>
-      </w:r>
-    </w:p>
-    <w:p>
-      <w:pPr>
-        <w:spacing w:after="0" w:line="240" w:lineRule="auto"/>
-        <w:jc w:val="both"/>
-        <w:rPr>
-          <w:iCs/>
-        </w:rPr>
-      </w:pPr>
-    </w:p>
-    <w:p>
-      <w:pPr>
-        <w:spacing w:after="0" w:line="240" w:lineRule="auto"/>
-        <w:jc w:val="both"/>
-        <w:rPr>
-          <w:iCs/>
-        </w:rPr>
-      </w:pPr>
-      <w:r>
-        <w:rPr>
-          <w:iCs/>
-        </w:rPr>
-        <w:t>An issue we ran into was our data still has a categorical attribute in it alongside the rest of the numeric attributes, that being the machine type. Initially we discussed splitting the data into 3 types, one for each machine type, but we decided instead to convert from a categorical to a numeric, with L becoming 0, M becoming 1, and H becoming 2.</w:t>
+        <w:t xml:space="preserve">to find initial trends in data when comparing </w:t>
+      </w:r>
+      <w:proofErr w:type="gramStart"/>
+      <w:r>
+        <w:rPr>
+          <w:iCs/>
+        </w:rPr>
+        <w:t>2</w:t>
+      </w:r>
+      <w:proofErr w:type="gramEnd"/>
+      <w:r>
+        <w:rPr>
+          <w:iCs/>
+        </w:rPr>
+        <w:t xml:space="preserve"> attributes against each other and finding patterns whether the machine breaks or not. </w:t>
+      </w:r>
+    </w:p>
+    <w:p>
+      <w:pPr>
+        <w:spacing w:after="0" w:line="240" w:lineRule="auto"/>
+        <w:jc w:val="both"/>
+        <w:rPr>
+          <w:iCs/>
+        </w:rPr>
+      </w:pPr>
+    </w:p>
+    <w:p>
+      <w:pPr>
+        <w:spacing w:after="0" w:line="240" w:lineRule="auto"/>
+        <w:jc w:val="both"/>
+        <w:rPr>
+          <w:iCs/>
+        </w:rPr>
+      </w:pPr>
+      <w:r>
+        <w:rPr>
+          <w:iCs/>
+        </w:rPr>
+        <w:t xml:space="preserve">An issue we ran into was our data still has a categorical attribute in it alongside the rest of the numeric attributes, </w:t>
+      </w:r>
+      <w:proofErr w:type="gramStart"/>
+      <w:r>
+        <w:rPr>
+          <w:iCs/>
+        </w:rPr>
+        <w:t>that</w:t>
+      </w:r>
+      <w:proofErr w:type="gramEnd"/>
+      <w:r>
+        <w:rPr>
+          <w:iCs/>
+        </w:rPr>
+        <w:t xml:space="preserve"> being the machine type. Initially we discussed splitting the data into </w:t>
+      </w:r>
+      <w:proofErr w:type="gramStart"/>
+      <w:r>
+        <w:rPr>
+          <w:iCs/>
+        </w:rPr>
+        <w:t>3</w:t>
+      </w:r>
+      <w:proofErr w:type="gramEnd"/>
+      <w:r>
+        <w:rPr>
+          <w:iCs/>
+        </w:rPr>
+        <w:t xml:space="preserve"> types, one for each machine type, but we decided instead to convert from a categorical to a numeric, with L becoming 0, M becoming 1, and H becoming 2.</w:t>
       </w:r>
       <w:r>
         <w:rPr>
@@ -904,7 +987,21 @@
         <w:rPr>
           <w:iCs/>
         </w:rPr>
-        <w:t xml:space="preserve">since we are using several attributes rather than a smaller </w:t>
+        <w:t xml:space="preserve">since we are using </w:t>
+      </w:r>
+      <w:proofErr w:type="gramStart"/>
+      <w:r>
+        <w:rPr>
+          <w:iCs/>
+        </w:rPr>
+        <w:t>several</w:t>
+      </w:r>
+      <w:proofErr w:type="gramEnd"/>
+      <w:r>
+        <w:rPr>
+          <w:iCs/>
+        </w:rPr>
+        <w:t xml:space="preserve"> attributes rather than a smaller </w:t>
       </w:r>
       <w:r>
         <w:rPr>
@@ -982,7 +1079,21 @@
         <w:rPr>
           <w:iCs/>
         </w:rPr>
-        <w:t xml:space="preserve"> decision tree, as it more flexible with nonlinear data than a regression model and can interpret several features at once into its decision matrix.</w:t>
+        <w:t xml:space="preserve"> decision tree, as it more flexible with nonlinear data than a regression model and can interpret </w:t>
+      </w:r>
+      <w:proofErr w:type="gramStart"/>
+      <w:r>
+        <w:rPr>
+          <w:iCs/>
+        </w:rPr>
+        <w:t>several</w:t>
+      </w:r>
+      <w:proofErr w:type="gramEnd"/>
+      <w:r>
+        <w:rPr>
+          <w:iCs/>
+        </w:rPr>
+        <w:t xml:space="preserve"> features at once into its decision matrix.</w:t>
       </w:r>
       <w:r>
         <w:rPr>
@@ -994,7 +1105,21 @@
         <w:rPr>
           <w:iCs/>
         </w:rPr>
-        <w:t xml:space="preserve">Classification trees are used to predict a categorical value from a decision tree. We initially started using a regression-based tree to calculate our results, but we quickly realized that, even though the target value of our dataset is a numerical value (0 or 1), we are actually determining if the machine failed or not, which is a binary </w:t>
+        <w:t xml:space="preserve">Classification trees </w:t>
+      </w:r>
+      <w:proofErr w:type="gramStart"/>
+      <w:r>
+        <w:rPr>
+          <w:iCs/>
+        </w:rPr>
+        <w:t>are used</w:t>
+      </w:r>
+      <w:proofErr w:type="gramEnd"/>
+      <w:r>
+        <w:rPr>
+          <w:iCs/>
+        </w:rPr>
+        <w:t xml:space="preserve"> to predict a categorical value from a decision tree. We initially started using a regression-based tree to calculate our results, but we quickly realized that, even though the target value of our dataset is a numerical value (0 or 1), we are actually determining if the machine failed or not, which is a binary </w:t>
       </w:r>
       <w:r>
         <w:rPr>
@@ -1018,7 +1143,21 @@
         <w:rPr>
           <w:iCs/>
         </w:rPr>
-        <w:t xml:space="preserve"> and make classifications quickly. However, they do take longer to train, usually don’t work very well on small datasets, and </w:t>
+        <w:t xml:space="preserve"> and make classifications quickly. However, they do take longer to train, usually </w:t>
+      </w:r>
+      <w:proofErr w:type="gramStart"/>
+      <w:r>
+        <w:rPr>
+          <w:iCs/>
+        </w:rPr>
+        <w:t>don’t</w:t>
+      </w:r>
+      <w:proofErr w:type="gramEnd"/>
+      <w:r>
+        <w:rPr>
+          <w:iCs/>
+        </w:rPr>
+        <w:t xml:space="preserve"> work very well on small datasets, and </w:t>
       </w:r>
       <w:r>
         <w:rPr>
@@ -1130,7 +1269,21 @@
         <w:rPr>
           <w:iCs/>
         </w:rPr>
-        <w:t xml:space="preserve">The decision tree classifier was deployed using the “rpart” library that is a part of the R package library; </w:t>
+        <w:t xml:space="preserve">The decision tree classifier </w:t>
+      </w:r>
+      <w:proofErr w:type="gramStart"/>
+      <w:r>
+        <w:rPr>
+          <w:iCs/>
+        </w:rPr>
+        <w:t>was deployed</w:t>
+      </w:r>
+      <w:proofErr w:type="gramEnd"/>
+      <w:r>
+        <w:rPr>
+          <w:iCs/>
+        </w:rPr>
+        <w:t xml:space="preserve"> using the “rpart” library that is a part of the R package library; </w:t>
       </w:r>
       <w:r>
         <w:rPr>
@@ -1148,7 +1301,21 @@
         <w:rPr>
           <w:iCs/>
         </w:rPr>
-        <w:t xml:space="preserve"> We first split the data into a train and test set with a proportion value of 0.8 (80% train, 20% test)</w:t>
+        <w:t xml:space="preserve"> We first split the data into a train and test set with a proportion value of 0.8 (80% train, 20% </w:t>
+      </w:r>
+      <w:proofErr w:type="gramStart"/>
+      <w:r>
+        <w:rPr>
+          <w:iCs/>
+        </w:rPr>
+        <w:t>test</w:t>
+      </w:r>
+      <w:proofErr w:type="gramEnd"/>
+      <w:r>
+        <w:rPr>
+          <w:iCs/>
+        </w:rPr>
+        <w:t>)</w:t>
       </w:r>
       <w:r>
         <w:rPr>
@@ -1185,9 +1352,8 @@
           <w:sz w:val="20"/>
           <w:szCs w:val="20"/>
         </w:rPr>
-        <w:t xml:space="preserve">model &lt;- </w:t>
-      </w:r>
-      <w:proofErr w:type="spellStart"/>
+        <w:t>model &lt;- rpart(Target~., data=train_data, method='class'</w:t>
+      </w:r>
       <w:r>
         <w:rPr>
           <w:rFonts w:ascii="Lucida Console" w:hAnsi="Lucida Console"/>
@@ -1195,266 +1361,278 @@
           <w:sz w:val="20"/>
           <w:szCs w:val="20"/>
         </w:rPr>
-        <w:t>rpart</w:t>
-      </w:r>
-      <w:proofErr w:type="spellEnd"/>
-      <w:r>
+        <w:t>)</w:t>
+      </w:r>
+    </w:p>
+    <w:p>
+      <w:pPr>
+        <w:spacing w:after="0" w:line="240" w:lineRule="auto"/>
+        <w:jc w:val="both"/>
         <w:rPr>
           <w:rFonts w:ascii="Lucida Console" w:hAnsi="Lucida Console"/>
           <w:iCs/>
           <w:sz w:val="20"/>
           <w:szCs w:val="20"/>
-        </w:rPr>
-        <w:t>(Target~., data=</w:t>
-      </w:r>
-      <w:proofErr w:type="spellStart"/>
-      <w:r>
-        <w:rPr>
-          <w:rFonts w:ascii="Lucida Console" w:hAnsi="Lucida Console"/>
+          <w:highlight w:val="cyan"/>
+        </w:rPr>
+      </w:pPr>
+    </w:p>
+    <w:p>
+      <w:pPr>
+        <w:spacing w:after="0" w:line="240" w:lineRule="auto"/>
+        <w:jc w:val="both"/>
+        <w:rPr>
+          <w:rFonts w:cstheme="minorHAnsi"/>
+          <w:iCs/>
+        </w:rPr>
+      </w:pPr>
+      <w:r>
+        <w:rPr>
+          <w:rFonts w:cstheme="minorHAnsi"/>
+          <w:iCs/>
+        </w:rPr>
+        <w:lastRenderedPageBreak/>
+        <w:t xml:space="preserve">The first parameter </w:t>
+      </w:r>
+      <w:r>
+        <w:rPr>
+          <w:rFonts w:ascii="Lucida Console" w:hAnsi="Lucida Console" w:cstheme="minorHAnsi"/>
           <w:iCs/>
           <w:sz w:val="20"/>
           <w:szCs w:val="20"/>
         </w:rPr>
-        <w:t>train_data</w:t>
-      </w:r>
-      <w:proofErr w:type="spellEnd"/>
-      <w:r>
-        <w:rPr>
-          <w:rFonts w:ascii="Lucida Console" w:hAnsi="Lucida Console"/>
+        <w:t>Target</w:t>
+      </w:r>
+      <w:r>
+        <w:rPr>
+          <w:rFonts w:ascii="Lucida Console" w:hAnsi="Lucida Console" w:cstheme="minorHAnsi"/>
           <w:iCs/>
           <w:sz w:val="20"/>
           <w:szCs w:val="20"/>
         </w:rPr>
-        <w:t xml:space="preserve">, method='class', </w:t>
-      </w:r>
-      <w:proofErr w:type="spellStart"/>
-      <w:r>
-        <w:rPr>
-          <w:rFonts w:ascii="Lucida Console" w:hAnsi="Lucida Console"/>
+        <w:t xml:space="preserve"> </w:t>
+      </w:r>
+      <w:r>
+        <w:rPr>
+          <w:rFonts w:ascii="Lucida Console" w:hAnsi="Lucida Console" w:cstheme="minorHAnsi"/>
           <w:iCs/>
           <w:sz w:val="20"/>
           <w:szCs w:val="20"/>
         </w:rPr>
-        <w:t>minsplit</w:t>
-      </w:r>
-      <w:proofErr w:type="spellEnd"/>
-      <w:r>
-        <w:rPr>
-          <w:rFonts w:ascii="Lucida Console" w:hAnsi="Lucida Console"/>
+        <w:t>~ .</w:t>
+      </w:r>
+      <w:r>
+        <w:rPr>
+          <w:rFonts w:cstheme="minorHAnsi"/>
+          <w:iCs/>
+        </w:rPr>
+        <w:t xml:space="preserve"> </w:t>
+      </w:r>
+      <w:r>
+        <w:rPr>
+          <w:rFonts w:cstheme="minorHAnsi"/>
+          <w:iCs/>
+        </w:rPr>
+        <w:t xml:space="preserve">is the formula that sets up the Target value as the value we want to find and all other variables in the training set as the values that are </w:t>
+      </w:r>
+      <w:proofErr w:type="gramStart"/>
+      <w:r>
+        <w:rPr>
+          <w:rFonts w:cstheme="minorHAnsi"/>
+          <w:iCs/>
+        </w:rPr>
+        <w:t>being used</w:t>
+      </w:r>
+      <w:proofErr w:type="gramEnd"/>
+      <w:r>
+        <w:rPr>
+          <w:rFonts w:cstheme="minorHAnsi"/>
+          <w:iCs/>
+        </w:rPr>
+        <w:t xml:space="preserve"> to determine the Target variable.</w:t>
+      </w:r>
+      <w:r>
+        <w:rPr>
+          <w:rFonts w:cstheme="minorHAnsi"/>
+          <w:iCs/>
+        </w:rPr>
+        <w:t xml:space="preserve"> It uses the training data set and is </w:t>
+      </w:r>
+      <w:r>
+        <w:rPr>
+          <w:rFonts w:cstheme="minorHAnsi"/>
+          <w:iCs/>
+        </w:rPr>
+        <w:t xml:space="preserve">a classification tree (hence </w:t>
+      </w:r>
+      <w:r>
+        <w:rPr>
+          <w:rFonts w:ascii="Lucida Console" w:hAnsi="Lucida Console" w:cstheme="minorHAnsi"/>
           <w:iCs/>
           <w:sz w:val="20"/>
           <w:szCs w:val="20"/>
         </w:rPr>
-        <w:t>=2)</w:t>
-      </w:r>
-    </w:p>
-    <w:p>
-      <w:pPr>
-        <w:spacing w:after="0" w:line="240" w:lineRule="auto"/>
-        <w:jc w:val="both"/>
-        <w:rPr>
-          <w:rFonts w:ascii="Lucida Console" w:hAnsi="Lucida Console"/>
+        <w:t>method=’class’</w:t>
+      </w:r>
+      <w:r>
+        <w:rPr>
+          <w:rFonts w:cstheme="minorHAnsi"/>
+          <w:iCs/>
+        </w:rPr>
+        <w:t>)</w:t>
+      </w:r>
+      <w:r>
+        <w:rPr>
+          <w:rFonts w:cstheme="minorHAnsi"/>
+          <w:iCs/>
+        </w:rPr>
+        <w:t xml:space="preserve">. The </w:t>
+      </w:r>
+      <w:r>
+        <w:rPr>
+          <w:rFonts w:ascii="Lucida Console" w:hAnsi="Lucida Console" w:cstheme="minorHAnsi"/>
           <w:iCs/>
           <w:sz w:val="20"/>
           <w:szCs w:val="20"/>
-          <w:highlight w:val="cyan"/>
-        </w:rPr>
-      </w:pPr>
-    </w:p>
-    <w:p>
-      <w:pPr>
-        <w:spacing w:after="0" w:line="240" w:lineRule="auto"/>
-        <w:jc w:val="both"/>
+        </w:rPr>
+        <w:t>minsplit</w:t>
+      </w:r>
+      <w:r>
         <w:rPr>
           <w:rFonts w:cstheme="minorHAnsi"/>
           <w:iCs/>
         </w:rPr>
-      </w:pPr>
+        <w:t xml:space="preserve"> </w:t>
+      </w:r>
       <w:r>
         <w:rPr>
           <w:rFonts w:cstheme="minorHAnsi"/>
           <w:iCs/>
         </w:rPr>
-        <w:lastRenderedPageBreak/>
-        <w:t xml:space="preserve">The first parameter </w:t>
-      </w:r>
-      <w:r>
-        <w:rPr>
-          <w:rFonts w:ascii="Lucida Console" w:hAnsi="Lucida Console" w:cstheme="minorHAnsi"/>
-          <w:iCs/>
-          <w:sz w:val="20"/>
-          <w:szCs w:val="20"/>
-        </w:rPr>
-        <w:t>Target</w:t>
-      </w:r>
-      <w:r>
-        <w:rPr>
-          <w:rFonts w:ascii="Lucida Console" w:hAnsi="Lucida Console" w:cstheme="minorHAnsi"/>
-          <w:iCs/>
-          <w:sz w:val="20"/>
-          <w:szCs w:val="20"/>
-        </w:rPr>
-        <w:t xml:space="preserve"> </w:t>
-      </w:r>
-      <w:r>
-        <w:rPr>
-          <w:rFonts w:ascii="Lucida Console" w:hAnsi="Lucida Console" w:cstheme="minorHAnsi"/>
-          <w:iCs/>
-          <w:sz w:val="20"/>
-          <w:szCs w:val="20"/>
-        </w:rPr>
-        <w:t>~ .</w:t>
+        <w:t xml:space="preserve">parameter sets the </w:t>
       </w:r>
       <w:r>
         <w:rPr>
           <w:rFonts w:cstheme="minorHAnsi"/>
           <w:iCs/>
         </w:rPr>
-        <w:t xml:space="preserve"> </w:t>
-      </w:r>
+        <w:t xml:space="preserve">minimum number of observations that must exist in the node in order for a split to be attempted to </w:t>
+      </w:r>
+      <w:proofErr w:type="gramStart"/>
       <w:r>
         <w:rPr>
           <w:rFonts w:cstheme="minorHAnsi"/>
           <w:iCs/>
         </w:rPr>
-        <w:t>is the formula that sets up the Target value as the value we want to find and all other variables in the training set as the values that are being used to determine the Target variable.</w:t>
-      </w:r>
+        <w:t>2</w:t>
+      </w:r>
+      <w:proofErr w:type="gramEnd"/>
       <w:r>
         <w:rPr>
           <w:rFonts w:cstheme="minorHAnsi"/>
           <w:iCs/>
         </w:rPr>
-        <w:t xml:space="preserve"> It uses the training data set and is </w:t>
+        <w:t>, which is also a common practice from what we’ve found.</w:t>
       </w:r>
       <w:r>
         <w:rPr>
           <w:rFonts w:cstheme="minorHAnsi"/>
           <w:iCs/>
         </w:rPr>
-        <w:t xml:space="preserve">a classification tree (hence </w:t>
-      </w:r>
-      <w:r>
-        <w:rPr>
-          <w:rFonts w:ascii="Lucida Console" w:hAnsi="Lucida Console" w:cstheme="minorHAnsi"/>
-          <w:iCs/>
-          <w:sz w:val="20"/>
-          <w:szCs w:val="20"/>
-        </w:rPr>
-        <w:t>method=’class’</w:t>
+        <w:t xml:space="preserve"> The decision tree model turned out really well, and from the picture below, we can clearly see the conditions by which the tree made its </w:t>
       </w:r>
       <w:r>
         <w:rPr>
           <w:rFonts w:cstheme="minorHAnsi"/>
           <w:iCs/>
         </w:rPr>
-        <w:t>)</w:t>
+        <w:t>predictions.</w:t>
       </w:r>
       <w:r>
         <w:rPr>
           <w:rFonts w:cstheme="minorHAnsi"/>
           <w:iCs/>
         </w:rPr>
-        <w:t xml:space="preserve">. The </w:t>
-      </w:r>
-      <w:proofErr w:type="spellStart"/>
-      <w:r>
-        <w:rPr>
-          <w:rFonts w:ascii="Lucida Console" w:hAnsi="Lucida Console" w:cstheme="minorHAnsi"/>
-          <w:iCs/>
-          <w:sz w:val="20"/>
-          <w:szCs w:val="20"/>
-        </w:rPr>
-        <w:t>minsplit</w:t>
-      </w:r>
-      <w:proofErr w:type="spellEnd"/>
+        <w:t xml:space="preserve"> There are other parameters that can </w:t>
+      </w:r>
+      <w:proofErr w:type="gramStart"/>
       <w:r>
         <w:rPr>
           <w:rFonts w:cstheme="minorHAnsi"/>
           <w:iCs/>
         </w:rPr>
-        <w:t xml:space="preserve"> </w:t>
-      </w:r>
+        <w:t>be influenced</w:t>
+      </w:r>
+      <w:proofErr w:type="gramEnd"/>
       <w:r>
         <w:rPr>
           <w:rFonts w:cstheme="minorHAnsi"/>
           <w:iCs/>
         </w:rPr>
-        <w:t xml:space="preserve">parameter sets the </w:t>
+        <w:t xml:space="preserve"> as well, including the maximum depth of the tree </w:t>
       </w:r>
       <w:r>
         <w:rPr>
           <w:rFonts w:cstheme="minorHAnsi"/>
           <w:iCs/>
         </w:rPr>
-        <w:t>minimum number of observations that must exist in the node in order for a split to be attempted to 2, which is also a common practice from what we’ve found.</w:t>
+        <w:t>and the minimum number of observations that can be observed in any leaf node, but those have been left untouched for now, as they may or may not be useful</w:t>
       </w:r>
       <w:r>
         <w:rPr>
           <w:rFonts w:cstheme="minorHAnsi"/>
           <w:iCs/>
         </w:rPr>
-        <w:t xml:space="preserve"> The decision tree model turned out really well, and from the picture below, we can clearly see the conditions by which the tree made its </w:t>
+        <w:t xml:space="preserve"> to us yet</w:t>
       </w:r>
       <w:r>
         <w:rPr>
           <w:rFonts w:cstheme="minorHAnsi"/>
           <w:iCs/>
         </w:rPr>
-        <w:t>predictions.</w:t>
-      </w:r>
-      <w:r>
+        <w:t>.</w:t>
+      </w:r>
+    </w:p>
+    <w:p>
+      <w:pPr>
+        <w:spacing w:after="0" w:line="240" w:lineRule="auto"/>
+        <w:jc w:val="both"/>
         <w:rPr>
           <w:rFonts w:cstheme="minorHAnsi"/>
           <w:iCs/>
         </w:rPr>
-        <w:t xml:space="preserve"> There are other parameters that can be influenced as well, including the maximum depth of the tree </w:t>
-      </w:r>
+      </w:pPr>
+    </w:p>
+    <w:p>
+      <w:pPr>
+        <w:spacing w:after="0" w:line="240" w:lineRule="auto"/>
+        <w:jc w:val="both"/>
+        <w:rPr>
+          <w:iCs/>
+        </w:rPr>
+      </w:pPr>
       <w:r>
         <w:rPr>
           <w:rFonts w:cstheme="minorHAnsi"/>
           <w:iCs/>
         </w:rPr>
-        <w:t>and the minimum number of observations that can be observed in any leaf node, but those have been left untouched for now, as they may or may not be useful</w:t>
-      </w:r>
+        <w:t xml:space="preserve">Potential improvements to the model may lie in </w:t>
+      </w:r>
+      <w:proofErr w:type="gramStart"/>
       <w:r>
         <w:rPr>
           <w:rFonts w:cstheme="minorHAnsi"/>
           <w:iCs/>
         </w:rPr>
-        <w:t xml:space="preserve"> to us yet</w:t>
-      </w:r>
+        <w:t>some of</w:t>
+      </w:r>
+      <w:proofErr w:type="gramEnd"/>
       <w:r>
         <w:rPr>
           <w:rFonts w:cstheme="minorHAnsi"/>
           <w:iCs/>
         </w:rPr>
-        <w:t>.</w:t>
-      </w:r>
-    </w:p>
-    <w:p>
-      <w:pPr>
-        <w:spacing w:after="0" w:line="240" w:lineRule="auto"/>
-        <w:jc w:val="both"/>
-        <w:rPr>
-          <w:rFonts w:cstheme="minorHAnsi"/>
-          <w:iCs/>
-        </w:rPr>
-      </w:pPr>
-    </w:p>
-    <w:p>
-      <w:pPr>
-        <w:spacing w:after="0" w:line="240" w:lineRule="auto"/>
-        <w:jc w:val="both"/>
-        <w:rPr>
-          <w:iCs/>
-        </w:rPr>
-      </w:pPr>
-      <w:r>
-        <w:rPr>
-          <w:rFonts w:cstheme="minorHAnsi"/>
-          <w:iCs/>
-        </w:rPr>
-        <w:t xml:space="preserve">Potential improvements to the model may lie in some of the extra function parameters that are built within the </w:t>
+        <w:t xml:space="preserve"> the extra function parameters that are built within the </w:t>
       </w:r>
       <w:r>
         <w:rPr>
@@ -1468,7 +1646,37 @@
           <w:rFonts w:cstheme="minorHAnsi"/>
           <w:iCs/>
         </w:rPr>
-        <w:t xml:space="preserve"> function, as they may be able to tweak the model to a more specific and accurate prediction. We may test some of these at a later date.</w:t>
+        <w:t xml:space="preserve"> function, as they may be able to tweak the model to a more specific and accurate prediction. We may </w:t>
+      </w:r>
+      <w:r>
+        <w:rPr>
+          <w:rFonts w:cstheme="minorHAnsi"/>
+          <w:iCs/>
+        </w:rPr>
+        <w:t>evaluate</w:t>
+      </w:r>
+      <w:r>
+        <w:rPr>
+          <w:rFonts w:cstheme="minorHAnsi"/>
+          <w:iCs/>
+        </w:rPr>
+        <w:t xml:space="preserve"> </w:t>
+      </w:r>
+      <w:proofErr w:type="gramStart"/>
+      <w:r>
+        <w:rPr>
+          <w:rFonts w:cstheme="minorHAnsi"/>
+          <w:iCs/>
+        </w:rPr>
+        <w:t>some of</w:t>
+      </w:r>
+      <w:proofErr w:type="gramEnd"/>
+      <w:r>
+        <w:rPr>
+          <w:rFonts w:cstheme="minorHAnsi"/>
+          <w:iCs/>
+        </w:rPr>
+        <w:t xml:space="preserve"> these at a later date.</w:t>
       </w:r>
     </w:p>
     <w:p>
@@ -1588,7 +1796,21 @@
         <w:rPr>
           <w:i/>
         </w:rPr>
-        <w:t xml:space="preserve"> compare with human performance by having someone hand-solve your problem on a small subset of data. You won’t expect to achieve this level of performance, but it establishes a scale by which to measure your project's performance. Compare the performance of your baseline model and primary model and explain the differences.]</w:t>
+        <w:t xml:space="preserve"> compare with human performance by having someone hand-solve your problem on a small subset of data. You </w:t>
+      </w:r>
+      <w:proofErr w:type="gramStart"/>
+      <w:r>
+        <w:rPr>
+          <w:i/>
+        </w:rPr>
+        <w:t>won’t</w:t>
+      </w:r>
+      <w:proofErr w:type="gramEnd"/>
+      <w:r>
+        <w:rPr>
+          <w:i/>
+        </w:rPr>
+        <w:t xml:space="preserve"> expect to achieve this level of performance, but it establishes a scale by which to measure your project's performance. Compare the performance of your baseline model and primary model and explain the differences.]</w:t>
       </w:r>
     </w:p>
     <w:p>
@@ -1714,34 +1936,14 @@
         <w:spacing w:after="0" w:line="240" w:lineRule="auto"/>
         <w:jc w:val="both"/>
         <w:rPr>
-          <w:b/>
-          <w:bCs/>
-          <w:i/>
-        </w:rPr>
-      </w:pPr>
-      <w:r>
-        <w:rPr>
-          <w:b/>
-          <w:bCs/>
-          <w:i/>
+          <w:iCs/>
+        </w:rPr>
+      </w:pPr>
+      <w:r>
+        <w:rPr>
+          <w:iCs/>
           <w:highlight w:val="yellow"/>
         </w:rPr>
-        <w:t>Performance measures – remove this line before submission</w:t>
-      </w:r>
-    </w:p>
-    <w:p>
-      <w:pPr>
-        <w:spacing w:after="0" w:line="240" w:lineRule="auto"/>
-        <w:jc w:val="both"/>
-        <w:rPr>
-          <w:iCs/>
-        </w:rPr>
-      </w:pPr>
-      <w:r>
-        <w:rPr>
-          <w:iCs/>
-          <w:highlight w:val="yellow"/>
-        </w:rPr>
         <w:t>For performance measurements we used a combination of precision, recall, and F1 score to evaluate the accuracy of the model, each of which being more accurate than expected with an F1 score around 98%.</w:t>
       </w:r>
       <w:r>
@@ -1762,7 +1964,23 @@
           <w:iCs/>
           <w:highlight w:val="cyan"/>
         </w:rPr>
-        <w:t xml:space="preserve">predicted values of the test set, which was then used to help calculate our precision metrics. The confusion matrix </w:t>
+        <w:t xml:space="preserve">predicted values of the test set, which </w:t>
+      </w:r>
+      <w:proofErr w:type="gramStart"/>
+      <w:r>
+        <w:rPr>
+          <w:iCs/>
+          <w:highlight w:val="cyan"/>
+        </w:rPr>
+        <w:t>was then used</w:t>
+      </w:r>
+      <w:proofErr w:type="gramEnd"/>
+      <w:r>
+        <w:rPr>
+          <w:iCs/>
+          <w:highlight w:val="cyan"/>
+        </w:rPr>
+        <w:t xml:space="preserve"> to help calculate our precision metrics. The confusion matrix </w:t>
       </w:r>
       <w:r>
         <w:rPr>
@@ -1783,7 +2001,23 @@
           <w:iCs/>
           <w:highlight w:val="cyan"/>
         </w:rPr>
-        <w:t xml:space="preserve"> the predicted class. The confusion matrix that was generated with the above decision tree was the following:</w:t>
+        <w:t xml:space="preserve"> the predicted class. The confusion matrix that </w:t>
+      </w:r>
+      <w:proofErr w:type="gramStart"/>
+      <w:r>
+        <w:rPr>
+          <w:iCs/>
+          <w:highlight w:val="cyan"/>
+        </w:rPr>
+        <w:t>was generated</w:t>
+      </w:r>
+      <w:proofErr w:type="gramEnd"/>
+      <w:r>
+        <w:rPr>
+          <w:iCs/>
+          <w:highlight w:val="cyan"/>
+        </w:rPr>
+        <w:t xml:space="preserve"> with the above decision tree was the following:</w:t>
       </w:r>
     </w:p>
     <w:p>
@@ -1813,7 +2047,6 @@
         </w:rPr>
         <w:t xml:space="preserve">&gt; </w:t>
       </w:r>
-      <w:proofErr w:type="spellStart"/>
       <w:r>
         <w:rPr>
           <w:rStyle w:val="gnd-iwgdn2b"/>
@@ -1822,7 +2055,6 @@
         </w:rPr>
         <w:t>conf_mat</w:t>
       </w:r>
-      <w:proofErr w:type="spellEnd"/>
     </w:p>
     <w:p>
       <w:pPr>
@@ -1933,14 +2165,81 @@
           <w:iCs/>
           <w:highlight w:val="cyan"/>
         </w:rPr>
-        <w:t>From this matrix we can see that the total results add up to 2000 (the total number of instances in our test set)</w:t>
-      </w:r>
-      <w:r>
-        <w:rPr>
-          <w:iCs/>
-          <w:highlight w:val="cyan"/>
-        </w:rPr>
-        <w:t>. 1,928 of the instances were predicted correctly to be a 0 (the machine did not fail), whereas 42 were instances that were predicted correctly to fail</w:t>
+        <w:t xml:space="preserve">From this matrix we can see that the total results add up to </w:t>
+      </w:r>
+      <w:proofErr w:type="gramStart"/>
+      <w:r>
+        <w:rPr>
+          <w:iCs/>
+          <w:highlight w:val="cyan"/>
+        </w:rPr>
+        <w:t>2000</w:t>
+      </w:r>
+      <w:proofErr w:type="gramEnd"/>
+      <w:r>
+        <w:rPr>
+          <w:iCs/>
+          <w:highlight w:val="cyan"/>
+        </w:rPr>
+        <w:t xml:space="preserve"> (the total number of instances in our test set)</w:t>
+      </w:r>
+      <w:r>
+        <w:rPr>
+          <w:iCs/>
+          <w:highlight w:val="cyan"/>
+        </w:rPr>
+        <w:t xml:space="preserve">. 1,928 of the instances were predicted correctly to be a 0 (the machine did not fail), whereas </w:t>
+      </w:r>
+      <w:proofErr w:type="gramStart"/>
+      <w:r>
+        <w:rPr>
+          <w:iCs/>
+          <w:highlight w:val="cyan"/>
+        </w:rPr>
+        <w:t>42</w:t>
+      </w:r>
+      <w:proofErr w:type="gramEnd"/>
+      <w:r>
+        <w:rPr>
+          <w:iCs/>
+          <w:highlight w:val="cyan"/>
+        </w:rPr>
+        <w:t xml:space="preserve"> were instances that were predicted correctly to</w:t>
+      </w:r>
+      <w:r>
+        <w:rPr>
+          <w:iCs/>
+          <w:highlight w:val="cyan"/>
+        </w:rPr>
+        <w:t xml:space="preserve"> be a 1</w:t>
+      </w:r>
+      <w:r>
+        <w:rPr>
+          <w:iCs/>
+          <w:highlight w:val="cyan"/>
+        </w:rPr>
+        <w:t xml:space="preserve"> </w:t>
+      </w:r>
+      <w:r>
+        <w:rPr>
+          <w:iCs/>
+          <w:highlight w:val="cyan"/>
+        </w:rPr>
+        <w:t xml:space="preserve">(machine </w:t>
+      </w:r>
+      <w:r>
+        <w:rPr>
+          <w:iCs/>
+          <w:highlight w:val="cyan"/>
+        </w:rPr>
+        <w:t>fail</w:t>
+      </w:r>
+      <w:r>
+        <w:rPr>
+          <w:iCs/>
+          <w:highlight w:val="cyan"/>
+        </w:rPr>
+        <w:t>)</w:t>
       </w:r>
       <w:r>
         <w:rPr>
@@ -1968,21 +2267,53 @@
           <w:iCs/>
           <w:highlight w:val="cyan"/>
         </w:rPr>
-        <w:t xml:space="preserve">of machine that didn’t fail; this will be important later for analyzing potential issues with our dataset. </w:t>
-      </w:r>
-      <w:r>
-        <w:rPr>
-          <w:iCs/>
-          <w:highlight w:val="cyan"/>
-        </w:rPr>
-        <w:t xml:space="preserve">We decided upon using these measures as they are good </w:t>
-      </w:r>
-      <w:r>
-        <w:rPr>
-          <w:iCs/>
-          <w:highlight w:val="cyan"/>
-        </w:rPr>
-        <w:t>performance metrics for</w:t>
+        <w:t xml:space="preserve">of machine that </w:t>
+      </w:r>
+      <w:proofErr w:type="gramStart"/>
+      <w:r>
+        <w:rPr>
+          <w:iCs/>
+          <w:highlight w:val="cyan"/>
+        </w:rPr>
+        <w:t>didn’t</w:t>
+      </w:r>
+      <w:proofErr w:type="gramEnd"/>
+      <w:r>
+        <w:rPr>
+          <w:iCs/>
+          <w:highlight w:val="cyan"/>
+        </w:rPr>
+        <w:t xml:space="preserve"> fail; this will be important later for analyzing potential issues with our dataset. </w:t>
+      </w:r>
+      <w:r>
+        <w:rPr>
+          <w:iCs/>
+          <w:highlight w:val="cyan"/>
+        </w:rPr>
+        <w:t xml:space="preserve">We decided upon using these measures as they are </w:t>
+      </w:r>
+      <w:proofErr w:type="gramStart"/>
+      <w:r>
+        <w:rPr>
+          <w:iCs/>
+          <w:highlight w:val="cyan"/>
+        </w:rPr>
+        <w:t xml:space="preserve">good </w:t>
+      </w:r>
+      <w:r>
+        <w:rPr>
+          <w:iCs/>
+          <w:highlight w:val="cyan"/>
+        </w:rPr>
+        <w:t>performance</w:t>
+      </w:r>
+      <w:proofErr w:type="gramEnd"/>
+      <w:r>
+        <w:rPr>
+          <w:iCs/>
+          <w:highlight w:val="cyan"/>
+        </w:rPr>
+        <w:t xml:space="preserve"> metrics for</w:t>
       </w:r>
       <w:r>
         <w:rPr>
@@ -2003,7 +2334,23 @@
           <w:iCs/>
           <w:highlight w:val="cyan"/>
         </w:rPr>
-        <w:t xml:space="preserve"> The precision metric finds what proportion of the identifications that were “positive” were actually correct, or in other words how many “true positives” were correctly identified out of all </w:t>
+        <w:t xml:space="preserve"> The precision metric finds what proportion of the identifications that were “positive” were actually correct, or in other words how </w:t>
+      </w:r>
+      <w:proofErr w:type="gramStart"/>
+      <w:r>
+        <w:rPr>
+          <w:iCs/>
+          <w:highlight w:val="cyan"/>
+        </w:rPr>
+        <w:t>many</w:t>
+      </w:r>
+      <w:proofErr w:type="gramEnd"/>
+      <w:r>
+        <w:rPr>
+          <w:iCs/>
+          <w:highlight w:val="cyan"/>
+        </w:rPr>
+        <w:t xml:space="preserve"> “true positives” were correctly identified out of all </w:t>
       </w:r>
       <w:r>
         <w:rPr>
@@ -2017,7 +2364,23 @@
           <w:iCs/>
           <w:highlight w:val="cyan"/>
         </w:rPr>
-        <w:t xml:space="preserve">Precision is calculated by dividing the </w:t>
+        <w:t xml:space="preserve">Precision </w:t>
+      </w:r>
+      <w:proofErr w:type="gramStart"/>
+      <w:r>
+        <w:rPr>
+          <w:iCs/>
+          <w:highlight w:val="cyan"/>
+        </w:rPr>
+        <w:t>is calculated</w:t>
+      </w:r>
+      <w:proofErr w:type="gramEnd"/>
+      <w:r>
+        <w:rPr>
+          <w:iCs/>
+          <w:highlight w:val="cyan"/>
+        </w:rPr>
+        <w:t xml:space="preserve"> by dividing the </w:t>
       </w:r>
       <w:r>
         <w:rPr>
@@ -2031,8 +2394,15 @@
           <w:iCs/>
           <w:highlight w:val="cyan"/>
         </w:rPr>
+        <w:t xml:space="preserve">of true positive identifications by the sum of all true positive and false </w:t>
+      </w:r>
+      <w:r>
+        <w:rPr>
+          <w:iCs/>
+          <w:highlight w:val="cyan"/>
+        </w:rPr>
         <w:lastRenderedPageBreak/>
-        <w:t>of true positive identifications by the sum of all true positive and false positive identifications.</w:t>
+        <w:t>positive identifications.</w:t>
       </w:r>
       <w:r>
         <w:rPr>
@@ -2060,14 +2430,46 @@
           <w:iCs/>
           <w:highlight w:val="cyan"/>
         </w:rPr>
-        <w:t>instances that were identified as “correct”</w:t>
-      </w:r>
-      <w:r>
-        <w:rPr>
-          <w:iCs/>
-          <w:highlight w:val="cyan"/>
-        </w:rPr>
-        <w:t xml:space="preserve">. This metric is calculated by dividing the number of true positive identifications by the </w:t>
+        <w:t>instances that were identified as “correct</w:t>
+      </w:r>
+      <w:proofErr w:type="gramStart"/>
+      <w:r>
+        <w:rPr>
+          <w:iCs/>
+          <w:highlight w:val="cyan"/>
+        </w:rPr>
+        <w:t>”</w:t>
+      </w:r>
+      <w:r>
+        <w:rPr>
+          <w:iCs/>
+          <w:highlight w:val="cyan"/>
+        </w:rPr>
+        <w:t>.</w:t>
+      </w:r>
+      <w:proofErr w:type="gramEnd"/>
+      <w:r>
+        <w:rPr>
+          <w:iCs/>
+          <w:highlight w:val="cyan"/>
+        </w:rPr>
+        <w:t xml:space="preserve"> This metric </w:t>
+      </w:r>
+      <w:proofErr w:type="gramStart"/>
+      <w:r>
+        <w:rPr>
+          <w:iCs/>
+          <w:highlight w:val="cyan"/>
+        </w:rPr>
+        <w:t>is calculated</w:t>
+      </w:r>
+      <w:proofErr w:type="gramEnd"/>
+      <w:r>
+        <w:rPr>
+          <w:iCs/>
+          <w:highlight w:val="cyan"/>
+        </w:rPr>
+        <w:t xml:space="preserve"> by dividing the number of true positive identifications by the </w:t>
       </w:r>
       <w:r>
         <w:rPr>
@@ -2130,7 +2532,23 @@
           <w:iCs/>
           <w:highlight w:val="cyan"/>
         </w:rPr>
-        <w:t>the formula can be seen here</w:t>
+        <w:t xml:space="preserve">the formula can </w:t>
+      </w:r>
+      <w:proofErr w:type="gramStart"/>
+      <w:r>
+        <w:rPr>
+          <w:iCs/>
+          <w:highlight w:val="cyan"/>
+        </w:rPr>
+        <w:t>be seen</w:t>
+      </w:r>
+      <w:proofErr w:type="gramEnd"/>
+      <w:r>
+        <w:rPr>
+          <w:iCs/>
+          <w:highlight w:val="cyan"/>
+        </w:rPr>
+        <w:t xml:space="preserve"> here</w:t>
       </w:r>
       <w:r>
         <w:rPr>
@@ -2160,6 +2578,7 @@
       <w:r>
         <w:rPr>
           <w:iCs/>
+          <w:noProof/>
           <w:highlight w:val="black"/>
         </w:rPr>
         <w:drawing>
@@ -2229,12 +2648,21 @@
         </w:rPr>
         <w:t xml:space="preserve">We also ran a general accuracy measure, which </w:t>
       </w:r>
-      <w:r>
-        <w:rPr>
-          <w:iCs/>
-          <w:highlight w:val="cyan"/>
-        </w:rPr>
-        <w:t xml:space="preserve">was calculated </w:t>
+      <w:proofErr w:type="gramStart"/>
+      <w:r>
+        <w:rPr>
+          <w:iCs/>
+          <w:highlight w:val="cyan"/>
+        </w:rPr>
+        <w:t>was calculated</w:t>
+      </w:r>
+      <w:proofErr w:type="gramEnd"/>
+      <w:r>
+        <w:rPr>
+          <w:iCs/>
+          <w:highlight w:val="cyan"/>
+        </w:rPr>
+        <w:t xml:space="preserve"> </w:t>
       </w:r>
       <w:r>
         <w:rPr>
@@ -2314,87 +2742,931 @@
         <w:spacing w:after="0" w:line="240" w:lineRule="auto"/>
         <w:jc w:val="both"/>
         <w:rPr>
-          <w:b/>
-          <w:bCs/>
+          <w:iCs/>
+        </w:rPr>
+      </w:pPr>
+      <w:r>
+        <w:rPr>
+          <w:iCs/>
+          <w:highlight w:val="cyan"/>
+        </w:rPr>
+        <w:t xml:space="preserve">For the final primary model, we decided to dive into the extra parameters that </w:t>
+      </w:r>
+      <w:proofErr w:type="gramStart"/>
+      <w:r>
+        <w:rPr>
+          <w:iCs/>
+          <w:highlight w:val="cyan"/>
+        </w:rPr>
+        <w:t>are built</w:t>
+      </w:r>
+      <w:proofErr w:type="gramEnd"/>
+      <w:r>
+        <w:rPr>
+          <w:iCs/>
+          <w:highlight w:val="cyan"/>
+        </w:rPr>
+        <w:t xml:space="preserve"> into the </w:t>
+      </w:r>
+      <w:r>
+        <w:rPr>
           <w:i/>
-        </w:rPr>
-      </w:pPr>
-      <w:r>
-        <w:rPr>
-          <w:b/>
-          <w:bCs/>
+          <w:highlight w:val="cyan"/>
+        </w:rPr>
+        <w:t xml:space="preserve">rpart </w:t>
+      </w:r>
+      <w:r>
+        <w:rPr>
+          <w:iCs/>
+          <w:highlight w:val="cyan"/>
+        </w:rPr>
+        <w:t xml:space="preserve"> function</w:t>
+      </w:r>
+      <w:r>
+        <w:rPr>
+          <w:iCs/>
+          <w:highlight w:val="cyan"/>
+        </w:rPr>
+        <w:t>. One of th</w:t>
+      </w:r>
+      <w:r>
+        <w:rPr>
+          <w:iCs/>
+          <w:highlight w:val="cyan"/>
+        </w:rPr>
+        <w:t xml:space="preserve">ose parameters is </w:t>
+      </w:r>
+      <w:r>
+        <w:rPr>
           <w:i/>
+          <w:highlight w:val="cyan"/>
+        </w:rPr>
+        <w:t>maxdepth</w:t>
+      </w:r>
+      <w:r>
+        <w:rPr>
+          <w:iCs/>
+          <w:highlight w:val="cyan"/>
+        </w:rPr>
+        <w:t xml:space="preserve">, which </w:t>
+      </w:r>
+      <w:proofErr w:type="gramStart"/>
+      <w:r>
+        <w:rPr>
+          <w:iCs/>
+          <w:highlight w:val="cyan"/>
+        </w:rPr>
+        <w:t>is used</w:t>
+      </w:r>
+      <w:proofErr w:type="gramEnd"/>
+      <w:r>
+        <w:rPr>
+          <w:iCs/>
+          <w:highlight w:val="cyan"/>
+        </w:rPr>
+        <w:t xml:space="preserve"> to control the height of the tree. One thing of note from the </w:t>
+      </w:r>
+      <w:r>
+        <w:rPr>
+          <w:iCs/>
+          <w:highlight w:val="cyan"/>
+        </w:rPr>
+        <w:t>baseline model is the back and forth between the “Process temperature [K]” and “Air temperature [K]” that occurs after a depth of 6. In order to trim the tree slightly</w:t>
+      </w:r>
+      <w:r>
+        <w:rPr>
+          <w:iCs/>
+          <w:highlight w:val="cyan"/>
+        </w:rPr>
+        <w:t xml:space="preserve">, we set the </w:t>
+      </w:r>
+      <w:r>
+        <w:rPr>
+          <w:i/>
+          <w:highlight w:val="cyan"/>
+        </w:rPr>
+        <w:t>maxdepth</w:t>
+      </w:r>
+      <w:r>
+        <w:rPr>
+          <w:iCs/>
+          <w:highlight w:val="cyan"/>
+        </w:rPr>
+        <w:t xml:space="preserve"> tree</w:t>
+      </w:r>
+      <w:r>
+        <w:rPr>
+          <w:iCs/>
+          <w:highlight w:val="cyan"/>
+        </w:rPr>
+        <w:t xml:space="preserve"> to </w:t>
+      </w:r>
+      <w:proofErr w:type="gramStart"/>
+      <w:r>
+        <w:rPr>
+          <w:iCs/>
+          <w:highlight w:val="cyan"/>
+        </w:rPr>
+        <w:t>6</w:t>
+      </w:r>
+      <w:proofErr w:type="gramEnd"/>
+      <w:r>
+        <w:rPr>
+          <w:iCs/>
+          <w:highlight w:val="cyan"/>
+        </w:rPr>
+        <w:t xml:space="preserve"> to see what happens if this sort of ping-pong effect between those two temperature variables</w:t>
+      </w:r>
+      <w:r>
+        <w:rPr>
+          <w:iCs/>
+          <w:highlight w:val="cyan"/>
+        </w:rPr>
+        <w:t xml:space="preserve"> </w:t>
+      </w:r>
+      <w:r>
+        <w:rPr>
+          <w:iCs/>
+          <w:highlight w:val="cyan"/>
+        </w:rPr>
+        <w:t>is</w:t>
+      </w:r>
+      <w:r>
+        <w:rPr>
+          <w:iCs/>
+          <w:highlight w:val="cyan"/>
+        </w:rPr>
+        <w:t xml:space="preserve"> pruned from the tree. </w:t>
+      </w:r>
+      <w:r>
+        <w:rPr>
+          <w:iCs/>
+          <w:highlight w:val="cyan"/>
+        </w:rPr>
+        <w:t xml:space="preserve">We thought about potentially decreasing the </w:t>
+      </w:r>
+      <w:r>
+        <w:rPr>
+          <w:i/>
+          <w:highlight w:val="cyan"/>
+        </w:rPr>
+        <w:t>mins</w:t>
+      </w:r>
+      <w:r>
+        <w:rPr>
+          <w:i/>
+          <w:highlight w:val="cyan"/>
+        </w:rPr>
+        <w:t xml:space="preserve">plit </w:t>
+      </w:r>
+      <w:r>
+        <w:rPr>
+          <w:iCs/>
+          <w:highlight w:val="cyan"/>
+        </w:rPr>
+        <w:t>variable, which would limit the smallest number of</w:t>
+      </w:r>
+      <w:r>
+        <w:rPr>
+          <w:iCs/>
+          <w:highlight w:val="cyan"/>
+        </w:rPr>
+        <w:t xml:space="preserve"> </w:t>
+      </w:r>
+      <w:r>
+        <w:rPr>
+          <w:iCs/>
+          <w:highlight w:val="cyan"/>
+        </w:rPr>
+        <w:t>observations</w:t>
+      </w:r>
+      <w:r>
+        <w:rPr>
+          <w:iCs/>
+          <w:highlight w:val="cyan"/>
+        </w:rPr>
+        <w:t xml:space="preserve"> in the parent node that could be split further, but since this could potentially lead to overfitting and our </w:t>
+      </w:r>
+      <w:r>
+        <w:rPr>
+          <w:iCs/>
+          <w:highlight w:val="cyan"/>
+        </w:rPr>
+        <w:t xml:space="preserve">baseline model already seems </w:t>
+      </w:r>
+      <w:r>
+        <w:rPr>
+          <w:iCs/>
+          <w:highlight w:val="cyan"/>
+        </w:rPr>
+        <w:t>fairly</w:t>
+      </w:r>
+      <w:r>
+        <w:rPr>
+          <w:iCs/>
+          <w:highlight w:val="cyan"/>
+        </w:rPr>
+        <w:t xml:space="preserve"> “accurate</w:t>
+      </w:r>
+      <w:proofErr w:type="gramStart"/>
+      <w:r>
+        <w:rPr>
+          <w:iCs/>
+          <w:highlight w:val="cyan"/>
+        </w:rPr>
+        <w:t>”</w:t>
+      </w:r>
+      <w:r>
+        <w:rPr>
+          <w:iCs/>
+          <w:highlight w:val="cyan"/>
+        </w:rPr>
+        <w:t>,</w:t>
+      </w:r>
+      <w:proofErr w:type="gramEnd"/>
+      <w:r>
+        <w:rPr>
+          <w:iCs/>
+          <w:highlight w:val="cyan"/>
+        </w:rPr>
+        <w:t xml:space="preserve"> we decided not to change that.</w:t>
+      </w:r>
+      <w:r>
+        <w:rPr>
+          <w:iCs/>
+          <w:highlight w:val="cyan"/>
+        </w:rPr>
+        <w:t xml:space="preserve"> </w:t>
+      </w:r>
+      <w:proofErr w:type="gramStart"/>
+      <w:r>
+        <w:rPr>
+          <w:iCs/>
+          <w:highlight w:val="cyan"/>
+        </w:rPr>
+        <w:t>Here’s</w:t>
+      </w:r>
+      <w:proofErr w:type="gramEnd"/>
+      <w:r>
+        <w:rPr>
+          <w:iCs/>
+          <w:highlight w:val="cyan"/>
+        </w:rPr>
+        <w:t xml:space="preserve"> a visualization of this new decision tree with a maxdepth of 6:</w:t>
+      </w:r>
+    </w:p>
+    <w:p>
+      <w:pPr>
+        <w:spacing w:after="0" w:line="240" w:lineRule="auto"/>
+        <w:jc w:val="both"/>
+        <w:rPr>
+          <w:iCs/>
+        </w:rPr>
+      </w:pPr>
+      <w:r>
+        <w:rPr>
+          <w:iCs/>
+          <w:noProof/>
+        </w:rPr>
+        <w:lastRenderedPageBreak/>
+        <w:drawing>
+          <wp:inline distT="0" distB="0" distL="0" distR="0" wp14:anchorId="5DFC7D08" wp14:editId="3DC4EC4C">
+            <wp:extent cx="5934075" cy="5000625"/>
+            <wp:effectExtent l="0" t="0" r="9525" b="9525"/>
+            <wp:docPr id="1167830621" name="Picture 1"/>
+            <wp:cNvGraphicFramePr>
+              <a:graphicFrameLocks xmlns:a="http://schemas.openxmlformats.org/drawingml/2006/main" noChangeAspect="1"/>
+            </wp:cNvGraphicFramePr>
+            <a:graphic xmlns:a="http://schemas.openxmlformats.org/drawingml/2006/main">
+              <a:graphicData uri="http://schemas.openxmlformats.org/drawingml/2006/picture">
+                <pic:pic xmlns:pic="http://schemas.openxmlformats.org/drawingml/2006/picture">
+                  <pic:nvPicPr>
+                    <pic:cNvPr id="0" name="Picture 1"/>
+                    <pic:cNvPicPr>
+                      <a:picLocks noChangeAspect="1" noChangeArrowheads="1"/>
+                    </pic:cNvPicPr>
+                  </pic:nvPicPr>
+                  <pic:blipFill>
+                    <a:blip r:embed="rId10">
+                      <a:extLst>
+                        <a:ext uri="{28A0092B-C50C-407E-A947-70E740481C1C}">
+                          <a14:useLocalDpi xmlns:a14="http://schemas.microsoft.com/office/drawing/2010/main" val="0"/>
+                        </a:ext>
+                      </a:extLst>
+                    </a:blip>
+                    <a:srcRect/>
+                    <a:stretch>
+                      <a:fillRect/>
+                    </a:stretch>
+                  </pic:blipFill>
+                  <pic:spPr bwMode="auto">
+                    <a:xfrm>
+                      <a:off x="0" y="0"/>
+                      <a:ext cx="5934075" cy="5000625"/>
+                    </a:xfrm>
+                    <a:prstGeom prst="rect">
+                      <a:avLst/>
+                    </a:prstGeom>
+                    <a:noFill/>
+                    <a:ln>
+                      <a:noFill/>
+                    </a:ln>
+                  </pic:spPr>
+                </pic:pic>
+              </a:graphicData>
+            </a:graphic>
+          </wp:inline>
+        </w:drawing>
+      </w:r>
+    </w:p>
+    <w:p>
+      <w:pPr>
+        <w:spacing w:after="0" w:line="240" w:lineRule="auto"/>
+        <w:jc w:val="both"/>
+        <w:rPr>
+          <w:iCs/>
+        </w:rPr>
+      </w:pPr>
+    </w:p>
+    <w:p>
+      <w:pPr>
+        <w:spacing w:after="0" w:line="240" w:lineRule="auto"/>
+        <w:jc w:val="both"/>
+        <w:rPr>
+          <w:iCs/>
+        </w:rPr>
+      </w:pPr>
+      <w:r>
+        <w:rPr>
+          <w:iCs/>
+          <w:highlight w:val="cyan"/>
+        </w:rPr>
+        <w:t xml:space="preserve">As we can see from this decision tree visualization, </w:t>
+      </w:r>
+      <w:r>
+        <w:rPr>
+          <w:iCs/>
+          <w:highlight w:val="cyan"/>
+        </w:rPr>
+        <w:t xml:space="preserve">the depth has </w:t>
+      </w:r>
+      <w:proofErr w:type="gramStart"/>
+      <w:r>
+        <w:rPr>
+          <w:iCs/>
+          <w:highlight w:val="cyan"/>
+        </w:rPr>
+        <w:t>been capped</w:t>
+      </w:r>
+      <w:proofErr w:type="gramEnd"/>
+      <w:r>
+        <w:rPr>
+          <w:iCs/>
+          <w:highlight w:val="cyan"/>
+        </w:rPr>
+        <w:t xml:space="preserve"> at a max of sixth; the only major change that </w:t>
+      </w:r>
+      <w:r>
+        <w:rPr>
+          <w:iCs/>
+          <w:highlight w:val="cyan"/>
+        </w:rPr>
+        <w:t>was that the back-and-forth between the two temperature values has been cut</w:t>
+      </w:r>
+      <w:r>
+        <w:rPr>
+          <w:iCs/>
+          <w:highlight w:val="cyan"/>
+        </w:rPr>
+        <w:t xml:space="preserve"> from the tree. In terms of performance measures there was </w:t>
+      </w:r>
+      <w:proofErr w:type="gramStart"/>
+      <w:r>
+        <w:rPr>
+          <w:iCs/>
+          <w:highlight w:val="cyan"/>
+        </w:rPr>
+        <w:t>very little</w:t>
+      </w:r>
+      <w:proofErr w:type="gramEnd"/>
+      <w:r>
+        <w:rPr>
+          <w:iCs/>
+          <w:highlight w:val="cyan"/>
+        </w:rPr>
+        <w:t xml:space="preserve"> change between the primary and the base model: </w:t>
+      </w:r>
+      <w:r>
+        <w:rPr>
+          <w:iCs/>
+          <w:highlight w:val="cyan"/>
+        </w:rPr>
+        <w:t>the percentage range never changed</w:t>
+      </w:r>
+      <w:r>
+        <w:rPr>
+          <w:iCs/>
+          <w:highlight w:val="cyan"/>
+        </w:rPr>
+        <w:t xml:space="preserve"> by a significant amount</w:t>
+      </w:r>
+      <w:r>
+        <w:rPr>
+          <w:iCs/>
+          <w:highlight w:val="cyan"/>
+        </w:rPr>
+        <w:t xml:space="preserve"> (the highest difference was between the recall metric</w:t>
+      </w:r>
+      <w:r>
+        <w:rPr>
+          <w:iCs/>
+          <w:highlight w:val="cyan"/>
+        </w:rPr>
+        <w:t>s</w:t>
+      </w:r>
+      <w:r>
+        <w:rPr>
+          <w:iCs/>
+          <w:highlight w:val="cyan"/>
+        </w:rPr>
+        <w:t>, which varied by approximately 0.006</w:t>
+      </w:r>
+      <w:r>
+        <w:rPr>
+          <w:iCs/>
+          <w:highlight w:val="cyan"/>
+        </w:rPr>
+        <w:t xml:space="preserve"> between the two models, </w:t>
+      </w:r>
+      <w:r>
+        <w:rPr>
+          <w:iCs/>
+          <w:highlight w:val="cyan"/>
+        </w:rPr>
+        <w:t xml:space="preserve">). This </w:t>
+      </w:r>
+      <w:r>
+        <w:rPr>
+          <w:iCs/>
+          <w:highlight w:val="cyan"/>
+        </w:rPr>
+        <w:t xml:space="preserve">shows that there is no significant difference between our baseline and primary model and that the default parameters of the </w:t>
+      </w:r>
+      <w:r>
+        <w:rPr>
+          <w:i/>
+          <w:highlight w:val="cyan"/>
+        </w:rPr>
+        <w:t>rpart</w:t>
+      </w:r>
+      <w:r>
+        <w:rPr>
+          <w:iCs/>
+          <w:highlight w:val="cyan"/>
+        </w:rPr>
+        <w:t xml:space="preserve"> function </w:t>
+      </w:r>
+      <w:r>
+        <w:rPr>
+          <w:iCs/>
+          <w:highlight w:val="cyan"/>
+        </w:rPr>
+        <w:t>fit the dataset fairly well as it currently</w:t>
+      </w:r>
+      <w:r>
+        <w:rPr>
+          <w:iCs/>
+          <w:highlight w:val="cyan"/>
+        </w:rPr>
+        <w:t xml:space="preserve"> stands. </w:t>
+      </w:r>
+      <w:r>
+        <w:rPr>
+          <w:iCs/>
+          <w:highlight w:val="cyan"/>
+        </w:rPr>
+        <w:t xml:space="preserve">The confusion matrix for the primary model </w:t>
+      </w:r>
+      <w:proofErr w:type="gramStart"/>
+      <w:r>
+        <w:rPr>
+          <w:iCs/>
+          <w:highlight w:val="cyan"/>
+        </w:rPr>
+        <w:t>is as seen</w:t>
+      </w:r>
+      <w:proofErr w:type="gramEnd"/>
+      <w:r>
+        <w:rPr>
+          <w:iCs/>
+          <w:highlight w:val="cyan"/>
+        </w:rPr>
+        <w:t xml:space="preserve"> below:</w:t>
+      </w:r>
+    </w:p>
+    <w:p>
+      <w:pPr>
+        <w:spacing w:after="0" w:line="240" w:lineRule="auto"/>
+        <w:jc w:val="both"/>
+        <w:rPr>
+          <w:iCs/>
+        </w:rPr>
+      </w:pPr>
+    </w:p>
+    <w:p>
+      <w:pPr>
+        <w:pStyle w:val="HTMLPreformatted"/>
+        <w:shd w:val="clear" w:color="auto" w:fill="FFFFFF"/>
+        <w:wordWrap w:val="0"/>
+        <w:rPr>
+          <w:rStyle w:val="gnd-iwgdn2b"/>
+          <w:rFonts w:ascii="Lucida Console" w:hAnsi="Lucida Console"/>
+          <w:color w:val="0000FF"/>
+        </w:rPr>
+      </w:pPr>
+      <w:r>
+        <w:rPr>
+          <w:rStyle w:val="gnd-iwgdo3b"/>
+          <w:rFonts w:ascii="Lucida Console" w:hAnsi="Lucida Console"/>
+          <w:color w:val="0000FF"/>
+        </w:rPr>
+        <w:t xml:space="preserve">&gt; </w:t>
+      </w:r>
+      <w:r>
+        <w:rPr>
+          <w:rStyle w:val="gnd-iwgdn2b"/>
+          <w:rFonts w:ascii="Lucida Console" w:hAnsi="Lucida Console"/>
+          <w:color w:val="0000FF"/>
+        </w:rPr>
+        <w:t>conf_mat_b</w:t>
+      </w:r>
+    </w:p>
+    <w:p>
+      <w:pPr>
+        <w:pStyle w:val="HTMLPreformatted"/>
+        <w:shd w:val="clear" w:color="auto" w:fill="FFFFFF"/>
+        <w:wordWrap w:val="0"/>
+        <w:rPr>
+          <w:rStyle w:val="gnd-iwgdh3b"/>
+          <w:rFonts w:ascii="Lucida Console" w:hAnsi="Lucida Console"/>
+          <w:color w:val="000000"/>
+          <w:bdr w:val="none" w:sz="0" w:space="0" w:color="auto" w:frame="1"/>
+        </w:rPr>
+      </w:pPr>
+      <w:r>
+        <w:rPr>
+          <w:rStyle w:val="gnd-iwgdh3b"/>
+          <w:rFonts w:ascii="Lucida Console" w:hAnsi="Lucida Console"/>
+          <w:color w:val="000000"/>
+          <w:bdr w:val="none" w:sz="0" w:space="0" w:color="auto" w:frame="1"/>
+        </w:rPr>
+        <w:t xml:space="preserve">   predict_test_b</w:t>
+      </w:r>
+    </w:p>
+    <w:p>
+      <w:pPr>
+        <w:pStyle w:val="HTMLPreformatted"/>
+        <w:shd w:val="clear" w:color="auto" w:fill="FFFFFF"/>
+        <w:wordWrap w:val="0"/>
+        <w:rPr>
+          <w:rStyle w:val="gnd-iwgdh3b"/>
+          <w:rFonts w:ascii="Lucida Console" w:hAnsi="Lucida Console"/>
+          <w:color w:val="000000"/>
+          <w:bdr w:val="none" w:sz="0" w:space="0" w:color="auto" w:frame="1"/>
+        </w:rPr>
+      </w:pPr>
+      <w:r>
+        <w:rPr>
+          <w:rStyle w:val="gnd-iwgdh3b"/>
+          <w:rFonts w:ascii="Lucida Console" w:hAnsi="Lucida Console"/>
+          <w:color w:val="000000"/>
+          <w:bdr w:val="none" w:sz="0" w:space="0" w:color="auto" w:frame="1"/>
+        </w:rPr>
+        <w:t xml:space="preserve">       0    1</w:t>
+      </w:r>
+    </w:p>
+    <w:p>
+      <w:pPr>
+        <w:pStyle w:val="HTMLPreformatted"/>
+        <w:shd w:val="clear" w:color="auto" w:fill="FFFFFF"/>
+        <w:wordWrap w:val="0"/>
+        <w:rPr>
+          <w:rStyle w:val="gnd-iwgdh3b"/>
+          <w:rFonts w:ascii="Lucida Console" w:hAnsi="Lucida Console"/>
+          <w:color w:val="000000"/>
+          <w:bdr w:val="none" w:sz="0" w:space="0" w:color="auto" w:frame="1"/>
+        </w:rPr>
+      </w:pPr>
+      <w:r>
+        <w:rPr>
+          <w:rStyle w:val="gnd-iwgdh3b"/>
+          <w:rFonts w:ascii="Lucida Console" w:hAnsi="Lucida Console"/>
+          <w:color w:val="000000"/>
+          <w:bdr w:val="none" w:sz="0" w:space="0" w:color="auto" w:frame="1"/>
+        </w:rPr>
+        <w:t xml:space="preserve">  0 1929    5</w:t>
+      </w:r>
+    </w:p>
+    <w:p>
+      <w:pPr>
+        <w:pStyle w:val="HTMLPreformatted"/>
+        <w:shd w:val="clear" w:color="auto" w:fill="FFFFFF"/>
+        <w:wordWrap w:val="0"/>
+        <w:rPr>
+          <w:rStyle w:val="gnd-iwgdh3b"/>
+          <w:rFonts w:ascii="Lucida Console" w:hAnsi="Lucida Console"/>
+          <w:color w:val="000000"/>
+          <w:bdr w:val="none" w:sz="0" w:space="0" w:color="auto" w:frame="1"/>
+        </w:rPr>
+      </w:pPr>
+      <w:r>
+        <w:rPr>
+          <w:rStyle w:val="gnd-iwgdh3b"/>
+          <w:rFonts w:ascii="Lucida Console" w:hAnsi="Lucida Console"/>
+          <w:color w:val="000000"/>
+          <w:bdr w:val="none" w:sz="0" w:space="0" w:color="auto" w:frame="1"/>
+        </w:rPr>
+        <w:t xml:space="preserve">  1   36   30</w:t>
+      </w:r>
+    </w:p>
+    <w:p>
+      <w:pPr>
+        <w:pStyle w:val="HTMLPreformatted"/>
+        <w:shd w:val="clear" w:color="auto" w:fill="FFFFFF"/>
+        <w:wordWrap w:val="0"/>
+        <w:rPr>
+          <w:rStyle w:val="gnd-iwgdh3b"/>
+          <w:rFonts w:ascii="Lucida Console" w:hAnsi="Lucida Console"/>
+          <w:color w:val="000000"/>
+          <w:bdr w:val="none" w:sz="0" w:space="0" w:color="auto" w:frame="1"/>
+        </w:rPr>
+      </w:pPr>
+    </w:p>
+    <w:p>
+      <w:pPr>
+        <w:pStyle w:val="HTMLPreformatted"/>
+        <w:shd w:val="clear" w:color="auto" w:fill="FFFFFF"/>
+        <w:wordWrap w:val="0"/>
+        <w:rPr>
+          <w:rFonts w:asciiTheme="minorHAnsi" w:hAnsiTheme="minorHAnsi" w:cstheme="minorHAnsi"/>
+          <w:color w:val="000000"/>
+          <w:sz w:val="22"/>
+          <w:szCs w:val="22"/>
+        </w:rPr>
+      </w:pPr>
+      <w:r>
+        <w:rPr>
+          <w:rStyle w:val="gnd-iwgdh3b"/>
+          <w:rFonts w:asciiTheme="minorHAnsi" w:hAnsiTheme="minorHAnsi" w:cstheme="minorHAnsi"/>
+          <w:color w:val="000000"/>
+          <w:sz w:val="22"/>
+          <w:szCs w:val="22"/>
+          <w:highlight w:val="cyan"/>
+          <w:bdr w:val="none" w:sz="0" w:space="0" w:color="auto" w:frame="1"/>
+        </w:rPr>
+        <w:t>Interestingly enough</w:t>
+      </w:r>
+      <w:r>
+        <w:rPr>
+          <w:rStyle w:val="gnd-iwgdh3b"/>
+          <w:rFonts w:asciiTheme="minorHAnsi" w:hAnsiTheme="minorHAnsi" w:cstheme="minorHAnsi"/>
+          <w:color w:val="000000"/>
+          <w:sz w:val="22"/>
+          <w:szCs w:val="22"/>
+          <w:highlight w:val="cyan"/>
+          <w:bdr w:val="none" w:sz="0" w:space="0" w:color="auto" w:frame="1"/>
+        </w:rPr>
+        <w:t>, the false negative rate appears to have risen a much more significant amount</w:t>
+      </w:r>
+      <w:r>
+        <w:rPr>
+          <w:rStyle w:val="gnd-iwgdh3b"/>
+          <w:rFonts w:asciiTheme="minorHAnsi" w:hAnsiTheme="minorHAnsi" w:cstheme="minorHAnsi"/>
+          <w:color w:val="000000"/>
+          <w:sz w:val="22"/>
+          <w:szCs w:val="22"/>
+          <w:highlight w:val="cyan"/>
+          <w:bdr w:val="none" w:sz="0" w:space="0" w:color="auto" w:frame="1"/>
+        </w:rPr>
+        <w:t xml:space="preserve">: this may be due to the maximum depth of the tree </w:t>
+      </w:r>
+      <w:proofErr w:type="gramStart"/>
+      <w:r>
+        <w:rPr>
+          <w:rStyle w:val="gnd-iwgdh3b"/>
+          <w:rFonts w:asciiTheme="minorHAnsi" w:hAnsiTheme="minorHAnsi" w:cstheme="minorHAnsi"/>
+          <w:color w:val="000000"/>
+          <w:sz w:val="22"/>
+          <w:szCs w:val="22"/>
+          <w:highlight w:val="cyan"/>
+          <w:bdr w:val="none" w:sz="0" w:space="0" w:color="auto" w:frame="1"/>
+        </w:rPr>
+        <w:t>being capped</w:t>
+      </w:r>
+      <w:proofErr w:type="gramEnd"/>
+      <w:r>
+        <w:rPr>
+          <w:rStyle w:val="gnd-iwgdh3b"/>
+          <w:rFonts w:asciiTheme="minorHAnsi" w:hAnsiTheme="minorHAnsi" w:cstheme="minorHAnsi"/>
+          <w:color w:val="000000"/>
+          <w:sz w:val="22"/>
+          <w:szCs w:val="22"/>
+          <w:highlight w:val="cyan"/>
+          <w:bdr w:val="none" w:sz="0" w:space="0" w:color="auto" w:frame="1"/>
+        </w:rPr>
+        <w:t xml:space="preserve"> at 6</w:t>
+      </w:r>
+      <w:r>
+        <w:rPr>
+          <w:rStyle w:val="gnd-iwgdh3b"/>
+          <w:rFonts w:asciiTheme="minorHAnsi" w:hAnsiTheme="minorHAnsi" w:cstheme="minorHAnsi"/>
+          <w:color w:val="000000"/>
+          <w:sz w:val="22"/>
+          <w:szCs w:val="22"/>
+          <w:highlight w:val="cyan"/>
+          <w:bdr w:val="none" w:sz="0" w:space="0" w:color="auto" w:frame="1"/>
+        </w:rPr>
+        <w:t>, so the ability of the tree to correctly</w:t>
+      </w:r>
+      <w:r>
+        <w:rPr>
+          <w:rStyle w:val="gnd-iwgdh3b"/>
+          <w:rFonts w:asciiTheme="minorHAnsi" w:hAnsiTheme="minorHAnsi" w:cstheme="minorHAnsi"/>
+          <w:color w:val="000000"/>
+          <w:sz w:val="22"/>
+          <w:szCs w:val="22"/>
+          <w:highlight w:val="cyan"/>
+          <w:bdr w:val="none" w:sz="0" w:space="0" w:color="auto" w:frame="1"/>
+        </w:rPr>
+        <w:t xml:space="preserve"> identify true positives and true negatives</w:t>
+      </w:r>
+      <w:r>
+        <w:rPr>
+          <w:rStyle w:val="gnd-iwgdh3b"/>
+          <w:rFonts w:asciiTheme="minorHAnsi" w:hAnsiTheme="minorHAnsi" w:cstheme="minorHAnsi"/>
+          <w:color w:val="000000"/>
+          <w:sz w:val="22"/>
+          <w:szCs w:val="22"/>
+          <w:highlight w:val="cyan"/>
+          <w:bdr w:val="none" w:sz="0" w:space="0" w:color="auto" w:frame="1"/>
+        </w:rPr>
+        <w:t xml:space="preserve"> may have been </w:t>
+      </w:r>
+      <w:r>
+        <w:rPr>
+          <w:rStyle w:val="gnd-iwgdh3b"/>
+          <w:rFonts w:asciiTheme="minorHAnsi" w:hAnsiTheme="minorHAnsi" w:cstheme="minorHAnsi"/>
+          <w:color w:val="000000"/>
+          <w:sz w:val="22"/>
+          <w:szCs w:val="22"/>
+          <w:highlight w:val="cyan"/>
+          <w:bdr w:val="none" w:sz="0" w:space="0" w:color="auto" w:frame="1"/>
+        </w:rPr>
+        <w:t>limited</w:t>
+      </w:r>
+      <w:r>
+        <w:rPr>
+          <w:rStyle w:val="gnd-iwgdh3b"/>
+          <w:rFonts w:asciiTheme="minorHAnsi" w:hAnsiTheme="minorHAnsi" w:cstheme="minorHAnsi"/>
+          <w:color w:val="000000"/>
+          <w:sz w:val="22"/>
+          <w:szCs w:val="22"/>
+          <w:highlight w:val="cyan"/>
+          <w:bdr w:val="none" w:sz="0" w:space="0" w:color="auto" w:frame="1"/>
+        </w:rPr>
+        <w:t>.</w:t>
+      </w:r>
+      <w:r>
+        <w:rPr>
+          <w:rStyle w:val="gnd-iwgdh3b"/>
+          <w:rFonts w:asciiTheme="minorHAnsi" w:hAnsiTheme="minorHAnsi" w:cstheme="minorHAnsi"/>
+          <w:color w:val="000000"/>
+          <w:sz w:val="22"/>
+          <w:szCs w:val="22"/>
+          <w:highlight w:val="cyan"/>
+          <w:bdr w:val="none" w:sz="0" w:space="0" w:color="auto" w:frame="1"/>
+        </w:rPr>
+        <w:t xml:space="preserve"> Its identification of </w:t>
+      </w:r>
+      <w:proofErr w:type="gramStart"/>
+      <w:r>
+        <w:rPr>
+          <w:rStyle w:val="gnd-iwgdh3b"/>
+          <w:rFonts w:asciiTheme="minorHAnsi" w:hAnsiTheme="minorHAnsi" w:cstheme="minorHAnsi"/>
+          <w:color w:val="000000"/>
+          <w:sz w:val="22"/>
+          <w:szCs w:val="22"/>
+          <w:highlight w:val="cyan"/>
+          <w:bdr w:val="none" w:sz="0" w:space="0" w:color="auto" w:frame="1"/>
+        </w:rPr>
+        <w:t>0</w:t>
+      </w:r>
+      <w:proofErr w:type="gramEnd"/>
+      <w:r>
+        <w:rPr>
+          <w:rStyle w:val="gnd-iwgdh3b"/>
+          <w:rFonts w:asciiTheme="minorHAnsi" w:hAnsiTheme="minorHAnsi" w:cstheme="minorHAnsi"/>
+          <w:color w:val="000000"/>
+          <w:sz w:val="22"/>
+          <w:szCs w:val="22"/>
+          <w:highlight w:val="cyan"/>
+          <w:bdr w:val="none" w:sz="0" w:space="0" w:color="auto" w:frame="1"/>
+        </w:rPr>
+        <w:t xml:space="preserve"> actually improved by correctly predicting one extra positive instance.</w:t>
+      </w:r>
+    </w:p>
+    <w:p>
+      <w:pPr>
+        <w:spacing w:after="0" w:line="240" w:lineRule="auto"/>
+        <w:jc w:val="both"/>
+        <w:rPr>
+          <w:iCs/>
+        </w:rPr>
+      </w:pPr>
+    </w:p>
+    <w:p>
+      <w:pPr>
+        <w:spacing w:after="0" w:line="240" w:lineRule="auto"/>
+        <w:jc w:val="both"/>
+        <w:rPr>
+          <w:iCs/>
           <w:highlight w:val="yellow"/>
         </w:rPr>
-        <w:t>Baseline vs final model – remove this line before submission</w:t>
-      </w:r>
-    </w:p>
-    <w:p>
-      <w:pPr>
-        <w:spacing w:after="0" w:line="240" w:lineRule="auto"/>
-        <w:jc w:val="both"/>
-        <w:rPr>
-          <w:iCs/>
-        </w:rPr>
-      </w:pPr>
-    </w:p>
-    <w:p>
-      <w:pPr>
-        <w:spacing w:after="0" w:line="240" w:lineRule="auto"/>
-        <w:jc w:val="both"/>
-        <w:rPr>
-          <w:iCs/>
-        </w:rPr>
-      </w:pPr>
-    </w:p>
-    <w:p>
-      <w:pPr>
-        <w:spacing w:after="0" w:line="240" w:lineRule="auto"/>
-        <w:jc w:val="both"/>
-        <w:rPr>
-          <w:iCs/>
-        </w:rPr>
-      </w:pPr>
-    </w:p>
-    <w:p>
-      <w:pPr>
-        <w:spacing w:after="0" w:line="240" w:lineRule="auto"/>
-        <w:jc w:val="both"/>
-        <w:rPr>
-          <w:b/>
-          <w:bCs/>
-          <w:i/>
+      </w:pPr>
+      <w:r>
+        <w:rPr>
+          <w:iCs/>
           <w:highlight w:val="yellow"/>
         </w:rPr>
-      </w:pPr>
-      <w:r>
-        <w:rPr>
-          <w:rStyle w:val="cf01"/>
-        </w:rPr>
-        <w:t>Potential errors and issues – remove this line before submission</w:t>
-      </w:r>
-    </w:p>
-    <w:p>
-      <w:pPr>
-        <w:spacing w:after="0" w:line="240" w:lineRule="auto"/>
-        <w:jc w:val="both"/>
+        <w:t xml:space="preserve">With such a high F1 score, there is the possibility of </w:t>
+      </w:r>
+      <w:proofErr w:type="gramStart"/>
+      <w:r>
         <w:rPr>
           <w:iCs/>
           <w:highlight w:val="yellow"/>
         </w:rPr>
-      </w:pPr>
+        <w:t>some</w:t>
+      </w:r>
+      <w:proofErr w:type="gramEnd"/>
       <w:r>
         <w:rPr>
           <w:iCs/>
           <w:highlight w:val="yellow"/>
         </w:rPr>
-        <w:t>With such a high F1 score, there is the possibility of some error within the model. Our first though was the model was seeing the classification or some form of identifier whether it would fail or not that was outside of its parameters, however simple analysis of each lair of the decision tree ruled that out quickly. Our more likely culprits are a lack of negative results within the data and the model being overfit. Since out of the 10000 data points only around 300 came back with a 1 indicating a failure of the machine, our model could predict that every machine would work and still be right 96.6% of the time.</w:t>
-      </w:r>
+        <w:t xml:space="preserve"> error within the model. Our first though was the model was seeing the classification or </w:t>
+      </w:r>
+      <w:proofErr w:type="gramStart"/>
       <w:r>
         <w:rPr>
           <w:iCs/>
           <w:highlight w:val="yellow"/>
         </w:rPr>
+        <w:t>some</w:t>
+      </w:r>
+      <w:proofErr w:type="gramEnd"/>
+      <w:r>
+        <w:rPr>
+          <w:iCs/>
+          <w:highlight w:val="yellow"/>
+        </w:rPr>
+        <w:t xml:space="preserve"> form of identifier whether it would fail or not that was outside of its parameters, however simple analysis of each la</w:t>
+      </w:r>
+      <w:r>
+        <w:rPr>
+          <w:iCs/>
+          <w:highlight w:val="yellow"/>
+        </w:rPr>
+        <w:t>ye</w:t>
+      </w:r>
+      <w:r>
+        <w:rPr>
+          <w:iCs/>
+          <w:highlight w:val="yellow"/>
+        </w:rPr>
+        <w:t xml:space="preserve">r of the decision tree ruled that out quickly. Our more likely culprits are a lack of negative results within the data and the model being overfit. Since out of the </w:t>
+      </w:r>
+      <w:proofErr w:type="gramStart"/>
+      <w:r>
+        <w:rPr>
+          <w:iCs/>
+          <w:highlight w:val="yellow"/>
+        </w:rPr>
+        <w:t>10000</w:t>
+      </w:r>
+      <w:proofErr w:type="gramEnd"/>
+      <w:r>
+        <w:rPr>
+          <w:iCs/>
+          <w:highlight w:val="yellow"/>
+        </w:rPr>
+        <w:t xml:space="preserve"> data points only around 300 came back with a 1 indicating a failure of the machine, our model could predict that every machine would work and still be right 96.6% of the time.</w:t>
+      </w:r>
+      <w:r>
+        <w:rPr>
+          <w:iCs/>
+          <w:highlight w:val="yellow"/>
+        </w:rPr>
         <w:t xml:space="preserve"> </w:t>
       </w:r>
       <w:r>
@@ -2402,21 +3674,91 @@
           <w:iCs/>
           <w:highlight w:val="cyan"/>
         </w:rPr>
-        <w:t xml:space="preserve">The fact that such a high percentage of this dataset is categorized as machines not failing, it is difficult to assess whether or not the machine is actually accurately predicting </w:t>
-      </w:r>
-      <w:r>
-        <w:rPr>
-          <w:iCs/>
-          <w:highlight w:val="cyan"/>
-        </w:rPr>
-        <w:t xml:space="preserve">machine failure as there is such a small number of the data that is actually the machine failing; taking into account that the data is split into training and testing, with around 20% of the data being used </w:t>
-      </w:r>
-      <w:r>
-        <w:rPr>
-          <w:iCs/>
-          <w:highlight w:val="cyan"/>
-        </w:rPr>
-        <w:t>as a test, that limits the number of machine failures even further when the model is making its predictions based on new data.</w:t>
+        <w:t xml:space="preserve">With </w:t>
+      </w:r>
+      <w:r>
+        <w:rPr>
+          <w:iCs/>
+          <w:highlight w:val="cyan"/>
+        </w:rPr>
+        <w:t>t</w:t>
+      </w:r>
+      <w:r>
+        <w:rPr>
+          <w:iCs/>
+          <w:highlight w:val="cyan"/>
+        </w:rPr>
+        <w:t>he fact that such a high percentage of this dataset is categorized as machines not failing, it is difficult to assess whether or not the machine is</w:t>
+      </w:r>
+      <w:r>
+        <w:rPr>
+          <w:iCs/>
+          <w:highlight w:val="cyan"/>
+        </w:rPr>
+        <w:t xml:space="preserve"> </w:t>
+      </w:r>
+      <w:r>
+        <w:rPr>
+          <w:iCs/>
+          <w:highlight w:val="cyan"/>
+        </w:rPr>
+        <w:t xml:space="preserve">accurately predicting </w:t>
+      </w:r>
+      <w:r>
+        <w:rPr>
+          <w:iCs/>
+          <w:highlight w:val="cyan"/>
+        </w:rPr>
+        <w:t xml:space="preserve">machine failure </w:t>
+      </w:r>
+      <w:r>
+        <w:rPr>
+          <w:iCs/>
+          <w:highlight w:val="cyan"/>
+        </w:rPr>
+        <w:t xml:space="preserve">due to the </w:t>
+      </w:r>
+      <w:r>
+        <w:rPr>
+          <w:iCs/>
+          <w:highlight w:val="cyan"/>
+        </w:rPr>
+        <w:t>small number of the data that</w:t>
+      </w:r>
+      <w:r>
+        <w:rPr>
+          <w:iCs/>
+          <w:highlight w:val="cyan"/>
+        </w:rPr>
+        <w:t xml:space="preserve"> categorizes a machine as failing</w:t>
+      </w:r>
+      <w:r>
+        <w:rPr>
+          <w:iCs/>
+          <w:highlight w:val="cyan"/>
+        </w:rPr>
+        <w:t xml:space="preserve">; taking into account that the data is split into training and testing, with around 20% of the data being used </w:t>
+      </w:r>
+      <w:r>
+        <w:rPr>
+          <w:iCs/>
+          <w:highlight w:val="cyan"/>
+        </w:rPr>
+        <w:t xml:space="preserve">as a test, that limits the number of machine failures even further when the model is making its predictions based on </w:t>
+      </w:r>
+      <w:r>
+        <w:rPr>
+          <w:iCs/>
+          <w:highlight w:val="cyan"/>
+        </w:rPr>
+        <w:t xml:space="preserve">the </w:t>
+      </w:r>
+      <w:r>
+        <w:rPr>
+          <w:iCs/>
+          <w:highlight w:val="cyan"/>
+        </w:rPr>
+        <w:t>new data.</w:t>
       </w:r>
       <w:r>
         <w:rPr>
@@ -2430,7 +3772,23 @@
           <w:iCs/>
           <w:highlight w:val="yellow"/>
         </w:rPr>
-        <w:t>Since our examples of failures are limited, this leads to a bias towards declaring the machine functional and not failing, and the easiest solution to this issue for any future research would be to expand the dataset to add more failure cases for testing.</w:t>
+        <w:t xml:space="preserve">Since our examples of failures </w:t>
+      </w:r>
+      <w:proofErr w:type="gramStart"/>
+      <w:r>
+        <w:rPr>
+          <w:iCs/>
+          <w:highlight w:val="yellow"/>
+        </w:rPr>
+        <w:t>are limited</w:t>
+      </w:r>
+      <w:proofErr w:type="gramEnd"/>
+      <w:r>
+        <w:rPr>
+          <w:iCs/>
+          <w:highlight w:val="yellow"/>
+        </w:rPr>
+        <w:t>, this leads to a bias towards declaring the machine functional and not failing, and the easiest solution to this issue for any future research would be to expand the dataset to add more failure cases for testing.</w:t>
       </w:r>
     </w:p>
     <w:p>
@@ -2660,7 +4018,15 @@
         <w:jc w:val="both"/>
       </w:pPr>
       <w:r>
-        <w:t>96.6% of the dataset involves non-failing machines, therefore our examples of machine failures are limited and not representative.</w:t>
+        <w:t xml:space="preserve">96.6% of the dataset involves non-failing machines, therefore our examples of machine failures </w:t>
+      </w:r>
+      <w:proofErr w:type="gramStart"/>
+      <w:r>
+        <w:t>are limited</w:t>
+      </w:r>
+      <w:proofErr w:type="gramEnd"/>
+      <w:r>
+        <w:t xml:space="preserve"> and not representative.</w:t>
       </w:r>
     </w:p>
     <w:p>
@@ -2734,7 +4100,21 @@
         <w:rPr>
           <w:i/>
         </w:rPr>
-        <w:t xml:space="preserve">[In this section give a high-level summary of your results. If the reader only reads one section of the report, this one should be it, and it should be self-contained.  You can refer back to the "Results" section for elaborations. This section should be less than a page. </w:t>
+        <w:t>[In this section give a high-level summary of your results. If the reader only reads one section of the report, this one should be it, and it should be self-contained</w:t>
+      </w:r>
+      <w:proofErr w:type="gramStart"/>
+      <w:r>
+        <w:rPr>
+          <w:i/>
+        </w:rPr>
+        <w:t xml:space="preserve">.  </w:t>
+      </w:r>
+      <w:proofErr w:type="gramEnd"/>
+      <w:r>
+        <w:rPr>
+          <w:i/>
+        </w:rPr>
+        <w:t xml:space="preserve">You can refer back to the "Results" section for elaborations. This section should be less than a page. </w:t>
       </w:r>
       <w:r>
         <w:rPr>
@@ -2840,8 +4220,16 @@
         <w:rPr>
           <w:iCs/>
         </w:rPr>
-        <w:t>Depth, accuracy, etc.</w:t>
-      </w:r>
+        <w:t xml:space="preserve">Depth, accuracy, </w:t>
+      </w:r>
+      <w:proofErr w:type="gramStart"/>
+      <w:r>
+        <w:rPr>
+          <w:iCs/>
+        </w:rPr>
+        <w:t>etc.</w:t>
+      </w:r>
+      <w:proofErr w:type="gramEnd"/>
     </w:p>
     <w:p>
       <w:pPr>
@@ -2900,7 +4288,21 @@
         <w:rPr>
           <w:iCs/>
         </w:rPr>
-        <w:t>How will this help some company that this dataset could be based on?</w:t>
+        <w:t xml:space="preserve">How will this help </w:t>
+      </w:r>
+      <w:proofErr w:type="gramStart"/>
+      <w:r>
+        <w:rPr>
+          <w:iCs/>
+        </w:rPr>
+        <w:t>some</w:t>
+      </w:r>
+      <w:proofErr w:type="gramEnd"/>
+      <w:r>
+        <w:rPr>
+          <w:iCs/>
+        </w:rPr>
+        <w:t xml:space="preserve"> company that this dataset could be based on?</w:t>
       </w:r>
     </w:p>
     <w:p>
@@ -2962,15 +4364,23 @@
         <w:t xml:space="preserve"> with our work</w:t>
       </w:r>
       <w:r>
-        <w:t xml:space="preserve"> can be found here: </w:t>
-      </w:r>
-    </w:p>
-    <w:p>
-      <w:pPr>
-        <w:spacing w:after="0" w:line="240" w:lineRule="auto"/>
-        <w:jc w:val="both"/>
-      </w:pPr>
-      <w:hyperlink r:id="rId10" w:history="1">
+        <w:t xml:space="preserve"> can </w:t>
+      </w:r>
+      <w:proofErr w:type="gramStart"/>
+      <w:r>
+        <w:t>be found</w:t>
+      </w:r>
+      <w:proofErr w:type="gramEnd"/>
+      <w:r>
+        <w:t xml:space="preserve"> here: </w:t>
+      </w:r>
+    </w:p>
+    <w:p>
+      <w:pPr>
+        <w:spacing w:after="0" w:line="240" w:lineRule="auto"/>
+        <w:jc w:val="both"/>
+      </w:pPr>
+      <w:hyperlink r:id="rId11" w:history="1">
         <w:r>
           <w:rPr>
             <w:rStyle w:val="Hyperlink"/>

</xml_diff>

<commit_message>
Added Conclusion and updated Results
Made some changes to Results section (rewording, syntax, grammar, etc.) and added a basic Conclusion statement. Updates are in teal.
</commit_message>
<xml_diff>
--- a/FinalSubmissionDocument.docx
+++ b/FinalSubmissionDocument.docx
@@ -133,23 +133,7 @@
         <w:jc w:val="both"/>
       </w:pPr>
       <w:r>
-        <w:t xml:space="preserve">We found the initial dataset from Kaggle. The data includes rotational speed, air and process </w:t>
-      </w:r>
-      <w:proofErr w:type="gramStart"/>
-      <w:r>
-        <w:t>temp</w:t>
-      </w:r>
-      <w:proofErr w:type="gramEnd"/>
-      <w:r>
-        <w:t xml:space="preserve">, torque of the machines, tool wear in minutes. There are </w:t>
-      </w:r>
-      <w:proofErr w:type="gramStart"/>
-      <w:r>
-        <w:t>2</w:t>
-      </w:r>
-      <w:proofErr w:type="gramEnd"/>
-      <w:r>
-        <w:t xml:space="preserve"> target variables, whether the machine fails and what specific failure type it is if it does fail.</w:t>
+        <w:t>We found the initial dataset from Kaggle. The data includes rotational speed, air and process temp, torque of the machines, tool wear in minutes. There are 2 target variables, whether the machine fails and what specific failure type it is if it does fail.</w:t>
       </w:r>
       <w:r>
         <w:t xml:space="preserve"> Our goal is to create a model of the data that can accurately predict when a machine is going to break before it does.</w:t>
@@ -197,15 +181,7 @@
         <w:jc w:val="both"/>
       </w:pPr>
       <w:r>
-        <w:t xml:space="preserve">As for related work, there have been </w:t>
-      </w:r>
-      <w:proofErr w:type="gramStart"/>
-      <w:r>
-        <w:t>several</w:t>
-      </w:r>
-      <w:proofErr w:type="gramEnd"/>
-      <w:r>
-        <w:t xml:space="preserve"> attempts to make predictive machine failure algorithms and of the ones we found, several were successful in predicting failures, giving us a basis to work from and potential future work in</w:t>
+        <w:t>As for related work, there have been several attempts to make predictive machine failure algorithms and of the ones we found, several were successful in predicting failures, giving us a basis to work from and potential future work in</w:t>
       </w:r>
     </w:p>
     <w:p>
@@ -245,15 +221,6 @@
         </w:rPr>
         <w:t>%)</w:t>
       </w:r>
-    </w:p>
-    <w:p>
-      <w:pPr>
-        <w:spacing w:after="0" w:line="240" w:lineRule="auto"/>
-        <w:jc w:val="both"/>
-        <w:rPr>
-          <w:b/>
-        </w:rPr>
-      </w:pPr>
     </w:p>
     <w:p>
       <w:pPr>
@@ -312,21 +279,7 @@
         <w:rPr>
           <w:bCs/>
         </w:rPr>
-        <w:t xml:space="preserve">The dataset comes with a provided data dictionary, which can </w:t>
-      </w:r>
-      <w:proofErr w:type="gramStart"/>
-      <w:r>
-        <w:rPr>
-          <w:bCs/>
-        </w:rPr>
-        <w:t>be found</w:t>
-      </w:r>
-      <w:proofErr w:type="gramEnd"/>
-      <w:r>
-        <w:rPr>
-          <w:bCs/>
-        </w:rPr>
-        <w:t xml:space="preserve"> below:</w:t>
+        <w:t>The dataset comes with a provided data dictionary, which can be found below:</w:t>
       </w:r>
     </w:p>
     <w:p>
@@ -352,21 +305,7 @@
         <w:rPr>
           <w:rFonts w:eastAsia="Times New Roman" w:cstheme="minorHAnsi"/>
         </w:rPr>
-        <w:t xml:space="preserve">000 data points stored as rows with </w:t>
-      </w:r>
-      <w:proofErr w:type="gramStart"/>
-      <w:r>
-        <w:rPr>
-          <w:rFonts w:eastAsia="Times New Roman" w:cstheme="minorHAnsi"/>
-        </w:rPr>
-        <w:t>14</w:t>
-      </w:r>
-      <w:proofErr w:type="gramEnd"/>
-      <w:r>
-        <w:rPr>
-          <w:rFonts w:eastAsia="Times New Roman" w:cstheme="minorHAnsi"/>
-        </w:rPr>
-        <w:t xml:space="preserve"> features in columns</w:t>
+        <w:t>000 data points stored as rows with 14 features in columns</w:t>
       </w:r>
     </w:p>
     <w:p>
@@ -498,21 +437,7 @@
         <w:rPr>
           <w:rFonts w:eastAsia="Times New Roman" w:cstheme="minorHAnsi"/>
         </w:rPr>
-        <w:t xml:space="preserve">torque [Nm]: torque values </w:t>
-      </w:r>
-      <w:proofErr w:type="gramStart"/>
-      <w:r>
-        <w:rPr>
-          <w:rFonts w:eastAsia="Times New Roman" w:cstheme="minorHAnsi"/>
-        </w:rPr>
-        <w:t>are normally distributed</w:t>
-      </w:r>
-      <w:proofErr w:type="gramEnd"/>
-      <w:r>
-        <w:rPr>
-          <w:rFonts w:eastAsia="Times New Roman" w:cstheme="minorHAnsi"/>
-        </w:rPr>
-        <w:t xml:space="preserve"> around 40 Nm with an Ïƒ = 10 Nm and no negative values.</w:t>
+        <w:t>torque [Nm]: torque values are normally distributed around 40 Nm with an Ïƒ = 10 Nm and no negative values.</w:t>
       </w:r>
     </w:p>
     <w:p>
@@ -530,14 +455,19 @@
         <w:rPr>
           <w:rFonts w:eastAsia="Times New Roman" w:cstheme="minorHAnsi"/>
         </w:rPr>
+        <w:t>tool wear [min]: The quality variants H/M/L add 5/3/2 minutes of tool wear to the used tool in the process. and a</w:t>
+      </w:r>
+      <w:r>
+        <w:rPr>
+          <w:rFonts w:eastAsia="Times New Roman" w:cstheme="minorHAnsi"/>
+        </w:rPr>
+        <w:br/>
+      </w:r>
+      <w:r>
+        <w:rPr>
+          <w:rFonts w:eastAsia="Times New Roman" w:cstheme="minorHAnsi"/>
+        </w:rPr>
         <w:lastRenderedPageBreak/>
-        <w:t>tool wear [min]: The quality variants H/M/L add 5/3/2 minutes of tool wear to the used tool in the process. and a</w:t>
-      </w:r>
-      <w:r>
-        <w:rPr>
-          <w:rFonts w:eastAsia="Times New Roman" w:cstheme="minorHAnsi"/>
-        </w:rPr>
-        <w:br/>
         <w:t>'machine failure' label that indicates whether the machine has failed in this particular data point for any of the following failure modes are true.</w:t>
       </w:r>
     </w:p>
@@ -622,15 +552,7 @@
         <w:t xml:space="preserve"> feature that </w:t>
       </w:r>
       <w:r>
-        <w:t xml:space="preserve">already contains the relevant information – the product quality – that could </w:t>
-      </w:r>
-      <w:proofErr w:type="gramStart"/>
-      <w:r>
-        <w:t>be extracted</w:t>
-      </w:r>
-      <w:proofErr w:type="gramEnd"/>
-      <w:r>
-        <w:t xml:space="preserve"> from it</w:t>
+        <w:t>already contains the relevant information – the product quality – that could be extracted from it</w:t>
       </w:r>
       <w:r>
         <w:t xml:space="preserve">. </w:t>
@@ -639,47 +561,31 @@
         <w:t>We also are not going to use failure type, as our focus is predicting whether the machine will fail or not regardless of type. Our focus at the start is binary classification, failure or not.</w:t>
       </w:r>
       <w:r>
-        <w:t xml:space="preserve"> There is no missing data, tool wear has a large amount of variance but </w:t>
-      </w:r>
-      <w:proofErr w:type="gramStart"/>
-      <w:r>
-        <w:t>is standardized</w:t>
-      </w:r>
-      <w:proofErr w:type="gramEnd"/>
+        <w:t xml:space="preserve"> There is no missing data, tool wear has a large amount of variance but is standardized.</w:t>
+      </w:r>
+      <w:r>
+        <w:t xml:space="preserve"> As for issues with the data, we examined the data thoroughly and searched for outliers, anomalies, and missing data</w:t>
+      </w:r>
+      <w:r>
+        <w:t xml:space="preserve"> </w:t>
+      </w:r>
+      <w:r>
+        <w:t>by plotting all combinations of relations between numeric features and analyzing each one</w:t>
+      </w:r>
+      <w:r>
+        <w:t xml:space="preserve">, all of which </w:t>
+      </w:r>
+      <w:r>
+        <w:t>produced</w:t>
+      </w:r>
+      <w:r>
+        <w:t xml:space="preserve"> no issues</w:t>
+      </w:r>
       <w:r>
         <w:t>.</w:t>
       </w:r>
       <w:r>
-        <w:t xml:space="preserve"> As for issues with the data, we examined the data thoroughly and searched for outliers, anomalies, and missing data</w:t>
-      </w:r>
-      <w:r>
-        <w:t xml:space="preserve"> </w:t>
-      </w:r>
-      <w:r>
-        <w:t>by plotting all combinations of relations between numeric features and analyzing each one</w:t>
-      </w:r>
-      <w:r>
-        <w:t xml:space="preserve">, all of which </w:t>
-      </w:r>
-      <w:r>
-        <w:t>produced</w:t>
-      </w:r>
-      <w:r>
-        <w:t xml:space="preserve"> no issues</w:t>
-      </w:r>
-      <w:r>
-        <w:t>.</w:t>
-      </w:r>
-      <w:r>
-        <w:t xml:space="preserve"> The visualization for that can </w:t>
-      </w:r>
-      <w:proofErr w:type="gramStart"/>
-      <w:r>
-        <w:t>be seen</w:t>
-      </w:r>
-      <w:proofErr w:type="gramEnd"/>
-      <w:r>
-        <w:t xml:space="preserve"> below:</w:t>
+        <w:t xml:space="preserve"> The visualization for that can be seen below:</w:t>
       </w:r>
     </w:p>
     <w:p>
@@ -810,366 +716,23 @@
     <w:p>
       <w:pPr>
         <w:pStyle w:val="ListParagraph"/>
-        <w:numPr>
-          <w:ilvl w:val="0"/>
-          <w:numId w:val="1"/>
-        </w:numPr>
-        <w:spacing w:after="0" w:line="240" w:lineRule="auto"/>
+        <w:spacing w:after="0" w:line="240" w:lineRule="auto"/>
+        <w:ind w:left="360"/>
         <w:jc w:val="both"/>
         <w:rPr>
           <w:b/>
         </w:rPr>
       </w:pPr>
-      <w:r>
+    </w:p>
+    <w:p>
+      <w:pPr>
+        <w:pStyle w:val="ListParagraph"/>
+        <w:spacing w:after="0" w:line="240" w:lineRule="auto"/>
+        <w:ind w:left="360"/>
+        <w:jc w:val="both"/>
         <w:rPr>
           <w:b/>
         </w:rPr>
-        <w:lastRenderedPageBreak/>
-        <w:t>Methods (10%)</w:t>
-      </w:r>
-    </w:p>
-    <w:p>
-      <w:pPr>
-        <w:spacing w:after="0" w:line="240" w:lineRule="auto"/>
-        <w:jc w:val="both"/>
-        <w:rPr>
-          <w:iCs/>
-        </w:rPr>
-      </w:pPr>
-    </w:p>
-    <w:p>
-      <w:pPr>
-        <w:spacing w:after="0" w:line="240" w:lineRule="auto"/>
-        <w:jc w:val="both"/>
-        <w:rPr>
-          <w:iCs/>
-        </w:rPr>
-      </w:pPr>
-      <w:r>
-        <w:rPr>
-          <w:iCs/>
-        </w:rPr>
-        <w:t>Our initial approach to the problem statement involved building</w:t>
-      </w:r>
-      <w:r>
-        <w:rPr>
-          <w:iCs/>
-        </w:rPr>
-        <w:t xml:space="preserve"> a scatterplot matrix to determine correlation between individual numerical variables</w:t>
-      </w:r>
-      <w:r>
-        <w:rPr>
-          <w:iCs/>
-        </w:rPr>
-        <w:t xml:space="preserve">, then using the </w:t>
-      </w:r>
-      <w:r>
-        <w:rPr>
-          <w:i/>
-        </w:rPr>
-        <w:t>gghighlight</w:t>
-      </w:r>
-      <w:r>
-        <w:rPr>
-          <w:iCs/>
-        </w:rPr>
-        <w:t xml:space="preserve"> library </w:t>
-      </w:r>
-      <w:r>
-        <w:rPr>
-          <w:iCs/>
-        </w:rPr>
-        <w:t xml:space="preserve">to find initial trends in data when comparing </w:t>
-      </w:r>
-      <w:proofErr w:type="gramStart"/>
-      <w:r>
-        <w:rPr>
-          <w:iCs/>
-        </w:rPr>
-        <w:t>2</w:t>
-      </w:r>
-      <w:proofErr w:type="gramEnd"/>
-      <w:r>
-        <w:rPr>
-          <w:iCs/>
-        </w:rPr>
-        <w:t xml:space="preserve"> attributes against each other and finding patterns whether the machine breaks or not. </w:t>
-      </w:r>
-    </w:p>
-    <w:p>
-      <w:pPr>
-        <w:spacing w:after="0" w:line="240" w:lineRule="auto"/>
-        <w:jc w:val="both"/>
-        <w:rPr>
-          <w:iCs/>
-        </w:rPr>
-      </w:pPr>
-    </w:p>
-    <w:p>
-      <w:pPr>
-        <w:spacing w:after="0" w:line="240" w:lineRule="auto"/>
-        <w:jc w:val="both"/>
-        <w:rPr>
-          <w:iCs/>
-        </w:rPr>
-      </w:pPr>
-      <w:r>
-        <w:rPr>
-          <w:iCs/>
-        </w:rPr>
-        <w:t xml:space="preserve">An issue we ran into was our data still has a categorical attribute in it alongside the rest of the numeric attributes, </w:t>
-      </w:r>
-      <w:proofErr w:type="gramStart"/>
-      <w:r>
-        <w:rPr>
-          <w:iCs/>
-        </w:rPr>
-        <w:t>that</w:t>
-      </w:r>
-      <w:proofErr w:type="gramEnd"/>
-      <w:r>
-        <w:rPr>
-          <w:iCs/>
-        </w:rPr>
-        <w:t xml:space="preserve"> being the machine type. Initially we discussed splitting the data into </w:t>
-      </w:r>
-      <w:proofErr w:type="gramStart"/>
-      <w:r>
-        <w:rPr>
-          <w:iCs/>
-        </w:rPr>
-        <w:t>3</w:t>
-      </w:r>
-      <w:proofErr w:type="gramEnd"/>
-      <w:r>
-        <w:rPr>
-          <w:iCs/>
-        </w:rPr>
-        <w:t xml:space="preserve"> types, one for each machine type, but we decided instead to convert from a categorical to a numeric, with L becoming 0, M becoming 1, and H becoming 2.</w:t>
-      </w:r>
-      <w:r>
-        <w:rPr>
-          <w:iCs/>
-        </w:rPr>
-        <w:t xml:space="preserve"> </w:t>
-      </w:r>
-      <w:r>
-        <w:rPr>
-          <w:iCs/>
-        </w:rPr>
-        <w:t>This would eliminate the need to run multiple similar tests on three different datasets, which is more efficient for us.</w:t>
-      </w:r>
-    </w:p>
-    <w:p>
-      <w:pPr>
-        <w:spacing w:after="0" w:line="240" w:lineRule="auto"/>
-        <w:jc w:val="both"/>
-        <w:rPr>
-          <w:iCs/>
-        </w:rPr>
-      </w:pPr>
-    </w:p>
-    <w:p>
-      <w:pPr>
-        <w:spacing w:after="0" w:line="240" w:lineRule="auto"/>
-        <w:jc w:val="both"/>
-        <w:rPr>
-          <w:iCs/>
-        </w:rPr>
-      </w:pPr>
-      <w:r>
-        <w:rPr>
-          <w:iCs/>
-        </w:rPr>
-        <w:t xml:space="preserve">We initially explored using linear or logistic regression for our model, however </w:t>
-      </w:r>
-      <w:r>
-        <w:rPr>
-          <w:iCs/>
-        </w:rPr>
-        <w:t xml:space="preserve">since we are using </w:t>
-      </w:r>
-      <w:proofErr w:type="gramStart"/>
-      <w:r>
-        <w:rPr>
-          <w:iCs/>
-        </w:rPr>
-        <w:t>several</w:t>
-      </w:r>
-      <w:proofErr w:type="gramEnd"/>
-      <w:r>
-        <w:rPr>
-          <w:iCs/>
-        </w:rPr>
-        <w:t xml:space="preserve"> attributes rather than a smaller </w:t>
-      </w:r>
-      <w:r>
-        <w:rPr>
-          <w:iCs/>
-        </w:rPr>
-        <w:t>number,</w:t>
-      </w:r>
-      <w:r>
-        <w:rPr>
-          <w:iCs/>
-        </w:rPr>
-        <w:t xml:space="preserve"> we feel using a decision tree would be the superior approach to dealing with multiple attributes at once and finding the weights of each attribute on the machine failing.</w:t>
-      </w:r>
-      <w:r>
-        <w:rPr>
-          <w:iCs/>
-        </w:rPr>
-        <w:t xml:space="preserve"> </w:t>
-      </w:r>
-      <w:r>
-        <w:rPr>
-          <w:iCs/>
-        </w:rPr>
-        <w:t xml:space="preserve">Decision trees are </w:t>
-      </w:r>
-      <w:r>
-        <w:rPr>
-          <w:iCs/>
-        </w:rPr>
-        <w:t>very easy to understand and interpret</w:t>
-      </w:r>
-      <w:r>
-        <w:rPr>
-          <w:iCs/>
-        </w:rPr>
-        <w:t>, and the actions of certain decision makers in the process can be considered more easily; we decided that, since we have multiple numerical variables that we are testing</w:t>
-      </w:r>
-      <w:r>
-        <w:rPr>
-          <w:iCs/>
-        </w:rPr>
-        <w:t xml:space="preserve"> to see if we get a binary fail or not fail condition, we should use decision trees.</w:t>
-      </w:r>
-    </w:p>
-    <w:p>
-      <w:pPr>
-        <w:spacing w:after="0" w:line="240" w:lineRule="auto"/>
-        <w:jc w:val="both"/>
-        <w:rPr>
-          <w:iCs/>
-        </w:rPr>
-      </w:pPr>
-    </w:p>
-    <w:p>
-      <w:pPr>
-        <w:spacing w:after="0" w:line="240" w:lineRule="auto"/>
-        <w:jc w:val="both"/>
-        <w:rPr>
-          <w:iCs/>
-        </w:rPr>
-      </w:pPr>
-      <w:r>
-        <w:rPr>
-          <w:iCs/>
-        </w:rPr>
-        <w:t xml:space="preserve">In the end we decided that our best method to approach our problem statement would be a </w:t>
-      </w:r>
-      <w:r>
-        <w:rPr>
-          <w:iCs/>
-        </w:rPr>
-        <w:t>classification-based</w:t>
-      </w:r>
-      <w:r>
-        <w:rPr>
-          <w:iCs/>
-        </w:rPr>
-        <w:t xml:space="preserve"> decision tree, as it more flexible with nonlinear data than a regression model and can interpret </w:t>
-      </w:r>
-      <w:proofErr w:type="gramStart"/>
-      <w:r>
-        <w:rPr>
-          <w:iCs/>
-        </w:rPr>
-        <w:t>several</w:t>
-      </w:r>
-      <w:proofErr w:type="gramEnd"/>
-      <w:r>
-        <w:rPr>
-          <w:iCs/>
-        </w:rPr>
-        <w:t xml:space="preserve"> features at once into its decision matrix.</w:t>
-      </w:r>
-      <w:r>
-        <w:rPr>
-          <w:iCs/>
-        </w:rPr>
-        <w:t xml:space="preserve"> </w:t>
-      </w:r>
-      <w:r>
-        <w:rPr>
-          <w:iCs/>
-        </w:rPr>
-        <w:t xml:space="preserve">Classification trees </w:t>
-      </w:r>
-      <w:proofErr w:type="gramStart"/>
-      <w:r>
-        <w:rPr>
-          <w:iCs/>
-        </w:rPr>
-        <w:t>are used</w:t>
-      </w:r>
-      <w:proofErr w:type="gramEnd"/>
-      <w:r>
-        <w:rPr>
-          <w:iCs/>
-        </w:rPr>
-        <w:t xml:space="preserve"> to predict a categorical value from a decision tree. We initially started using a regression-based tree to calculate our results, but we quickly realized that, even though the target value of our dataset is a numerical value (0 or 1), we are actually determining if the machine failed or not, which is a binary </w:t>
-      </w:r>
-      <w:r>
-        <w:rPr>
-          <w:iCs/>
-        </w:rPr>
-        <w:t>categorical value that is represented by a numerical 0 or 1.</w:t>
-      </w:r>
-      <w:r>
-        <w:rPr>
-          <w:iCs/>
-        </w:rPr>
-        <w:t xml:space="preserve"> Classification trees also do not require us to scale our features</w:t>
-      </w:r>
-      <w:r>
-        <w:rPr>
-          <w:iCs/>
-        </w:rPr>
-        <w:t xml:space="preserve"> (even though our data was already fairly standardized/normalized)</w:t>
-      </w:r>
-      <w:r>
-        <w:rPr>
-          <w:iCs/>
-        </w:rPr>
-        <w:t xml:space="preserve"> and make classifications quickly. However, they do take longer to train, usually </w:t>
-      </w:r>
-      <w:proofErr w:type="gramStart"/>
-      <w:r>
-        <w:rPr>
-          <w:iCs/>
-        </w:rPr>
-        <w:t>don’t</w:t>
-      </w:r>
-      <w:proofErr w:type="gramEnd"/>
-      <w:r>
-        <w:rPr>
-          <w:iCs/>
-        </w:rPr>
-        <w:t xml:space="preserve"> work very well on small datasets, and </w:t>
-      </w:r>
-      <w:r>
-        <w:rPr>
-          <w:iCs/>
-        </w:rPr>
-        <w:t>are more difficult to extrapolate.</w:t>
-      </w:r>
-    </w:p>
-    <w:p>
-      <w:pPr>
-        <w:spacing w:after="0" w:line="240" w:lineRule="auto"/>
-        <w:jc w:val="both"/>
       </w:pPr>
     </w:p>
     <w:p>
@@ -1189,504 +752,249 @@
         <w:rPr>
           <w:b/>
         </w:rPr>
-        <w:t>Tools (10%)</w:t>
-      </w:r>
-      <w:bookmarkEnd w:id="0"/>
-    </w:p>
-    <w:p>
-      <w:pPr>
-        <w:spacing w:after="0" w:line="240" w:lineRule="auto"/>
-        <w:jc w:val="both"/>
+        <w:lastRenderedPageBreak/>
+        <w:t>Methods (10%)</w:t>
+      </w:r>
+    </w:p>
+    <w:p>
+      <w:pPr>
+        <w:spacing w:after="0" w:line="240" w:lineRule="auto"/>
+        <w:jc w:val="both"/>
+        <w:rPr>
+          <w:iCs/>
+        </w:rPr>
+      </w:pPr>
+    </w:p>
+    <w:p>
+      <w:pPr>
+        <w:spacing w:after="0" w:line="240" w:lineRule="auto"/>
+        <w:jc w:val="both"/>
+        <w:rPr>
+          <w:iCs/>
+        </w:rPr>
+      </w:pPr>
+      <w:r>
+        <w:rPr>
+          <w:iCs/>
+        </w:rPr>
+        <w:t>Our initial approach to the problem statement involved building</w:t>
+      </w:r>
+      <w:r>
+        <w:rPr>
+          <w:iCs/>
+        </w:rPr>
+        <w:t xml:space="preserve"> a scatterplot matrix to determine correlation between individual numerical variables</w:t>
+      </w:r>
+      <w:r>
+        <w:rPr>
+          <w:iCs/>
+        </w:rPr>
+        <w:t xml:space="preserve">, then using the </w:t>
+      </w:r>
+      <w:r>
         <w:rPr>
           <w:i/>
         </w:rPr>
-      </w:pPr>
-    </w:p>
-    <w:p>
-      <w:pPr>
-        <w:spacing w:after="0" w:line="240" w:lineRule="auto"/>
-        <w:ind w:firstLine="720"/>
-        <w:jc w:val="both"/>
-        <w:rPr>
-          <w:iCs/>
-        </w:rPr>
-      </w:pPr>
-      <w:r>
-        <w:rPr>
-          <w:iCs/>
-        </w:rPr>
-        <w:t>For our initial approach we used gghighlight and ggplot2 in order to get a cursory visualization of the data so we could see positive, neutral, or negative trends in the data while we discussed the potential uses of linear regression versus decision trees to solve our problem. We decided to go with decision trees</w:t>
-      </w:r>
-      <w:r>
-        <w:rPr>
-          <w:iCs/>
-        </w:rPr>
-        <w:t xml:space="preserve"> as our approach to a solution of our problem statement for the benefits mentioned in the methods section. </w:t>
-      </w:r>
-      <w:r>
-        <w:rPr>
-          <w:iCs/>
-        </w:rPr>
-        <w:t xml:space="preserve">Initially we were going to use regressive decision trees on each of the three split segments of our data, but since we are trying to find a categorical </w:t>
-      </w:r>
-      <w:r>
-        <w:rPr>
-          <w:iCs/>
-        </w:rPr>
-        <w:t>value,</w:t>
-      </w:r>
-      <w:r>
-        <w:rPr>
-          <w:iCs/>
-        </w:rPr>
-        <w:t xml:space="preserve"> we decided to use decision tree classifiers instead, </w:t>
-      </w:r>
-      <w:r>
-        <w:rPr>
-          <w:iCs/>
-        </w:rPr>
-        <w:t>as we are predicting whether or not a machine fails, which is a binary classification.</w:t>
-      </w:r>
-    </w:p>
-    <w:p>
-      <w:pPr>
-        <w:spacing w:after="0" w:line="240" w:lineRule="auto"/>
-        <w:jc w:val="both"/>
-        <w:rPr>
-          <w:iCs/>
-        </w:rPr>
-      </w:pPr>
-    </w:p>
-    <w:p>
-      <w:pPr>
-        <w:spacing w:after="0" w:line="240" w:lineRule="auto"/>
-        <w:jc w:val="both"/>
-        <w:rPr>
-          <w:iCs/>
-        </w:rPr>
-      </w:pPr>
-      <w:r>
-        <w:rPr>
-          <w:iCs/>
-        </w:rPr>
-        <w:t xml:space="preserve">The decision tree classifier </w:t>
-      </w:r>
-      <w:proofErr w:type="gramStart"/>
-      <w:r>
-        <w:rPr>
-          <w:iCs/>
-        </w:rPr>
-        <w:t>was deployed</w:t>
-      </w:r>
-      <w:proofErr w:type="gramEnd"/>
-      <w:r>
-        <w:rPr>
-          <w:iCs/>
-        </w:rPr>
-        <w:t xml:space="preserve"> using the “rpart” library that is a part of the R package library; </w:t>
-      </w:r>
-      <w:r>
-        <w:rPr>
-          <w:iCs/>
-        </w:rPr>
-        <w:t xml:space="preserve">it is a library that is used for </w:t>
-      </w:r>
-      <w:r>
-        <w:rPr>
-          <w:iCs/>
-        </w:rPr>
-        <w:t>building regression and classification trees, and since we were using a classification tree as our model, this library was decided upon.</w:t>
-      </w:r>
-      <w:r>
-        <w:rPr>
-          <w:iCs/>
-        </w:rPr>
-        <w:t xml:space="preserve"> We first split the data into a train and test set with a proportion value of 0.8 (80% train, 20% </w:t>
-      </w:r>
-      <w:proofErr w:type="gramStart"/>
-      <w:r>
-        <w:rPr>
-          <w:iCs/>
-        </w:rPr>
-        <w:t>test</w:t>
-      </w:r>
-      <w:proofErr w:type="gramEnd"/>
-      <w:r>
-        <w:rPr>
-          <w:iCs/>
-        </w:rPr>
-        <w:t>)</w:t>
-      </w:r>
-      <w:r>
-        <w:rPr>
-          <w:iCs/>
-        </w:rPr>
-        <w:t>. The line of code to set up the model is as follows:</w:t>
-      </w:r>
-    </w:p>
-    <w:p>
-      <w:pPr>
-        <w:spacing w:after="0" w:line="240" w:lineRule="auto"/>
-        <w:jc w:val="both"/>
-        <w:rPr>
-          <w:iCs/>
-          <w:highlight w:val="cyan"/>
-        </w:rPr>
-      </w:pPr>
-    </w:p>
-    <w:p>
-      <w:pPr>
-        <w:spacing w:after="0" w:line="240" w:lineRule="auto"/>
-        <w:jc w:val="both"/>
-        <w:rPr>
-          <w:rFonts w:ascii="Lucida Console" w:hAnsi="Lucida Console"/>
-          <w:iCs/>
-          <w:sz w:val="20"/>
-          <w:szCs w:val="20"/>
-        </w:rPr>
-      </w:pPr>
-      <w:r>
-        <w:rPr>
-          <w:rFonts w:ascii="Lucida Console" w:hAnsi="Lucida Console"/>
-          <w:iCs/>
-          <w:sz w:val="20"/>
-          <w:szCs w:val="20"/>
-        </w:rPr>
-        <w:t>model &lt;- rpart(Target~., data=train_data, method='class'</w:t>
-      </w:r>
-      <w:r>
-        <w:rPr>
-          <w:rFonts w:ascii="Lucida Console" w:hAnsi="Lucida Console"/>
-          <w:iCs/>
-          <w:sz w:val="20"/>
-          <w:szCs w:val="20"/>
-        </w:rPr>
-        <w:t>)</w:t>
-      </w:r>
-    </w:p>
-    <w:p>
-      <w:pPr>
-        <w:spacing w:after="0" w:line="240" w:lineRule="auto"/>
-        <w:jc w:val="both"/>
-        <w:rPr>
-          <w:rFonts w:ascii="Lucida Console" w:hAnsi="Lucida Console"/>
-          <w:iCs/>
-          <w:sz w:val="20"/>
-          <w:szCs w:val="20"/>
-          <w:highlight w:val="cyan"/>
-        </w:rPr>
-      </w:pPr>
-    </w:p>
-    <w:p>
-      <w:pPr>
-        <w:spacing w:after="0" w:line="240" w:lineRule="auto"/>
-        <w:jc w:val="both"/>
-        <w:rPr>
-          <w:rFonts w:cstheme="minorHAnsi"/>
-          <w:iCs/>
-        </w:rPr>
-      </w:pPr>
-      <w:r>
-        <w:rPr>
-          <w:rFonts w:cstheme="minorHAnsi"/>
-          <w:iCs/>
-        </w:rPr>
-        <w:lastRenderedPageBreak/>
-        <w:t xml:space="preserve">The first parameter </w:t>
-      </w:r>
-      <w:r>
-        <w:rPr>
-          <w:rFonts w:ascii="Lucida Console" w:hAnsi="Lucida Console" w:cstheme="minorHAnsi"/>
-          <w:iCs/>
-          <w:sz w:val="20"/>
-          <w:szCs w:val="20"/>
-        </w:rPr>
-        <w:t>Target</w:t>
-      </w:r>
-      <w:r>
-        <w:rPr>
-          <w:rFonts w:ascii="Lucida Console" w:hAnsi="Lucida Console" w:cstheme="minorHAnsi"/>
-          <w:iCs/>
-          <w:sz w:val="20"/>
-          <w:szCs w:val="20"/>
+        <w:t>gghighlight</w:t>
+      </w:r>
+      <w:r>
+        <w:rPr>
+          <w:iCs/>
+        </w:rPr>
+        <w:t xml:space="preserve"> library </w:t>
+      </w:r>
+      <w:r>
+        <w:rPr>
+          <w:iCs/>
+        </w:rPr>
+        <w:t xml:space="preserve">to find initial trends in data when comparing 2 attributes against each other and finding patterns whether the machine breaks or not. </w:t>
+      </w:r>
+    </w:p>
+    <w:p>
+      <w:pPr>
+        <w:spacing w:after="0" w:line="240" w:lineRule="auto"/>
+        <w:jc w:val="both"/>
+        <w:rPr>
+          <w:iCs/>
+        </w:rPr>
+      </w:pPr>
+    </w:p>
+    <w:p>
+      <w:pPr>
+        <w:spacing w:after="0" w:line="240" w:lineRule="auto"/>
+        <w:jc w:val="both"/>
+        <w:rPr>
+          <w:iCs/>
+        </w:rPr>
+      </w:pPr>
+      <w:r>
+        <w:rPr>
+          <w:iCs/>
+        </w:rPr>
+        <w:t>An issue we ran into was our data still has a categorical attribute in it alongside the rest of the numeric attributes, that being the machine type. Initially we discussed splitting the data into 3 types, one for each machine type, but we decided instead to convert from a categorical to a numeric, with L becoming 0, M becoming 1, and H becoming 2.</w:t>
+      </w:r>
+      <w:r>
+        <w:rPr>
+          <w:iCs/>
         </w:rPr>
         <w:t xml:space="preserve"> </w:t>
       </w:r>
       <w:r>
         <w:rPr>
-          <w:rFonts w:ascii="Lucida Console" w:hAnsi="Lucida Console" w:cstheme="minorHAnsi"/>
-          <w:iCs/>
-          <w:sz w:val="20"/>
-          <w:szCs w:val="20"/>
-        </w:rPr>
-        <w:t>~ .</w:t>
-      </w:r>
-      <w:r>
-        <w:rPr>
-          <w:rFonts w:cstheme="minorHAnsi"/>
+          <w:iCs/>
+        </w:rPr>
+        <w:t>This would eliminate the need to run multiple similar tests on three different datasets, which is more efficient for us.</w:t>
+      </w:r>
+    </w:p>
+    <w:p>
+      <w:pPr>
+        <w:spacing w:after="0" w:line="240" w:lineRule="auto"/>
+        <w:jc w:val="both"/>
+        <w:rPr>
+          <w:iCs/>
+        </w:rPr>
+      </w:pPr>
+    </w:p>
+    <w:p>
+      <w:pPr>
+        <w:spacing w:after="0" w:line="240" w:lineRule="auto"/>
+        <w:jc w:val="both"/>
+        <w:rPr>
+          <w:iCs/>
+        </w:rPr>
+      </w:pPr>
+      <w:r>
+        <w:rPr>
+          <w:iCs/>
+        </w:rPr>
+        <w:t xml:space="preserve">We initially explored using linear or logistic regression for our model, however </w:t>
+      </w:r>
+      <w:r>
+        <w:rPr>
+          <w:iCs/>
+        </w:rPr>
+        <w:t xml:space="preserve">since we are using several attributes rather than a smaller </w:t>
+      </w:r>
+      <w:r>
+        <w:rPr>
+          <w:iCs/>
+        </w:rPr>
+        <w:t>number,</w:t>
+      </w:r>
+      <w:r>
+        <w:rPr>
+          <w:iCs/>
+        </w:rPr>
+        <w:t xml:space="preserve"> we feel using a decision tree would be the superior approach to dealing with multiple attributes at once and finding the weights of each attribute on the machine failing.</w:t>
+      </w:r>
+      <w:r>
+        <w:rPr>
           <w:iCs/>
         </w:rPr>
         <w:t xml:space="preserve"> </w:t>
       </w:r>
       <w:r>
         <w:rPr>
-          <w:rFonts w:cstheme="minorHAnsi"/>
-          <w:iCs/>
-        </w:rPr>
-        <w:t xml:space="preserve">is the formula that sets up the Target value as the value we want to find and all other variables in the training set as the values that are </w:t>
-      </w:r>
-      <w:proofErr w:type="gramStart"/>
-      <w:r>
-        <w:rPr>
-          <w:rFonts w:cstheme="minorHAnsi"/>
-          <w:iCs/>
-        </w:rPr>
-        <w:t>being used</w:t>
-      </w:r>
-      <w:proofErr w:type="gramEnd"/>
-      <w:r>
-        <w:rPr>
-          <w:rFonts w:cstheme="minorHAnsi"/>
-          <w:iCs/>
-        </w:rPr>
-        <w:t xml:space="preserve"> to determine the Target variable.</w:t>
-      </w:r>
-      <w:r>
-        <w:rPr>
-          <w:rFonts w:cstheme="minorHAnsi"/>
-          <w:iCs/>
-        </w:rPr>
-        <w:t xml:space="preserve"> It uses the training data set and is </w:t>
-      </w:r>
-      <w:r>
-        <w:rPr>
-          <w:rFonts w:cstheme="minorHAnsi"/>
-          <w:iCs/>
-        </w:rPr>
-        <w:t xml:space="preserve">a classification tree (hence </w:t>
-      </w:r>
-      <w:r>
-        <w:rPr>
-          <w:rFonts w:ascii="Lucida Console" w:hAnsi="Lucida Console" w:cstheme="minorHAnsi"/>
-          <w:iCs/>
-          <w:sz w:val="20"/>
-          <w:szCs w:val="20"/>
-        </w:rPr>
-        <w:t>method=’class’</w:t>
-      </w:r>
-      <w:r>
-        <w:rPr>
-          <w:rFonts w:cstheme="minorHAnsi"/>
-          <w:iCs/>
-        </w:rPr>
-        <w:t>)</w:t>
-      </w:r>
-      <w:r>
-        <w:rPr>
-          <w:rFonts w:cstheme="minorHAnsi"/>
-          <w:iCs/>
-        </w:rPr>
-        <w:t xml:space="preserve">. The </w:t>
-      </w:r>
-      <w:r>
-        <w:rPr>
-          <w:rFonts w:ascii="Lucida Console" w:hAnsi="Lucida Console" w:cstheme="minorHAnsi"/>
-          <w:iCs/>
-          <w:sz w:val="20"/>
-          <w:szCs w:val="20"/>
-        </w:rPr>
-        <w:t>minsplit</w:t>
-      </w:r>
-      <w:r>
-        <w:rPr>
-          <w:rFonts w:cstheme="minorHAnsi"/>
+          <w:iCs/>
+        </w:rPr>
+        <w:t xml:space="preserve">Decision trees are </w:t>
+      </w:r>
+      <w:r>
+        <w:rPr>
+          <w:iCs/>
+        </w:rPr>
+        <w:t>very easy to understand and interpret</w:t>
+      </w:r>
+      <w:r>
+        <w:rPr>
+          <w:iCs/>
+        </w:rPr>
+        <w:t>, and the actions of certain decision makers in the process can be considered more easily; we decided that, since we have multiple numerical variables that we are testing</w:t>
+      </w:r>
+      <w:r>
+        <w:rPr>
+          <w:iCs/>
+        </w:rPr>
+        <w:t xml:space="preserve"> to see if we get a binary fail or not fail condition, we should use decision trees.</w:t>
+      </w:r>
+    </w:p>
+    <w:p>
+      <w:pPr>
+        <w:spacing w:after="0" w:line="240" w:lineRule="auto"/>
+        <w:jc w:val="both"/>
+        <w:rPr>
+          <w:iCs/>
+        </w:rPr>
+      </w:pPr>
+    </w:p>
+    <w:p>
+      <w:pPr>
+        <w:spacing w:after="0" w:line="240" w:lineRule="auto"/>
+        <w:jc w:val="both"/>
+        <w:rPr>
+          <w:iCs/>
+        </w:rPr>
+      </w:pPr>
+      <w:r>
+        <w:rPr>
+          <w:iCs/>
+        </w:rPr>
+        <w:t xml:space="preserve">In the end we decided that our best method to approach our problem statement would be a </w:t>
+      </w:r>
+      <w:r>
+        <w:rPr>
+          <w:iCs/>
+        </w:rPr>
+        <w:t>classification-based</w:t>
+      </w:r>
+      <w:r>
+        <w:rPr>
+          <w:iCs/>
+        </w:rPr>
+        <w:t xml:space="preserve"> decision tree, as it more flexible with nonlinear data than a regression model and can interpret several features at once into its decision matrix.</w:t>
+      </w:r>
+      <w:r>
+        <w:rPr>
           <w:iCs/>
         </w:rPr>
         <w:t xml:space="preserve"> </w:t>
       </w:r>
       <w:r>
         <w:rPr>
-          <w:rFonts w:cstheme="minorHAnsi"/>
-          <w:iCs/>
-        </w:rPr>
-        <w:t xml:space="preserve">parameter sets the </w:t>
-      </w:r>
-      <w:r>
-        <w:rPr>
-          <w:rFonts w:cstheme="minorHAnsi"/>
-          <w:iCs/>
-        </w:rPr>
-        <w:t xml:space="preserve">minimum number of observations that must exist in the node in order for a split to be attempted to </w:t>
-      </w:r>
-      <w:proofErr w:type="gramStart"/>
-      <w:r>
-        <w:rPr>
-          <w:rFonts w:cstheme="minorHAnsi"/>
-          <w:iCs/>
-        </w:rPr>
-        <w:t>2</w:t>
-      </w:r>
-      <w:proofErr w:type="gramEnd"/>
-      <w:r>
-        <w:rPr>
-          <w:rFonts w:cstheme="minorHAnsi"/>
-          <w:iCs/>
-        </w:rPr>
-        <w:t>, which is also a common practice from what we’ve found.</w:t>
-      </w:r>
-      <w:r>
-        <w:rPr>
-          <w:rFonts w:cstheme="minorHAnsi"/>
-          <w:iCs/>
-        </w:rPr>
-        <w:t xml:space="preserve"> The decision tree model turned out really well, and from the picture below, we can clearly see the conditions by which the tree made its </w:t>
-      </w:r>
-      <w:r>
-        <w:rPr>
-          <w:rFonts w:cstheme="minorHAnsi"/>
-          <w:iCs/>
-        </w:rPr>
-        <w:t>predictions.</w:t>
-      </w:r>
-      <w:r>
-        <w:rPr>
-          <w:rFonts w:cstheme="minorHAnsi"/>
-          <w:iCs/>
-        </w:rPr>
-        <w:t xml:space="preserve"> There are other parameters that can </w:t>
-      </w:r>
-      <w:proofErr w:type="gramStart"/>
-      <w:r>
-        <w:rPr>
-          <w:rFonts w:cstheme="minorHAnsi"/>
-          <w:iCs/>
-        </w:rPr>
-        <w:t>be influenced</w:t>
-      </w:r>
-      <w:proofErr w:type="gramEnd"/>
-      <w:r>
-        <w:rPr>
-          <w:rFonts w:cstheme="minorHAnsi"/>
-          <w:iCs/>
-        </w:rPr>
-        <w:t xml:space="preserve"> as well, including the maximum depth of the tree </w:t>
-      </w:r>
-      <w:r>
-        <w:rPr>
-          <w:rFonts w:cstheme="minorHAnsi"/>
-          <w:iCs/>
-        </w:rPr>
-        <w:t>and the minimum number of observations that can be observed in any leaf node, but those have been left untouched for now, as they may or may not be useful</w:t>
-      </w:r>
-      <w:r>
-        <w:rPr>
-          <w:rFonts w:cstheme="minorHAnsi"/>
-          <w:iCs/>
-        </w:rPr>
-        <w:t xml:space="preserve"> to us yet</w:t>
-      </w:r>
-      <w:r>
-        <w:rPr>
-          <w:rFonts w:cstheme="minorHAnsi"/>
-          <w:iCs/>
-        </w:rPr>
-        <w:t>.</w:t>
-      </w:r>
-    </w:p>
-    <w:p>
-      <w:pPr>
-        <w:spacing w:after="0" w:line="240" w:lineRule="auto"/>
-        <w:jc w:val="both"/>
-        <w:rPr>
-          <w:rFonts w:cstheme="minorHAnsi"/>
-          <w:iCs/>
-        </w:rPr>
-      </w:pPr>
-    </w:p>
-    <w:p>
-      <w:pPr>
-        <w:spacing w:after="0" w:line="240" w:lineRule="auto"/>
-        <w:jc w:val="both"/>
-        <w:rPr>
-          <w:iCs/>
-        </w:rPr>
-      </w:pPr>
-      <w:r>
-        <w:rPr>
-          <w:rFonts w:cstheme="minorHAnsi"/>
-          <w:iCs/>
-        </w:rPr>
-        <w:t xml:space="preserve">Potential improvements to the model may lie in </w:t>
-      </w:r>
-      <w:proofErr w:type="gramStart"/>
-      <w:r>
-        <w:rPr>
-          <w:rFonts w:cstheme="minorHAnsi"/>
-          <w:iCs/>
-        </w:rPr>
-        <w:t>some of</w:t>
-      </w:r>
-      <w:proofErr w:type="gramEnd"/>
-      <w:r>
-        <w:rPr>
-          <w:rFonts w:cstheme="minorHAnsi"/>
-          <w:iCs/>
-        </w:rPr>
-        <w:t xml:space="preserve"> the extra function parameters that are built within the </w:t>
-      </w:r>
-      <w:r>
-        <w:rPr>
-          <w:rFonts w:cstheme="minorHAnsi"/>
-          <w:i/>
-        </w:rPr>
-        <w:t>rpart</w:t>
-      </w:r>
-      <w:r>
-        <w:rPr>
-          <w:rFonts w:cstheme="minorHAnsi"/>
-          <w:iCs/>
-        </w:rPr>
-        <w:t xml:space="preserve"> function, as they may be able to tweak the model to a more specific and accurate prediction. We may </w:t>
-      </w:r>
-      <w:r>
-        <w:rPr>
-          <w:rFonts w:cstheme="minorHAnsi"/>
-          <w:iCs/>
-        </w:rPr>
-        <w:t>evaluate</w:t>
-      </w:r>
-      <w:r>
-        <w:rPr>
-          <w:rFonts w:cstheme="minorHAnsi"/>
-          <w:iCs/>
-        </w:rPr>
-        <w:t xml:space="preserve"> </w:t>
-      </w:r>
-      <w:proofErr w:type="gramStart"/>
-      <w:r>
-        <w:rPr>
-          <w:rFonts w:cstheme="minorHAnsi"/>
-          <w:iCs/>
-        </w:rPr>
-        <w:t>some of</w:t>
-      </w:r>
-      <w:proofErr w:type="gramEnd"/>
-      <w:r>
-        <w:rPr>
-          <w:rFonts w:cstheme="minorHAnsi"/>
-          <w:iCs/>
-        </w:rPr>
-        <w:t xml:space="preserve"> these at a later date.</w:t>
-      </w:r>
-    </w:p>
-    <w:p>
-      <w:pPr>
-        <w:spacing w:after="0" w:line="240" w:lineRule="auto"/>
-        <w:jc w:val="both"/>
-        <w:rPr>
-          <w:iCs/>
-        </w:rPr>
-      </w:pPr>
+          <w:iCs/>
+        </w:rPr>
+        <w:t xml:space="preserve">Classification trees are used to predict a categorical value from a decision tree. We initially started using a regression-based tree to calculate our results, but we quickly realized that, even though the target value of our dataset is a numerical value (0 or 1), we are actually determining if the machine failed or not, which is a binary </w:t>
+      </w:r>
+      <w:r>
+        <w:rPr>
+          <w:iCs/>
+        </w:rPr>
+        <w:t>categorical value that is represented by a numerical 0 or 1.</w:t>
+      </w:r>
+      <w:r>
+        <w:rPr>
+          <w:iCs/>
+        </w:rPr>
+        <w:t xml:space="preserve"> Classification trees also do not require us to scale our features</w:t>
+      </w:r>
+      <w:r>
+        <w:rPr>
+          <w:iCs/>
+        </w:rPr>
+        <w:t xml:space="preserve"> (even though our data was already fairly standardized/normalized)</w:t>
+      </w:r>
+      <w:r>
+        <w:rPr>
+          <w:iCs/>
+        </w:rPr>
+        <w:t xml:space="preserve"> and make classifications quickly. However, they do take longer to train, usually don’t work very well on small datasets, and </w:t>
+      </w:r>
+      <w:r>
+        <w:rPr>
+          <w:iCs/>
+        </w:rPr>
+        <w:t>are more difficult to extrapolate.</w:t>
+      </w:r>
     </w:p>
     <w:p>
       <w:pPr>
@@ -1711,6 +1019,420 @@
         <w:rPr>
           <w:b/>
         </w:rPr>
+        <w:t>Tools (10%)</w:t>
+      </w:r>
+      <w:bookmarkEnd w:id="0"/>
+    </w:p>
+    <w:p>
+      <w:pPr>
+        <w:spacing w:after="0" w:line="240" w:lineRule="auto"/>
+        <w:jc w:val="both"/>
+        <w:rPr>
+          <w:i/>
+        </w:rPr>
+      </w:pPr>
+    </w:p>
+    <w:p>
+      <w:pPr>
+        <w:spacing w:after="0" w:line="240" w:lineRule="auto"/>
+        <w:ind w:firstLine="720"/>
+        <w:jc w:val="both"/>
+        <w:rPr>
+          <w:iCs/>
+        </w:rPr>
+      </w:pPr>
+      <w:r>
+        <w:rPr>
+          <w:iCs/>
+        </w:rPr>
+        <w:t>For our initial approach we used gghighlight and ggplot2 in order to get a cursory visualization of the data so we could see positive, neutral, or negative trends in the data while we discussed the potential uses of linear regression versus decision trees to solve our problem. We decided to go with decision trees</w:t>
+      </w:r>
+      <w:r>
+        <w:rPr>
+          <w:iCs/>
+        </w:rPr>
+        <w:t xml:space="preserve"> as our approach to a solution of our problem statement for the benefits mentioned in the methods section. </w:t>
+      </w:r>
+      <w:r>
+        <w:rPr>
+          <w:iCs/>
+        </w:rPr>
+        <w:t xml:space="preserve">Initially we were going to use regressive decision trees on each of the three split segments of our data, but since we are trying to find a categorical </w:t>
+      </w:r>
+      <w:r>
+        <w:rPr>
+          <w:iCs/>
+        </w:rPr>
+        <w:t>value,</w:t>
+      </w:r>
+      <w:r>
+        <w:rPr>
+          <w:iCs/>
+        </w:rPr>
+        <w:t xml:space="preserve"> we decided to use decision tree classifiers instead, </w:t>
+      </w:r>
+      <w:r>
+        <w:rPr>
+          <w:iCs/>
+        </w:rPr>
+        <w:t>as we are predicting whether or not a machine fails, which is a binary classification.</w:t>
+      </w:r>
+    </w:p>
+    <w:p>
+      <w:pPr>
+        <w:spacing w:after="0" w:line="240" w:lineRule="auto"/>
+        <w:jc w:val="both"/>
+        <w:rPr>
+          <w:iCs/>
+        </w:rPr>
+      </w:pPr>
+    </w:p>
+    <w:p>
+      <w:pPr>
+        <w:spacing w:after="0" w:line="240" w:lineRule="auto"/>
+        <w:jc w:val="both"/>
+        <w:rPr>
+          <w:iCs/>
+        </w:rPr>
+      </w:pPr>
+      <w:r>
+        <w:rPr>
+          <w:iCs/>
+        </w:rPr>
+        <w:t xml:space="preserve">The decision tree classifier was deployed using the “rpart” library that is a part of the R package library; </w:t>
+      </w:r>
+      <w:r>
+        <w:rPr>
+          <w:iCs/>
+        </w:rPr>
+        <w:t xml:space="preserve">it is a library that is used for </w:t>
+      </w:r>
+      <w:r>
+        <w:rPr>
+          <w:iCs/>
+        </w:rPr>
+        <w:t>building regression and classification trees, and since we were using a classification tree as our model, this library was decided upon.</w:t>
+      </w:r>
+      <w:r>
+        <w:rPr>
+          <w:iCs/>
+        </w:rPr>
+        <w:t xml:space="preserve"> We first split the data into a train and test set with a proportion value of 0.8 (80% train, 20% test)</w:t>
+      </w:r>
+      <w:r>
+        <w:rPr>
+          <w:iCs/>
+        </w:rPr>
+        <w:t>. The line of code to set up the model is as follows:</w:t>
+      </w:r>
+    </w:p>
+    <w:p>
+      <w:pPr>
+        <w:spacing w:after="0" w:line="240" w:lineRule="auto"/>
+        <w:jc w:val="both"/>
+        <w:rPr>
+          <w:iCs/>
+          <w:highlight w:val="cyan"/>
+        </w:rPr>
+      </w:pPr>
+    </w:p>
+    <w:p>
+      <w:pPr>
+        <w:spacing w:after="0" w:line="240" w:lineRule="auto"/>
+        <w:jc w:val="both"/>
+        <w:rPr>
+          <w:rFonts w:ascii="Lucida Console" w:hAnsi="Lucida Console"/>
+          <w:iCs/>
+          <w:sz w:val="20"/>
+          <w:szCs w:val="20"/>
+        </w:rPr>
+      </w:pPr>
+      <w:r>
+        <w:rPr>
+          <w:rFonts w:ascii="Lucida Console" w:hAnsi="Lucida Console"/>
+          <w:iCs/>
+          <w:sz w:val="20"/>
+          <w:szCs w:val="20"/>
+        </w:rPr>
+        <w:t>model &lt;- rpart(Target~., data=train_data, method='class'</w:t>
+      </w:r>
+      <w:r>
+        <w:rPr>
+          <w:rFonts w:ascii="Lucida Console" w:hAnsi="Lucida Console"/>
+          <w:iCs/>
+          <w:sz w:val="20"/>
+          <w:szCs w:val="20"/>
+        </w:rPr>
+        <w:t>)</w:t>
+      </w:r>
+    </w:p>
+    <w:p>
+      <w:pPr>
+        <w:spacing w:after="0" w:line="240" w:lineRule="auto"/>
+        <w:jc w:val="both"/>
+        <w:rPr>
+          <w:rFonts w:ascii="Lucida Console" w:hAnsi="Lucida Console"/>
+          <w:iCs/>
+          <w:sz w:val="20"/>
+          <w:szCs w:val="20"/>
+          <w:highlight w:val="cyan"/>
+        </w:rPr>
+      </w:pPr>
+    </w:p>
+    <w:p>
+      <w:pPr>
+        <w:spacing w:after="0" w:line="240" w:lineRule="auto"/>
+        <w:jc w:val="both"/>
+        <w:rPr>
+          <w:rFonts w:cstheme="minorHAnsi"/>
+          <w:iCs/>
+        </w:rPr>
+      </w:pPr>
+      <w:r>
+        <w:rPr>
+          <w:rFonts w:cstheme="minorHAnsi"/>
+          <w:iCs/>
+        </w:rPr>
+        <w:lastRenderedPageBreak/>
+        <w:t xml:space="preserve">The first parameter </w:t>
+      </w:r>
+      <w:r>
+        <w:rPr>
+          <w:rFonts w:ascii="Lucida Console" w:hAnsi="Lucida Console" w:cstheme="minorHAnsi"/>
+          <w:iCs/>
+          <w:sz w:val="20"/>
+          <w:szCs w:val="20"/>
+        </w:rPr>
+        <w:t>Target</w:t>
+      </w:r>
+      <w:r>
+        <w:rPr>
+          <w:rFonts w:ascii="Lucida Console" w:hAnsi="Lucida Console" w:cstheme="minorHAnsi"/>
+          <w:iCs/>
+          <w:sz w:val="20"/>
+          <w:szCs w:val="20"/>
+        </w:rPr>
+        <w:t xml:space="preserve"> </w:t>
+      </w:r>
+      <w:r>
+        <w:rPr>
+          <w:rFonts w:ascii="Lucida Console" w:hAnsi="Lucida Console" w:cstheme="minorHAnsi"/>
+          <w:iCs/>
+          <w:sz w:val="20"/>
+          <w:szCs w:val="20"/>
+        </w:rPr>
+        <w:t>~ .</w:t>
+      </w:r>
+      <w:r>
+        <w:rPr>
+          <w:rFonts w:cstheme="minorHAnsi"/>
+          <w:iCs/>
+        </w:rPr>
+        <w:t xml:space="preserve"> </w:t>
+      </w:r>
+      <w:r>
+        <w:rPr>
+          <w:rFonts w:cstheme="minorHAnsi"/>
+          <w:iCs/>
+        </w:rPr>
+        <w:t>is the formula that sets up the Target value as the value we want to find and all other variables in the training set as the values that are being used to determine the Target variable.</w:t>
+      </w:r>
+      <w:r>
+        <w:rPr>
+          <w:rFonts w:cstheme="minorHAnsi"/>
+          <w:iCs/>
+        </w:rPr>
+        <w:t xml:space="preserve"> It uses the training data set and is </w:t>
+      </w:r>
+      <w:r>
+        <w:rPr>
+          <w:rFonts w:cstheme="minorHAnsi"/>
+          <w:iCs/>
+        </w:rPr>
+        <w:t xml:space="preserve">a classification tree (hence </w:t>
+      </w:r>
+      <w:r>
+        <w:rPr>
+          <w:rFonts w:ascii="Lucida Console" w:hAnsi="Lucida Console" w:cstheme="minorHAnsi"/>
+          <w:iCs/>
+          <w:sz w:val="20"/>
+          <w:szCs w:val="20"/>
+        </w:rPr>
+        <w:t>method=’class’</w:t>
+      </w:r>
+      <w:r>
+        <w:rPr>
+          <w:rFonts w:cstheme="minorHAnsi"/>
+          <w:iCs/>
+        </w:rPr>
+        <w:t>)</w:t>
+      </w:r>
+      <w:r>
+        <w:rPr>
+          <w:rFonts w:cstheme="minorHAnsi"/>
+          <w:iCs/>
+        </w:rPr>
+        <w:t xml:space="preserve">. The </w:t>
+      </w:r>
+      <w:r>
+        <w:rPr>
+          <w:rFonts w:ascii="Lucida Console" w:hAnsi="Lucida Console" w:cstheme="minorHAnsi"/>
+          <w:iCs/>
+          <w:sz w:val="20"/>
+          <w:szCs w:val="20"/>
+        </w:rPr>
+        <w:t>minsplit</w:t>
+      </w:r>
+      <w:r>
+        <w:rPr>
+          <w:rFonts w:cstheme="minorHAnsi"/>
+          <w:iCs/>
+        </w:rPr>
+        <w:t xml:space="preserve"> </w:t>
+      </w:r>
+      <w:r>
+        <w:rPr>
+          <w:rFonts w:cstheme="minorHAnsi"/>
+          <w:iCs/>
+        </w:rPr>
+        <w:t xml:space="preserve">parameter sets the </w:t>
+      </w:r>
+      <w:r>
+        <w:rPr>
+          <w:rFonts w:cstheme="minorHAnsi"/>
+          <w:iCs/>
+        </w:rPr>
+        <w:t>minimum number of observations that must exist in the node in order for a split to be attempted to 2, which is also a common practice from what we’ve found.</w:t>
+      </w:r>
+      <w:r>
+        <w:rPr>
+          <w:rFonts w:cstheme="minorHAnsi"/>
+          <w:iCs/>
+        </w:rPr>
+        <w:t xml:space="preserve"> The decision tree model turned out really well, and from the picture below, we can clearly see the conditions by which the tree made its </w:t>
+      </w:r>
+      <w:r>
+        <w:rPr>
+          <w:rFonts w:cstheme="minorHAnsi"/>
+          <w:iCs/>
+        </w:rPr>
+        <w:t>predictions.</w:t>
+      </w:r>
+      <w:r>
+        <w:rPr>
+          <w:rFonts w:cstheme="minorHAnsi"/>
+          <w:iCs/>
+        </w:rPr>
+        <w:t xml:space="preserve"> There are other parameters that can be influenced as well, including the maximum depth of the tree </w:t>
+      </w:r>
+      <w:r>
+        <w:rPr>
+          <w:rFonts w:cstheme="minorHAnsi"/>
+          <w:iCs/>
+        </w:rPr>
+        <w:t>and the minimum number of observations that can be observed in any leaf node, but those have been left untouched for now, as they may or may not be useful</w:t>
+      </w:r>
+      <w:r>
+        <w:rPr>
+          <w:rFonts w:cstheme="minorHAnsi"/>
+          <w:iCs/>
+        </w:rPr>
+        <w:t xml:space="preserve"> to us yet</w:t>
+      </w:r>
+      <w:r>
+        <w:rPr>
+          <w:rFonts w:cstheme="minorHAnsi"/>
+          <w:iCs/>
+        </w:rPr>
+        <w:t>.</w:t>
+      </w:r>
+    </w:p>
+    <w:p>
+      <w:pPr>
+        <w:spacing w:after="0" w:line="240" w:lineRule="auto"/>
+        <w:jc w:val="both"/>
+        <w:rPr>
+          <w:rFonts w:cstheme="minorHAnsi"/>
+          <w:iCs/>
+        </w:rPr>
+      </w:pPr>
+    </w:p>
+    <w:p>
+      <w:pPr>
+        <w:spacing w:after="0" w:line="240" w:lineRule="auto"/>
+        <w:jc w:val="both"/>
+        <w:rPr>
+          <w:iCs/>
+        </w:rPr>
+      </w:pPr>
+      <w:r>
+        <w:rPr>
+          <w:rFonts w:cstheme="minorHAnsi"/>
+          <w:iCs/>
+        </w:rPr>
+        <w:t xml:space="preserve">Potential improvements to the model may lie in some of the extra function parameters that are built within the </w:t>
+      </w:r>
+      <w:r>
+        <w:rPr>
+          <w:rFonts w:cstheme="minorHAnsi"/>
+          <w:i/>
+        </w:rPr>
+        <w:t>rpart</w:t>
+      </w:r>
+      <w:r>
+        <w:rPr>
+          <w:rFonts w:cstheme="minorHAnsi"/>
+          <w:iCs/>
+        </w:rPr>
+        <w:t xml:space="preserve"> function, as they may be able to tweak the model to a more specific and accurate prediction. We may </w:t>
+      </w:r>
+      <w:r>
+        <w:rPr>
+          <w:rFonts w:cstheme="minorHAnsi"/>
+          <w:iCs/>
+        </w:rPr>
+        <w:t>evaluate</w:t>
+      </w:r>
+      <w:r>
+        <w:rPr>
+          <w:rFonts w:cstheme="minorHAnsi"/>
+          <w:iCs/>
+        </w:rPr>
+        <w:t xml:space="preserve"> some of these at a later date.</w:t>
+      </w:r>
+    </w:p>
+    <w:p>
+      <w:pPr>
+        <w:spacing w:after="0" w:line="240" w:lineRule="auto"/>
+        <w:jc w:val="both"/>
+        <w:rPr>
+          <w:iCs/>
+        </w:rPr>
+      </w:pPr>
+    </w:p>
+    <w:p>
+      <w:pPr>
+        <w:spacing w:after="0" w:line="240" w:lineRule="auto"/>
+        <w:jc w:val="both"/>
+      </w:pPr>
+    </w:p>
+    <w:p>
+      <w:pPr>
+        <w:pStyle w:val="ListParagraph"/>
+        <w:numPr>
+          <w:ilvl w:val="0"/>
+          <w:numId w:val="1"/>
+        </w:numPr>
+        <w:spacing w:after="0" w:line="240" w:lineRule="auto"/>
+        <w:jc w:val="both"/>
+        <w:rPr>
+          <w:b/>
+        </w:rPr>
+      </w:pPr>
+      <w:r>
+        <w:rPr>
+          <w:b/>
+        </w:rPr>
         <w:t>Results (</w:t>
       </w:r>
       <w:r>
@@ -1796,30 +1518,16 @@
         <w:rPr>
           <w:i/>
         </w:rPr>
-        <w:t xml:space="preserve"> compare with human performance by having someone hand-solve your problem on a small subset of data. You </w:t>
-      </w:r>
-      <w:proofErr w:type="gramStart"/>
-      <w:r>
+        <w:t xml:space="preserve"> compare with human performance by having someone hand-solve your problem on a small subset of data. You won’t expect to achieve this level of performance, but it establishes a scale by which to measure your project's performance. Compare the performance of your baseline model and primary model and explain the differences.]</w:t>
+      </w:r>
+    </w:p>
+    <w:p>
+      <w:pPr>
+        <w:spacing w:after="0" w:line="240" w:lineRule="auto"/>
+        <w:jc w:val="both"/>
         <w:rPr>
           <w:i/>
         </w:rPr>
-        <w:t>won’t</w:t>
-      </w:r>
-      <w:proofErr w:type="gramEnd"/>
-      <w:r>
-        <w:rPr>
-          <w:i/>
-        </w:rPr>
-        <w:t xml:space="preserve"> expect to achieve this level of performance, but it establishes a scale by which to measure your project's performance. Compare the performance of your baseline model and primary model and explain the differences.]</w:t>
-      </w:r>
-    </w:p>
-    <w:p>
-      <w:pPr>
-        <w:spacing w:after="0" w:line="240" w:lineRule="auto"/>
-        <w:jc w:val="both"/>
-        <w:rPr>
-          <w:i/>
-        </w:rPr>
       </w:pPr>
     </w:p>
     <w:p>
@@ -1837,6 +1545,20 @@
           <w:iCs/>
         </w:rPr>
         <w:t>As you can see from the model below, the decision tree is an excellent measure for visualizing the results of the data and showing what the model did to determine its classification for each feature.</w:t>
+      </w:r>
+      <w:r>
+        <w:rPr>
+          <w:rFonts w:cstheme="minorHAnsi"/>
+          <w:iCs/>
+        </w:rPr>
+        <w:t xml:space="preserve"> </w:t>
+      </w:r>
+      <w:r>
+        <w:rPr>
+          <w:rFonts w:cstheme="minorHAnsi"/>
+          <w:iCs/>
+        </w:rPr>
+        <w:t>The decision tree visualization below shows our baseline model.</w:t>
       </w:r>
     </w:p>
     <w:p>
@@ -1944,7 +1666,49 @@
           <w:iCs/>
           <w:highlight w:val="yellow"/>
         </w:rPr>
-        <w:t>For performance measurements we used a combination of precision, recall, and F1 score to evaluate the accuracy of the model, each of which being more accurate than expected with an F1 score around 98%.</w:t>
+        <w:t xml:space="preserve">For performance measurements we used a combination of precision, recall, and F1 score to evaluate the accuracy </w:t>
+      </w:r>
+      <w:r>
+        <w:rPr>
+          <w:iCs/>
+        </w:rPr>
+        <w:t xml:space="preserve">of the </w:t>
+      </w:r>
+      <w:r>
+        <w:rPr>
+          <w:iCs/>
+        </w:rPr>
+        <w:t xml:space="preserve">baseline and primary </w:t>
+      </w:r>
+      <w:r>
+        <w:rPr>
+          <w:iCs/>
+        </w:rPr>
+        <w:t>model</w:t>
+      </w:r>
+      <w:r>
+        <w:rPr>
+          <w:iCs/>
+        </w:rPr>
+        <w:t>s</w:t>
+      </w:r>
+      <w:r>
+        <w:rPr>
+          <w:iCs/>
+        </w:rPr>
+        <w:t xml:space="preserve">, </w:t>
+      </w:r>
+      <w:r>
+        <w:rPr>
+          <w:iCs/>
+        </w:rPr>
+        <w:t>as well as a generalized accuracy score</w:t>
+      </w:r>
+      <w:r>
+        <w:rPr>
+          <w:iCs/>
+        </w:rPr>
+        <w:t>.</w:t>
       </w:r>
       <w:r>
         <w:rPr>
@@ -1955,69 +1719,80 @@
       <w:r>
         <w:rPr>
           <w:iCs/>
-          <w:highlight w:val="cyan"/>
+        </w:rPr>
+        <w:t xml:space="preserve">We decided to use these measures as they are good performance metrics for analyzing classification systems. </w:t>
+      </w:r>
+      <w:r>
+        <w:rPr>
+          <w:iCs/>
         </w:rPr>
         <w:t xml:space="preserve">We first developed a confusion matrix based off the results of the </w:t>
       </w:r>
       <w:r>
         <w:rPr>
           <w:iCs/>
-          <w:highlight w:val="cyan"/>
-        </w:rPr>
-        <w:t xml:space="preserve">predicted values of the test set, which </w:t>
-      </w:r>
-      <w:proofErr w:type="gramStart"/>
-      <w:r>
-        <w:rPr>
-          <w:iCs/>
-          <w:highlight w:val="cyan"/>
-        </w:rPr>
-        <w:t>was then used</w:t>
-      </w:r>
-      <w:proofErr w:type="gramEnd"/>
-      <w:r>
-        <w:rPr>
-          <w:iCs/>
-          <w:highlight w:val="cyan"/>
-        </w:rPr>
-        <w:t xml:space="preserve"> to help calculate our precision metrics. The confusion matrix </w:t>
-      </w:r>
-      <w:r>
-        <w:rPr>
-          <w:iCs/>
-          <w:highlight w:val="cyan"/>
+        </w:rPr>
+        <w:t xml:space="preserve">predicted values of the test set, which was then used to help calculate our precision metrics. The confusion matrix </w:t>
+      </w:r>
+      <w:r>
+        <w:rPr>
+          <w:iCs/>
         </w:rPr>
         <w:t>helps us visualize the results of the performance of our model.</w:t>
       </w:r>
       <w:r>
         <w:rPr>
           <w:iCs/>
-          <w:highlight w:val="cyan"/>
-        </w:rPr>
-        <w:t xml:space="preserve"> Each row of the matrix represents the instances of the actual class, while the columns represent</w:t>
-      </w:r>
-      <w:r>
-        <w:rPr>
-          <w:iCs/>
-          <w:highlight w:val="cyan"/>
-        </w:rPr>
-        <w:t xml:space="preserve"> the predicted class. The confusion matrix that </w:t>
-      </w:r>
-      <w:proofErr w:type="gramStart"/>
-      <w:r>
-        <w:rPr>
-          <w:iCs/>
-          <w:highlight w:val="cyan"/>
-        </w:rPr>
-        <w:t>was generated</w:t>
-      </w:r>
-      <w:proofErr w:type="gramEnd"/>
-      <w:r>
-        <w:rPr>
-          <w:iCs/>
-          <w:highlight w:val="cyan"/>
-        </w:rPr>
-        <w:t xml:space="preserve"> with the above decision tree was the following:</w:t>
+        </w:rPr>
+        <w:t xml:space="preserve"> Each row of the matrix represents the instances of the actual class</w:t>
+      </w:r>
+      <w:r>
+        <w:rPr>
+          <w:iCs/>
+        </w:rPr>
+        <w:t xml:space="preserve"> (what the values actually were)</w:t>
+      </w:r>
+      <w:r>
+        <w:rPr>
+          <w:iCs/>
+        </w:rPr>
+        <w:t>, while the columns represent</w:t>
+      </w:r>
+      <w:r>
+        <w:rPr>
+          <w:iCs/>
+        </w:rPr>
+        <w:t xml:space="preserve"> the predicted class</w:t>
+      </w:r>
+      <w:r>
+        <w:rPr>
+          <w:iCs/>
+        </w:rPr>
+        <w:t xml:space="preserve"> (what the model predicted the instance to </w:t>
+      </w:r>
+      <w:r>
+        <w:rPr>
+          <w:iCs/>
+        </w:rPr>
+        <w:t>be)</w:t>
+      </w:r>
+      <w:r>
+        <w:rPr>
+          <w:iCs/>
+        </w:rPr>
+        <w:t xml:space="preserve">. The confusion matrix that was generated </w:t>
+      </w:r>
+      <w:r>
+        <w:rPr>
+          <w:iCs/>
+        </w:rPr>
+        <w:t>from the baseline model</w:t>
+      </w:r>
+      <w:r>
+        <w:rPr>
+          <w:iCs/>
+        </w:rPr>
+        <w:t xml:space="preserve"> was the following:</w:t>
       </w:r>
     </w:p>
     <w:p>
@@ -2163,397 +1938,223 @@
       <w:r>
         <w:rPr>
           <w:iCs/>
-          <w:highlight w:val="cyan"/>
-        </w:rPr>
-        <w:t xml:space="preserve">From this matrix we can see that the total results add up to </w:t>
-      </w:r>
-      <w:proofErr w:type="gramStart"/>
-      <w:r>
-        <w:rPr>
-          <w:iCs/>
-          <w:highlight w:val="cyan"/>
-        </w:rPr>
-        <w:t>2000</w:t>
-      </w:r>
-      <w:proofErr w:type="gramEnd"/>
-      <w:r>
-        <w:rPr>
-          <w:iCs/>
-          <w:highlight w:val="cyan"/>
-        </w:rPr>
-        <w:t xml:space="preserve"> (the total number of instances in our test set)</w:t>
-      </w:r>
-      <w:r>
-        <w:rPr>
-          <w:iCs/>
-          <w:highlight w:val="cyan"/>
-        </w:rPr>
-        <w:t xml:space="preserve">. 1,928 of the instances were predicted correctly to be a 0 (the machine did not fail), whereas </w:t>
-      </w:r>
-      <w:proofErr w:type="gramStart"/>
-      <w:r>
-        <w:rPr>
-          <w:iCs/>
-          <w:highlight w:val="cyan"/>
-        </w:rPr>
-        <w:t>42</w:t>
-      </w:r>
-      <w:proofErr w:type="gramEnd"/>
-      <w:r>
-        <w:rPr>
-          <w:iCs/>
-          <w:highlight w:val="cyan"/>
-        </w:rPr>
-        <w:t xml:space="preserve"> were instances that were predicted correctly to</w:t>
-      </w:r>
-      <w:r>
-        <w:rPr>
-          <w:iCs/>
-          <w:highlight w:val="cyan"/>
+        </w:rPr>
+        <w:t>From this matrix we can see that the total results add up to 2000 (the total number of instances in our test set)</w:t>
+      </w:r>
+      <w:r>
+        <w:rPr>
+          <w:iCs/>
+        </w:rPr>
+        <w:t>. 1,928 of the instances were predicted correctly to be a 0 (the machine did not fail), whereas 42 were instances that were predicted correctly to</w:t>
+      </w:r>
+      <w:r>
+        <w:rPr>
+          <w:iCs/>
         </w:rPr>
         <w:t xml:space="preserve"> be a 1</w:t>
       </w:r>
       <w:r>
         <w:rPr>
           <w:iCs/>
-          <w:highlight w:val="cyan"/>
         </w:rPr>
         <w:t xml:space="preserve"> </w:t>
       </w:r>
       <w:r>
         <w:rPr>
           <w:iCs/>
-          <w:highlight w:val="cyan"/>
         </w:rPr>
         <w:t xml:space="preserve">(machine </w:t>
       </w:r>
       <w:r>
         <w:rPr>
           <w:iCs/>
-          <w:highlight w:val="cyan"/>
         </w:rPr>
         <w:t>fail</w:t>
       </w:r>
       <w:r>
         <w:rPr>
           <w:iCs/>
-          <w:highlight w:val="cyan"/>
         </w:rPr>
         <w:t>)</w:t>
       </w:r>
       <w:r>
         <w:rPr>
           <w:iCs/>
-          <w:highlight w:val="cyan"/>
         </w:rPr>
         <w:t>.</w:t>
       </w:r>
       <w:r>
         <w:rPr>
           <w:iCs/>
-          <w:highlight w:val="cyan"/>
         </w:rPr>
         <w:t xml:space="preserve"> We can already see that a vast portion of the training data is mostly </w:t>
       </w:r>
       <w:r>
         <w:rPr>
           <w:iCs/>
-          <w:highlight w:val="cyan"/>
         </w:rPr>
         <w:t xml:space="preserve">made up of instances of machines </w:t>
       </w:r>
       <w:r>
         <w:rPr>
           <w:iCs/>
-          <w:highlight w:val="cyan"/>
-        </w:rPr>
-        <w:t xml:space="preserve">of machine that </w:t>
-      </w:r>
-      <w:proofErr w:type="gramStart"/>
-      <w:r>
-        <w:rPr>
-          <w:iCs/>
-          <w:highlight w:val="cyan"/>
-        </w:rPr>
-        <w:t>didn’t</w:t>
-      </w:r>
-      <w:proofErr w:type="gramEnd"/>
-      <w:r>
-        <w:rPr>
-          <w:iCs/>
-          <w:highlight w:val="cyan"/>
-        </w:rPr>
-        <w:t xml:space="preserve"> fail; this will be important later for analyzing potential issues with our dataset. </w:t>
-      </w:r>
-      <w:r>
-        <w:rPr>
-          <w:iCs/>
-          <w:highlight w:val="cyan"/>
-        </w:rPr>
-        <w:t xml:space="preserve">We decided upon using these measures as they are </w:t>
-      </w:r>
-      <w:proofErr w:type="gramStart"/>
-      <w:r>
-        <w:rPr>
-          <w:iCs/>
-          <w:highlight w:val="cyan"/>
-        </w:rPr>
-        <w:t xml:space="preserve">good </w:t>
-      </w:r>
-      <w:r>
-        <w:rPr>
-          <w:iCs/>
-          <w:highlight w:val="cyan"/>
-        </w:rPr>
-        <w:t>performance</w:t>
-      </w:r>
-      <w:proofErr w:type="gramEnd"/>
-      <w:r>
-        <w:rPr>
-          <w:iCs/>
-          <w:highlight w:val="cyan"/>
-        </w:rPr>
-        <w:t xml:space="preserve"> metrics for</w:t>
-      </w:r>
-      <w:r>
-        <w:rPr>
-          <w:iCs/>
-          <w:highlight w:val="cyan"/>
-        </w:rPr>
-        <w:t xml:space="preserve"> analyzing</w:t>
-      </w:r>
-      <w:r>
-        <w:rPr>
-          <w:iCs/>
-          <w:highlight w:val="cyan"/>
-        </w:rPr>
-        <w:t xml:space="preserve"> classification systems.</w:t>
-      </w:r>
-      <w:r>
-        <w:rPr>
-          <w:iCs/>
-          <w:highlight w:val="cyan"/>
-        </w:rPr>
-        <w:t xml:space="preserve"> The precision metric finds what proportion of the identifications that were “positive” were actually correct, or in other words how </w:t>
-      </w:r>
-      <w:proofErr w:type="gramStart"/>
-      <w:r>
-        <w:rPr>
-          <w:iCs/>
-          <w:highlight w:val="cyan"/>
-        </w:rPr>
-        <w:t>many</w:t>
-      </w:r>
-      <w:proofErr w:type="gramEnd"/>
-      <w:r>
-        <w:rPr>
-          <w:iCs/>
-          <w:highlight w:val="cyan"/>
-        </w:rPr>
-        <w:t xml:space="preserve"> “true positives” were correctly identified out of all </w:t>
-      </w:r>
-      <w:r>
-        <w:rPr>
-          <w:iCs/>
-          <w:highlight w:val="cyan"/>
-        </w:rPr>
-        <w:t xml:space="preserve">positive identifications. </w:t>
-      </w:r>
-      <w:r>
-        <w:rPr>
-          <w:iCs/>
-          <w:highlight w:val="cyan"/>
-        </w:rPr>
-        <w:t xml:space="preserve">Precision </w:t>
-      </w:r>
-      <w:proofErr w:type="gramStart"/>
-      <w:r>
-        <w:rPr>
-          <w:iCs/>
-          <w:highlight w:val="cyan"/>
-        </w:rPr>
-        <w:t>is calculated</w:t>
-      </w:r>
-      <w:proofErr w:type="gramEnd"/>
-      <w:r>
-        <w:rPr>
-          <w:iCs/>
-          <w:highlight w:val="cyan"/>
-        </w:rPr>
-        <w:t xml:space="preserve"> by dividing the </w:t>
-      </w:r>
-      <w:r>
-        <w:rPr>
-          <w:iCs/>
-          <w:highlight w:val="cyan"/>
-        </w:rPr>
-        <w:t xml:space="preserve">number </w:t>
-      </w:r>
-      <w:r>
-        <w:rPr>
-          <w:iCs/>
-          <w:highlight w:val="cyan"/>
-        </w:rPr>
-        <w:t xml:space="preserve">of true positive identifications by the sum of all true positive and false </w:t>
-      </w:r>
-      <w:r>
-        <w:rPr>
-          <w:iCs/>
-          <w:highlight w:val="cyan"/>
+        </w:rPr>
+        <w:t>of machine that didn’t fail; this will be important later for analyzing potential issues with our dataset.</w:t>
+      </w:r>
+      <w:r>
+        <w:rPr>
+          <w:iCs/>
+        </w:rPr>
+        <w:t xml:space="preserve"> </w:t>
+      </w:r>
+      <w:r>
+        <w:rPr>
+          <w:iCs/>
+        </w:rPr>
+        <w:t xml:space="preserve">From here, we determined our performance metrics. </w:t>
+      </w:r>
+      <w:r>
+        <w:rPr>
+          <w:iCs/>
+        </w:rPr>
+        <w:t xml:space="preserve">The precision metric finds what proportion of the identifications that were “positive” were actually correct, or in other words how many “true positives” were correctly identified out of all </w:t>
+      </w:r>
+      <w:r>
+        <w:rPr>
+          <w:iCs/>
+        </w:rPr>
+        <w:t xml:space="preserve">instances that were </w:t>
+      </w:r>
+      <w:r>
+        <w:rPr>
+          <w:iCs/>
+        </w:rPr>
+        <w:t>positive</w:t>
+      </w:r>
+      <w:r>
+        <w:rPr>
+          <w:iCs/>
+        </w:rPr>
+        <w:t xml:space="preserve">. </w:t>
+      </w:r>
+      <w:r>
+        <w:rPr>
+          <w:iCs/>
+        </w:rPr>
+        <w:t xml:space="preserve">Precision is calculated by dividing the </w:t>
+      </w:r>
+      <w:r>
+        <w:rPr>
+          <w:iCs/>
+        </w:rPr>
+        <w:t xml:space="preserve">number of true positive </w:t>
+      </w:r>
+      <w:r>
+        <w:rPr>
+          <w:iCs/>
         </w:rPr>
         <w:lastRenderedPageBreak/>
-        <w:t>positive identifications.</w:t>
-      </w:r>
-      <w:r>
-        <w:rPr>
-          <w:iCs/>
-          <w:highlight w:val="cyan"/>
+        <w:t>identifications by the sum of all true positive and false positive identifications.</w:t>
+      </w:r>
+      <w:r>
+        <w:rPr>
+          <w:iCs/>
         </w:rPr>
         <w:t xml:space="preserve"> </w:t>
       </w:r>
       <w:r>
         <w:rPr>
           <w:iCs/>
-          <w:highlight w:val="cyan"/>
-        </w:rPr>
-        <w:t xml:space="preserve">The recall metric, also sometimes called the </w:t>
-      </w:r>
-      <w:r>
-        <w:rPr>
-          <w:iCs/>
-          <w:highlight w:val="cyan"/>
-        </w:rPr>
-        <w:t xml:space="preserve">“sensitivity” metric, find the proportion of actual positives that were identified correctly; in other words, it calculates how many “correct” guesses were made out of all </w:t>
-      </w:r>
-      <w:r>
-        <w:rPr>
-          <w:iCs/>
-          <w:highlight w:val="cyan"/>
-        </w:rPr>
-        <w:t>instances that were identified as “correct</w:t>
-      </w:r>
-      <w:proofErr w:type="gramStart"/>
-      <w:r>
-        <w:rPr>
-          <w:iCs/>
-          <w:highlight w:val="cyan"/>
-        </w:rPr>
-        <w:t>”</w:t>
-      </w:r>
-      <w:r>
-        <w:rPr>
-          <w:iCs/>
-          <w:highlight w:val="cyan"/>
-        </w:rPr>
-        <w:t>.</w:t>
-      </w:r>
-      <w:proofErr w:type="gramEnd"/>
-      <w:r>
-        <w:rPr>
-          <w:iCs/>
-          <w:highlight w:val="cyan"/>
-        </w:rPr>
-        <w:t xml:space="preserve"> This metric </w:t>
-      </w:r>
-      <w:proofErr w:type="gramStart"/>
-      <w:r>
-        <w:rPr>
-          <w:iCs/>
-          <w:highlight w:val="cyan"/>
-        </w:rPr>
-        <w:t>is calculated</w:t>
-      </w:r>
-      <w:proofErr w:type="gramEnd"/>
-      <w:r>
-        <w:rPr>
-          <w:iCs/>
-          <w:highlight w:val="cyan"/>
-        </w:rPr>
-        <w:t xml:space="preserve"> by dividing the number of true positive identifications by the </w:t>
-      </w:r>
-      <w:r>
-        <w:rPr>
-          <w:iCs/>
-          <w:highlight w:val="cyan"/>
+        </w:rPr>
+        <w:t xml:space="preserve">The recall metric, sometimes called the </w:t>
+      </w:r>
+      <w:r>
+        <w:rPr>
+          <w:iCs/>
+        </w:rPr>
+        <w:t>“sensitivity” metric, find</w:t>
+      </w:r>
+      <w:r>
+        <w:rPr>
+          <w:iCs/>
+        </w:rPr>
+        <w:t>s</w:t>
+      </w:r>
+      <w:r>
+        <w:rPr>
+          <w:iCs/>
+        </w:rPr>
+        <w:t xml:space="preserve"> the proportion of actual positives that were identified correctly; in other words, it calculates how many “correct” guesses were made out of all </w:t>
+      </w:r>
+      <w:r>
+        <w:rPr>
+          <w:iCs/>
+        </w:rPr>
+        <w:t>instances that were identified as “correct”</w:t>
+      </w:r>
+      <w:r>
+        <w:rPr>
+          <w:iCs/>
+        </w:rPr>
+        <w:t xml:space="preserve">. This metric is calculated by dividing the number of true positive identifications by the </w:t>
+      </w:r>
+      <w:r>
+        <w:rPr>
+          <w:iCs/>
         </w:rPr>
         <w:t>sum of all true positive and false negative identifications.</w:t>
       </w:r>
       <w:r>
         <w:rPr>
           <w:iCs/>
-          <w:highlight w:val="cyan"/>
         </w:rPr>
         <w:t xml:space="preserve"> We then used these two metrics to calculate the F1 score of our graph</w:t>
       </w:r>
       <w:r>
         <w:rPr>
           <w:iCs/>
-          <w:highlight w:val="cyan"/>
         </w:rPr>
         <w:t xml:space="preserve">, which is </w:t>
       </w:r>
       <w:r>
         <w:rPr>
           <w:iCs/>
-          <w:highlight w:val="cyan"/>
         </w:rPr>
         <w:t>a measure of the accuracy of both of those tests. The formula</w:t>
       </w:r>
       <w:r>
         <w:rPr>
           <w:iCs/>
-          <w:highlight w:val="cyan"/>
         </w:rPr>
         <w:t xml:space="preserve"> </w:t>
       </w:r>
       <w:r>
         <w:rPr>
           <w:iCs/>
-          <w:highlight w:val="cyan"/>
         </w:rPr>
         <w:t>for</w:t>
       </w:r>
       <w:r>
         <w:rPr>
           <w:iCs/>
-          <w:highlight w:val="cyan"/>
         </w:rPr>
         <w:t xml:space="preserve"> calculating the</w:t>
       </w:r>
       <w:r>
         <w:rPr>
           <w:iCs/>
-          <w:highlight w:val="cyan"/>
         </w:rPr>
         <w:t xml:space="preserve"> F1 score is the harmonic mean of the precision and recall factors, and </w:t>
       </w:r>
       <w:r>
         <w:rPr>
           <w:iCs/>
-          <w:highlight w:val="cyan"/>
-        </w:rPr>
-        <w:t xml:space="preserve">the formula can </w:t>
-      </w:r>
-      <w:proofErr w:type="gramStart"/>
-      <w:r>
-        <w:rPr>
-          <w:iCs/>
-          <w:highlight w:val="cyan"/>
-        </w:rPr>
-        <w:t>be seen</w:t>
-      </w:r>
-      <w:proofErr w:type="gramEnd"/>
-      <w:r>
-        <w:rPr>
-          <w:iCs/>
-          <w:highlight w:val="cyan"/>
-        </w:rPr>
-        <w:t xml:space="preserve"> here</w:t>
-      </w:r>
-      <w:r>
-        <w:rPr>
-          <w:iCs/>
-          <w:highlight w:val="cyan"/>
+        </w:rPr>
+        <w:t>the formula can be seen here</w:t>
+      </w:r>
+      <w:r>
+        <w:rPr>
+          <w:iCs/>
         </w:rPr>
         <w:t>:</w:t>
       </w:r>
@@ -2644,375 +2245,266 @@
       <w:r>
         <w:rPr>
           <w:iCs/>
-          <w:highlight w:val="cyan"/>
         </w:rPr>
         <w:t xml:space="preserve">We also ran a general accuracy measure, which </w:t>
       </w:r>
-      <w:proofErr w:type="gramStart"/>
-      <w:r>
-        <w:rPr>
-          <w:iCs/>
-          <w:highlight w:val="cyan"/>
-        </w:rPr>
-        <w:t>was calculated</w:t>
-      </w:r>
-      <w:proofErr w:type="gramEnd"/>
-      <w:r>
-        <w:rPr>
-          <w:iCs/>
-          <w:highlight w:val="cyan"/>
+      <w:r>
+        <w:rPr>
+          <w:iCs/>
+        </w:rPr>
+        <w:t xml:space="preserve">was calculated </w:t>
+      </w:r>
+      <w:r>
+        <w:rPr>
+          <w:iCs/>
+        </w:rPr>
+        <w:t>by</w:t>
+      </w:r>
+      <w:r>
+        <w:rPr>
+          <w:iCs/>
+        </w:rPr>
+        <w:t xml:space="preserve"> the sum of all correctly identified </w:t>
+      </w:r>
+      <w:r>
+        <w:rPr>
+          <w:iCs/>
+        </w:rPr>
+        <w:t xml:space="preserve">instances (that is, all instances that were correctly predicted </w:t>
+      </w:r>
+      <w:r>
+        <w:rPr>
+          <w:iCs/>
+        </w:rPr>
+        <w:t>as either a 0 or a 1</w:t>
+      </w:r>
+      <w:r>
+        <w:rPr>
+          <w:iCs/>
+        </w:rPr>
+        <w:t>) divided by the sum of all values in the confusion matrix</w:t>
+      </w:r>
+      <w:r>
+        <w:rPr>
+          <w:iCs/>
+        </w:rPr>
+        <w:t>.</w:t>
+      </w:r>
+      <w:r>
+        <w:rPr>
+          <w:iCs/>
         </w:rPr>
         <w:t xml:space="preserve"> </w:t>
       </w:r>
       <w:r>
         <w:rPr>
           <w:iCs/>
-          <w:highlight w:val="cyan"/>
-        </w:rPr>
-        <w:t>by</w:t>
-      </w:r>
-      <w:r>
-        <w:rPr>
-          <w:iCs/>
-          <w:highlight w:val="cyan"/>
-        </w:rPr>
-        <w:t xml:space="preserve"> the sum of all correctly identified </w:t>
-      </w:r>
-      <w:r>
-        <w:rPr>
-          <w:iCs/>
-          <w:highlight w:val="cyan"/>
-        </w:rPr>
-        <w:t>instances (that is, all instances that were correctly predicted both true and false) divided by the sum of all values in the confusion matrix</w:t>
-      </w:r>
-      <w:r>
-        <w:rPr>
-          <w:iCs/>
-          <w:highlight w:val="cyan"/>
-        </w:rPr>
-        <w:t>.</w:t>
-      </w:r>
-      <w:r>
-        <w:rPr>
-          <w:iCs/>
-          <w:highlight w:val="cyan"/>
+        </w:rPr>
+        <w:t xml:space="preserve">With the </w:t>
+      </w:r>
+      <w:r>
+        <w:rPr>
+          <w:iCs/>
+        </w:rPr>
+        <w:t xml:space="preserve">baseline model, </w:t>
+      </w:r>
+      <w:r>
+        <w:rPr>
+          <w:iCs/>
+        </w:rPr>
+        <w:t xml:space="preserve">the precision, recall, f1-score, and accuracy are all around 98% to 99%, meaning that the accuracy of the model and its ability to predict </w:t>
+      </w:r>
+      <w:r>
+        <w:rPr>
+          <w:iCs/>
+        </w:rPr>
+        <w:t>correct measures is incredibly high, almost perfect in fact.</w:t>
+      </w:r>
+    </w:p>
+    <w:p>
+      <w:pPr>
+        <w:spacing w:after="0" w:line="240" w:lineRule="auto"/>
+        <w:jc w:val="both"/>
+        <w:rPr>
+          <w:iCs/>
+        </w:rPr>
+      </w:pPr>
+    </w:p>
+    <w:p>
+      <w:pPr>
+        <w:spacing w:after="0" w:line="240" w:lineRule="auto"/>
+        <w:jc w:val="both"/>
+        <w:rPr>
+          <w:iCs/>
+        </w:rPr>
+      </w:pPr>
+      <w:r>
+        <w:rPr>
+          <w:iCs/>
+        </w:rPr>
+        <w:t xml:space="preserve">For the final primary model, we decided to dive into the extra parameters that </w:t>
+      </w:r>
+      <w:r>
+        <w:rPr>
+          <w:iCs/>
+        </w:rPr>
+        <w:t xml:space="preserve">are built into the </w:t>
+      </w:r>
+      <w:r>
+        <w:rPr>
+          <w:i/>
+        </w:rPr>
+        <w:t xml:space="preserve">rpart </w:t>
+      </w:r>
+      <w:r>
+        <w:rPr>
+          <w:iCs/>
+        </w:rPr>
+        <w:t xml:space="preserve"> function</w:t>
+      </w:r>
+      <w:r>
+        <w:rPr>
+          <w:iCs/>
+        </w:rPr>
+        <w:t>. One of th</w:t>
+      </w:r>
+      <w:r>
+        <w:rPr>
+          <w:iCs/>
+        </w:rPr>
+        <w:t xml:space="preserve">ose parameters is </w:t>
+      </w:r>
+      <w:r>
+        <w:rPr>
+          <w:i/>
+        </w:rPr>
+        <w:t>maxdepth</w:t>
+      </w:r>
+      <w:r>
+        <w:rPr>
+          <w:iCs/>
+        </w:rPr>
+        <w:t xml:space="preserve">, which is used to control the height of the tree. One thing of note from the </w:t>
+      </w:r>
+      <w:r>
+        <w:rPr>
+          <w:iCs/>
+        </w:rPr>
+        <w:t>baseline model is the back and forth between the “Process temperature [K]” and “Air temperature [K]” that occurs after a depth of 6. In order to trim the tree slightly</w:t>
+      </w:r>
+      <w:r>
+        <w:rPr>
+          <w:iCs/>
+        </w:rPr>
+        <w:t xml:space="preserve">, we set the </w:t>
+      </w:r>
+      <w:r>
+        <w:rPr>
+          <w:i/>
+        </w:rPr>
+        <w:t>maxdepth</w:t>
+      </w:r>
+      <w:r>
+        <w:rPr>
+          <w:iCs/>
+        </w:rPr>
+        <w:t xml:space="preserve"> tree</w:t>
+      </w:r>
+      <w:r>
+        <w:rPr>
+          <w:iCs/>
+        </w:rPr>
+        <w:t xml:space="preserve"> to 6 to see what happens if this sort of ping-pong effect between those two temperature variables</w:t>
+      </w:r>
+      <w:r>
+        <w:rPr>
+          <w:iCs/>
         </w:rPr>
         <w:t xml:space="preserve"> </w:t>
       </w:r>
       <w:r>
         <w:rPr>
           <w:iCs/>
-          <w:highlight w:val="cyan"/>
-        </w:rPr>
-        <w:t xml:space="preserve">With the </w:t>
-      </w:r>
-      <w:r>
-        <w:rPr>
-          <w:iCs/>
-          <w:highlight w:val="cyan"/>
-        </w:rPr>
-        <w:t xml:space="preserve">baseline model, </w:t>
-      </w:r>
-      <w:r>
-        <w:rPr>
-          <w:iCs/>
-          <w:highlight w:val="cyan"/>
-        </w:rPr>
-        <w:t xml:space="preserve">the precision, recall, f1-score, and accuracy are all around 98% to 99%, meaning that the accuracy of the model and its ability to predict </w:t>
-      </w:r>
-      <w:r>
-        <w:rPr>
-          <w:iCs/>
-          <w:highlight w:val="cyan"/>
-        </w:rPr>
-        <w:t>correct measures is incredibly high, almost perfect in fact.</w:t>
-      </w:r>
-    </w:p>
-    <w:p>
-      <w:pPr>
-        <w:spacing w:after="0" w:line="240" w:lineRule="auto"/>
-        <w:jc w:val="both"/>
-        <w:rPr>
-          <w:iCs/>
-        </w:rPr>
-      </w:pPr>
-    </w:p>
-    <w:p>
-      <w:pPr>
-        <w:spacing w:after="0" w:line="240" w:lineRule="auto"/>
-        <w:jc w:val="both"/>
-        <w:rPr>
-          <w:iCs/>
-        </w:rPr>
-      </w:pPr>
-      <w:r>
-        <w:rPr>
-          <w:iCs/>
-          <w:highlight w:val="cyan"/>
-        </w:rPr>
-        <w:t xml:space="preserve">For the final primary model, we decided to dive into the extra parameters that </w:t>
-      </w:r>
-      <w:proofErr w:type="gramStart"/>
-      <w:r>
-        <w:rPr>
-          <w:iCs/>
-          <w:highlight w:val="cyan"/>
-        </w:rPr>
-        <w:t>are built</w:t>
-      </w:r>
-      <w:proofErr w:type="gramEnd"/>
-      <w:r>
-        <w:rPr>
-          <w:iCs/>
-          <w:highlight w:val="cyan"/>
-        </w:rPr>
-        <w:t xml:space="preserve"> into the </w:t>
+        </w:rPr>
+        <w:t>is</w:t>
+      </w:r>
+      <w:r>
+        <w:rPr>
+          <w:iCs/>
+        </w:rPr>
+        <w:t xml:space="preserve"> pruned from the tree. </w:t>
+      </w:r>
+      <w:r>
+        <w:rPr>
+          <w:iCs/>
+        </w:rPr>
+        <w:t xml:space="preserve">We thought about potentially decreasing the </w:t>
       </w:r>
       <w:r>
         <w:rPr>
           <w:i/>
-          <w:highlight w:val="cyan"/>
-        </w:rPr>
-        <w:t xml:space="preserve">rpart </w:t>
-      </w:r>
-      <w:r>
-        <w:rPr>
-          <w:iCs/>
-          <w:highlight w:val="cyan"/>
-        </w:rPr>
-        <w:t xml:space="preserve"> function</w:t>
-      </w:r>
-      <w:r>
-        <w:rPr>
-          <w:iCs/>
-          <w:highlight w:val="cyan"/>
-        </w:rPr>
-        <w:t>. One of th</w:t>
-      </w:r>
-      <w:r>
-        <w:rPr>
-          <w:iCs/>
-          <w:highlight w:val="cyan"/>
-        </w:rPr>
-        <w:t xml:space="preserve">ose parameters is </w:t>
+        </w:rPr>
+        <w:t>mins</w:t>
       </w:r>
       <w:r>
         <w:rPr>
           <w:i/>
-          <w:highlight w:val="cyan"/>
-        </w:rPr>
-        <w:t>maxdepth</w:t>
-      </w:r>
-      <w:r>
-        <w:rPr>
-          <w:iCs/>
-          <w:highlight w:val="cyan"/>
-        </w:rPr>
-        <w:t xml:space="preserve">, which </w:t>
-      </w:r>
-      <w:proofErr w:type="gramStart"/>
-      <w:r>
-        <w:rPr>
-          <w:iCs/>
-          <w:highlight w:val="cyan"/>
-        </w:rPr>
-        <w:t>is used</w:t>
-      </w:r>
-      <w:proofErr w:type="gramEnd"/>
-      <w:r>
-        <w:rPr>
-          <w:iCs/>
-          <w:highlight w:val="cyan"/>
-        </w:rPr>
-        <w:t xml:space="preserve"> to control the height of the tree. One thing of note from the </w:t>
-      </w:r>
-      <w:r>
-        <w:rPr>
-          <w:iCs/>
-          <w:highlight w:val="cyan"/>
-        </w:rPr>
-        <w:t>baseline model is the back and forth between the “Process temperature [K]” and “Air temperature [K]” that occurs after a depth of 6. In order to trim the tree slightly</w:t>
-      </w:r>
-      <w:r>
-        <w:rPr>
-          <w:iCs/>
-          <w:highlight w:val="cyan"/>
-        </w:rPr>
-        <w:t xml:space="preserve">, we set the </w:t>
-      </w:r>
-      <w:r>
-        <w:rPr>
-          <w:i/>
-          <w:highlight w:val="cyan"/>
-        </w:rPr>
-        <w:t>maxdepth</w:t>
-      </w:r>
-      <w:r>
-        <w:rPr>
-          <w:iCs/>
-          <w:highlight w:val="cyan"/>
-        </w:rPr>
-        <w:t xml:space="preserve"> tree</w:t>
-      </w:r>
-      <w:r>
-        <w:rPr>
-          <w:iCs/>
-          <w:highlight w:val="cyan"/>
-        </w:rPr>
-        <w:t xml:space="preserve"> to </w:t>
-      </w:r>
-      <w:proofErr w:type="gramStart"/>
-      <w:r>
-        <w:rPr>
-          <w:iCs/>
-          <w:highlight w:val="cyan"/>
-        </w:rPr>
-        <w:t>6</w:t>
-      </w:r>
-      <w:proofErr w:type="gramEnd"/>
-      <w:r>
-        <w:rPr>
-          <w:iCs/>
-          <w:highlight w:val="cyan"/>
-        </w:rPr>
-        <w:t xml:space="preserve"> to see what happens if this sort of ping-pong effect between those two temperature variables</w:t>
-      </w:r>
-      <w:r>
-        <w:rPr>
-          <w:iCs/>
-          <w:highlight w:val="cyan"/>
+        </w:rPr>
+        <w:t xml:space="preserve">plit </w:t>
+      </w:r>
+      <w:r>
+        <w:rPr>
+          <w:iCs/>
+        </w:rPr>
+        <w:t>variable, which would limit the smallest number of</w:t>
+      </w:r>
+      <w:r>
+        <w:rPr>
+          <w:iCs/>
         </w:rPr>
         <w:t xml:space="preserve"> </w:t>
       </w:r>
       <w:r>
         <w:rPr>
           <w:iCs/>
-          <w:highlight w:val="cyan"/>
-        </w:rPr>
-        <w:t>is</w:t>
-      </w:r>
-      <w:r>
-        <w:rPr>
-          <w:iCs/>
-          <w:highlight w:val="cyan"/>
-        </w:rPr>
-        <w:t xml:space="preserve"> pruned from the tree. </w:t>
-      </w:r>
-      <w:r>
-        <w:rPr>
-          <w:iCs/>
-          <w:highlight w:val="cyan"/>
-        </w:rPr>
-        <w:t xml:space="preserve">We thought about potentially decreasing the </w:t>
-      </w:r>
-      <w:r>
-        <w:rPr>
-          <w:i/>
-          <w:highlight w:val="cyan"/>
-        </w:rPr>
-        <w:t>mins</w:t>
-      </w:r>
-      <w:r>
-        <w:rPr>
-          <w:i/>
-          <w:highlight w:val="cyan"/>
-        </w:rPr>
-        <w:t xml:space="preserve">plit </w:t>
-      </w:r>
-      <w:r>
-        <w:rPr>
-          <w:iCs/>
-          <w:highlight w:val="cyan"/>
-        </w:rPr>
-        <w:t>variable, which would limit the smallest number of</w:t>
-      </w:r>
-      <w:r>
-        <w:rPr>
-          <w:iCs/>
-          <w:highlight w:val="cyan"/>
-        </w:rPr>
-        <w:t xml:space="preserve"> </w:t>
-      </w:r>
-      <w:r>
-        <w:rPr>
-          <w:iCs/>
-          <w:highlight w:val="cyan"/>
         </w:rPr>
         <w:t>observations</w:t>
       </w:r>
       <w:r>
         <w:rPr>
           <w:iCs/>
-          <w:highlight w:val="cyan"/>
         </w:rPr>
         <w:t xml:space="preserve"> in the parent node that could be split further, but since this could potentially lead to overfitting and our </w:t>
       </w:r>
       <w:r>
         <w:rPr>
           <w:iCs/>
-          <w:highlight w:val="cyan"/>
         </w:rPr>
         <w:t xml:space="preserve">baseline model already seems </w:t>
       </w:r>
       <w:r>
         <w:rPr>
           <w:iCs/>
-          <w:highlight w:val="cyan"/>
         </w:rPr>
         <w:t>fairly</w:t>
       </w:r>
       <w:r>
         <w:rPr>
           <w:iCs/>
-          <w:highlight w:val="cyan"/>
-        </w:rPr>
-        <w:t xml:space="preserve"> “accurate</w:t>
-      </w:r>
-      <w:proofErr w:type="gramStart"/>
-      <w:r>
-        <w:rPr>
-          <w:iCs/>
-          <w:highlight w:val="cyan"/>
-        </w:rPr>
-        <w:t>”</w:t>
-      </w:r>
-      <w:r>
-        <w:rPr>
-          <w:iCs/>
-          <w:highlight w:val="cyan"/>
-        </w:rPr>
-        <w:t>,</w:t>
-      </w:r>
-      <w:proofErr w:type="gramEnd"/>
-      <w:r>
-        <w:rPr>
-          <w:iCs/>
-          <w:highlight w:val="cyan"/>
-        </w:rPr>
-        <w:t xml:space="preserve"> we decided not to change that.</w:t>
-      </w:r>
-      <w:r>
-        <w:rPr>
-          <w:iCs/>
-          <w:highlight w:val="cyan"/>
-        </w:rPr>
-        <w:t xml:space="preserve"> </w:t>
-      </w:r>
-      <w:proofErr w:type="gramStart"/>
-      <w:r>
-        <w:rPr>
-          <w:iCs/>
-          <w:highlight w:val="cyan"/>
-        </w:rPr>
-        <w:t>Here’s</w:t>
-      </w:r>
-      <w:proofErr w:type="gramEnd"/>
-      <w:r>
-        <w:rPr>
-          <w:iCs/>
-          <w:highlight w:val="cyan"/>
-        </w:rPr>
-        <w:t xml:space="preserve"> a visualization of this new decision tree with a maxdepth of 6:</w:t>
+        </w:rPr>
+        <w:t xml:space="preserve"> “accurate”</w:t>
+      </w:r>
+      <w:r>
+        <w:rPr>
+          <w:iCs/>
+        </w:rPr>
+        <w:t>, we decided not to change that.</w:t>
+      </w:r>
+      <w:r>
+        <w:rPr>
+          <w:iCs/>
+        </w:rPr>
+        <w:t xml:space="preserve"> Here’s a visualization of this new decision tree with a maxdepth of 6:</w:t>
       </w:r>
     </w:p>
     <w:p>
@@ -3084,184 +2576,154 @@
         <w:spacing w:after="0" w:line="240" w:lineRule="auto"/>
         <w:jc w:val="both"/>
         <w:rPr>
-          <w:iCs/>
-        </w:rPr>
-      </w:pPr>
-    </w:p>
-    <w:p>
-      <w:pPr>
-        <w:spacing w:after="0" w:line="240" w:lineRule="auto"/>
-        <w:jc w:val="both"/>
-        <w:rPr>
-          <w:iCs/>
-        </w:rPr>
-      </w:pPr>
-      <w:r>
-        <w:rPr>
-          <w:iCs/>
-          <w:highlight w:val="cyan"/>
+          <w:rFonts w:cstheme="minorHAnsi"/>
+          <w:iCs/>
+        </w:rPr>
+      </w:pPr>
+      <w:r>
+        <w:rPr>
+          <w:rFonts w:cstheme="minorHAnsi"/>
+          <w:iCs/>
+        </w:rPr>
+        <w:t>(seed – 4893175)</w:t>
+      </w:r>
+    </w:p>
+    <w:p>
+      <w:pPr>
+        <w:spacing w:after="0" w:line="240" w:lineRule="auto"/>
+        <w:jc w:val="both"/>
+        <w:rPr>
+          <w:iCs/>
+        </w:rPr>
+      </w:pPr>
+    </w:p>
+    <w:p>
+      <w:pPr>
+        <w:spacing w:after="0" w:line="240" w:lineRule="auto"/>
+        <w:jc w:val="both"/>
+        <w:rPr>
+          <w:iCs/>
+        </w:rPr>
+      </w:pPr>
+      <w:r>
+        <w:rPr>
+          <w:iCs/>
         </w:rPr>
         <w:t xml:space="preserve">As we can see from this decision tree visualization, </w:t>
       </w:r>
       <w:r>
         <w:rPr>
           <w:iCs/>
-          <w:highlight w:val="cyan"/>
-        </w:rPr>
-        <w:t xml:space="preserve">the depth has </w:t>
-      </w:r>
-      <w:proofErr w:type="gramStart"/>
-      <w:r>
-        <w:rPr>
-          <w:iCs/>
-          <w:highlight w:val="cyan"/>
-        </w:rPr>
-        <w:t>been capped</w:t>
-      </w:r>
-      <w:proofErr w:type="gramEnd"/>
-      <w:r>
-        <w:rPr>
-          <w:iCs/>
-          <w:highlight w:val="cyan"/>
-        </w:rPr>
-        <w:t xml:space="preserve"> at a max of sixth; the only major change that </w:t>
-      </w:r>
-      <w:r>
-        <w:rPr>
-          <w:iCs/>
-          <w:highlight w:val="cyan"/>
-        </w:rPr>
-        <w:t>was that the back-and-forth between the two temperature values has been cut</w:t>
-      </w:r>
-      <w:r>
-        <w:rPr>
-          <w:iCs/>
-          <w:highlight w:val="cyan"/>
-        </w:rPr>
-        <w:t xml:space="preserve"> from the tree. In terms of performance measures there was </w:t>
-      </w:r>
-      <w:proofErr w:type="gramStart"/>
-      <w:r>
-        <w:rPr>
-          <w:iCs/>
-          <w:highlight w:val="cyan"/>
-        </w:rPr>
-        <w:t>very little</w:t>
-      </w:r>
-      <w:proofErr w:type="gramEnd"/>
-      <w:r>
-        <w:rPr>
-          <w:iCs/>
-          <w:highlight w:val="cyan"/>
-        </w:rPr>
-        <w:t xml:space="preserve"> change between the primary and the base model: </w:t>
-      </w:r>
-      <w:r>
-        <w:rPr>
-          <w:iCs/>
-          <w:highlight w:val="cyan"/>
+        </w:rPr>
+        <w:t>the depth has been capped at a max</w:t>
+      </w:r>
+      <w:r>
+        <w:rPr>
+          <w:iCs/>
+        </w:rPr>
+        <w:t>imum</w:t>
+      </w:r>
+      <w:r>
+        <w:rPr>
+          <w:iCs/>
+        </w:rPr>
+        <w:t xml:space="preserve"> depth</w:t>
+      </w:r>
+      <w:r>
+        <w:rPr>
+          <w:iCs/>
+        </w:rPr>
+        <w:t xml:space="preserve"> of sixth; the only major change </w:t>
+      </w:r>
+      <w:r>
+        <w:rPr>
+          <w:iCs/>
+        </w:rPr>
+        <w:t>is</w:t>
+      </w:r>
+      <w:r>
+        <w:rPr>
+          <w:iCs/>
+        </w:rPr>
+        <w:t xml:space="preserve"> the back-and-forth between the two temperature values </w:t>
+      </w:r>
+      <w:r>
+        <w:rPr>
+          <w:iCs/>
+        </w:rPr>
+        <w:t xml:space="preserve">being </w:t>
+      </w:r>
+      <w:r>
+        <w:rPr>
+          <w:iCs/>
+        </w:rPr>
+        <w:t>cut</w:t>
+      </w:r>
+      <w:r>
+        <w:rPr>
+          <w:iCs/>
+        </w:rPr>
+        <w:t xml:space="preserve"> from the tree. In terms of performance measures there was very little change between the primary and the base model: </w:t>
+      </w:r>
+      <w:r>
+        <w:rPr>
+          <w:iCs/>
         </w:rPr>
         <w:t>the percentage range never changed</w:t>
       </w:r>
       <w:r>
         <w:rPr>
           <w:iCs/>
-          <w:highlight w:val="cyan"/>
         </w:rPr>
         <w:t xml:space="preserve"> by a significant amount</w:t>
       </w:r>
       <w:r>
         <w:rPr>
           <w:iCs/>
-          <w:highlight w:val="cyan"/>
-        </w:rPr>
-        <w:t xml:space="preserve"> (the highest difference was between the recall metric</w:t>
-      </w:r>
-      <w:r>
-        <w:rPr>
-          <w:iCs/>
-          <w:highlight w:val="cyan"/>
-        </w:rPr>
-        <w:t>s</w:t>
-      </w:r>
-      <w:r>
-        <w:rPr>
-          <w:iCs/>
-          <w:highlight w:val="cyan"/>
-        </w:rPr>
-        <w:t>, which varied by approximately 0.006</w:t>
-      </w:r>
-      <w:r>
-        <w:rPr>
-          <w:iCs/>
-          <w:highlight w:val="cyan"/>
-        </w:rPr>
-        <w:t xml:space="preserve"> between the two models, </w:t>
-      </w:r>
-      <w:r>
-        <w:rPr>
-          <w:iCs/>
-          <w:highlight w:val="cyan"/>
+        </w:rPr>
+        <w:t xml:space="preserve"> (</w:t>
+      </w:r>
+      <w:r>
+        <w:rPr>
+          <w:iCs/>
+        </w:rPr>
+        <w:t>the differences between the two ranged from around 0.006 to 0.01</w:t>
+      </w:r>
+      <w:r>
+        <w:rPr>
+          <w:iCs/>
         </w:rPr>
         <w:t xml:space="preserve">). This </w:t>
       </w:r>
       <w:r>
         <w:rPr>
           <w:iCs/>
-          <w:highlight w:val="cyan"/>
         </w:rPr>
         <w:t xml:space="preserve">shows that there is no significant difference between our baseline and primary model and that the default parameters of the </w:t>
       </w:r>
       <w:r>
         <w:rPr>
           <w:i/>
-          <w:highlight w:val="cyan"/>
         </w:rPr>
         <w:t>rpart</w:t>
       </w:r>
       <w:r>
         <w:rPr>
           <w:iCs/>
-          <w:highlight w:val="cyan"/>
         </w:rPr>
         <w:t xml:space="preserve"> function </w:t>
       </w:r>
       <w:r>
         <w:rPr>
           <w:iCs/>
-          <w:highlight w:val="cyan"/>
-        </w:rPr>
-        <w:t>fit the dataset fairly well as it currently</w:t>
-      </w:r>
-      <w:r>
-        <w:rPr>
-          <w:iCs/>
-          <w:highlight w:val="cyan"/>
-        </w:rPr>
-        <w:t xml:space="preserve"> stands. </w:t>
-      </w:r>
-      <w:r>
-        <w:rPr>
-          <w:iCs/>
-          <w:highlight w:val="cyan"/>
-        </w:rPr>
-        <w:t xml:space="preserve">The confusion matrix for the primary model </w:t>
-      </w:r>
-      <w:proofErr w:type="gramStart"/>
-      <w:r>
-        <w:rPr>
-          <w:iCs/>
-          <w:highlight w:val="cyan"/>
-        </w:rPr>
-        <w:t>is as seen</w:t>
-      </w:r>
-      <w:proofErr w:type="gramEnd"/>
-      <w:r>
-        <w:rPr>
-          <w:iCs/>
-          <w:highlight w:val="cyan"/>
-        </w:rPr>
-        <w:t xml:space="preserve"> below:</w:t>
+        </w:rPr>
+        <w:t xml:space="preserve">fit the dataset fairly well as it currently stands. </w:t>
+      </w:r>
+      <w:r>
+        <w:rPr>
+          <w:iCs/>
+        </w:rPr>
+        <w:t>The confusion matrix for the primary model is as seen below:</w:t>
       </w:r>
     </w:p>
     <w:p>
@@ -3421,7 +2883,6 @@
           <w:color w:val="000000"/>
           <w:sz w:val="22"/>
           <w:szCs w:val="22"/>
-          <w:highlight w:val="cyan"/>
           <w:bdr w:val="none" w:sz="0" w:space="0" w:color="auto" w:frame="1"/>
         </w:rPr>
         <w:t>Interestingly enough</w:t>
@@ -3433,10 +2894,9 @@
           <w:color w:val="000000"/>
           <w:sz w:val="22"/>
           <w:szCs w:val="22"/>
-          <w:highlight w:val="cyan"/>
           <w:bdr w:val="none" w:sz="0" w:space="0" w:color="auto" w:frame="1"/>
         </w:rPr>
-        <w:t>, the false negative rate appears to have risen a much more significant amount</w:t>
+        <w:t xml:space="preserve">, the false negative rate appears to have risen </w:t>
       </w:r>
       <w:r>
         <w:rPr>
@@ -3445,12 +2905,10 @@
           <w:color w:val="000000"/>
           <w:sz w:val="22"/>
           <w:szCs w:val="22"/>
-          <w:highlight w:val="cyan"/>
           <w:bdr w:val="none" w:sz="0" w:space="0" w:color="auto" w:frame="1"/>
         </w:rPr>
-        <w:t xml:space="preserve">: this may be due to the maximum depth of the tree </w:t>
-      </w:r>
-      <w:proofErr w:type="gramStart"/>
+        <w:t>more significantly</w:t>
+      </w:r>
       <w:r>
         <w:rPr>
           <w:rStyle w:val="gnd-iwgdh3b"/>
@@ -3458,12 +2916,10 @@
           <w:color w:val="000000"/>
           <w:sz w:val="22"/>
           <w:szCs w:val="22"/>
-          <w:highlight w:val="cyan"/>
           <w:bdr w:val="none" w:sz="0" w:space="0" w:color="auto" w:frame="1"/>
         </w:rPr>
-        <w:t>being capped</w:t>
-      </w:r>
-      <w:proofErr w:type="gramEnd"/>
+        <w:t>: this may be due to the maximum depth of the tree being capped at 6</w:t>
+      </w:r>
       <w:r>
         <w:rPr>
           <w:rStyle w:val="gnd-iwgdh3b"/>
@@ -3471,10 +2927,9 @@
           <w:color w:val="000000"/>
           <w:sz w:val="22"/>
           <w:szCs w:val="22"/>
-          <w:highlight w:val="cyan"/>
           <w:bdr w:val="none" w:sz="0" w:space="0" w:color="auto" w:frame="1"/>
         </w:rPr>
-        <w:t xml:space="preserve"> at 6</w:t>
+        <w:t>, so the ability of the tree to correctly</w:t>
       </w:r>
       <w:r>
         <w:rPr>
@@ -3483,10 +2938,9 @@
           <w:color w:val="000000"/>
           <w:sz w:val="22"/>
           <w:szCs w:val="22"/>
-          <w:highlight w:val="cyan"/>
           <w:bdr w:val="none" w:sz="0" w:space="0" w:color="auto" w:frame="1"/>
         </w:rPr>
-        <w:t>, so the ability of the tree to correctly</w:t>
+        <w:t xml:space="preserve"> identify true positives and true negatives</w:t>
       </w:r>
       <w:r>
         <w:rPr>
@@ -3495,10 +2949,9 @@
           <w:color w:val="000000"/>
           <w:sz w:val="22"/>
           <w:szCs w:val="22"/>
-          <w:highlight w:val="cyan"/>
           <w:bdr w:val="none" w:sz="0" w:space="0" w:color="auto" w:frame="1"/>
         </w:rPr>
-        <w:t xml:space="preserve"> identify true positives and true negatives</w:t>
+        <w:t xml:space="preserve"> may have been </w:t>
       </w:r>
       <w:r>
         <w:rPr>
@@ -3507,10 +2960,9 @@
           <w:color w:val="000000"/>
           <w:sz w:val="22"/>
           <w:szCs w:val="22"/>
-          <w:highlight w:val="cyan"/>
           <w:bdr w:val="none" w:sz="0" w:space="0" w:color="auto" w:frame="1"/>
         </w:rPr>
-        <w:t xml:space="preserve"> may have been </w:t>
+        <w:t>limited</w:t>
       </w:r>
       <w:r>
         <w:rPr>
@@ -3519,10 +2971,9 @@
           <w:color w:val="000000"/>
           <w:sz w:val="22"/>
           <w:szCs w:val="22"/>
-          <w:highlight w:val="cyan"/>
           <w:bdr w:val="none" w:sz="0" w:space="0" w:color="auto" w:frame="1"/>
         </w:rPr>
-        <w:t>limited</w:t>
+        <w:t>.</w:t>
       </w:r>
       <w:r>
         <w:rPr>
@@ -3531,10 +2982,9 @@
           <w:color w:val="000000"/>
           <w:sz w:val="22"/>
           <w:szCs w:val="22"/>
-          <w:highlight w:val="cyan"/>
           <w:bdr w:val="none" w:sz="0" w:space="0" w:color="auto" w:frame="1"/>
         </w:rPr>
-        <w:t>.</w:t>
+        <w:t xml:space="preserve"> Its identification of </w:t>
       </w:r>
       <w:r>
         <w:rPr>
@@ -3543,36 +2993,9 @@
           <w:color w:val="000000"/>
           <w:sz w:val="22"/>
           <w:szCs w:val="22"/>
-          <w:highlight w:val="cyan"/>
           <w:bdr w:val="none" w:sz="0" w:space="0" w:color="auto" w:frame="1"/>
         </w:rPr>
-        <w:t xml:space="preserve"> Its identification of </w:t>
-      </w:r>
-      <w:proofErr w:type="gramStart"/>
-      <w:r>
-        <w:rPr>
-          <w:rStyle w:val="gnd-iwgdh3b"/>
-          <w:rFonts w:asciiTheme="minorHAnsi" w:hAnsiTheme="minorHAnsi" w:cstheme="minorHAnsi"/>
-          <w:color w:val="000000"/>
-          <w:sz w:val="22"/>
-          <w:szCs w:val="22"/>
-          <w:highlight w:val="cyan"/>
-          <w:bdr w:val="none" w:sz="0" w:space="0" w:color="auto" w:frame="1"/>
-        </w:rPr>
-        <w:t>0</w:t>
-      </w:r>
-      <w:proofErr w:type="gramEnd"/>
-      <w:r>
-        <w:rPr>
-          <w:rStyle w:val="gnd-iwgdh3b"/>
-          <w:rFonts w:asciiTheme="minorHAnsi" w:hAnsiTheme="minorHAnsi" w:cstheme="minorHAnsi"/>
-          <w:color w:val="000000"/>
-          <w:sz w:val="22"/>
-          <w:szCs w:val="22"/>
-          <w:highlight w:val="cyan"/>
-          <w:bdr w:val="none" w:sz="0" w:space="0" w:color="auto" w:frame="1"/>
-        </w:rPr>
-        <w:t xml:space="preserve"> actually improved by correctly predicting one extra positive instance.</w:t>
+        <w:t>0 actually improved by correctly predicting one extra positive instance.</w:t>
       </w:r>
     </w:p>
     <w:p>
@@ -3598,197 +3021,186 @@
           <w:iCs/>
           <w:highlight w:val="yellow"/>
         </w:rPr>
-        <w:t xml:space="preserve">With such a high F1 score, there is the possibility of </w:t>
-      </w:r>
-      <w:proofErr w:type="gramStart"/>
+        <w:t>With such a high F1 score, there is the possibility of some error within the model. Our first though was the model was seeing the classification or some form of identifier whether it would fail or not that was outside of its parameters, however simple analysis of each la</w:t>
+      </w:r>
       <w:r>
         <w:rPr>
           <w:iCs/>
           <w:highlight w:val="yellow"/>
         </w:rPr>
-        <w:t>some</w:t>
-      </w:r>
-      <w:proofErr w:type="gramEnd"/>
+        <w:t>ye</w:t>
+      </w:r>
       <w:r>
         <w:rPr>
           <w:iCs/>
           <w:highlight w:val="yellow"/>
         </w:rPr>
-        <w:t xml:space="preserve"> error within the model. Our first though was the model was seeing the classification or </w:t>
-      </w:r>
-      <w:proofErr w:type="gramStart"/>
+        <w:t>r of the decision tree ruled that out quickly. Our more likely culprits are a lack of negative results within the data and the model being overfit. Since out of the 10000 data points only around 300 came back with a 1 indicating a failure of the machine, our model could predict that every machine would work and still be right 96.6% of the time.</w:t>
+      </w:r>
       <w:r>
         <w:rPr>
           <w:iCs/>
           <w:highlight w:val="yellow"/>
         </w:rPr>
-        <w:t>some</w:t>
-      </w:r>
-      <w:proofErr w:type="gramEnd"/>
+        <w:t xml:space="preserve"> </w:t>
+      </w:r>
+      <w:r>
+        <w:rPr>
+          <w:iCs/>
+        </w:rPr>
+        <w:t>With t</w:t>
+      </w:r>
+      <w:r>
+        <w:rPr>
+          <w:iCs/>
+        </w:rPr>
+        <w:t>he fact that such a high percentage of this dataset is categorized as machines not failing, it is difficult to assess whether or not the machine is</w:t>
+      </w:r>
+      <w:r>
+        <w:rPr>
+          <w:iCs/>
+        </w:rPr>
+        <w:t xml:space="preserve"> </w:t>
+      </w:r>
+      <w:r>
+        <w:rPr>
+          <w:iCs/>
+        </w:rPr>
+        <w:t xml:space="preserve">accurately predicting </w:t>
+      </w:r>
+      <w:r>
+        <w:rPr>
+          <w:iCs/>
+        </w:rPr>
+        <w:t xml:space="preserve">machine failure </w:t>
+      </w:r>
+      <w:r>
+        <w:rPr>
+          <w:iCs/>
+        </w:rPr>
+        <w:t xml:space="preserve">due to the </w:t>
+      </w:r>
+      <w:r>
+        <w:rPr>
+          <w:iCs/>
+        </w:rPr>
+        <w:t>small number of the data that</w:t>
+      </w:r>
+      <w:r>
+        <w:rPr>
+          <w:iCs/>
+        </w:rPr>
+        <w:t xml:space="preserve"> categorizes a machine as failing</w:t>
+      </w:r>
+      <w:r>
+        <w:rPr>
+          <w:iCs/>
+        </w:rPr>
+        <w:t xml:space="preserve">; taking into account that the data is split into training and testing, with around 20% of the data being used </w:t>
+      </w:r>
+      <w:r>
+        <w:rPr>
+          <w:iCs/>
+        </w:rPr>
+        <w:t xml:space="preserve">as a test, that limits the number of machine failures even further when the model is making its predictions based on </w:t>
+      </w:r>
+      <w:r>
+        <w:rPr>
+          <w:iCs/>
+        </w:rPr>
+        <w:t xml:space="preserve">the </w:t>
+      </w:r>
+      <w:r>
+        <w:rPr>
+          <w:iCs/>
+        </w:rPr>
+        <w:t>new data.</w:t>
+      </w:r>
+      <w:r>
+        <w:rPr>
+          <w:iCs/>
+        </w:rPr>
+        <w:t xml:space="preserve"> </w:t>
+      </w:r>
+      <w:r>
+        <w:rPr>
+          <w:iCs/>
+        </w:rPr>
+        <w:t xml:space="preserve">Examining the confusion matrices for </w:t>
+      </w:r>
+      <w:r>
+        <w:rPr>
+          <w:iCs/>
+        </w:rPr>
+        <w:t xml:space="preserve">our baseline and primary models show that the amount of machine failures in both </w:t>
+      </w:r>
+      <w:r>
+        <w:rPr>
+          <w:iCs/>
+        </w:rPr>
+        <w:t>is 66</w:t>
+      </w:r>
+      <w:r>
+        <w:rPr>
+          <w:iCs/>
+        </w:rPr>
+        <w:t>, meaning it only composes</w:t>
+      </w:r>
+      <w:r>
+        <w:rPr>
+          <w:iCs/>
+        </w:rPr>
+        <w:t xml:space="preserve"> approximately 0.03% of the test data, which is an incredibly small amount</w:t>
+      </w:r>
+      <w:r>
+        <w:rPr>
+          <w:iCs/>
+        </w:rPr>
+        <w:t xml:space="preserve"> and begs the question as to whether the model as it currently stands could predict </w:t>
+      </w:r>
+      <w:r>
+        <w:rPr>
+          <w:iCs/>
+        </w:rPr>
+        <w:t>machine failures with more data</w:t>
+      </w:r>
+      <w:r>
+        <w:rPr>
+          <w:iCs/>
+        </w:rPr>
+        <w:t>.</w:t>
+      </w:r>
+      <w:r>
+        <w:rPr>
+          <w:iCs/>
+        </w:rPr>
+        <w:t xml:space="preserve"> </w:t>
+      </w:r>
       <w:r>
         <w:rPr>
           <w:iCs/>
           <w:highlight w:val="yellow"/>
         </w:rPr>
-        <w:t xml:space="preserve"> form of identifier whether it would fail or not that was outside of its parameters, however simple analysis of each la</w:t>
+        <w:t>Since our examples of failures are limited, this leads to a bias towards declaring the machine functional and not failing, and the easiest solution to this issue for any future research would be to expand the dataset to add more failure cases for testing.</w:t>
       </w:r>
       <w:r>
         <w:rPr>
           <w:iCs/>
           <w:highlight w:val="yellow"/>
         </w:rPr>
-        <w:t>ye</w:t>
-      </w:r>
-      <w:r>
-        <w:rPr>
-          <w:iCs/>
-          <w:highlight w:val="yellow"/>
-        </w:rPr>
-        <w:t xml:space="preserve">r of the decision tree ruled that out quickly. Our more likely culprits are a lack of negative results within the data and the model being overfit. Since out of the </w:t>
-      </w:r>
-      <w:proofErr w:type="gramStart"/>
-      <w:r>
-        <w:rPr>
-          <w:iCs/>
-          <w:highlight w:val="yellow"/>
-        </w:rPr>
-        <w:t>10000</w:t>
-      </w:r>
-      <w:proofErr w:type="gramEnd"/>
-      <w:r>
-        <w:rPr>
-          <w:iCs/>
-          <w:highlight w:val="yellow"/>
-        </w:rPr>
-        <w:t xml:space="preserve"> data points only around 300 came back with a 1 indicating a failure of the machine, our model could predict that every machine would work and still be right 96.6% of the time.</w:t>
-      </w:r>
-      <w:r>
-        <w:rPr>
-          <w:iCs/>
-          <w:highlight w:val="yellow"/>
-        </w:rPr>
         <w:t xml:space="preserve"> </w:t>
       </w:r>
       <w:r>
         <w:rPr>
           <w:iCs/>
-          <w:highlight w:val="cyan"/>
-        </w:rPr>
-        <w:t xml:space="preserve">With </w:t>
-      </w:r>
-      <w:r>
-        <w:rPr>
-          <w:iCs/>
-          <w:highlight w:val="cyan"/>
-        </w:rPr>
-        <w:t>t</w:t>
-      </w:r>
-      <w:r>
-        <w:rPr>
-          <w:iCs/>
-          <w:highlight w:val="cyan"/>
-        </w:rPr>
-        <w:t>he fact that such a high percentage of this dataset is categorized as machines not failing, it is difficult to assess whether or not the machine is</w:t>
-      </w:r>
-      <w:r>
-        <w:rPr>
-          <w:iCs/>
-          <w:highlight w:val="cyan"/>
-        </w:rPr>
-        <w:t xml:space="preserve"> </w:t>
-      </w:r>
-      <w:r>
-        <w:rPr>
-          <w:iCs/>
-          <w:highlight w:val="cyan"/>
-        </w:rPr>
-        <w:t xml:space="preserve">accurately predicting </w:t>
-      </w:r>
-      <w:r>
-        <w:rPr>
-          <w:iCs/>
-          <w:highlight w:val="cyan"/>
-        </w:rPr>
-        <w:t xml:space="preserve">machine failure </w:t>
-      </w:r>
-      <w:r>
-        <w:rPr>
-          <w:iCs/>
-          <w:highlight w:val="cyan"/>
-        </w:rPr>
-        <w:t xml:space="preserve">due to the </w:t>
-      </w:r>
-      <w:r>
-        <w:rPr>
-          <w:iCs/>
-          <w:highlight w:val="cyan"/>
-        </w:rPr>
-        <w:t>small number of the data that</w:t>
-      </w:r>
-      <w:r>
-        <w:rPr>
-          <w:iCs/>
-          <w:highlight w:val="cyan"/>
-        </w:rPr>
-        <w:t xml:space="preserve"> categorizes a machine as failing</w:t>
-      </w:r>
-      <w:r>
-        <w:rPr>
-          <w:iCs/>
-          <w:highlight w:val="cyan"/>
-        </w:rPr>
-        <w:t xml:space="preserve">; taking into account that the data is split into training and testing, with around 20% of the data being used </w:t>
-      </w:r>
-      <w:r>
-        <w:rPr>
-          <w:iCs/>
-          <w:highlight w:val="cyan"/>
-        </w:rPr>
-        <w:t xml:space="preserve">as a test, that limits the number of machine failures even further when the model is making its predictions based on </w:t>
-      </w:r>
-      <w:r>
-        <w:rPr>
-          <w:iCs/>
-          <w:highlight w:val="cyan"/>
-        </w:rPr>
-        <w:t xml:space="preserve">the </w:t>
-      </w:r>
-      <w:r>
-        <w:rPr>
-          <w:iCs/>
-          <w:highlight w:val="cyan"/>
-        </w:rPr>
-        <w:t>new data.</w:t>
-      </w:r>
-      <w:r>
-        <w:rPr>
-          <w:iCs/>
-          <w:highlight w:val="yellow"/>
-        </w:rPr>
-        <w:t xml:space="preserve"> </w:t>
-      </w:r>
-      <w:r>
-        <w:rPr>
-          <w:iCs/>
-          <w:highlight w:val="yellow"/>
-        </w:rPr>
-        <w:t xml:space="preserve">Since our examples of failures </w:t>
-      </w:r>
-      <w:proofErr w:type="gramStart"/>
-      <w:r>
-        <w:rPr>
-          <w:iCs/>
-          <w:highlight w:val="yellow"/>
-        </w:rPr>
-        <w:t>are limited</w:t>
-      </w:r>
-      <w:proofErr w:type="gramEnd"/>
-      <w:r>
-        <w:rPr>
-          <w:iCs/>
-          <w:highlight w:val="yellow"/>
-        </w:rPr>
-        <w:t>, this leads to a bias towards declaring the machine functional and not failing, and the easiest solution to this issue for any future research would be to expand the dataset to add more failure cases for testing.</w:t>
+        </w:rPr>
+        <w:t xml:space="preserve">The inclusion of more data </w:t>
+      </w:r>
+      <w:r>
+        <w:rPr>
+          <w:iCs/>
+        </w:rPr>
+        <w:t>could help the model to more accurately predict whether a machine fails or not because it has more examples to use in its training and testing, which can help it to increase its accuracy in real-world scenarios.</w:t>
       </w:r>
     </w:p>
     <w:p>
@@ -4018,15 +3430,7 @@
         <w:jc w:val="both"/>
       </w:pPr>
       <w:r>
-        <w:t xml:space="preserve">96.6% of the dataset involves non-failing machines, therefore our examples of machine failures </w:t>
-      </w:r>
-      <w:proofErr w:type="gramStart"/>
-      <w:r>
-        <w:t>are limited</w:t>
-      </w:r>
-      <w:proofErr w:type="gramEnd"/>
-      <w:r>
-        <w:t xml:space="preserve"> and not representative.</w:t>
+        <w:t>96.6% of the dataset involves non-failing machines, therefore our examples of machine failures are limited and not representative.</w:t>
       </w:r>
     </w:p>
     <w:p>
@@ -4100,21 +3504,7 @@
         <w:rPr>
           <w:i/>
         </w:rPr>
-        <w:t>[In this section give a high-level summary of your results. If the reader only reads one section of the report, this one should be it, and it should be self-contained</w:t>
-      </w:r>
-      <w:proofErr w:type="gramStart"/>
-      <w:r>
-        <w:rPr>
-          <w:i/>
-        </w:rPr>
-        <w:t xml:space="preserve">.  </w:t>
-      </w:r>
-      <w:proofErr w:type="gramEnd"/>
-      <w:r>
-        <w:rPr>
-          <w:i/>
-        </w:rPr>
-        <w:t xml:space="preserve">You can refer back to the "Results" section for elaborations. This section should be less than a page. </w:t>
+        <w:t xml:space="preserve">[In this section give a high-level summary of your results. If the reader only reads one section of the report, this one should be it, and it should be self-contained.  You can refer back to the "Results" section for elaborations. This section should be less than a page. </w:t>
       </w:r>
       <w:r>
         <w:rPr>
@@ -4166,6 +3556,7 @@
         <w:rPr>
           <w:iCs/>
         </w:rPr>
+        <w:lastRenderedPageBreak/>
         <w:t xml:space="preserve">Include its accuracy, </w:t>
       </w:r>
       <w:proofErr w:type="spellStart"/>
@@ -4220,16 +3611,8 @@
         <w:rPr>
           <w:iCs/>
         </w:rPr>
-        <w:t xml:space="preserve">Depth, accuracy, </w:t>
-      </w:r>
-      <w:proofErr w:type="gramStart"/>
-      <w:r>
-        <w:rPr>
-          <w:iCs/>
-        </w:rPr>
-        <w:t>etc.</w:t>
-      </w:r>
-      <w:proofErr w:type="gramEnd"/>
+        <w:t>Depth, accuracy, etc.</w:t>
+      </w:r>
     </w:p>
     <w:p>
       <w:pPr>
@@ -4288,21 +3671,7 @@
         <w:rPr>
           <w:iCs/>
         </w:rPr>
-        <w:t xml:space="preserve">How will this help </w:t>
-      </w:r>
-      <w:proofErr w:type="gramStart"/>
-      <w:r>
-        <w:rPr>
-          <w:iCs/>
-        </w:rPr>
-        <w:t>some</w:t>
-      </w:r>
-      <w:proofErr w:type="gramEnd"/>
-      <w:r>
-        <w:rPr>
-          <w:iCs/>
-        </w:rPr>
-        <w:t xml:space="preserve"> company that this dataset could be based on?</w:t>
+        <w:t>How will this help some company that this dataset could be based on?</w:t>
       </w:r>
     </w:p>
     <w:p>
@@ -4311,6 +3680,130 @@
         <w:jc w:val="both"/>
         <w:rPr>
           <w:i/>
+        </w:rPr>
+      </w:pPr>
+    </w:p>
+    <w:p>
+      <w:pPr>
+        <w:spacing w:after="0" w:line="240" w:lineRule="auto"/>
+        <w:jc w:val="both"/>
+        <w:rPr>
+          <w:iCs/>
+        </w:rPr>
+      </w:pPr>
+      <w:r>
+        <w:rPr>
+          <w:iCs/>
+          <w:highlight w:val="cyan"/>
+        </w:rPr>
+        <w:t>The biggest surprise</w:t>
+      </w:r>
+      <w:r>
+        <w:rPr>
+          <w:iCs/>
+          <w:highlight w:val="cyan"/>
+        </w:rPr>
+        <w:t xml:space="preserve"> from our analysis was that the baseline and primary models did not offer very different results in terms of performance metrics. Both had nearly perfect f1 scores</w:t>
+      </w:r>
+      <w:r>
+        <w:rPr>
+          <w:iCs/>
+          <w:highlight w:val="cyan"/>
+        </w:rPr>
+        <w:t>, which shows that the accuracy of the model in predicting whether or not a machine was going to fail was incredibly high.</w:t>
+      </w:r>
+      <w:r>
+        <w:rPr>
+          <w:iCs/>
+          <w:highlight w:val="cyan"/>
+        </w:rPr>
+        <w:t xml:space="preserve"> This tells us that either out models are incredibly good at predicting when a machine fails or there is some underlying issue with the data that </w:t>
+      </w:r>
+      <w:r>
+        <w:rPr>
+          <w:iCs/>
+          <w:highlight w:val="cyan"/>
+        </w:rPr>
+        <w:t>it</w:t>
+      </w:r>
+      <w:r>
+        <w:rPr>
+          <w:iCs/>
+          <w:highlight w:val="cyan"/>
+        </w:rPr>
+        <w:t xml:space="preserve"> was fed</w:t>
+      </w:r>
+      <w:r>
+        <w:rPr>
+          <w:iCs/>
+          <w:highlight w:val="cyan"/>
+        </w:rPr>
+        <w:t xml:space="preserve">. One thing to note is the sparse presence of machines that were labeled as failures in the dataset that used. Out of about 10,000 results, </w:t>
+      </w:r>
+      <w:r>
+        <w:rPr>
+          <w:iCs/>
+          <w:highlight w:val="cyan"/>
+        </w:rPr>
+        <w:t>only around 300 or so were labeled as failures</w:t>
+      </w:r>
+      <w:r>
+        <w:rPr>
+          <w:iCs/>
+          <w:highlight w:val="cyan"/>
+        </w:rPr>
+        <w:t>. This may be a negative factor in the machine’s determination</w:t>
+      </w:r>
+      <w:r>
+        <w:rPr>
+          <w:iCs/>
+          <w:highlight w:val="cyan"/>
+        </w:rPr>
+        <w:t xml:space="preserve"> of machine failure, as such a small pool of data</w:t>
+      </w:r>
+      <w:r>
+        <w:rPr>
+          <w:iCs/>
+          <w:highlight w:val="cyan"/>
+        </w:rPr>
+        <w:t xml:space="preserve"> may not be enough for the model to </w:t>
+      </w:r>
+      <w:r>
+        <w:rPr>
+          <w:iCs/>
+          <w:highlight w:val="cyan"/>
+        </w:rPr>
+        <w:t xml:space="preserve">accurately determine whether a machine will pass or fail. The similarity between the performances of the baseline and primary models also shows that </w:t>
+      </w:r>
+      <w:r>
+        <w:rPr>
+          <w:iCs/>
+          <w:highlight w:val="cyan"/>
+        </w:rPr>
+        <w:t>the changes made from baseline to primary do not have a significant effect on the model’s accuracy.</w:t>
+      </w:r>
+      <w:r>
+        <w:rPr>
+          <w:iCs/>
+        </w:rPr>
+        <w:t xml:space="preserve"> </w:t>
+      </w:r>
+    </w:p>
+    <w:p>
+      <w:pPr>
+        <w:spacing w:after="0" w:line="240" w:lineRule="auto"/>
+        <w:jc w:val="both"/>
+        <w:rPr>
+          <w:iCs/>
+        </w:rPr>
+      </w:pPr>
+    </w:p>
+    <w:p>
+      <w:pPr>
+        <w:spacing w:after="0" w:line="240" w:lineRule="auto"/>
+        <w:jc w:val="both"/>
+        <w:rPr>
+          <w:iCs/>
         </w:rPr>
       </w:pPr>
     </w:p>
@@ -4364,15 +3857,7 @@
         <w:t xml:space="preserve"> with our work</w:t>
       </w:r>
       <w:r>
-        <w:t xml:space="preserve"> can </w:t>
-      </w:r>
-      <w:proofErr w:type="gramStart"/>
-      <w:r>
-        <w:t>be found</w:t>
-      </w:r>
-      <w:proofErr w:type="gramEnd"/>
-      <w:r>
-        <w:t xml:space="preserve"> here: </w:t>
+        <w:t xml:space="preserve"> can be found here: </w:t>
       </w:r>
     </w:p>
     <w:p>

</xml_diff>

<commit_message>
Removed guides/highlights for Submission
</commit_message>
<xml_diff>
--- a/FinalSubmissionDocument.docx
+++ b/FinalSubmissionDocument.docx
@@ -1398,154 +1398,112 @@
     <w:p>
       <w:pPr>
         <w:spacing w:after="0" w:line="240" w:lineRule="auto"/>
-      </w:pPr>
-    </w:p>
-    <w:p>
-      <w:pPr>
-        <w:spacing w:after="0" w:line="240" w:lineRule="auto"/>
         <w:rPr>
           <w:i/>
         </w:rPr>
       </w:pPr>
-      <w:r>
-        <w:rPr>
-          <w:i/>
-        </w:rPr>
-        <w:t>[Give a detailed summary of the results of your work. Here is where you specify the exact performance measures you used. Usually there will be some kind of accuracy or quality measure. There may also be a performance (runtime or throughput) measure.</w:t>
-      </w:r>
-      <w:r>
-        <w:rPr>
-          <w:i/>
+    </w:p>
+    <w:p>
+      <w:pPr>
+        <w:spacing w:after="0" w:line="240" w:lineRule="auto"/>
+        <w:rPr>
+          <w:rFonts w:cstheme="minorHAnsi"/>
+          <w:iCs/>
+        </w:rPr>
+      </w:pPr>
+      <w:r>
+        <w:rPr>
+          <w:rFonts w:cstheme="minorHAnsi"/>
+          <w:iCs/>
+        </w:rPr>
+        <w:t>As you can see from the model below, the decision tree is an excellent measure for visualizing the results of the data and showing what the model did to determine its classification for each feature.</w:t>
+      </w:r>
+      <w:r>
+        <w:rPr>
+          <w:rFonts w:cstheme="minorHAnsi"/>
+          <w:iCs/>
         </w:rPr>
         <w:t xml:space="preserve"> </w:t>
       </w:r>
       <w:r>
         <w:rPr>
-          <w:i/>
-        </w:rPr>
-        <w:t>Please use visualizations whenever possible. Include links to interactive visualizations if you built them.</w:t>
-      </w:r>
-      <w:r>
-        <w:rPr>
-          <w:i/>
+          <w:rFonts w:cstheme="minorHAnsi"/>
+          <w:iCs/>
+        </w:rPr>
+        <w:t>The decision tree visualization below shows our baseline model.</w:t>
+      </w:r>
+      <w:r>
+        <w:rPr>
+          <w:rFonts w:cstheme="minorHAnsi"/>
+          <w:iCs/>
         </w:rPr>
         <w:t xml:space="preserve"> </w:t>
       </w:r>
       <w:r>
         <w:rPr>
-          <w:i/>
-        </w:rPr>
-        <w:t>You should attempt to evaluate a primary model and in addition a "baseline" model. The baseline is typically the simplest model that's applicable to that data problem, e.g. Naive Bayes for classification, or K-means on raw feature data for clustering. If there isn't a plausible automatic baseline model, you can e.g. compare with human performance by having someone hand-solve your problem on a small subset of data. You won’t expect to achieve this level of performance, but it establishes a scale by which to measure your project's performance. Compare the performance of your baseline model and primary model and explain the differences.]</w:t>
-      </w:r>
-    </w:p>
-    <w:p>
-      <w:pPr>
-        <w:spacing w:after="0" w:line="240" w:lineRule="auto"/>
-        <w:rPr>
-          <w:i/>
-        </w:rPr>
-      </w:pPr>
-    </w:p>
-    <w:p>
-      <w:pPr>
-        <w:spacing w:after="0" w:line="240" w:lineRule="auto"/>
-        <w:rPr>
           <w:rFonts w:cstheme="minorHAnsi"/>
           <w:iCs/>
         </w:rPr>
-      </w:pPr>
+        <w:t xml:space="preserve">It appears that </w:t>
+      </w:r>
       <w:r>
         <w:rPr>
           <w:rFonts w:cstheme="minorHAnsi"/>
           <w:iCs/>
         </w:rPr>
-        <w:t>As you can see from the model below, the decision tree is an excellent measure for visualizing the results of the data and showing what the model did to determine its classification for each feature.</w:t>
+        <w:t xml:space="preserve">the Torque feature has a lot of influence on the dataset; it is included in </w:t>
       </w:r>
       <w:r>
         <w:rPr>
           <w:rFonts w:cstheme="minorHAnsi"/>
           <w:iCs/>
         </w:rPr>
-        <w:t xml:space="preserve"> </w:t>
+        <w:t xml:space="preserve">top </w:t>
       </w:r>
       <w:r>
         <w:rPr>
           <w:rFonts w:cstheme="minorHAnsi"/>
           <w:iCs/>
         </w:rPr>
-        <w:t>The decision tree visualization below shows our baseline model.</w:t>
+        <w:t>5 of the 10 levels of the tree</w:t>
       </w:r>
       <w:r>
         <w:rPr>
           <w:rFonts w:cstheme="minorHAnsi"/>
           <w:iCs/>
         </w:rPr>
-        <w:t xml:space="preserve"> </w:t>
+        <w:t xml:space="preserve">, while features like Rotational Speed are only included on 1 level of the tree. There also appears to be a sort of back-and-forth </w:t>
       </w:r>
       <w:r>
         <w:rPr>
           <w:rFonts w:cstheme="minorHAnsi"/>
           <w:iCs/>
-          <w:highlight w:val="cyan"/>
-        </w:rPr>
-        <w:t xml:space="preserve">It appears that </w:t>
+        </w:rPr>
+        <w:t>between the Process Temperature and Air Temperature variables</w:t>
       </w:r>
       <w:r>
         <w:rPr>
           <w:rFonts w:cstheme="minorHAnsi"/>
           <w:iCs/>
-          <w:highlight w:val="cyan"/>
-        </w:rPr>
-        <w:t xml:space="preserve">the Torque feature has a lot of influence on the dataset; it is included in </w:t>
+        </w:rPr>
+        <w:t xml:space="preserve"> in the lower left half of the tree</w:t>
       </w:r>
       <w:r>
         <w:rPr>
           <w:rFonts w:cstheme="minorHAnsi"/>
           <w:iCs/>
-          <w:highlight w:val="cyan"/>
-        </w:rPr>
-        <w:t xml:space="preserve">top </w:t>
-      </w:r>
-      <w:r>
+        </w:rPr>
+        <w:t>.</w:t>
+      </w:r>
+    </w:p>
+    <w:p>
+      <w:pPr>
+        <w:spacing w:after="0" w:line="240" w:lineRule="auto"/>
         <w:rPr>
           <w:rFonts w:cstheme="minorHAnsi"/>
           <w:iCs/>
-          <w:highlight w:val="cyan"/>
-        </w:rPr>
-        <w:t>5 of the 10 levels of the tree</w:t>
-      </w:r>
-      <w:r>
-        <w:rPr>
-          <w:rFonts w:cstheme="minorHAnsi"/>
-          <w:iCs/>
-          <w:highlight w:val="cyan"/>
-        </w:rPr>
-        <w:t xml:space="preserve">, while features like Rotational Speed are only included on 1 level of the tree. There also appears to be a sort of back-and-forth </w:t>
-      </w:r>
-      <w:r>
-        <w:rPr>
-          <w:rFonts w:cstheme="minorHAnsi"/>
-          <w:iCs/>
-          <w:highlight w:val="cyan"/>
-        </w:rPr>
-        <w:t>between the Process Temperature and Air Temperature variables</w:t>
-      </w:r>
-      <w:r>
-        <w:rPr>
-          <w:rFonts w:cstheme="minorHAnsi"/>
-          <w:iCs/>
-          <w:highlight w:val="cyan"/>
-        </w:rPr>
-        <w:t xml:space="preserve"> in the lower left half of the tree</w:t>
-      </w:r>
-      <w:r>
-        <w:rPr>
-          <w:rFonts w:cstheme="minorHAnsi"/>
-          <w:iCs/>
-          <w:highlight w:val="cyan"/>
-        </w:rPr>
-        <w:t>.</w:t>
-      </w:r>
+        </w:rPr>
+      </w:pPr>
     </w:p>
     <w:p>
       <w:pPr>
@@ -1561,11 +1519,10 @@
           <w:noProof/>
           <w:highlight w:val="cyan"/>
         </w:rPr>
-        <w:lastRenderedPageBreak/>
         <w:drawing>
-          <wp:inline distT="0" distB="0" distL="0" distR="0" wp14:anchorId="04E74211" wp14:editId="550DFAA8">
-            <wp:extent cx="5895975" cy="4052570"/>
-            <wp:effectExtent l="0" t="0" r="9525" b="5080"/>
+          <wp:inline distT="0" distB="0" distL="0" distR="0" wp14:anchorId="04E74211" wp14:editId="65F006F4">
+            <wp:extent cx="5288087" cy="3634740"/>
+            <wp:effectExtent l="0" t="0" r="8255" b="3810"/>
             <wp:docPr id="1733735187" name="Picture 1733735187" descr="A diagram of a computer&#10;&#10;Description automatically generated"/>
             <wp:cNvGraphicFramePr>
               <a:graphicFrameLocks xmlns:a="http://schemas.openxmlformats.org/drawingml/2006/main" noChangeAspect="1"/>
@@ -1595,7 +1552,7 @@
                   <pic:spPr bwMode="auto">
                     <a:xfrm>
                       <a:off x="0" y="0"/>
-                      <a:ext cx="5895975" cy="4052570"/>
+                      <a:ext cx="5326492" cy="3661138"/>
                     </a:xfrm>
                     <a:prstGeom prst="rect">
                       <a:avLst/>
@@ -2006,14 +1963,7 @@
         <w:rPr>
           <w:iCs/>
         </w:rPr>
-        <w:t xml:space="preserve">The precision metric finds what proportion of the identifications that were “positive” were actually correct, or in other words how many “true positives” were correctly identified </w:t>
-      </w:r>
-      <w:r>
-        <w:rPr>
-          <w:iCs/>
-        </w:rPr>
-        <w:lastRenderedPageBreak/>
-        <w:t xml:space="preserve">out of all </w:t>
+        <w:t xml:space="preserve">The precision metric finds what proportion of the identifications that were “positive” were actually correct, or in other words how many “true positives” were correctly identified out of all </w:t>
       </w:r>
       <w:r>
         <w:rPr>
@@ -2439,7 +2389,14 @@
         <w:rPr>
           <w:iCs/>
         </w:rPr>
-        <w:t>variable, which would limit the smallest number of</w:t>
+        <w:t xml:space="preserve">variable, which </w:t>
+      </w:r>
+      <w:r>
+        <w:rPr>
+          <w:iCs/>
+        </w:rPr>
+        <w:lastRenderedPageBreak/>
+        <w:t>would limit the smallest number of</w:t>
       </w:r>
       <w:r>
         <w:rPr>
@@ -2502,7 +2459,6 @@
           <w:iCs/>
           <w:noProof/>
         </w:rPr>
-        <w:lastRenderedPageBreak/>
         <w:drawing>
           <wp:inline distT="0" distB="0" distL="0" distR="0" wp14:anchorId="5DFC7D08" wp14:editId="06CE1238">
             <wp:extent cx="5934075" cy="5000625"/>
@@ -2863,6 +2819,7 @@
           <w:szCs w:val="22"/>
           <w:bdr w:val="none" w:sz="0" w:space="0" w:color="auto" w:frame="1"/>
         </w:rPr>
+        <w:lastRenderedPageBreak/>
         <w:t>Interestingly enough</w:t>
       </w:r>
       <w:r>
@@ -3217,209 +3174,31 @@
     <w:p>
       <w:pPr>
         <w:spacing w:after="0" w:line="240" w:lineRule="auto"/>
-      </w:pPr>
-    </w:p>
-    <w:p>
-      <w:pPr>
-        <w:spacing w:after="0" w:line="240" w:lineRule="auto"/>
         <w:rPr>
           <w:i/>
         </w:rPr>
       </w:pPr>
-      <w:r>
+    </w:p>
+    <w:p>
+      <w:pPr>
+        <w:spacing w:after="0" w:line="240" w:lineRule="auto"/>
+        <w:rPr>
+          <w:iCs/>
+        </w:rPr>
+      </w:pPr>
+      <w:r>
+        <w:rPr>
+          <w:iCs/>
+        </w:rPr>
+        <w:t>Our initial goal with the dataset was to create a model that would predict when a machine is likely to break and what conditions would cause the break, all for the purpose of minimizing machine downtime and cost. Our approach involves decision trees and training the model we use on a pre-generated dataset we found on Kaggle. By modifying the initial state of the model and making small changes to our approach, we created a model that works as a primary model to begin analyzing.</w:t>
+      </w:r>
+    </w:p>
+    <w:p>
+      <w:pPr>
+        <w:spacing w:after="0" w:line="240" w:lineRule="auto"/>
         <w:rPr>
           <w:i/>
         </w:rPr>
-        <w:t xml:space="preserve">[In this section give a high-level summary of your results. If the reader only reads one section of the report, this one should be it, and it should be self-contained.  You can refer back to the "Results" section for elaborations. This section should be less than a page. </w:t>
-      </w:r>
-      <w:r>
-        <w:rPr>
-          <w:i/>
-        </w:rPr>
-        <w:t>Emphasize</w:t>
-      </w:r>
-      <w:r>
-        <w:rPr>
-          <w:i/>
-        </w:rPr>
-        <w:t xml:space="preserve"> any results that were surprising.]</w:t>
-      </w:r>
-    </w:p>
-    <w:p>
-      <w:pPr>
-        <w:pStyle w:val="ListParagraph"/>
-        <w:numPr>
-          <w:ilvl w:val="0"/>
-          <w:numId w:val="6"/>
-        </w:numPr>
-        <w:spacing w:after="0" w:line="240" w:lineRule="auto"/>
-        <w:rPr>
-          <w:iCs/>
-        </w:rPr>
-      </w:pPr>
-      <w:r>
-        <w:rPr>
-          <w:iCs/>
-        </w:rPr>
-        <w:t>Show baseline tree with uncapped depth</w:t>
-      </w:r>
-    </w:p>
-    <w:p>
-      <w:pPr>
-        <w:pStyle w:val="ListParagraph"/>
-        <w:numPr>
-          <w:ilvl w:val="1"/>
-          <w:numId w:val="6"/>
-        </w:numPr>
-        <w:spacing w:after="0" w:line="240" w:lineRule="auto"/>
-        <w:rPr>
-          <w:iCs/>
-        </w:rPr>
-      </w:pPr>
-      <w:r>
-        <w:rPr>
-          <w:iCs/>
-        </w:rPr>
-        <w:t xml:space="preserve">Include its accuracy, </w:t>
-      </w:r>
-      <w:proofErr w:type="spellStart"/>
-      <w:r>
-        <w:rPr>
-          <w:iCs/>
-        </w:rPr>
-        <w:t>prec</w:t>
-      </w:r>
-      <w:proofErr w:type="spellEnd"/>
-      <w:r>
-        <w:rPr>
-          <w:iCs/>
-        </w:rPr>
-        <w:t>/recall, f1 score</w:t>
-      </w:r>
-    </w:p>
-    <w:p>
-      <w:pPr>
-        <w:pStyle w:val="ListParagraph"/>
-        <w:numPr>
-          <w:ilvl w:val="0"/>
-          <w:numId w:val="6"/>
-        </w:numPr>
-        <w:spacing w:after="0" w:line="240" w:lineRule="auto"/>
-        <w:rPr>
-          <w:iCs/>
-        </w:rPr>
-      </w:pPr>
-      <w:r>
-        <w:rPr>
-          <w:iCs/>
-        </w:rPr>
-        <w:t>Compare baseline with best fit that we found</w:t>
-      </w:r>
-    </w:p>
-    <w:p>
-      <w:pPr>
-        <w:pStyle w:val="ListParagraph"/>
-        <w:numPr>
-          <w:ilvl w:val="1"/>
-          <w:numId w:val="6"/>
-        </w:numPr>
-        <w:spacing w:after="0" w:line="240" w:lineRule="auto"/>
-        <w:rPr>
-          <w:iCs/>
-        </w:rPr>
-      </w:pPr>
-      <w:r>
-        <w:rPr>
-          <w:iCs/>
-        </w:rPr>
-        <w:t>Depth, accuracy, etc.</w:t>
-      </w:r>
-    </w:p>
-    <w:p>
-      <w:pPr>
-        <w:pStyle w:val="ListParagraph"/>
-        <w:numPr>
-          <w:ilvl w:val="0"/>
-          <w:numId w:val="6"/>
-        </w:numPr>
-        <w:spacing w:after="0" w:line="240" w:lineRule="auto"/>
-        <w:rPr>
-          <w:iCs/>
-        </w:rPr>
-      </w:pPr>
-      <w:r>
-        <w:rPr>
-          <w:iCs/>
-        </w:rPr>
-        <w:t>What factors in the tree had the most influence? What had the least?</w:t>
-      </w:r>
-    </w:p>
-    <w:p>
-      <w:pPr>
-        <w:pStyle w:val="ListParagraph"/>
-        <w:numPr>
-          <w:ilvl w:val="0"/>
-          <w:numId w:val="6"/>
-        </w:numPr>
-        <w:spacing w:after="0" w:line="240" w:lineRule="auto"/>
-        <w:rPr>
-          <w:iCs/>
-        </w:rPr>
-      </w:pPr>
-      <w:r>
-        <w:rPr>
-          <w:iCs/>
-        </w:rPr>
-        <w:t>Was the dataset entirely fit for this type of research (only ~3% failures)</w:t>
-      </w:r>
-    </w:p>
-    <w:p>
-      <w:pPr>
-        <w:pStyle w:val="ListParagraph"/>
-        <w:numPr>
-          <w:ilvl w:val="0"/>
-          <w:numId w:val="6"/>
-        </w:numPr>
-        <w:spacing w:after="0" w:line="240" w:lineRule="auto"/>
-        <w:rPr>
-          <w:iCs/>
-        </w:rPr>
-      </w:pPr>
-      <w:r>
-        <w:rPr>
-          <w:iCs/>
-        </w:rPr>
-        <w:t>How will this help some company that this dataset could be based on?</w:t>
-      </w:r>
-    </w:p>
-    <w:p>
-      <w:pPr>
-        <w:spacing w:after="0" w:line="240" w:lineRule="auto"/>
-        <w:rPr>
-          <w:i/>
-        </w:rPr>
-      </w:pPr>
-    </w:p>
-    <w:p>
-      <w:pPr>
-        <w:spacing w:after="0" w:line="240" w:lineRule="auto"/>
-        <w:rPr>
-          <w:iCs/>
-        </w:rPr>
-      </w:pPr>
-      <w:r>
-        <w:rPr>
-          <w:iCs/>
-        </w:rPr>
-        <w:t>Our initial goal with the dataset was to create a model that would predict when a machine is likely to break and what conditions would cause the break, all for the purpose of minimizing machine downtime and cost. Our approach involves decision trees and training the model we use on a pre-generated dataset we found on Kaggle. By modifying the initial state of the model and making small changes to our approach, we created a model that works as a primary model to begin analyzing.</w:t>
-      </w:r>
-    </w:p>
-    <w:p>
-      <w:pPr>
-        <w:spacing w:after="0" w:line="240" w:lineRule="auto"/>
-        <w:rPr>
-          <w:i/>
-        </w:rPr>
       </w:pPr>
     </w:p>
     <w:p>
@@ -3487,73 +3266,72 @@
         <w:rPr>
           <w:iCs/>
         </w:rPr>
-        <w:t xml:space="preserve"> of </w:t>
+        <w:t xml:space="preserve"> of machine failure, as such a small pool of data</w:t>
+      </w:r>
+      <w:r>
+        <w:rPr>
+          <w:iCs/>
+        </w:rPr>
+        <w:t xml:space="preserve"> may not be enough for the model to </w:t>
+      </w:r>
+      <w:r>
+        <w:rPr>
+          <w:iCs/>
+        </w:rPr>
+        <w:t>accurately determine whether a machine will pass or fail</w:t>
+      </w:r>
+      <w:r>
+        <w:rPr>
+          <w:iCs/>
+        </w:rPr>
+        <w:t xml:space="preserve"> </w:t>
+      </w:r>
+      <w:r>
+        <w:rPr>
+          <w:iCs/>
+        </w:rPr>
+        <w:t>until it is fed more data</w:t>
+      </w:r>
+      <w:r>
+        <w:rPr>
+          <w:iCs/>
+        </w:rPr>
+        <w:t xml:space="preserve">. The similarity between the performances of the baseline and primary models also shows that </w:t>
+      </w:r>
+      <w:r>
+        <w:rPr>
+          <w:iCs/>
+        </w:rPr>
+        <w:t xml:space="preserve">the changes made from baseline to primary do not have a significant effect on the model’s accuracy. </w:t>
+      </w:r>
+    </w:p>
+    <w:p>
+      <w:pPr>
+        <w:spacing w:after="0" w:line="240" w:lineRule="auto"/>
+        <w:rPr>
+          <w:iCs/>
+        </w:rPr>
+      </w:pPr>
+    </w:p>
+    <w:p>
+      <w:pPr>
+        <w:spacing w:after="0" w:line="240" w:lineRule="auto"/>
+        <w:rPr>
+          <w:iCs/>
+        </w:rPr>
+      </w:pPr>
+      <w:r>
+        <w:rPr>
+          <w:iCs/>
+        </w:rPr>
+        <w:t xml:space="preserve">While our dataset is limited and we are unable to easily collect new data now, the steps made with this project are a good starting point for future work in machine predictive maintenance. In the future, we </w:t>
       </w:r>
       <w:r>
         <w:rPr>
           <w:iCs/>
         </w:rPr>
         <w:lastRenderedPageBreak/>
-        <w:t>machine failure, as such a small pool of data</w:t>
-      </w:r>
-      <w:r>
-        <w:rPr>
-          <w:iCs/>
-        </w:rPr>
-        <w:t xml:space="preserve"> may not be enough for the model to </w:t>
-      </w:r>
-      <w:r>
-        <w:rPr>
-          <w:iCs/>
-        </w:rPr>
-        <w:t>accurately determine whether a machine will pass or fail</w:t>
-      </w:r>
-      <w:r>
-        <w:rPr>
-          <w:iCs/>
-        </w:rPr>
-        <w:t xml:space="preserve"> </w:t>
-      </w:r>
-      <w:r>
-        <w:rPr>
-          <w:iCs/>
-          <w:highlight w:val="cyan"/>
-        </w:rPr>
-        <w:t>until it is fed more data</w:t>
-      </w:r>
-      <w:r>
-        <w:rPr>
-          <w:iCs/>
-        </w:rPr>
-        <w:t xml:space="preserve">. The similarity between the performances of the baseline and primary models also shows that </w:t>
-      </w:r>
-      <w:r>
-        <w:rPr>
-          <w:iCs/>
-        </w:rPr>
-        <w:t xml:space="preserve">the changes made from baseline to primary do not have a significant effect on the model’s accuracy. </w:t>
-      </w:r>
-    </w:p>
-    <w:p>
-      <w:pPr>
-        <w:spacing w:after="0" w:line="240" w:lineRule="auto"/>
-        <w:rPr>
-          <w:iCs/>
-        </w:rPr>
-      </w:pPr>
-    </w:p>
-    <w:p>
-      <w:pPr>
-        <w:spacing w:after="0" w:line="240" w:lineRule="auto"/>
-        <w:rPr>
-          <w:iCs/>
-        </w:rPr>
-      </w:pPr>
-      <w:r>
-        <w:rPr>
-          <w:iCs/>
-        </w:rPr>
-        <w:t>While our dataset is limited and we are unable to easily collect new data now, the steps made with this project are a good starting point for future work in machine predictive maintenance. In the future, we hope to expand our work here and include more cases where machines fail, and maybe even predict what specific type of failure the machine will have. With our limited time we have found a satisfactory model to satisfy our initial goals, as well as a baseline for any future work should we find a way to collect or generate more data.</w:t>
+        <w:t>hope to expand our work here and include more cases where machines fail, and maybe even predict what specific type of failure the machine will have. With our limited time we have found a satisfactory model to satisfy our initial goals, as well as a baseline for any future work should we find a way to collect or generate more data.</w:t>
       </w:r>
     </w:p>
     <w:p>

</xml_diff>